<commit_message>
Added introduction and SSL sections.
</commit_message>
<xml_diff>
--- a/analytical.docx
+++ b/analytical.docx
@@ -4,88 +4,1041 @@
   <w:body>
     <w:p>
       <w:pPr>
+        <w:pStyle w:val="a5"/>
+        <w:spacing w:after="240"/>
+        <w:jc w:val="center"/>
+        <w:rPr>
+          <w:rStyle w:val="style3"/>
+          <w:b/>
+        </w:rPr>
+      </w:pPr>
+      <w:r>
+        <w:rPr>
+          <w:rStyle w:val="style3"/>
+          <w:b/>
+        </w:rPr>
+        <w:t>Зміст</w:t>
+      </w:r>
+    </w:p>
+    <w:p>
+      <w:pPr>
+        <w:pStyle w:val="11"/>
+        <w:tabs>
+          <w:tab w:val="right" w:leader="dot" w:pos="9629"/>
+        </w:tabs>
+        <w:rPr>
+          <w:rFonts w:asciiTheme="minorHAnsi" w:eastAsiaTheme="minorEastAsia" w:hAnsiTheme="minorHAnsi" w:cstheme="minorBidi"/>
+          <w:noProof/>
+          <w:sz w:val="22"/>
+          <w:lang w:eastAsia="uk-UA"/>
+        </w:rPr>
+      </w:pPr>
+      <w:r>
+        <w:rPr>
+          <w:rStyle w:val="style3"/>
+        </w:rPr>
+        <w:fldChar w:fldCharType="begin"/>
+      </w:r>
+      <w:r>
+        <w:rPr>
+          <w:rStyle w:val="style3"/>
+        </w:rPr>
+        <w:instrText xml:space="preserve"> TOC \o "1-3" \h \z \u </w:instrText>
+      </w:r>
+      <w:r>
+        <w:rPr>
+          <w:rStyle w:val="style3"/>
+        </w:rPr>
+        <w:fldChar w:fldCharType="separate"/>
+      </w:r>
+      <w:hyperlink w:anchor="_Toc396949627" w:history="1">
+        <w:r>
+          <w:rPr>
+            <w:rStyle w:val="ad"/>
+            <w:noProof/>
+          </w:rPr>
+          <w:t>Вступ</w:t>
+        </w:r>
+        <w:r>
+          <w:rPr>
+            <w:noProof/>
+            <w:webHidden/>
+          </w:rPr>
+          <w:tab/>
+        </w:r>
+        <w:r>
+          <w:rPr>
+            <w:noProof/>
+            <w:webHidden/>
+          </w:rPr>
+          <w:fldChar w:fldCharType="begin"/>
+        </w:r>
+        <w:r>
+          <w:rPr>
+            <w:noProof/>
+            <w:webHidden/>
+          </w:rPr>
+          <w:instrText xml:space="preserve"> PAGEREF _Toc396949627 \h </w:instrText>
+        </w:r>
+        <w:r>
+          <w:rPr>
+            <w:noProof/>
+            <w:webHidden/>
+          </w:rPr>
+        </w:r>
+        <w:r>
+          <w:rPr>
+            <w:noProof/>
+            <w:webHidden/>
+          </w:rPr>
+          <w:fldChar w:fldCharType="separate"/>
+        </w:r>
+        <w:r>
+          <w:rPr>
+            <w:noProof/>
+            <w:webHidden/>
+          </w:rPr>
+          <w:t>2</w:t>
+        </w:r>
+        <w:r>
+          <w:rPr>
+            <w:noProof/>
+            <w:webHidden/>
+          </w:rPr>
+          <w:fldChar w:fldCharType="end"/>
+        </w:r>
+      </w:hyperlink>
+    </w:p>
+    <w:p>
+      <w:pPr>
+        <w:pStyle w:val="11"/>
+        <w:tabs>
+          <w:tab w:val="right" w:leader="dot" w:pos="9629"/>
+        </w:tabs>
+        <w:rPr>
+          <w:rFonts w:asciiTheme="minorHAnsi" w:eastAsiaTheme="minorEastAsia" w:hAnsiTheme="minorHAnsi" w:cstheme="minorBidi"/>
+          <w:noProof/>
+          <w:sz w:val="22"/>
+          <w:lang w:eastAsia="uk-UA"/>
+        </w:rPr>
+      </w:pPr>
+      <w:hyperlink w:anchor="_Toc396949628" w:history="1">
+        <w:r>
+          <w:rPr>
+            <w:rStyle w:val="ad"/>
+            <w:noProof/>
+          </w:rPr>
+          <w:t>Структура медичної системи</w:t>
+        </w:r>
+        <w:r>
+          <w:rPr>
+            <w:noProof/>
+            <w:webHidden/>
+          </w:rPr>
+          <w:tab/>
+        </w:r>
+        <w:r>
+          <w:rPr>
+            <w:noProof/>
+            <w:webHidden/>
+          </w:rPr>
+          <w:fldChar w:fldCharType="begin"/>
+        </w:r>
+        <w:r>
+          <w:rPr>
+            <w:noProof/>
+            <w:webHidden/>
+          </w:rPr>
+          <w:instrText xml:space="preserve"> PAGEREF _Toc396949628 \h </w:instrText>
+        </w:r>
+        <w:r>
+          <w:rPr>
+            <w:noProof/>
+            <w:webHidden/>
+          </w:rPr>
+        </w:r>
+        <w:r>
+          <w:rPr>
+            <w:noProof/>
+            <w:webHidden/>
+          </w:rPr>
+          <w:fldChar w:fldCharType="separate"/>
+        </w:r>
+        <w:r>
+          <w:rPr>
+            <w:noProof/>
+            <w:webHidden/>
+          </w:rPr>
+          <w:t>3</w:t>
+        </w:r>
+        <w:r>
+          <w:rPr>
+            <w:noProof/>
+            <w:webHidden/>
+          </w:rPr>
+          <w:fldChar w:fldCharType="end"/>
+        </w:r>
+      </w:hyperlink>
+    </w:p>
+    <w:p>
+      <w:pPr>
+        <w:pStyle w:val="11"/>
+        <w:tabs>
+          <w:tab w:val="right" w:leader="dot" w:pos="9629"/>
+        </w:tabs>
+        <w:rPr>
+          <w:rFonts w:asciiTheme="minorHAnsi" w:eastAsiaTheme="minorEastAsia" w:hAnsiTheme="minorHAnsi" w:cstheme="minorBidi"/>
+          <w:noProof/>
+          <w:sz w:val="22"/>
+          <w:lang w:eastAsia="uk-UA"/>
+        </w:rPr>
+      </w:pPr>
+      <w:hyperlink w:anchor="_Toc396949629" w:history="1">
+        <w:r>
+          <w:rPr>
+            <w:rStyle w:val="ad"/>
+            <w:noProof/>
+            <w:lang w:val="en-US"/>
+          </w:rPr>
+          <w:t>SSL</w:t>
+        </w:r>
+        <w:r>
+          <w:rPr>
+            <w:noProof/>
+            <w:webHidden/>
+          </w:rPr>
+          <w:tab/>
+        </w:r>
+        <w:r>
+          <w:rPr>
+            <w:noProof/>
+            <w:webHidden/>
+          </w:rPr>
+          <w:fldChar w:fldCharType="begin"/>
+        </w:r>
+        <w:r>
+          <w:rPr>
+            <w:noProof/>
+            <w:webHidden/>
+          </w:rPr>
+          <w:instrText xml:space="preserve"> PAGEREF _Toc396949629 \h </w:instrText>
+        </w:r>
+        <w:r>
+          <w:rPr>
+            <w:noProof/>
+            <w:webHidden/>
+          </w:rPr>
+        </w:r>
+        <w:r>
+          <w:rPr>
+            <w:noProof/>
+            <w:webHidden/>
+          </w:rPr>
+          <w:fldChar w:fldCharType="separate"/>
+        </w:r>
+        <w:r>
+          <w:rPr>
+            <w:noProof/>
+            <w:webHidden/>
+          </w:rPr>
+          <w:t>3</w:t>
+        </w:r>
+        <w:r>
+          <w:rPr>
+            <w:noProof/>
+            <w:webHidden/>
+          </w:rPr>
+          <w:fldChar w:fldCharType="end"/>
+        </w:r>
+      </w:hyperlink>
+    </w:p>
+    <w:p>
+      <w:pPr>
+        <w:pStyle w:val="11"/>
+        <w:tabs>
+          <w:tab w:val="right" w:leader="dot" w:pos="9629"/>
+        </w:tabs>
+        <w:rPr>
+          <w:rFonts w:asciiTheme="minorHAnsi" w:eastAsiaTheme="minorEastAsia" w:hAnsiTheme="minorHAnsi" w:cstheme="minorBidi"/>
+          <w:noProof/>
+          <w:sz w:val="22"/>
+          <w:lang w:eastAsia="uk-UA"/>
+        </w:rPr>
+      </w:pPr>
+      <w:hyperlink w:anchor="_Toc396949630" w:history="1">
+        <w:r>
+          <w:rPr>
+            <w:rStyle w:val="ad"/>
+            <w:noProof/>
+          </w:rPr>
+          <w:t>HL7</w:t>
+        </w:r>
+        <w:r>
+          <w:rPr>
+            <w:noProof/>
+            <w:webHidden/>
+          </w:rPr>
+          <w:tab/>
+        </w:r>
+        <w:r>
+          <w:rPr>
+            <w:noProof/>
+            <w:webHidden/>
+          </w:rPr>
+          <w:fldChar w:fldCharType="begin"/>
+        </w:r>
+        <w:r>
+          <w:rPr>
+            <w:noProof/>
+            <w:webHidden/>
+          </w:rPr>
+          <w:instrText xml:space="preserve"> PAGEREF _Toc396949630 \h </w:instrText>
+        </w:r>
+        <w:r>
+          <w:rPr>
+            <w:noProof/>
+            <w:webHidden/>
+          </w:rPr>
+        </w:r>
+        <w:r>
+          <w:rPr>
+            <w:noProof/>
+            <w:webHidden/>
+          </w:rPr>
+          <w:fldChar w:fldCharType="separate"/>
+        </w:r>
+        <w:r>
+          <w:rPr>
+            <w:noProof/>
+            <w:webHidden/>
+          </w:rPr>
+          <w:t>4</w:t>
+        </w:r>
+        <w:r>
+          <w:rPr>
+            <w:noProof/>
+            <w:webHidden/>
+          </w:rPr>
+          <w:fldChar w:fldCharType="end"/>
+        </w:r>
+      </w:hyperlink>
+    </w:p>
+    <w:p>
+      <w:pPr>
+        <w:pStyle w:val="11"/>
+        <w:tabs>
+          <w:tab w:val="right" w:leader="dot" w:pos="9629"/>
+        </w:tabs>
+        <w:rPr>
+          <w:rFonts w:asciiTheme="minorHAnsi" w:eastAsiaTheme="minorEastAsia" w:hAnsiTheme="minorHAnsi" w:cstheme="minorBidi"/>
+          <w:noProof/>
+          <w:sz w:val="22"/>
+          <w:lang w:eastAsia="uk-UA"/>
+        </w:rPr>
+      </w:pPr>
+      <w:hyperlink w:anchor="_Toc396949631" w:history="1">
+        <w:r>
+          <w:rPr>
+            <w:rStyle w:val="ad"/>
+            <w:noProof/>
+            <w:lang w:val="en-US"/>
+          </w:rPr>
+          <w:t>DICOM</w:t>
+        </w:r>
+        <w:r>
+          <w:rPr>
+            <w:noProof/>
+            <w:webHidden/>
+          </w:rPr>
+          <w:tab/>
+        </w:r>
+        <w:r>
+          <w:rPr>
+            <w:noProof/>
+            <w:webHidden/>
+          </w:rPr>
+          <w:fldChar w:fldCharType="begin"/>
+        </w:r>
+        <w:r>
+          <w:rPr>
+            <w:noProof/>
+            <w:webHidden/>
+          </w:rPr>
+          <w:instrText xml:space="preserve"> PAGEREF _Toc396949631 \h </w:instrText>
+        </w:r>
+        <w:r>
+          <w:rPr>
+            <w:noProof/>
+            <w:webHidden/>
+          </w:rPr>
+        </w:r>
+        <w:r>
+          <w:rPr>
+            <w:noProof/>
+            <w:webHidden/>
+          </w:rPr>
+          <w:fldChar w:fldCharType="separate"/>
+        </w:r>
+        <w:r>
+          <w:rPr>
+            <w:noProof/>
+            <w:webHidden/>
+          </w:rPr>
+          <w:t>4</w:t>
+        </w:r>
+        <w:r>
+          <w:rPr>
+            <w:noProof/>
+            <w:webHidden/>
+          </w:rPr>
+          <w:fldChar w:fldCharType="end"/>
+        </w:r>
+      </w:hyperlink>
+    </w:p>
+    <w:p>
+      <w:pPr>
+        <w:pStyle w:val="11"/>
+        <w:tabs>
+          <w:tab w:val="right" w:leader="dot" w:pos="9629"/>
+        </w:tabs>
+        <w:rPr>
+          <w:rFonts w:asciiTheme="minorHAnsi" w:eastAsiaTheme="minorEastAsia" w:hAnsiTheme="minorHAnsi" w:cstheme="minorBidi"/>
+          <w:noProof/>
+          <w:sz w:val="22"/>
+          <w:lang w:eastAsia="uk-UA"/>
+        </w:rPr>
+      </w:pPr>
+      <w:hyperlink w:anchor="_Toc396949632" w:history="1">
+        <w:r>
+          <w:rPr>
+            <w:rStyle w:val="ad"/>
+            <w:noProof/>
+          </w:rPr>
+          <w:t>Висновок</w:t>
+        </w:r>
+        <w:r>
+          <w:rPr>
+            <w:noProof/>
+            <w:webHidden/>
+          </w:rPr>
+          <w:tab/>
+        </w:r>
+        <w:r>
+          <w:rPr>
+            <w:noProof/>
+            <w:webHidden/>
+          </w:rPr>
+          <w:fldChar w:fldCharType="begin"/>
+        </w:r>
+        <w:r>
+          <w:rPr>
+            <w:noProof/>
+            <w:webHidden/>
+          </w:rPr>
+          <w:instrText xml:space="preserve"> PAGEREF _Toc396949632 \h </w:instrText>
+        </w:r>
+        <w:r>
+          <w:rPr>
+            <w:noProof/>
+            <w:webHidden/>
+          </w:rPr>
+        </w:r>
+        <w:r>
+          <w:rPr>
+            <w:noProof/>
+            <w:webHidden/>
+          </w:rPr>
+          <w:fldChar w:fldCharType="separate"/>
+        </w:r>
+        <w:r>
+          <w:rPr>
+            <w:noProof/>
+            <w:webHidden/>
+          </w:rPr>
+          <w:t>4</w:t>
+        </w:r>
+        <w:r>
+          <w:rPr>
+            <w:noProof/>
+            <w:webHidden/>
+          </w:rPr>
+          <w:fldChar w:fldCharType="end"/>
+        </w:r>
+      </w:hyperlink>
+    </w:p>
+    <w:p>
+      <w:pPr>
+        <w:pStyle w:val="a5"/>
+        <w:rPr>
+          <w:rStyle w:val="style3"/>
+        </w:rPr>
+      </w:pPr>
+      <w:r>
+        <w:rPr>
+          <w:rStyle w:val="style3"/>
+          <w:szCs w:val="22"/>
+        </w:rPr>
+        <w:fldChar w:fldCharType="end"/>
+      </w:r>
+    </w:p>
+    <w:p>
+      <w:pPr>
+        <w:pStyle w:val="a5"/>
+        <w:rPr>
+          <w:rStyle w:val="style3"/>
+          <w:rFonts w:eastAsiaTheme="majorEastAsia" w:cstheme="majorBidi"/>
+          <w:b/>
+          <w:bCs/>
+        </w:rPr>
+      </w:pPr>
+      <w:r>
+        <w:rPr>
+          <w:rStyle w:val="style3"/>
+        </w:rPr>
+        <w:br w:type="page"/>
+      </w:r>
+    </w:p>
+    <w:p>
+      <w:pPr>
         <w:pStyle w:val="a3"/>
-        <w:rPr>
-          <w:rStyle w:val="style3"/>
-        </w:rPr>
-      </w:pPr>
-      <w:r>
-        <w:rPr>
-          <w:rStyle w:val="style3"/>
-        </w:rPr>
-        <w:t>Аналітичний огляд</w:t>
-      </w:r>
+        <w:spacing w:after="240"/>
+        <w:rPr>
+          <w:rStyle w:val="style3"/>
+        </w:rPr>
+      </w:pPr>
+      <w:bookmarkStart w:id="0" w:name="_Toc396949627"/>
+      <w:r>
+        <w:rPr>
+          <w:rStyle w:val="style3"/>
+        </w:rPr>
+        <w:lastRenderedPageBreak/>
+        <w:t>Вступ</w:t>
+      </w:r>
+      <w:bookmarkEnd w:id="0"/>
     </w:p>
     <w:p>
       <w:pPr>
         <w:pStyle w:val="a5"/>
         <w:rPr>
           <w:rStyle w:val="style3"/>
+        </w:rPr>
+      </w:pPr>
+      <w:r>
+        <w:rPr>
+          <w:rStyle w:val="style3"/>
+        </w:rPr>
+        <w:t>Для кращого розуміння функціональних можливостей сучасних медично-інформаційних систем потрібно розглянути</w:t>
+      </w:r>
+      <w:r>
+        <w:rPr>
+          <w:rStyle w:val="style3"/>
+        </w:rPr>
+        <w:t xml:space="preserve"> та проаналізувати</w:t>
+      </w:r>
+      <w:r>
+        <w:rPr>
+          <w:rStyle w:val="style3"/>
+        </w:rPr>
+        <w:t xml:space="preserve"> </w:t>
+      </w:r>
+      <w:r>
+        <w:rPr>
+          <w:rStyle w:val="style3"/>
+        </w:rPr>
+        <w:t xml:space="preserve">їх загальну структуру та </w:t>
+      </w:r>
+      <w:r>
+        <w:rPr>
+          <w:rStyle w:val="style3"/>
+        </w:rPr>
+        <w:t xml:space="preserve">існуючі розробки. </w:t>
+      </w:r>
+      <w:r>
+        <w:rPr>
+          <w:rStyle w:val="style3"/>
+        </w:rPr>
+        <w:t xml:space="preserve">Нижче приведений опис таких систем </w:t>
+      </w:r>
+      <w:r>
+        <w:rPr>
+          <w:rStyle w:val="style3"/>
+        </w:rPr>
+        <w:t xml:space="preserve">та короткий </w:t>
+      </w:r>
+      <w:r>
+        <w:rPr>
+          <w:rStyle w:val="style3"/>
+        </w:rPr>
+        <w:t>список</w:t>
+      </w:r>
+      <w:r>
+        <w:rPr>
+          <w:rStyle w:val="style3"/>
+        </w:rPr>
+        <w:t xml:space="preserve"> їх функціональних можливостей.</w:t>
+      </w:r>
+    </w:p>
+    <w:p>
+      <w:pPr>
+        <w:spacing w:after="0" w:line="360" w:lineRule="auto"/>
+        <w:ind w:firstLine="720"/>
+        <w:jc w:val="both"/>
+        <w:rPr>
+          <w:rFonts w:ascii="Times New Roman" w:hAnsi="Times New Roman"/>
+          <w:sz w:val="28"/>
+          <w:szCs w:val="28"/>
+        </w:rPr>
+      </w:pPr>
+      <w:r>
+        <w:rPr>
+          <w:rFonts w:ascii="Times New Roman" w:hAnsi="Times New Roman"/>
+          <w:sz w:val="28"/>
+          <w:szCs w:val="28"/>
+        </w:rPr>
+        <w:t xml:space="preserve">За </w:t>
+      </w:r>
+      <w:r>
+        <w:rPr>
+          <w:rFonts w:ascii="Times New Roman" w:hAnsi="Times New Roman"/>
+          <w:sz w:val="28"/>
+          <w:szCs w:val="28"/>
+        </w:rPr>
+        <w:t>кілька останніх десятиліть</w:t>
+      </w:r>
+      <w:r>
+        <w:rPr>
+          <w:rFonts w:ascii="Times New Roman" w:hAnsi="Times New Roman"/>
+          <w:sz w:val="28"/>
+          <w:szCs w:val="28"/>
+        </w:rPr>
+        <w:t xml:space="preserve"> рівень застосування комп'ютерів в медицині надзвичайно підвищився. Практична медицина стає все більш і більш автоматизованою. </w:t>
+      </w:r>
+      <w:r>
+        <w:rPr>
+          <w:rFonts w:ascii="Times New Roman" w:hAnsi="Times New Roman"/>
+          <w:sz w:val="28"/>
+          <w:szCs w:val="28"/>
+        </w:rPr>
+        <w:t>Почало з’являтися багато програм та пристроїв з якими вони взаємодіють для забезпечення функціонування медичних установ.</w:t>
+      </w:r>
+    </w:p>
+    <w:p>
+      <w:pPr>
+        <w:spacing w:after="0" w:line="360" w:lineRule="auto"/>
+        <w:ind w:firstLine="720"/>
+        <w:jc w:val="both"/>
+        <w:rPr>
+          <w:rFonts w:ascii="Times New Roman" w:hAnsi="Times New Roman"/>
+          <w:sz w:val="28"/>
+          <w:szCs w:val="28"/>
+        </w:rPr>
+      </w:pPr>
+      <w:r>
+        <w:rPr>
+          <w:rFonts w:ascii="Times New Roman" w:hAnsi="Times New Roman"/>
+          <w:sz w:val="28"/>
+          <w:szCs w:val="28"/>
+        </w:rPr>
+        <w:t>Виділяють два види комп'ютерного забезпечення: програмне та апаратне. Програмне забезпечення включає в себе системне й прикладне.</w:t>
+      </w:r>
+    </w:p>
+    <w:p>
+      <w:pPr>
+        <w:spacing w:after="0" w:line="360" w:lineRule="auto"/>
+        <w:ind w:firstLine="720"/>
+        <w:jc w:val="both"/>
+        <w:rPr>
+          <w:rFonts w:ascii="Times New Roman" w:hAnsi="Times New Roman"/>
+          <w:sz w:val="28"/>
+          <w:szCs w:val="28"/>
+        </w:rPr>
+      </w:pPr>
+      <w:r>
+        <w:rPr>
+          <w:rFonts w:ascii="Times New Roman" w:hAnsi="Times New Roman"/>
+          <w:sz w:val="28"/>
+          <w:szCs w:val="28"/>
+        </w:rPr>
+        <w:t>Системне програмне забезпечення призначене для функціонування самого комп'ютера як єдиного цілого. Це, в першу чергу, операційна система, а також сервісні програми різного призначення - драйвери, утиліти і т. п. У системне програмне забезпечення входить мережевий інтерфейс, який забезпечує доступ до даних на сервері. Дані, введені в комп'ютер, організовані, як правило, в базу даних, яка, в свою чергу, управляється прикладною прог</w:t>
+      </w:r>
+      <w:r>
+        <w:rPr>
+          <w:rFonts w:ascii="Times New Roman" w:hAnsi="Times New Roman"/>
+          <w:sz w:val="28"/>
+          <w:szCs w:val="28"/>
+        </w:rPr>
+        <w:t>рамою системою керування базами даних (СК</w:t>
+      </w:r>
+      <w:r>
+        <w:rPr>
+          <w:rFonts w:ascii="Times New Roman" w:hAnsi="Times New Roman"/>
+          <w:sz w:val="28"/>
+          <w:szCs w:val="28"/>
+        </w:rPr>
+        <w:t>БД) і може містити, зокрема, історії хвороби, рентгенівські знімки, статистичну звітність зі стаціонару, бухгалтерський облік</w:t>
+      </w:r>
+      <w:r>
+        <w:rPr>
+          <w:rFonts w:ascii="Times New Roman" w:hAnsi="Times New Roman"/>
+          <w:sz w:val="28"/>
+          <w:szCs w:val="28"/>
+        </w:rPr>
+        <w:t xml:space="preserve"> та іншу інформацію</w:t>
+      </w:r>
+      <w:r>
+        <w:rPr>
+          <w:rFonts w:ascii="Times New Roman" w:hAnsi="Times New Roman"/>
+          <w:sz w:val="28"/>
+          <w:szCs w:val="28"/>
+        </w:rPr>
+        <w:t>.</w:t>
+      </w:r>
+    </w:p>
+    <w:p>
+      <w:pPr>
+        <w:spacing w:after="0" w:line="360" w:lineRule="auto"/>
+        <w:ind w:firstLine="720"/>
+        <w:jc w:val="both"/>
+        <w:rPr>
+          <w:rFonts w:ascii="Times New Roman" w:hAnsi="Times New Roman"/>
+          <w:sz w:val="28"/>
+          <w:szCs w:val="28"/>
+        </w:rPr>
+      </w:pPr>
+      <w:r>
+        <w:rPr>
+          <w:rFonts w:ascii="Times New Roman" w:hAnsi="Times New Roman"/>
+          <w:sz w:val="28"/>
+          <w:szCs w:val="28"/>
+        </w:rPr>
+        <w:t>Нові вимоги в політиці охорони здоров'я, а також бурхливий розвиток комп'ютерних технологій ставлять перед розробниками програмного забезпечення завдання створення комплексних систем автоматизації діяльності медичних установ. Розробка та впровадження таких систем дозволяє ефективно вирішувати завдання інтеграції всіх наявних джерел інформації як медичної, так і господарської орієнтації, полегшити роботу медичного персоналу. Це виражається в збільшенні швидкості обробки інформації різного типу, підвищення оперативності прийняття рішень.</w:t>
+      </w:r>
+    </w:p>
+    <w:p>
+      <w:pPr>
+        <w:pStyle w:val="a5"/>
+        <w:rPr>
+          <w:rStyle w:val="style3"/>
           <w:lang w:val="en-US"/>
         </w:rPr>
       </w:pPr>
-      <w:r>
-        <w:rPr>
-          <w:rStyle w:val="style3"/>
-        </w:rPr>
-        <w:t>Для кращого розуміння функціональних можливостей сучасних медично-інформаційних систем потрібно розглянути</w:t>
-      </w:r>
-      <w:r>
-        <w:rPr>
-          <w:rStyle w:val="style3"/>
-        </w:rPr>
-        <w:t xml:space="preserve"> та проаналізувати</w:t>
-      </w:r>
-      <w:r>
-        <w:rPr>
-          <w:rStyle w:val="style3"/>
-        </w:rPr>
-        <w:t xml:space="preserve"> існуючі розробки. </w:t>
-      </w:r>
-      <w:r>
-        <w:rPr>
-          <w:rStyle w:val="style3"/>
-        </w:rPr>
-        <w:t xml:space="preserve">Нижче приведений опис таких систем </w:t>
-      </w:r>
-      <w:r>
-        <w:rPr>
-          <w:rStyle w:val="style3"/>
-        </w:rPr>
-        <w:t xml:space="preserve">та короткий </w:t>
-      </w:r>
-      <w:r>
-        <w:rPr>
-          <w:rStyle w:val="style3"/>
-        </w:rPr>
-        <w:t>список</w:t>
-      </w:r>
-      <w:r>
-        <w:rPr>
-          <w:rStyle w:val="style3"/>
-        </w:rPr>
-        <w:t xml:space="preserve"> їх функціональних можливостей.</w:t>
-      </w:r>
+    </w:p>
+    <w:p>
+      <w:pPr>
+        <w:pStyle w:val="a7"/>
+        <w:rPr>
+          <w:rStyle w:val="style3"/>
+        </w:rPr>
+      </w:pPr>
+      <w:bookmarkStart w:id="1" w:name="_Toc396949628"/>
+      <w:r>
+        <w:rPr>
+          <w:rStyle w:val="style3"/>
+        </w:rPr>
+        <w:lastRenderedPageBreak/>
+        <w:t>Структура медичної системи</w:t>
+      </w:r>
+      <w:bookmarkEnd w:id="1"/>
+    </w:p>
+    <w:p>
+      <w:pPr>
+        <w:pStyle w:val="a9"/>
+        <w:rPr>
+          <w:rStyle w:val="style3"/>
+        </w:rPr>
+      </w:pPr>
+      <w:r>
+        <w:rPr>
+          <w:rStyle w:val="style3"/>
+        </w:rPr>
+        <w:t xml:space="preserve">Розписати структуру </w:t>
+      </w:r>
+      <w:proofErr w:type="spellStart"/>
+      <w:r>
+        <w:rPr>
+          <w:rStyle w:val="style3"/>
+        </w:rPr>
+        <w:t>ситеми</w:t>
+      </w:r>
+      <w:proofErr w:type="spellEnd"/>
+      <w:r>
+        <w:rPr>
+          <w:rStyle w:val="style3"/>
+        </w:rPr>
+        <w:t xml:space="preserve"> БД, </w:t>
+      </w:r>
+      <w:proofErr w:type="spellStart"/>
+      <w:r>
+        <w:rPr>
+          <w:rStyle w:val="style3"/>
+        </w:rPr>
+        <w:t>Клієн</w:t>
+      </w:r>
+      <w:proofErr w:type="spellEnd"/>
+      <w:r>
+        <w:rPr>
+          <w:rStyle w:val="style3"/>
+        </w:rPr>
+        <w:t>, Сервер, Принтер</w:t>
+      </w:r>
+    </w:p>
+    <w:p>
+      <w:pPr>
+        <w:pStyle w:val="a9"/>
+        <w:rPr>
+          <w:rStyle w:val="style3"/>
+        </w:rPr>
+      </w:pPr>
+    </w:p>
+    <w:p>
+      <w:pPr>
+        <w:pStyle w:val="a7"/>
+        <w:rPr>
+          <w:rStyle w:val="style3"/>
+        </w:rPr>
+      </w:pPr>
+      <w:bookmarkStart w:id="2" w:name="_Toc396949629"/>
+      <w:r>
+        <w:rPr>
+          <w:rStyle w:val="style3"/>
+          <w:lang w:val="en-US"/>
+        </w:rPr>
+        <w:t>SSL</w:t>
+      </w:r>
+      <w:bookmarkEnd w:id="2"/>
     </w:p>
     <w:p>
       <w:pPr>
         <w:pStyle w:val="a5"/>
+      </w:pPr>
+      <w:r>
+        <w:t xml:space="preserve">SSL (англ. </w:t>
+      </w:r>
+      <w:proofErr w:type="spellStart"/>
+      <w:r>
+        <w:t>Secure</w:t>
+      </w:r>
+      <w:proofErr w:type="spellEnd"/>
+      <w:r>
+        <w:t xml:space="preserve"> </w:t>
+      </w:r>
+      <w:proofErr w:type="spellStart"/>
+      <w:r>
+        <w:t>Sockets</w:t>
+      </w:r>
+      <w:proofErr w:type="spellEnd"/>
+      <w:r>
+        <w:t xml:space="preserve"> </w:t>
+      </w:r>
+      <w:proofErr w:type="spellStart"/>
+      <w:r>
+        <w:t>Layer</w:t>
+      </w:r>
+      <w:proofErr w:type="spellEnd"/>
+      <w:r>
+        <w:t xml:space="preserve"> — рівень захищених </w:t>
+      </w:r>
+      <w:proofErr w:type="spellStart"/>
+      <w:r>
+        <w:t>сокетів</w:t>
+      </w:r>
+      <w:proofErr w:type="spellEnd"/>
+      <w:r>
+        <w:t xml:space="preserve">) — криптографічний протокол, який забезпечує встановлення безпечного з'єднання між клієнтом і сервером. SSL спочатку розроблений компанією </w:t>
+      </w:r>
+      <w:proofErr w:type="spellStart"/>
+      <w:r>
+        <w:t>Netscape</w:t>
+      </w:r>
+      <w:proofErr w:type="spellEnd"/>
+      <w:r>
+        <w:t xml:space="preserve"> </w:t>
+      </w:r>
+      <w:proofErr w:type="spellStart"/>
+      <w:r>
+        <w:t>Communications</w:t>
+      </w:r>
+      <w:proofErr w:type="spellEnd"/>
+      <w:r>
+        <w:t>. Згодом на підставі протоколу SSL 3.0 був розроблений і прийнятий стандарт RFC, що отримав ім'я TLS. Перед обміном повідомленнями необхідно провести обмін сертифікатами, які містять відкриті ключі клієнта і сервера. Протокол забезпечує конфіденційність обміну даними між клієнтом і сервером, що використовують TCP/IP, причому для шифрування використовується асиметричний алгоритм з відкритим ключем. При шифруванні з відкритим ключем використовується два ключі, причому будь-який з них може використовуватися для шифрування повідомлення. Тим самим, якщо використовується один ключ для шифрування, то відповідно для розшифровки потрібно використовувати інший ключ. У такій ситуації можна отримувати захищені повідомлення, публікуючи відкритий ключ, і зберігаючи в таємниці секретний ключ.</w:t>
+      </w:r>
+    </w:p>
+    <w:p>
+      <w:pPr>
+        <w:pStyle w:val="a5"/>
+        <w:jc w:val="center"/>
+      </w:pPr>
+      <w:r>
+        <w:object w:dxaOrig="5241" w:dyaOrig="4724">
+          <v:shapetype id="_x0000_t75" coordsize="21600,21600" o:spt="75" o:preferrelative="t" path="m@4@5l@4@11@9@11@9@5xe" filled="f" stroked="f">
+            <v:stroke joinstyle="miter"/>
+            <v:formulas>
+              <v:f eqn="if lineDrawn pixelLineWidth 0"/>
+              <v:f eqn="sum @0 1 0"/>
+              <v:f eqn="sum 0 0 @1"/>
+              <v:f eqn="prod @2 1 2"/>
+              <v:f eqn="prod @3 21600 pixelWidth"/>
+              <v:f eqn="prod @3 21600 pixelHeight"/>
+              <v:f eqn="sum @0 0 1"/>
+              <v:f eqn="prod @6 1 2"/>
+              <v:f eqn="prod @7 21600 pixelWidth"/>
+              <v:f eqn="sum @8 21600 0"/>
+              <v:f eqn="prod @7 21600 pixelHeight"/>
+              <v:f eqn="sum @10 21600 0"/>
+            </v:formulas>
+            <v:path o:extrusionok="f" gradientshapeok="t" o:connecttype="rect"/>
+            <o:lock v:ext="edit" aspectratio="t"/>
+          </v:shapetype>
+          <v:shape id="_x0000_i1025" type="#_x0000_t75" style="width:264.55pt;height:239.45pt" o:ole="">
+            <v:imagedata r:id="rId7" o:title=""/>
+          </v:shape>
+          <o:OLEObject Type="Embed" ProgID="Visio.Drawing.11" ShapeID="_x0000_i1025" DrawAspect="Content" ObjectID="_1470692130" r:id="rId8"/>
+        </w:object>
+      </w:r>
+    </w:p>
+    <w:p>
+      <w:pPr>
+        <w:pStyle w:val="a5"/>
+        <w:rPr>
+          <w:rStyle w:val="style3"/>
+        </w:rPr>
+      </w:pPr>
+      <w:r>
+        <w:lastRenderedPageBreak/>
+        <w:t>Протокол широко використовується для обміну миттєвими повідомленнями, передачі голосу через IP (</w:t>
+      </w:r>
+      <w:proofErr w:type="spellStart"/>
+      <w:r>
+        <w:t>VoIP</w:t>
+      </w:r>
+      <w:proofErr w:type="spellEnd"/>
+      <w:r>
+        <w:t>), а також в програмах електронної пошти. На основі протоколу SSL функціонує протокол HTTPS. Протокол є надійним способом захисту даних в мережі Інтернет. Недоліками протоколу можуть бути можливість атак, проте він не буде вразливий до них при використанні довірених серверів для обробки інформації. Також до недоліків можна віднести можливість перехоплення даних спецслужбами за допомогою спеціальних систем «</w:t>
+      </w:r>
+      <w:proofErr w:type="spellStart"/>
+      <w:r>
+        <w:t>сніферів</w:t>
+      </w:r>
+      <w:proofErr w:type="spellEnd"/>
+      <w:r>
+        <w:t xml:space="preserve">» в дата центрах в обхід SSL, тому SSL не може стовідсотково захищати з’єднання з зовнішнім </w:t>
+      </w:r>
+      <w:proofErr w:type="spellStart"/>
+      <w:r>
+        <w:t>веб-сайтом</w:t>
+      </w:r>
+      <w:proofErr w:type="spellEnd"/>
+      <w:r>
+        <w:t>.</w:t>
+      </w:r>
+    </w:p>
+    <w:p>
+      <w:pPr>
+        <w:pStyle w:val="a7"/>
+        <w:rPr>
+          <w:rStyle w:val="style3"/>
+        </w:rPr>
+      </w:pPr>
+      <w:bookmarkStart w:id="3" w:name="_Toc396949630"/>
+      <w:r>
+        <w:rPr>
+          <w:rStyle w:val="style3"/>
+        </w:rPr>
+        <w:t>HL7</w:t>
+      </w:r>
+      <w:bookmarkEnd w:id="3"/>
+    </w:p>
+    <w:p>
+      <w:pPr>
+        <w:pStyle w:val="a9"/>
+        <w:rPr>
+          <w:rStyle w:val="style3"/>
+        </w:rPr>
+      </w:pPr>
+      <w:r>
+        <w:rPr>
+          <w:rStyle w:val="style3"/>
+        </w:rPr>
+        <w:t>Розписати структуру системи БД, Клієнт, Сервер, Принтер</w:t>
+      </w:r>
+    </w:p>
+    <w:p>
+      <w:pPr>
+        <w:pStyle w:val="a7"/>
+        <w:rPr>
+          <w:rStyle w:val="style3"/>
+        </w:rPr>
+      </w:pPr>
+      <w:bookmarkStart w:id="4" w:name="_Toc396949631"/>
+      <w:r>
         <w:rPr>
           <w:rStyle w:val="style3"/>
           <w:lang w:val="en-US"/>
         </w:rPr>
+        <w:t>DICOM</w:t>
+      </w:r>
+      <w:bookmarkEnd w:id="4"/>
+    </w:p>
+    <w:p>
+      <w:pPr>
+        <w:pStyle w:val="a9"/>
+        <w:rPr>
+          <w:rStyle w:val="style3"/>
+        </w:rPr>
+      </w:pPr>
+      <w:r>
+        <w:rPr>
+          <w:rStyle w:val="style3"/>
+        </w:rPr>
+        <w:t>Розписати структуру системи БД, Клієнт, Сервер, Принтер</w:t>
+      </w:r>
+    </w:p>
+    <w:p>
+      <w:pPr>
+        <w:pStyle w:val="a7"/>
+        <w:rPr>
+          <w:rStyle w:val="style3"/>
+        </w:rPr>
+      </w:pPr>
+      <w:bookmarkStart w:id="5" w:name="_Toc396949632"/>
+      <w:r>
+        <w:rPr>
+          <w:rStyle w:val="style3"/>
+        </w:rPr>
+        <w:t>Висновок</w:t>
+      </w:r>
+      <w:bookmarkEnd w:id="5"/>
+    </w:p>
+    <w:p>
+      <w:pPr>
+        <w:pStyle w:val="a9"/>
+        <w:rPr>
+          <w:rStyle w:val="style3"/>
+        </w:rPr>
+      </w:pPr>
+      <w:r>
+        <w:rPr>
+          <w:rStyle w:val="style3"/>
+        </w:rPr>
+        <w:t>Розписати для чого система</w:t>
+      </w:r>
+    </w:p>
+    <w:p>
+      <w:pPr>
+        <w:pStyle w:val="a7"/>
+        <w:rPr>
+          <w:rStyle w:val="style3"/>
+          <w:lang w:val="en-US"/>
+        </w:rPr>
       </w:pPr>
     </w:p>
     <w:p>
       <w:pPr>
         <w:pStyle w:val="a5"/>
-        <w:rPr>
-          <w:rStyle w:val="style3"/>
-        </w:rPr>
-      </w:pPr>
-    </w:p>
-    <w:p/>
+      </w:pPr>
+    </w:p>
     <w:sectPr>
+      <w:footerReference w:type="default" r:id="rId9"/>
       <w:pgSz w:w="11906" w:h="16838"/>
       <w:pgMar w:top="850" w:right="850" w:bottom="850" w:left="1417" w:header="708" w:footer="708" w:gutter="0"/>
       <w:cols w:space="708"/>
@@ -93,6 +1046,129 @@
     </w:sectPr>
   </w:body>
 </w:document>
+</file>
+
+<file path=word/endnotes.xml><?xml version="1.0" encoding="utf-8"?>
+<w:endnotes xmlns:ve="http://schemas.openxmlformats.org/markup-compatibility/2006" xmlns:o="urn:schemas-microsoft-com:office:office" xmlns:r="http://schemas.openxmlformats.org/officeDocument/2006/relationships" xmlns:m="http://schemas.openxmlformats.org/officeDocument/2006/math" xmlns:v="urn:schemas-microsoft-com:vml" xmlns:wp="http://schemas.openxmlformats.org/drawingml/2006/wordprocessingDrawing" xmlns:w10="urn:schemas-microsoft-com:office:word" xmlns:w="http://schemas.openxmlformats.org/wordprocessingml/2006/main" xmlns:wne="http://schemas.microsoft.com/office/word/2006/wordml">
+  <w:endnote w:type="separator" w:id="-1">
+    <w:p>
+      <w:pPr>
+        <w:spacing w:after="0" w:line="240" w:lineRule="auto"/>
+      </w:pPr>
+      <w:r>
+        <w:separator/>
+      </w:r>
+    </w:p>
+  </w:endnote>
+  <w:endnote w:type="continuationSeparator" w:id="0">
+    <w:p>
+      <w:pPr>
+        <w:spacing w:after="0" w:line="240" w:lineRule="auto"/>
+      </w:pPr>
+      <w:r>
+        <w:continuationSeparator/>
+      </w:r>
+    </w:p>
+  </w:endnote>
+</w:endnotes>
+</file>
+
+<file path=word/footer1.xml><?xml version="1.0" encoding="utf-8"?>
+<w:ftr xmlns:ve="http://schemas.openxmlformats.org/markup-compatibility/2006" xmlns:o="urn:schemas-microsoft-com:office:office" xmlns:r="http://schemas.openxmlformats.org/officeDocument/2006/relationships" xmlns:m="http://schemas.openxmlformats.org/officeDocument/2006/math" xmlns:v="urn:schemas-microsoft-com:vml" xmlns:wp="http://schemas.openxmlformats.org/drawingml/2006/wordprocessingDrawing" xmlns:w10="urn:schemas-microsoft-com:office:word" xmlns:w="http://schemas.openxmlformats.org/wordprocessingml/2006/main" xmlns:wne="http://schemas.microsoft.com/office/word/2006/wordml">
+  <w:sdt>
+    <w:sdtPr>
+      <w:rPr>
+        <w:rFonts w:ascii="Times New Roman" w:hAnsi="Times New Roman"/>
+        <w:sz w:val="28"/>
+        <w:szCs w:val="28"/>
+      </w:rPr>
+      <w:id w:val="835649683"/>
+      <w:docPartObj>
+        <w:docPartGallery w:val="Page Numbers (Bottom of Page)"/>
+        <w:docPartUnique/>
+      </w:docPartObj>
+    </w:sdtPr>
+    <w:sdtContent>
+      <w:p>
+        <w:pPr>
+          <w:pStyle w:val="af0"/>
+          <w:jc w:val="center"/>
+          <w:rPr>
+            <w:rFonts w:ascii="Times New Roman" w:hAnsi="Times New Roman"/>
+            <w:sz w:val="28"/>
+            <w:szCs w:val="28"/>
+          </w:rPr>
+        </w:pPr>
+        <w:r>
+          <w:rPr>
+            <w:rFonts w:ascii="Times New Roman" w:hAnsi="Times New Roman"/>
+            <w:sz w:val="28"/>
+            <w:szCs w:val="28"/>
+          </w:rPr>
+          <w:fldChar w:fldCharType="begin"/>
+        </w:r>
+        <w:r>
+          <w:rPr>
+            <w:rFonts w:ascii="Times New Roman" w:hAnsi="Times New Roman"/>
+            <w:sz w:val="28"/>
+            <w:szCs w:val="28"/>
+          </w:rPr>
+          <w:instrText xml:space="preserve"> PAGE   \* MERGEFORMAT </w:instrText>
+        </w:r>
+        <w:r>
+          <w:rPr>
+            <w:rFonts w:ascii="Times New Roman" w:hAnsi="Times New Roman"/>
+            <w:sz w:val="28"/>
+            <w:szCs w:val="28"/>
+          </w:rPr>
+          <w:fldChar w:fldCharType="separate"/>
+        </w:r>
+        <w:r>
+          <w:rPr>
+            <w:rFonts w:ascii="Times New Roman" w:hAnsi="Times New Roman"/>
+            <w:noProof/>
+            <w:sz w:val="28"/>
+            <w:szCs w:val="28"/>
+          </w:rPr>
+          <w:t>4</w:t>
+        </w:r>
+        <w:r>
+          <w:rPr>
+            <w:rFonts w:ascii="Times New Roman" w:hAnsi="Times New Roman"/>
+            <w:sz w:val="28"/>
+            <w:szCs w:val="28"/>
+          </w:rPr>
+          <w:fldChar w:fldCharType="end"/>
+        </w:r>
+      </w:p>
+    </w:sdtContent>
+  </w:sdt>
+</w:ftr>
+</file>
+
+<file path=word/footnotes.xml><?xml version="1.0" encoding="utf-8"?>
+<w:footnotes xmlns:ve="http://schemas.openxmlformats.org/markup-compatibility/2006" xmlns:o="urn:schemas-microsoft-com:office:office" xmlns:r="http://schemas.openxmlformats.org/officeDocument/2006/relationships" xmlns:m="http://schemas.openxmlformats.org/officeDocument/2006/math" xmlns:v="urn:schemas-microsoft-com:vml" xmlns:wp="http://schemas.openxmlformats.org/drawingml/2006/wordprocessingDrawing" xmlns:w10="urn:schemas-microsoft-com:office:word" xmlns:w="http://schemas.openxmlformats.org/wordprocessingml/2006/main" xmlns:wne="http://schemas.microsoft.com/office/word/2006/wordml">
+  <w:footnote w:type="separator" w:id="-1">
+    <w:p>
+      <w:pPr>
+        <w:spacing w:after="0" w:line="240" w:lineRule="auto"/>
+      </w:pPr>
+      <w:r>
+        <w:separator/>
+      </w:r>
+    </w:p>
+  </w:footnote>
+  <w:footnote w:type="continuationSeparator" w:id="0">
+    <w:p>
+      <w:pPr>
+        <w:spacing w:after="0" w:line="240" w:lineRule="auto"/>
+      </w:pPr>
+      <w:r>
+        <w:continuationSeparator/>
+      </w:r>
+    </w:p>
+  </w:footnote>
+</w:footnotes>
 </file>
 
 <file path=word/styles.xml><?xml version="1.0" encoding="utf-8"?>
@@ -381,6 +1457,172 @@
       <w:rFonts w:ascii="Times New Roman" w:eastAsia="Calibri" w:hAnsi="Times New Roman" w:cs="Times New Roman"/>
       <w:sz w:val="28"/>
       <w:szCs w:val="28"/>
+    </w:rPr>
+  </w:style>
+  <w:style w:type="paragraph" w:customStyle="1" w:styleId="a7">
+    <w:name w:val="Заголовок з відступом"/>
+    <w:basedOn w:val="a3"/>
+    <w:link w:val="a8"/>
+    <w:qFormat/>
+    <w:rsid w:val="004A6A40"/>
+    <w:pPr>
+      <w:spacing w:after="240"/>
+    </w:pPr>
+  </w:style>
+  <w:style w:type="paragraph" w:customStyle="1" w:styleId="a9">
+    <w:name w:val="Переробити"/>
+    <w:basedOn w:val="a5"/>
+    <w:link w:val="aa"/>
+    <w:qFormat/>
+    <w:rsid w:val="00D40FE3"/>
+    <w:rPr>
+      <w:color w:val="FF0000"/>
+    </w:rPr>
+  </w:style>
+  <w:style w:type="character" w:customStyle="1" w:styleId="a8">
+    <w:name w:val="Заголовок з відступом Знак"/>
+    <w:basedOn w:val="a4"/>
+    <w:link w:val="a7"/>
+    <w:rsid w:val="004A6A40"/>
+    <w:rPr>
+      <w:b/>
+      <w:bCs/>
+    </w:rPr>
+  </w:style>
+  <w:style w:type="paragraph" w:styleId="ab">
+    <w:name w:val="Balloon Text"/>
+    <w:basedOn w:val="a"/>
+    <w:link w:val="ac"/>
+    <w:uiPriority w:val="99"/>
+    <w:semiHidden/>
+    <w:unhideWhenUsed/>
+    <w:rsid w:val="00D40FE3"/>
+    <w:pPr>
+      <w:spacing w:after="0" w:line="240" w:lineRule="auto"/>
+    </w:pPr>
+    <w:rPr>
+      <w:rFonts w:ascii="Tahoma" w:hAnsi="Tahoma" w:cs="Tahoma"/>
+      <w:sz w:val="16"/>
+      <w:szCs w:val="16"/>
+    </w:rPr>
+  </w:style>
+  <w:style w:type="character" w:customStyle="1" w:styleId="aa">
+    <w:name w:val="Переробити Знак"/>
+    <w:basedOn w:val="a6"/>
+    <w:link w:val="a9"/>
+    <w:rsid w:val="00D40FE3"/>
+    <w:rPr>
+      <w:color w:val="FF0000"/>
+    </w:rPr>
+  </w:style>
+  <w:style w:type="character" w:customStyle="1" w:styleId="ac">
+    <w:name w:val="Текст выноски Знак"/>
+    <w:basedOn w:val="a0"/>
+    <w:link w:val="ab"/>
+    <w:uiPriority w:val="99"/>
+    <w:semiHidden/>
+    <w:rsid w:val="00D40FE3"/>
+    <w:rPr>
+      <w:rFonts w:ascii="Tahoma" w:eastAsia="Calibri" w:hAnsi="Tahoma" w:cs="Tahoma"/>
+      <w:sz w:val="16"/>
+      <w:szCs w:val="16"/>
+    </w:rPr>
+  </w:style>
+  <w:style w:type="paragraph" w:styleId="11">
+    <w:name w:val="toc 1"/>
+    <w:basedOn w:val="a"/>
+    <w:next w:val="a"/>
+    <w:autoRedefine/>
+    <w:uiPriority w:val="39"/>
+    <w:unhideWhenUsed/>
+    <w:rsid w:val="00D40FE3"/>
+    <w:pPr>
+      <w:spacing w:after="100"/>
+    </w:pPr>
+    <w:rPr>
+      <w:rFonts w:ascii="Times New Roman" w:hAnsi="Times New Roman"/>
+      <w:sz w:val="28"/>
+    </w:rPr>
+  </w:style>
+  <w:style w:type="character" w:styleId="ad">
+    <w:name w:val="Hyperlink"/>
+    <w:basedOn w:val="a0"/>
+    <w:uiPriority w:val="99"/>
+    <w:unhideWhenUsed/>
+    <w:rsid w:val="00D40FE3"/>
+    <w:rPr>
+      <w:color w:val="0000FF" w:themeColor="hyperlink"/>
+      <w:u w:val="single"/>
+    </w:rPr>
+  </w:style>
+  <w:style w:type="paragraph" w:styleId="ae">
+    <w:name w:val="header"/>
+    <w:basedOn w:val="a"/>
+    <w:link w:val="af"/>
+    <w:uiPriority w:val="99"/>
+    <w:semiHidden/>
+    <w:unhideWhenUsed/>
+    <w:rsid w:val="00237C5F"/>
+    <w:pPr>
+      <w:tabs>
+        <w:tab w:val="center" w:pos="4819"/>
+        <w:tab w:val="right" w:pos="9639"/>
+      </w:tabs>
+      <w:spacing w:after="0" w:line="240" w:lineRule="auto"/>
+    </w:pPr>
+  </w:style>
+  <w:style w:type="paragraph" w:styleId="2">
+    <w:name w:val="toc 2"/>
+    <w:basedOn w:val="a"/>
+    <w:next w:val="a"/>
+    <w:autoRedefine/>
+    <w:uiPriority w:val="39"/>
+    <w:semiHidden/>
+    <w:unhideWhenUsed/>
+    <w:rsid w:val="00237C5F"/>
+    <w:pPr>
+      <w:spacing w:after="100"/>
+      <w:ind w:left="220"/>
+    </w:pPr>
+    <w:rPr>
+      <w:rFonts w:ascii="Times New Roman" w:hAnsi="Times New Roman"/>
+      <w:sz w:val="28"/>
+    </w:rPr>
+  </w:style>
+  <w:style w:type="character" w:customStyle="1" w:styleId="af">
+    <w:name w:val="Верхний колонтитул Знак"/>
+    <w:basedOn w:val="a0"/>
+    <w:link w:val="ae"/>
+    <w:uiPriority w:val="99"/>
+    <w:semiHidden/>
+    <w:rsid w:val="00237C5F"/>
+    <w:rPr>
+      <w:rFonts w:ascii="Calibri" w:eastAsia="Calibri" w:hAnsi="Calibri" w:cs="Times New Roman"/>
+    </w:rPr>
+  </w:style>
+  <w:style w:type="paragraph" w:styleId="af0">
+    <w:name w:val="footer"/>
+    <w:basedOn w:val="a"/>
+    <w:link w:val="af1"/>
+    <w:uiPriority w:val="99"/>
+    <w:unhideWhenUsed/>
+    <w:rsid w:val="00237C5F"/>
+    <w:pPr>
+      <w:tabs>
+        <w:tab w:val="center" w:pos="4819"/>
+        <w:tab w:val="right" w:pos="9639"/>
+      </w:tabs>
+      <w:spacing w:after="0" w:line="240" w:lineRule="auto"/>
+    </w:pPr>
+  </w:style>
+  <w:style w:type="character" w:customStyle="1" w:styleId="af1">
+    <w:name w:val="Нижний колонтитул Знак"/>
+    <w:basedOn w:val="a0"/>
+    <w:link w:val="af0"/>
+    <w:uiPriority w:val="99"/>
+    <w:rsid w:val="00237C5F"/>
+    <w:rPr>
+      <w:rFonts w:ascii="Calibri" w:eastAsia="Calibri" w:hAnsi="Calibri" w:cs="Times New Roman"/>
     </w:rPr>
   </w:style>
 </w:styles>
@@ -674,7 +1916,7 @@
 </file>
 
 <file path=customXml/itemProps1.xml><?xml version="1.0" encoding="utf-8"?>
-<ds:datastoreItem xmlns:ds="http://schemas.openxmlformats.org/officeDocument/2006/customXml" ds:itemID="{83626D46-33BE-4A42-AC9A-B2EC2C382836}">
+<ds:datastoreItem xmlns:ds="http://schemas.openxmlformats.org/officeDocument/2006/customXml" ds:itemID="{60E2F7DC-C3EA-4086-BF13-43E01EF694AC}">
   <ds:schemaRefs>
     <ds:schemaRef ds:uri="http://schemas.openxmlformats.org/officeDocument/2006/bibliography"/>
   </ds:schemaRefs>

</xml_diff>

<commit_message>
Updated introduction. Added front page. Added system structure section. Added conslusions sections.
</commit_message>
<xml_diff>
--- a/analytical.docx
+++ b/analytical.docx
@@ -4,6 +4,509 @@
   <w:body>
     <w:p>
       <w:pPr>
+        <w:jc w:val="center"/>
+        <w:rPr>
+          <w:rFonts w:ascii="Times New Roman" w:hAnsi="Times New Roman"/>
+          <w:sz w:val="28"/>
+          <w:szCs w:val="28"/>
+        </w:rPr>
+      </w:pPr>
+      <w:r>
+        <w:rPr>
+          <w:rFonts w:ascii="Times New Roman" w:hAnsi="Times New Roman"/>
+          <w:sz w:val="28"/>
+          <w:szCs w:val="28"/>
+        </w:rPr>
+        <w:t>Міністерство освіти і науки України</w:t>
+      </w:r>
+    </w:p>
+    <w:p>
+      <w:pPr>
+        <w:jc w:val="center"/>
+        <w:rPr>
+          <w:rFonts w:ascii="Times New Roman" w:hAnsi="Times New Roman"/>
+          <w:sz w:val="28"/>
+          <w:szCs w:val="28"/>
+        </w:rPr>
+      </w:pPr>
+      <w:r>
+        <w:rPr>
+          <w:rFonts w:ascii="Times New Roman" w:hAnsi="Times New Roman"/>
+          <w:sz w:val="28"/>
+          <w:szCs w:val="28"/>
+        </w:rPr>
+        <w:t xml:space="preserve">Національний університет </w:t>
+      </w:r>
+      <w:proofErr w:type="spellStart"/>
+      <w:r>
+        <w:rPr>
+          <w:rFonts w:ascii="Times New Roman" w:hAnsi="Times New Roman"/>
+          <w:sz w:val="28"/>
+          <w:szCs w:val="28"/>
+        </w:rPr>
+        <w:t>“Львівська</w:t>
+      </w:r>
+      <w:proofErr w:type="spellEnd"/>
+      <w:r>
+        <w:rPr>
+          <w:rFonts w:ascii="Times New Roman" w:hAnsi="Times New Roman"/>
+          <w:sz w:val="28"/>
+          <w:szCs w:val="28"/>
+        </w:rPr>
+        <w:t xml:space="preserve"> </w:t>
+      </w:r>
+      <w:proofErr w:type="spellStart"/>
+      <w:r>
+        <w:rPr>
+          <w:rFonts w:ascii="Times New Roman" w:hAnsi="Times New Roman"/>
+          <w:sz w:val="28"/>
+          <w:szCs w:val="28"/>
+        </w:rPr>
+        <w:t>політехніка”</w:t>
+      </w:r>
+      <w:proofErr w:type="spellEnd"/>
+    </w:p>
+    <w:p>
+      <w:pPr>
+        <w:jc w:val="right"/>
+        <w:rPr>
+          <w:rFonts w:ascii="Times New Roman" w:hAnsi="Times New Roman"/>
+          <w:sz w:val="28"/>
+          <w:szCs w:val="28"/>
+        </w:rPr>
+      </w:pPr>
+      <w:r>
+        <w:rPr>
+          <w:rFonts w:ascii="Times New Roman" w:hAnsi="Times New Roman"/>
+          <w:sz w:val="28"/>
+          <w:szCs w:val="28"/>
+        </w:rPr>
+        <w:t>КАФЕДРА ЕОМ</w:t>
+      </w:r>
+    </w:p>
+    <w:p>
+      <w:pPr>
+        <w:jc w:val="right"/>
+        <w:rPr>
+          <w:rFonts w:ascii="Times New Roman" w:hAnsi="Times New Roman"/>
+          <w:sz w:val="24"/>
+          <w:szCs w:val="24"/>
+        </w:rPr>
+      </w:pPr>
+    </w:p>
+    <w:p>
+      <w:pPr>
+        <w:jc w:val="right"/>
+        <w:rPr>
+          <w:rFonts w:ascii="Times New Roman" w:hAnsi="Times New Roman"/>
+          <w:sz w:val="24"/>
+          <w:szCs w:val="24"/>
+        </w:rPr>
+      </w:pPr>
+    </w:p>
+    <w:p>
+      <w:pPr>
+        <w:jc w:val="center"/>
+        <w:rPr>
+          <w:rFonts w:ascii="Times New Roman" w:hAnsi="Times New Roman"/>
+          <w:sz w:val="24"/>
+          <w:szCs w:val="24"/>
+        </w:rPr>
+      </w:pPr>
+      <w:r>
+        <w:rPr>
+          <w:rFonts w:ascii="Times New Roman" w:hAnsi="Times New Roman"/>
+          <w:b/>
+          <w:noProof/>
+          <w:sz w:val="24"/>
+          <w:szCs w:val="24"/>
+          <w:lang w:eastAsia="uk-UA"/>
+        </w:rPr>
+        <w:drawing>
+          <wp:inline distT="0" distB="0" distL="0" distR="0">
+            <wp:extent cx="2190115" cy="2615565"/>
+            <wp:effectExtent l="19050" t="0" r="635" b="0"/>
+            <wp:docPr id="20" name="Рисунок 265"/>
+            <wp:cNvGraphicFramePr>
+              <a:graphicFrameLocks xmlns:a="http://schemas.openxmlformats.org/drawingml/2006/main" noChangeAspect="1"/>
+            </wp:cNvGraphicFramePr>
+            <a:graphic xmlns:a="http://schemas.openxmlformats.org/drawingml/2006/main">
+              <a:graphicData uri="http://schemas.openxmlformats.org/drawingml/2006/picture">
+                <pic:pic xmlns:pic="http://schemas.openxmlformats.org/drawingml/2006/picture">
+                  <pic:nvPicPr>
+                    <pic:cNvPr id="0" name="Рисунок 265"/>
+                    <pic:cNvPicPr>
+                      <a:picLocks noChangeAspect="1" noChangeArrowheads="1"/>
+                    </pic:cNvPicPr>
+                  </pic:nvPicPr>
+                  <pic:blipFill>
+                    <a:blip r:embed="rId7" cstate="print"/>
+                    <a:srcRect/>
+                    <a:stretch>
+                      <a:fillRect/>
+                    </a:stretch>
+                  </pic:blipFill>
+                  <pic:spPr bwMode="auto">
+                    <a:xfrm>
+                      <a:off x="0" y="0"/>
+                      <a:ext cx="2190115" cy="2615565"/>
+                    </a:xfrm>
+                    <a:prstGeom prst="rect">
+                      <a:avLst/>
+                    </a:prstGeom>
+                    <a:noFill/>
+                    <a:ln w="9525">
+                      <a:noFill/>
+                      <a:miter lim="800000"/>
+                      <a:headEnd/>
+                      <a:tailEnd/>
+                    </a:ln>
+                  </pic:spPr>
+                </pic:pic>
+              </a:graphicData>
+            </a:graphic>
+          </wp:inline>
+        </w:drawing>
+      </w:r>
+    </w:p>
+    <w:p>
+      <w:pPr>
+        <w:jc w:val="center"/>
+        <w:rPr>
+          <w:rFonts w:ascii="Times New Roman" w:hAnsi="Times New Roman"/>
+          <w:b/>
+          <w:sz w:val="32"/>
+          <w:szCs w:val="32"/>
+        </w:rPr>
+      </w:pPr>
+      <w:r>
+        <w:rPr>
+          <w:rFonts w:ascii="Times New Roman" w:hAnsi="Times New Roman"/>
+          <w:b/>
+          <w:sz w:val="32"/>
+          <w:szCs w:val="32"/>
+        </w:rPr>
+        <w:t xml:space="preserve">Звіт </w:t>
+      </w:r>
+    </w:p>
+    <w:p>
+      <w:pPr>
+        <w:spacing w:before="240" w:after="0"/>
+        <w:jc w:val="center"/>
+        <w:rPr>
+          <w:rFonts w:ascii="Times New Roman" w:hAnsi="Times New Roman"/>
+          <w:sz w:val="28"/>
+          <w:szCs w:val="28"/>
+        </w:rPr>
+      </w:pPr>
+      <w:r>
+        <w:rPr>
+          <w:rFonts w:ascii="Times New Roman" w:hAnsi="Times New Roman"/>
+          <w:sz w:val="28"/>
+          <w:szCs w:val="28"/>
+        </w:rPr>
+        <w:t>про виконання переддипломної практики</w:t>
+      </w:r>
+      <w:r>
+        <w:rPr>
+          <w:rFonts w:ascii="Times New Roman" w:hAnsi="Times New Roman"/>
+          <w:sz w:val="28"/>
+          <w:szCs w:val="28"/>
+        </w:rPr>
+        <w:t xml:space="preserve"> </w:t>
+      </w:r>
+      <w:r>
+        <w:rPr>
+          <w:rFonts w:ascii="Times New Roman" w:hAnsi="Times New Roman"/>
+          <w:sz w:val="28"/>
+          <w:szCs w:val="28"/>
+        </w:rPr>
+        <w:t xml:space="preserve">на тему: </w:t>
+      </w:r>
+    </w:p>
+    <w:p>
+      <w:pPr>
+        <w:spacing w:before="240" w:after="0"/>
+        <w:jc w:val="center"/>
+        <w:rPr>
+          <w:rFonts w:ascii="Times New Roman" w:hAnsi="Times New Roman"/>
+          <w:sz w:val="28"/>
+          <w:szCs w:val="28"/>
+        </w:rPr>
+      </w:pPr>
+      <w:r>
+        <w:rPr>
+          <w:rFonts w:ascii="Times New Roman" w:hAnsi="Times New Roman"/>
+          <w:sz w:val="28"/>
+          <w:szCs w:val="28"/>
+          <w:lang w:val="en-US"/>
+        </w:rPr>
+        <w:t>“</w:t>
+      </w:r>
+      <w:r>
+        <w:rPr>
+          <w:rFonts w:ascii="Times New Roman" w:hAnsi="Times New Roman"/>
+          <w:sz w:val="28"/>
+          <w:szCs w:val="28"/>
+        </w:rPr>
+        <w:t>Розробка</w:t>
+      </w:r>
+      <w:r>
+        <w:rPr>
+          <w:rFonts w:ascii="Times New Roman" w:hAnsi="Times New Roman"/>
+          <w:sz w:val="28"/>
+          <w:szCs w:val="28"/>
+        </w:rPr>
+        <w:t xml:space="preserve"> </w:t>
+      </w:r>
+      <w:r>
+        <w:rPr>
+          <w:rFonts w:ascii="Times New Roman" w:hAnsi="Times New Roman"/>
+          <w:sz w:val="28"/>
+          <w:szCs w:val="28"/>
+        </w:rPr>
+        <w:t xml:space="preserve">мобільного переглядача медичних файлів стандарту </w:t>
+      </w:r>
+      <w:r>
+        <w:rPr>
+          <w:rFonts w:ascii="Times New Roman" w:hAnsi="Times New Roman"/>
+          <w:sz w:val="28"/>
+          <w:szCs w:val="28"/>
+          <w:lang w:val="en-US"/>
+        </w:rPr>
+        <w:t>DICOM.</w:t>
+      </w:r>
+      <w:r>
+        <w:rPr>
+          <w:rFonts w:ascii="Times New Roman" w:hAnsi="Times New Roman"/>
+          <w:sz w:val="28"/>
+          <w:szCs w:val="28"/>
+        </w:rPr>
+        <w:t>”</w:t>
+      </w:r>
+    </w:p>
+    <w:p>
+      <w:pPr>
+        <w:spacing w:before="240" w:after="0"/>
+        <w:rPr>
+          <w:rFonts w:ascii="Times New Roman" w:hAnsi="Times New Roman"/>
+          <w:sz w:val="24"/>
+          <w:szCs w:val="24"/>
+        </w:rPr>
+      </w:pPr>
+    </w:p>
+    <w:p>
+      <w:pPr>
+        <w:rPr>
+          <w:rFonts w:ascii="Times New Roman" w:hAnsi="Times New Roman"/>
+          <w:sz w:val="24"/>
+          <w:szCs w:val="24"/>
+        </w:rPr>
+      </w:pPr>
+    </w:p>
+    <w:p>
+      <w:pPr>
+        <w:jc w:val="right"/>
+        <w:rPr>
+          <w:rFonts w:ascii="Times New Roman" w:hAnsi="Times New Roman"/>
+          <w:sz w:val="28"/>
+          <w:szCs w:val="28"/>
+        </w:rPr>
+      </w:pPr>
+      <w:bookmarkStart w:id="0" w:name="_Toc71906562"/>
+      <w:r>
+        <w:rPr>
+          <w:rFonts w:ascii="Times New Roman" w:hAnsi="Times New Roman"/>
+          <w:sz w:val="28"/>
+          <w:szCs w:val="28"/>
+        </w:rPr>
+        <w:t>Виконав:</w:t>
+      </w:r>
+    </w:p>
+    <w:p>
+      <w:pPr>
+        <w:jc w:val="right"/>
+        <w:rPr>
+          <w:rFonts w:ascii="Times New Roman" w:hAnsi="Times New Roman"/>
+          <w:iCs/>
+          <w:sz w:val="28"/>
+          <w:szCs w:val="28"/>
+        </w:rPr>
+      </w:pPr>
+      <w:proofErr w:type="spellStart"/>
+      <w:r>
+        <w:rPr>
+          <w:rFonts w:ascii="Times New Roman" w:hAnsi="Times New Roman"/>
+          <w:sz w:val="28"/>
+          <w:szCs w:val="28"/>
+        </w:rPr>
+        <w:t>ст.гр</w:t>
+      </w:r>
+      <w:proofErr w:type="spellEnd"/>
+      <w:r>
+        <w:rPr>
+          <w:rFonts w:ascii="Times New Roman" w:hAnsi="Times New Roman"/>
+          <w:sz w:val="28"/>
+          <w:szCs w:val="28"/>
+        </w:rPr>
+        <w:t xml:space="preserve">. </w:t>
+      </w:r>
+      <w:bookmarkEnd w:id="0"/>
+      <w:proofErr w:type="spellStart"/>
+      <w:r>
+        <w:rPr>
+          <w:rFonts w:ascii="Times New Roman" w:hAnsi="Times New Roman"/>
+          <w:sz w:val="28"/>
+          <w:szCs w:val="28"/>
+        </w:rPr>
+        <w:t>СПРм</w:t>
+      </w:r>
+      <w:proofErr w:type="spellEnd"/>
+      <w:r>
+        <w:rPr>
+          <w:rFonts w:ascii="Times New Roman" w:hAnsi="Times New Roman"/>
+          <w:sz w:val="28"/>
+          <w:szCs w:val="28"/>
+        </w:rPr>
+        <w:t>-2</w:t>
+      </w:r>
+      <w:r>
+        <w:rPr>
+          <w:rFonts w:ascii="Times New Roman" w:hAnsi="Times New Roman"/>
+          <w:sz w:val="28"/>
+          <w:szCs w:val="28"/>
+        </w:rPr>
+        <w:t xml:space="preserve">1 </w:t>
+      </w:r>
+      <w:proofErr w:type="spellStart"/>
+      <w:r>
+        <w:rPr>
+          <w:rFonts w:ascii="Times New Roman" w:hAnsi="Times New Roman"/>
+          <w:iCs/>
+          <w:sz w:val="28"/>
+          <w:szCs w:val="28"/>
+        </w:rPr>
+        <w:t>Сопушинський</w:t>
+      </w:r>
+      <w:proofErr w:type="spellEnd"/>
+      <w:r>
+        <w:rPr>
+          <w:rFonts w:ascii="Times New Roman" w:hAnsi="Times New Roman"/>
+          <w:iCs/>
+          <w:sz w:val="28"/>
+          <w:szCs w:val="28"/>
+        </w:rPr>
+        <w:t xml:space="preserve"> М. Б.</w:t>
+      </w:r>
+    </w:p>
+    <w:p>
+      <w:pPr>
+        <w:jc w:val="right"/>
+        <w:rPr>
+          <w:rFonts w:ascii="Times New Roman" w:hAnsi="Times New Roman"/>
+          <w:iCs/>
+          <w:sz w:val="28"/>
+          <w:szCs w:val="28"/>
+        </w:rPr>
+      </w:pPr>
+      <w:r>
+        <w:rPr>
+          <w:rFonts w:ascii="Times New Roman" w:hAnsi="Times New Roman"/>
+          <w:iCs/>
+          <w:sz w:val="28"/>
+          <w:szCs w:val="28"/>
+        </w:rPr>
+        <w:t>Прийняв:</w:t>
+      </w:r>
+    </w:p>
+    <w:p>
+      <w:pPr>
+        <w:jc w:val="right"/>
+        <w:rPr>
+          <w:rFonts w:ascii="Times New Roman" w:hAnsi="Times New Roman"/>
+          <w:iCs/>
+          <w:sz w:val="28"/>
+          <w:szCs w:val="28"/>
+        </w:rPr>
+      </w:pPr>
+      <w:r>
+        <w:rPr>
+          <w:rFonts w:ascii="Times New Roman" w:hAnsi="Times New Roman"/>
+          <w:iCs/>
+          <w:sz w:val="28"/>
+          <w:szCs w:val="28"/>
+        </w:rPr>
+        <w:t>Морозов Ю. В.</w:t>
+      </w:r>
+    </w:p>
+    <w:p>
+      <w:pPr>
+        <w:jc w:val="center"/>
+        <w:rPr>
+          <w:rFonts w:ascii="Times New Roman" w:hAnsi="Times New Roman"/>
+          <w:sz w:val="28"/>
+          <w:szCs w:val="28"/>
+        </w:rPr>
+      </w:pPr>
+    </w:p>
+    <w:p>
+      <w:pPr>
+        <w:jc w:val="center"/>
+        <w:rPr>
+          <w:rFonts w:ascii="Times New Roman" w:hAnsi="Times New Roman"/>
+          <w:sz w:val="28"/>
+          <w:szCs w:val="28"/>
+        </w:rPr>
+      </w:pPr>
+    </w:p>
+    <w:p>
+      <w:pPr>
+        <w:jc w:val="center"/>
+        <w:rPr>
+          <w:rFonts w:ascii="Times New Roman" w:hAnsi="Times New Roman"/>
+          <w:sz w:val="28"/>
+          <w:szCs w:val="28"/>
+        </w:rPr>
+      </w:pPr>
+      <w:bookmarkStart w:id="1" w:name="_Toc71906565"/>
+    </w:p>
+    <w:p>
+      <w:pPr>
+        <w:jc w:val="center"/>
+        <w:rPr>
+          <w:rFonts w:ascii="Times New Roman" w:hAnsi="Times New Roman"/>
+          <w:sz w:val="28"/>
+          <w:szCs w:val="28"/>
+        </w:rPr>
+      </w:pPr>
+      <w:r>
+        <w:rPr>
+          <w:rFonts w:ascii="Times New Roman" w:hAnsi="Times New Roman"/>
+          <w:sz w:val="28"/>
+          <w:szCs w:val="28"/>
+        </w:rPr>
+        <w:t>Львів – 20</w:t>
+      </w:r>
+      <w:bookmarkEnd w:id="1"/>
+      <w:r>
+        <w:rPr>
+          <w:rFonts w:ascii="Times New Roman" w:hAnsi="Times New Roman"/>
+          <w:sz w:val="28"/>
+          <w:szCs w:val="28"/>
+        </w:rPr>
+        <w:t>1</w:t>
+      </w:r>
+      <w:r>
+        <w:rPr>
+          <w:rFonts w:ascii="Times New Roman" w:hAnsi="Times New Roman"/>
+          <w:sz w:val="28"/>
+          <w:szCs w:val="28"/>
+        </w:rPr>
+        <w:t>4</w:t>
+      </w:r>
+    </w:p>
+    <w:p>
+      <w:pPr>
         <w:pStyle w:val="a5"/>
         <w:spacing w:after="240"/>
         <w:jc w:val="center"/>
@@ -13,10 +516,25 @@
         </w:rPr>
       </w:pPr>
       <w:r>
+        <w:br w:type="page"/>
+      </w:r>
+    </w:p>
+    <w:p>
+      <w:pPr>
+        <w:pStyle w:val="a5"/>
+        <w:spacing w:after="240"/>
+        <w:jc w:val="center"/>
         <w:rPr>
           <w:rStyle w:val="style3"/>
           <w:b/>
         </w:rPr>
+      </w:pPr>
+      <w:r>
+        <w:rPr>
+          <w:rStyle w:val="style3"/>
+          <w:b/>
+        </w:rPr>
+        <w:lastRenderedPageBreak/>
         <w:t>Зміст</w:t>
       </w:r>
     </w:p>
@@ -51,7 +569,7 @@
         </w:rPr>
         <w:fldChar w:fldCharType="separate"/>
       </w:r>
-      <w:hyperlink w:anchor="_Toc396949627" w:history="1">
+      <w:hyperlink w:anchor="_Toc397295885" w:history="1">
         <w:r>
           <w:rPr>
             <w:rStyle w:val="ad"/>
@@ -78,7 +596,7 @@
             <w:noProof/>
             <w:webHidden/>
           </w:rPr>
-          <w:instrText xml:space="preserve"> PAGEREF _Toc396949627 \h </w:instrText>
+          <w:instrText xml:space="preserve"> PAGEREF _Toc397295885 \h </w:instrText>
         </w:r>
         <w:r>
           <w:rPr>
@@ -98,7 +616,7 @@
             <w:noProof/>
             <w:webHidden/>
           </w:rPr>
-          <w:t>2</w:t>
+          <w:t>3</w:t>
         </w:r>
         <w:r>
           <w:rPr>
@@ -122,7 +640,7 @@
           <w:lang w:eastAsia="uk-UA"/>
         </w:rPr>
       </w:pPr>
-      <w:hyperlink w:anchor="_Toc396949628" w:history="1">
+      <w:hyperlink w:anchor="_Toc397295886" w:history="1">
         <w:r>
           <w:rPr>
             <w:rStyle w:val="ad"/>
@@ -149,7 +667,7 @@
             <w:noProof/>
             <w:webHidden/>
           </w:rPr>
-          <w:instrText xml:space="preserve"> PAGEREF _Toc396949628 \h </w:instrText>
+          <w:instrText xml:space="preserve"> PAGEREF _Toc397295886 \h </w:instrText>
         </w:r>
         <w:r>
           <w:rPr>
@@ -193,7 +711,7 @@
           <w:lang w:eastAsia="uk-UA"/>
         </w:rPr>
       </w:pPr>
-      <w:hyperlink w:anchor="_Toc396949629" w:history="1">
+      <w:hyperlink w:anchor="_Toc397295887" w:history="1">
         <w:r>
           <w:rPr>
             <w:rStyle w:val="ad"/>
@@ -221,7 +739,7 @@
             <w:noProof/>
             <w:webHidden/>
           </w:rPr>
-          <w:instrText xml:space="preserve"> PAGEREF _Toc396949629 \h </w:instrText>
+          <w:instrText xml:space="preserve"> PAGEREF _Toc397295887 \h </w:instrText>
         </w:r>
         <w:r>
           <w:rPr>
@@ -241,7 +759,7 @@
             <w:noProof/>
             <w:webHidden/>
           </w:rPr>
-          <w:t>3</w:t>
+          <w:t>5</w:t>
         </w:r>
         <w:r>
           <w:rPr>
@@ -265,7 +783,7 @@
           <w:lang w:eastAsia="uk-UA"/>
         </w:rPr>
       </w:pPr>
-      <w:hyperlink w:anchor="_Toc396949630" w:history="1">
+      <w:hyperlink w:anchor="_Toc397295888" w:history="1">
         <w:r>
           <w:rPr>
             <w:rStyle w:val="ad"/>
@@ -292,7 +810,7 @@
             <w:noProof/>
             <w:webHidden/>
           </w:rPr>
-          <w:instrText xml:space="preserve"> PAGEREF _Toc396949630 \h </w:instrText>
+          <w:instrText xml:space="preserve"> PAGEREF _Toc397295888 \h </w:instrText>
         </w:r>
         <w:r>
           <w:rPr>
@@ -312,7 +830,7 @@
             <w:noProof/>
             <w:webHidden/>
           </w:rPr>
-          <w:t>4</w:t>
+          <w:t>6</w:t>
         </w:r>
         <w:r>
           <w:rPr>
@@ -336,7 +854,7 @@
           <w:lang w:eastAsia="uk-UA"/>
         </w:rPr>
       </w:pPr>
-      <w:hyperlink w:anchor="_Toc396949631" w:history="1">
+      <w:hyperlink w:anchor="_Toc397295889" w:history="1">
         <w:r>
           <w:rPr>
             <w:rStyle w:val="ad"/>
@@ -364,7 +882,7 @@
             <w:noProof/>
             <w:webHidden/>
           </w:rPr>
-          <w:instrText xml:space="preserve"> PAGEREF _Toc396949631 \h </w:instrText>
+          <w:instrText xml:space="preserve"> PAGEREF _Toc397295889 \h </w:instrText>
         </w:r>
         <w:r>
           <w:rPr>
@@ -384,7 +902,7 @@
             <w:noProof/>
             <w:webHidden/>
           </w:rPr>
-          <w:t>4</w:t>
+          <w:t>6</w:t>
         </w:r>
         <w:r>
           <w:rPr>
@@ -408,7 +926,7 @@
           <w:lang w:eastAsia="uk-UA"/>
         </w:rPr>
       </w:pPr>
-      <w:hyperlink w:anchor="_Toc396949632" w:history="1">
+      <w:hyperlink w:anchor="_Toc397295890" w:history="1">
         <w:r>
           <w:rPr>
             <w:rStyle w:val="ad"/>
@@ -435,7 +953,7 @@
             <w:noProof/>
             <w:webHidden/>
           </w:rPr>
-          <w:instrText xml:space="preserve"> PAGEREF _Toc396949632 \h </w:instrText>
+          <w:instrText xml:space="preserve"> PAGEREF _Toc397295890 \h </w:instrText>
         </w:r>
         <w:r>
           <w:rPr>
@@ -455,7 +973,7 @@
             <w:noProof/>
             <w:webHidden/>
           </w:rPr>
-          <w:t>4</w:t>
+          <w:t>7</w:t>
         </w:r>
         <w:r>
           <w:rPr>
@@ -506,7 +1024,7 @@
           <w:rStyle w:val="style3"/>
         </w:rPr>
       </w:pPr>
-      <w:bookmarkStart w:id="0" w:name="_Toc396949627"/>
+      <w:bookmarkStart w:id="2" w:name="_Toc397295885"/>
       <w:r>
         <w:rPr>
           <w:rStyle w:val="style3"/>
@@ -514,69 +1032,7 @@
         <w:lastRenderedPageBreak/>
         <w:t>Вступ</w:t>
       </w:r>
-      <w:bookmarkEnd w:id="0"/>
-    </w:p>
-    <w:p>
-      <w:pPr>
-        <w:pStyle w:val="a5"/>
-        <w:rPr>
-          <w:rStyle w:val="style3"/>
-        </w:rPr>
-      </w:pPr>
-      <w:r>
-        <w:rPr>
-          <w:rStyle w:val="style3"/>
-        </w:rPr>
-        <w:t>Для кращого розуміння функціональних можливостей сучасних медично-інформаційних систем потрібно розглянути</w:t>
-      </w:r>
-      <w:r>
-        <w:rPr>
-          <w:rStyle w:val="style3"/>
-        </w:rPr>
-        <w:t xml:space="preserve"> та проаналізувати</w:t>
-      </w:r>
-      <w:r>
-        <w:rPr>
-          <w:rStyle w:val="style3"/>
-        </w:rPr>
-        <w:t xml:space="preserve"> </w:t>
-      </w:r>
-      <w:r>
-        <w:rPr>
-          <w:rStyle w:val="style3"/>
-        </w:rPr>
-        <w:t xml:space="preserve">їх загальну структуру та </w:t>
-      </w:r>
-      <w:r>
-        <w:rPr>
-          <w:rStyle w:val="style3"/>
-        </w:rPr>
-        <w:t xml:space="preserve">існуючі розробки. </w:t>
-      </w:r>
-      <w:r>
-        <w:rPr>
-          <w:rStyle w:val="style3"/>
-        </w:rPr>
-        <w:t xml:space="preserve">Нижче приведений опис таких систем </w:t>
-      </w:r>
-      <w:r>
-        <w:rPr>
-          <w:rStyle w:val="style3"/>
-        </w:rPr>
-        <w:t xml:space="preserve">та короткий </w:t>
-      </w:r>
-      <w:r>
-        <w:rPr>
-          <w:rStyle w:val="style3"/>
-        </w:rPr>
-        <w:t>список</w:t>
-      </w:r>
-      <w:r>
-        <w:rPr>
-          <w:rStyle w:val="style3"/>
-        </w:rPr>
-        <w:t xml:space="preserve"> їх функціональних можливостей.</w:t>
-      </w:r>
+      <w:bookmarkEnd w:id="2"/>
     </w:p>
     <w:p>
       <w:pPr>
@@ -716,151 +1172,138 @@
     </w:p>
     <w:p>
       <w:pPr>
-        <w:pStyle w:val="a5"/>
-        <w:rPr>
-          <w:rStyle w:val="style3"/>
+        <w:pStyle w:val="a7"/>
+        <w:spacing w:before="240"/>
+        <w:rPr>
+          <w:rStyle w:val="style3"/>
+        </w:rPr>
+      </w:pPr>
+      <w:bookmarkStart w:id="3" w:name="_Toc397295886"/>
+      <w:r>
+        <w:rPr>
+          <w:rStyle w:val="style3"/>
+        </w:rPr>
+        <w:t>Структура медичної системи</w:t>
+      </w:r>
+      <w:bookmarkEnd w:id="3"/>
+    </w:p>
+    <w:p>
+      <w:pPr>
+        <w:pStyle w:val="a9"/>
+        <w:spacing w:before="240"/>
+        <w:rPr>
+          <w:rStyle w:val="style3"/>
+          <w:color w:val="auto"/>
+        </w:rPr>
+      </w:pPr>
+      <w:r>
+        <w:rPr>
+          <w:rStyle w:val="style3"/>
+          <w:color w:val="auto"/>
+        </w:rPr>
+        <w:t>Для кращого розуміння функціональних можливостей сучасних медично-інформаційних систем потрібно розглянути та проаналізувати їх загальну структуру та існуючі розробки</w:t>
+      </w:r>
+      <w:r>
+        <w:rPr>
+          <w:rStyle w:val="style3"/>
+          <w:color w:val="auto"/>
           <w:lang w:val="en-US"/>
         </w:rPr>
-      </w:pPr>
-    </w:p>
-    <w:p>
-      <w:pPr>
-        <w:pStyle w:val="a7"/>
-        <w:rPr>
-          <w:rStyle w:val="style3"/>
-        </w:rPr>
-      </w:pPr>
-      <w:bookmarkStart w:id="1" w:name="_Toc396949628"/>
-      <w:r>
-        <w:rPr>
-          <w:rStyle w:val="style3"/>
+        <w:t xml:space="preserve"> </w:t>
+      </w:r>
+      <w:r>
+        <w:rPr>
+          <w:rStyle w:val="style3"/>
+          <w:color w:val="auto"/>
+        </w:rPr>
+        <w:t>в галузі</w:t>
+      </w:r>
+      <w:r>
+        <w:rPr>
+          <w:rStyle w:val="style3"/>
+          <w:color w:val="auto"/>
+        </w:rPr>
+        <w:t>.</w:t>
+      </w:r>
+    </w:p>
+    <w:p>
+      <w:pPr>
+        <w:pStyle w:val="a9"/>
+        <w:rPr>
+          <w:rStyle w:val="style3"/>
+          <w:color w:val="auto"/>
+        </w:rPr>
+      </w:pPr>
+      <w:r>
+        <w:rPr>
+          <w:rStyle w:val="style3"/>
+          <w:color w:val="auto"/>
         </w:rPr>
         <w:lastRenderedPageBreak/>
-        <w:t>Структура медичної системи</w:t>
-      </w:r>
-      <w:bookmarkEnd w:id="1"/>
-    </w:p>
-    <w:p>
-      <w:pPr>
-        <w:pStyle w:val="a9"/>
-        <w:rPr>
-          <w:rStyle w:val="style3"/>
-        </w:rPr>
-      </w:pPr>
-      <w:r>
-        <w:rPr>
-          <w:rStyle w:val="style3"/>
-        </w:rPr>
-        <w:t xml:space="preserve">Розписати структуру </w:t>
-      </w:r>
-      <w:proofErr w:type="spellStart"/>
-      <w:r>
-        <w:rPr>
-          <w:rStyle w:val="style3"/>
-        </w:rPr>
-        <w:t>ситеми</w:t>
-      </w:r>
-      <w:proofErr w:type="spellEnd"/>
-      <w:r>
-        <w:rPr>
-          <w:rStyle w:val="style3"/>
-        </w:rPr>
-        <w:t xml:space="preserve"> БД, </w:t>
-      </w:r>
-      <w:proofErr w:type="spellStart"/>
-      <w:r>
-        <w:rPr>
-          <w:rStyle w:val="style3"/>
-        </w:rPr>
-        <w:t>Клієн</w:t>
-      </w:r>
-      <w:proofErr w:type="spellEnd"/>
-      <w:r>
-        <w:rPr>
-          <w:rStyle w:val="style3"/>
-        </w:rPr>
-        <w:t>, Сервер, Принтер</w:t>
-      </w:r>
-    </w:p>
-    <w:p>
-      <w:pPr>
-        <w:pStyle w:val="a9"/>
-        <w:rPr>
-          <w:rStyle w:val="style3"/>
-        </w:rPr>
-      </w:pPr>
-    </w:p>
-    <w:p>
-      <w:pPr>
-        <w:pStyle w:val="a7"/>
-        <w:rPr>
-          <w:rStyle w:val="style3"/>
-        </w:rPr>
-      </w:pPr>
-      <w:bookmarkStart w:id="2" w:name="_Toc396949629"/>
-      <w:r>
-        <w:rPr>
-          <w:rStyle w:val="style3"/>
-          <w:lang w:val="en-US"/>
-        </w:rPr>
-        <w:t>SSL</w:t>
-      </w:r>
-      <w:bookmarkEnd w:id="2"/>
-    </w:p>
-    <w:p>
-      <w:pPr>
-        <w:pStyle w:val="a5"/>
-      </w:pPr>
-      <w:r>
-        <w:t xml:space="preserve">SSL (англ. </w:t>
-      </w:r>
-      <w:proofErr w:type="spellStart"/>
-      <w:r>
-        <w:t>Secure</w:t>
-      </w:r>
-      <w:proofErr w:type="spellEnd"/>
-      <w:r>
-        <w:t xml:space="preserve"> </w:t>
-      </w:r>
-      <w:proofErr w:type="spellStart"/>
-      <w:r>
-        <w:t>Sockets</w:t>
-      </w:r>
-      <w:proofErr w:type="spellEnd"/>
-      <w:r>
-        <w:t xml:space="preserve"> </w:t>
-      </w:r>
-      <w:proofErr w:type="spellStart"/>
-      <w:r>
-        <w:t>Layer</w:t>
-      </w:r>
-      <w:proofErr w:type="spellEnd"/>
-      <w:r>
-        <w:t xml:space="preserve"> — рівень захищених </w:t>
-      </w:r>
-      <w:proofErr w:type="spellStart"/>
-      <w:r>
-        <w:t>сокетів</w:t>
-      </w:r>
-      <w:proofErr w:type="spellEnd"/>
-      <w:r>
-        <w:t xml:space="preserve">) — криптографічний протокол, який забезпечує встановлення безпечного з'єднання між клієнтом і сервером. SSL спочатку розроблений компанією </w:t>
-      </w:r>
-      <w:proofErr w:type="spellStart"/>
-      <w:r>
-        <w:t>Netscape</w:t>
-      </w:r>
-      <w:proofErr w:type="spellEnd"/>
-      <w:r>
-        <w:t xml:space="preserve"> </w:t>
-      </w:r>
-      <w:proofErr w:type="spellStart"/>
-      <w:r>
-        <w:t>Communications</w:t>
-      </w:r>
-      <w:proofErr w:type="spellEnd"/>
-      <w:r>
-        <w:t>. Згодом на підставі протоколу SSL 3.0 був розроблений і прийнятий стандарт RFC, що отримав ім'я TLS. Перед обміном повідомленнями необхідно провести обмін сертифікатами, які містять відкриті ключі клієнта і сервера. Протокол забезпечує конфіденційність обміну даними між клієнтом і сервером, що використовують TCP/IP, причому для шифрування використовується асиметричний алгоритм з відкритим ключем. При шифруванні з відкритим ключем використовується два ключі, причому будь-який з них може використовуватися для шифрування повідомлення. Тим самим, якщо використовується один ключ для шифрування, то відповідно для розшифровки потрібно використовувати інший ключ. У такій ситуації можна отримувати захищені повідомлення, публікуючи відкритий ключ, і зберігаючи в таємниці секретний ключ.</w:t>
+        <w:t xml:space="preserve">Як і будь-яка </w:t>
+      </w:r>
+      <w:r>
+        <w:rPr>
+          <w:rStyle w:val="style3"/>
+          <w:color w:val="auto"/>
+        </w:rPr>
+        <w:t>складна система</w:t>
+      </w:r>
+      <w:r>
+        <w:rPr>
+          <w:rStyle w:val="style3"/>
+          <w:color w:val="auto"/>
+        </w:rPr>
+        <w:t>, медична система лікарні буде складатися з багатьох складових частин. Вона буде містити як апаратну так і програмні частини. До апаратної частини такої системи повинно входити обладнання необхідне для проведення медичних маніпуляцій</w:t>
+      </w:r>
+      <w:r>
+        <w:rPr>
+          <w:rStyle w:val="style3"/>
+          <w:color w:val="auto"/>
+        </w:rPr>
+        <w:t xml:space="preserve">, мережне обладнання, сервер, що забезпечує роботу системи, клієнтські машини, </w:t>
+      </w:r>
+      <w:r>
+        <w:rPr>
+          <w:rStyle w:val="style3"/>
+          <w:color w:val="auto"/>
+        </w:rPr>
+        <w:t>необхідн</w:t>
+      </w:r>
+      <w:r>
+        <w:rPr>
+          <w:rStyle w:val="style3"/>
+          <w:color w:val="auto"/>
+        </w:rPr>
+        <w:t xml:space="preserve">і </w:t>
+      </w:r>
+      <w:r>
+        <w:rPr>
+          <w:rStyle w:val="style3"/>
+          <w:color w:val="auto"/>
+        </w:rPr>
+        <w:t xml:space="preserve">для роботи з документами, медичними даними пацієнтів і т. д. </w:t>
+      </w:r>
+      <w:r>
+        <w:rPr>
+          <w:rStyle w:val="style3"/>
+          <w:color w:val="auto"/>
+        </w:rPr>
+        <w:t>До програмної частини буде входити програмне забезпечення медичного сервера для забезпечення комунікації між клієнтами мережі, роботи бази даних, драйвери для роботи з медичним обладнанням, принтерами а також клієнтське ПЗ на комп’ютерах лікарів, призначене для перегляду даних медичних пристроїв, історій хвороби пацієнтів, доступу та керування медичним сервером і т. д.</w:t>
+      </w:r>
+      <w:r>
+        <w:rPr>
+          <w:rStyle w:val="style3"/>
+          <w:color w:val="auto"/>
+        </w:rPr>
+        <w:t xml:space="preserve"> Також окремо слід виділяти ПЗ для забезпечення безпеки системи.</w:t>
+      </w:r>
+      <w:r>
+        <w:rPr>
+          <w:rStyle w:val="style3"/>
+          <w:color w:val="auto"/>
+        </w:rPr>
+        <w:t xml:space="preserve"> На рис. 1 наведено структурну схему медичної системи.</w:t>
       </w:r>
     </w:p>
     <w:p>
@@ -869,7 +1312,7 @@
         <w:jc w:val="center"/>
       </w:pPr>
       <w:r>
-        <w:object w:dxaOrig="5241" w:dyaOrig="4724">
+        <w:object w:dxaOrig="8954" w:dyaOrig="7974">
           <v:shapetype id="_x0000_t75" coordsize="21600,21600" o:spt="75" o:preferrelative="t" path="m@4@5l@4@11@9@11@9@5xe" filled="f" stroked="f">
             <v:stroke joinstyle="miter"/>
             <v:formulas>
@@ -889,147 +1332,810 @@
             <v:path o:extrusionok="f" gradientshapeok="t" o:connecttype="rect"/>
             <o:lock v:ext="edit" aspectratio="t"/>
           </v:shapetype>
+          <v:shape id="_x0000_i1026" type="#_x0000_t75" style="width:431.15pt;height:383.45pt" o:ole="">
+            <v:imagedata r:id="rId8" o:title=""/>
+          </v:shape>
+          <o:OLEObject Type="Embed" ProgID="Visio.Drawing.11" ShapeID="_x0000_i1026" DrawAspect="Content" ObjectID="_1471039921" r:id="rId9"/>
+        </w:object>
+      </w:r>
+    </w:p>
+    <w:p>
+      <w:pPr>
+        <w:pStyle w:val="a5"/>
+        <w:jc w:val="center"/>
+      </w:pPr>
+      <w:r>
+        <w:t>Рис. 1. Структурна схема медичної системи.</w:t>
+      </w:r>
+    </w:p>
+    <w:p>
+      <w:pPr>
+        <w:pStyle w:val="a5"/>
+        <w:rPr>
+          <w:rStyle w:val="style3"/>
+        </w:rPr>
+      </w:pPr>
+      <w:r>
+        <w:rPr>
+          <w:rStyle w:val="style3"/>
+        </w:rPr>
+        <w:lastRenderedPageBreak/>
+        <w:t xml:space="preserve">Як видно з рис. 1. </w:t>
+      </w:r>
+      <w:r>
+        <w:rPr>
+          <w:rStyle w:val="style3"/>
+        </w:rPr>
+        <w:t>с</w:t>
+      </w:r>
+      <w:r>
+        <w:rPr>
+          <w:rStyle w:val="style3"/>
+        </w:rPr>
+        <w:t xml:space="preserve">истема повинна </w:t>
+      </w:r>
+      <w:r>
+        <w:rPr>
+          <w:rStyle w:val="style3"/>
+        </w:rPr>
+        <w:t>включати в себе багато взаємодіючих пристроїв, а також багато функціональних можливостей</w:t>
+      </w:r>
+      <w:r>
+        <w:rPr>
+          <w:rStyle w:val="style3"/>
+        </w:rPr>
+        <w:t>, які необхідно реалізувати</w:t>
+      </w:r>
+      <w:r>
+        <w:rPr>
+          <w:rStyle w:val="style3"/>
+        </w:rPr>
+        <w:t>. Тому розробк</w:t>
+      </w:r>
+      <w:r>
+        <w:rPr>
+          <w:rStyle w:val="style3"/>
+        </w:rPr>
+        <w:t>а</w:t>
+      </w:r>
+      <w:r>
+        <w:rPr>
+          <w:rStyle w:val="style3"/>
+        </w:rPr>
+        <w:t xml:space="preserve"> таких систем була стандартизована</w:t>
+      </w:r>
+      <w:r>
+        <w:rPr>
+          <w:rStyle w:val="style3"/>
+        </w:rPr>
+        <w:t>, оскільки вони повинні поширюватися не на окремий заклад, а на тисячі закладів країни, багатьох виробників обладнання і т</w:t>
+      </w:r>
+      <w:r>
+        <w:rPr>
+          <w:rStyle w:val="style3"/>
+        </w:rPr>
+        <w:t>.</w:t>
+      </w:r>
+      <w:r>
+        <w:rPr>
+          <w:rStyle w:val="style3"/>
+        </w:rPr>
+        <w:t xml:space="preserve"> д.</w:t>
+      </w:r>
+      <w:r>
+        <w:rPr>
+          <w:rStyle w:val="style3"/>
+        </w:rPr>
+        <w:t xml:space="preserve"> На сьогоднішній день існує декілька </w:t>
+      </w:r>
+      <w:r>
+        <w:rPr>
+          <w:rStyle w:val="style3"/>
+        </w:rPr>
+        <w:t>найбільш розповсюджених</w:t>
+      </w:r>
+      <w:r>
+        <w:rPr>
+          <w:rStyle w:val="style3"/>
+        </w:rPr>
+        <w:t xml:space="preserve"> стандартів</w:t>
+      </w:r>
+      <w:r>
+        <w:rPr>
+          <w:rStyle w:val="style3"/>
+        </w:rPr>
+        <w:t xml:space="preserve"> та багато, які розповсюджені не так широко</w:t>
+      </w:r>
+      <w:r>
+        <w:rPr>
+          <w:rStyle w:val="style3"/>
+        </w:rPr>
+        <w:t xml:space="preserve">. Слід зазначити, що не існує якогось головного універсального медичного стандарту. Різні стандарти часто реалізовують різноманітні сторони такої величезної області як медицина, тому </w:t>
+      </w:r>
+      <w:r>
+        <w:rPr>
+          <w:rStyle w:val="style3"/>
+        </w:rPr>
+        <w:t>спершу потрібно визначити конкретну проблему, яку слід вирішити, а потім підбирати, який стандарт найбільше підходить для її вирішення. Також постає</w:t>
+      </w:r>
+      <w:r>
+        <w:rPr>
+          <w:rStyle w:val="style3"/>
+        </w:rPr>
+        <w:t xml:space="preserve"> питання про доцільність розробки такої системи </w:t>
+      </w:r>
+      <w:r>
+        <w:rPr>
+          <w:rStyle w:val="style3"/>
+        </w:rPr>
+        <w:t>з нуля чи використання вже існуючих систем і їх поліпшення.</w:t>
+      </w:r>
+      <w:r>
+        <w:rPr>
+          <w:rStyle w:val="style3"/>
+        </w:rPr>
+        <w:t xml:space="preserve"> </w:t>
+      </w:r>
+      <w:r>
+        <w:rPr>
+          <w:rStyle w:val="style3"/>
+        </w:rPr>
+        <w:t xml:space="preserve">Виходячи з цього, спершу необхідно провести опис медичних стандартів та розробок і визначити сферу застосування кожного з них. </w:t>
+      </w:r>
+      <w:r>
+        <w:rPr>
+          <w:rStyle w:val="style3"/>
+        </w:rPr>
+        <w:t>Нижче приведений опис таких систем та короткий список їх функціональних можливостей.</w:t>
+      </w:r>
+      <w:r>
+        <w:rPr>
+          <w:rStyle w:val="style3"/>
+        </w:rPr>
+        <w:t xml:space="preserve"> </w:t>
+      </w:r>
+      <w:r>
+        <w:rPr>
+          <w:rStyle w:val="style3"/>
+        </w:rPr>
+        <w:t>О</w:t>
+      </w:r>
+      <w:r>
+        <w:rPr>
+          <w:rStyle w:val="style3"/>
+        </w:rPr>
+        <w:t>собливу увагу приділити безпеці таких систем</w:t>
+      </w:r>
+      <w:r>
+        <w:rPr>
+          <w:rStyle w:val="style3"/>
+        </w:rPr>
+        <w:t>, оскільки медичні дані є конфіденційними і їх поширення є злочином. Для цих цілей слід застосовувати різні програмні та апаратні засоби.</w:t>
+      </w:r>
+    </w:p>
+    <w:p>
+      <w:pPr>
+        <w:pStyle w:val="a7"/>
+        <w:spacing w:before="240"/>
+        <w:rPr>
+          <w:rStyle w:val="style3"/>
+        </w:rPr>
+      </w:pPr>
+      <w:bookmarkStart w:id="4" w:name="_Toc397295887"/>
+      <w:r>
+        <w:rPr>
+          <w:rStyle w:val="style3"/>
+          <w:lang w:val="en-US"/>
+        </w:rPr>
+        <w:t>SSL</w:t>
+      </w:r>
+      <w:bookmarkEnd w:id="4"/>
+    </w:p>
+    <w:p>
+      <w:pPr>
+        <w:pStyle w:val="a5"/>
+        <w:spacing w:before="240"/>
+      </w:pPr>
+      <w:r>
+        <w:t xml:space="preserve">SSL (англ. </w:t>
+      </w:r>
+      <w:proofErr w:type="spellStart"/>
+      <w:r>
+        <w:t>Secure</w:t>
+      </w:r>
+      <w:proofErr w:type="spellEnd"/>
+      <w:r>
+        <w:t xml:space="preserve"> </w:t>
+      </w:r>
+      <w:proofErr w:type="spellStart"/>
+      <w:r>
+        <w:t>Sockets</w:t>
+      </w:r>
+      <w:proofErr w:type="spellEnd"/>
+      <w:r>
+        <w:t xml:space="preserve"> </w:t>
+      </w:r>
+      <w:proofErr w:type="spellStart"/>
+      <w:r>
+        <w:t>Layer</w:t>
+      </w:r>
+      <w:proofErr w:type="spellEnd"/>
+      <w:r>
+        <w:t xml:space="preserve"> — рівень захищених </w:t>
+      </w:r>
+      <w:proofErr w:type="spellStart"/>
+      <w:r>
+        <w:t>сокетів</w:t>
+      </w:r>
+      <w:proofErr w:type="spellEnd"/>
+      <w:r>
+        <w:t xml:space="preserve">) — криптографічний протокол, який забезпечує встановлення безпечного з'єднання між клієнтом і сервером. SSL спочатку розроблений компанією </w:t>
+      </w:r>
+      <w:proofErr w:type="spellStart"/>
+      <w:r>
+        <w:t>Netscape</w:t>
+      </w:r>
+      <w:proofErr w:type="spellEnd"/>
+      <w:r>
+        <w:t xml:space="preserve"> </w:t>
+      </w:r>
+      <w:proofErr w:type="spellStart"/>
+      <w:r>
+        <w:t>Communications</w:t>
+      </w:r>
+      <w:proofErr w:type="spellEnd"/>
+      <w:r>
+        <w:t xml:space="preserve">. Згодом на підставі протоколу SSL 3.0 був розроблений і прийнятий стандарт RFC, що отримав ім'я TLS. Перед обміном повідомленнями необхідно провести обмін сертифікатами, які містять відкриті ключі клієнта і сервера. Протокол забезпечує конфіденційність обміну даними між клієнтом і сервером, що використовують TCP/IP, причому для шифрування використовується асиметричний алгоритм з відкритим ключем. При шифруванні з відкритим ключем використовується два ключі, причому будь-який з них може використовуватися для шифрування повідомлення. Тим самим, </w:t>
+      </w:r>
+      <w:r>
+        <w:lastRenderedPageBreak/>
+        <w:t>якщо використовується один ключ для шифрування, то відповідно для розшифровки потрібно використовувати інший ключ. У такій ситуації можна отримувати захищені повідомлення, публікуючи відкритий ключ, і зберігаючи в таємниці секретний ключ.</w:t>
+      </w:r>
+    </w:p>
+    <w:p>
+      <w:pPr>
+        <w:pStyle w:val="a5"/>
+        <w:jc w:val="center"/>
+      </w:pPr>
+      <w:r>
+        <w:object w:dxaOrig="5241" w:dyaOrig="4724">
           <v:shape id="_x0000_i1025" type="#_x0000_t75" style="width:264.55pt;height:239.45pt" o:ole="">
-            <v:imagedata r:id="rId7" o:title=""/>
+            <v:imagedata r:id="rId10" o:title=""/>
           </v:shape>
-          <o:OLEObject Type="Embed" ProgID="Visio.Drawing.11" ShapeID="_x0000_i1025" DrawAspect="Content" ObjectID="_1470692130" r:id="rId8"/>
+          <o:OLEObject Type="Embed" ProgID="Visio.Drawing.11" ShapeID="_x0000_i1025" DrawAspect="Content" ObjectID="_1471039922" r:id="rId11"/>
         </w:object>
       </w:r>
     </w:p>
     <w:p>
       <w:pPr>
         <w:pStyle w:val="a5"/>
-        <w:rPr>
-          <w:rStyle w:val="style3"/>
-        </w:rPr>
-      </w:pPr>
-      <w:r>
+        <w:jc w:val="center"/>
+        <w:rPr>
+          <w:lang w:val="en-US"/>
+        </w:rPr>
+      </w:pPr>
+      <w:r>
+        <w:t xml:space="preserve">Рис. </w:t>
+      </w:r>
+      <w:r>
+        <w:t>2</w:t>
+      </w:r>
+      <w:r>
+        <w:t xml:space="preserve">. Схема роботи протоколу </w:t>
+      </w:r>
+      <w:r>
+        <w:rPr>
+          <w:lang w:val="en-US"/>
+        </w:rPr>
+        <w:t>SSL</w:t>
+      </w:r>
+    </w:p>
+    <w:p>
+      <w:pPr>
+        <w:pStyle w:val="a5"/>
+        <w:rPr>
+          <w:rStyle w:val="style3"/>
+        </w:rPr>
+      </w:pPr>
+      <w:r>
+        <w:t>Протокол широко використовується для обміну миттєвими повідомленнями, передачі голосу через IP (</w:t>
+      </w:r>
+      <w:proofErr w:type="spellStart"/>
+      <w:r>
+        <w:t>VoIP</w:t>
+      </w:r>
+      <w:proofErr w:type="spellEnd"/>
+      <w:r>
+        <w:t>), а також в програмах електронної пошти. На основі протоколу SSL функціонує протокол HTTPS. Протокол є надійним способом захисту даних в мережі Інтернет. Недоліками протоколу можуть бути можливість атак, проте він не буде вразливий до них при використанні довірених серверів для обробки інформації. Також до недоліків можна віднести можливість перехоплення даних спецслужбами за допомогою спеціальних систем «</w:t>
+      </w:r>
+      <w:proofErr w:type="spellStart"/>
+      <w:r>
+        <w:t>сніферів</w:t>
+      </w:r>
+      <w:proofErr w:type="spellEnd"/>
+      <w:r>
+        <w:t xml:space="preserve">» в дата центрах в обхід SSL, тому SSL не може стовідсотково захищати з’єднання з зовнішнім </w:t>
+      </w:r>
+      <w:proofErr w:type="spellStart"/>
+      <w:r>
+        <w:t>веб-сайтом</w:t>
+      </w:r>
+      <w:proofErr w:type="spellEnd"/>
+      <w:r>
+        <w:t>.</w:t>
+      </w:r>
+    </w:p>
+    <w:p>
+      <w:pPr>
+        <w:pStyle w:val="a7"/>
+        <w:rPr>
+          <w:rStyle w:val="style3"/>
+        </w:rPr>
+      </w:pPr>
+      <w:bookmarkStart w:id="5" w:name="_Toc397295888"/>
+      <w:r>
+        <w:rPr>
+          <w:rStyle w:val="style3"/>
+        </w:rPr>
+        <w:t>HL7</w:t>
+      </w:r>
+      <w:bookmarkEnd w:id="5"/>
+    </w:p>
+    <w:p>
+      <w:pPr>
+        <w:pStyle w:val="a9"/>
+        <w:rPr>
+          <w:rStyle w:val="style3"/>
+        </w:rPr>
+      </w:pPr>
+      <w:r>
+        <w:rPr>
+          <w:rStyle w:val="style3"/>
+        </w:rPr>
+        <w:t xml:space="preserve">Розписати </w:t>
+      </w:r>
+    </w:p>
+    <w:p>
+      <w:pPr>
+        <w:pStyle w:val="a7"/>
+        <w:rPr>
+          <w:rStyle w:val="style3"/>
+        </w:rPr>
+      </w:pPr>
+      <w:bookmarkStart w:id="6" w:name="_Toc397295889"/>
+      <w:r>
+        <w:rPr>
+          <w:rStyle w:val="style3"/>
+          <w:lang w:val="en-US"/>
+        </w:rPr>
+        <w:t>DICOM</w:t>
+      </w:r>
+      <w:bookmarkEnd w:id="6"/>
+    </w:p>
+    <w:p>
+      <w:pPr>
+        <w:pStyle w:val="a9"/>
+        <w:rPr>
+          <w:rStyle w:val="style3"/>
+        </w:rPr>
+      </w:pPr>
+      <w:r>
+        <w:rPr>
+          <w:rStyle w:val="style3"/>
+        </w:rPr>
+        <w:t xml:space="preserve">Розписати </w:t>
+      </w:r>
+    </w:p>
+    <w:p>
+      <w:pPr>
+        <w:pStyle w:val="a7"/>
+        <w:rPr>
+          <w:rStyle w:val="style3"/>
+        </w:rPr>
+      </w:pPr>
+      <w:bookmarkStart w:id="7" w:name="_Toc397295890"/>
+      <w:r>
+        <w:rPr>
+          <w:rStyle w:val="style3"/>
+        </w:rPr>
         <w:lastRenderedPageBreak/>
-        <w:t>Протокол широко використовується для обміну миттєвими повідомленнями, передачі голосу через IP (</w:t>
-      </w:r>
-      <w:proofErr w:type="spellStart"/>
-      <w:r>
-        <w:t>VoIP</w:t>
-      </w:r>
-      <w:proofErr w:type="spellEnd"/>
-      <w:r>
-        <w:t>), а також в програмах електронної пошти. На основі протоколу SSL функціонує протокол HTTPS. Протокол є надійним способом захисту даних в мережі Інтернет. Недоліками протоколу можуть бути можливість атак, проте він не буде вразливий до них при використанні довірених серверів для обробки інформації. Також до недоліків можна віднести можливість перехоплення даних спецслужбами за допомогою спеціальних систем «</w:t>
-      </w:r>
-      <w:proofErr w:type="spellStart"/>
-      <w:r>
-        <w:t>сніферів</w:t>
-      </w:r>
-      <w:proofErr w:type="spellEnd"/>
-      <w:r>
-        <w:t xml:space="preserve">» в дата центрах в обхід SSL, тому SSL не може стовідсотково захищати з’єднання з зовнішнім </w:t>
-      </w:r>
-      <w:proofErr w:type="spellStart"/>
-      <w:r>
-        <w:t>веб-сайтом</w:t>
-      </w:r>
-      <w:proofErr w:type="spellEnd"/>
-      <w:r>
-        <w:t>.</w:t>
-      </w:r>
+        <w:t>Висновок</w:t>
+      </w:r>
+      <w:bookmarkEnd w:id="7"/>
+    </w:p>
+    <w:p>
+      <w:pPr>
+        <w:spacing w:after="0" w:line="360" w:lineRule="auto"/>
+        <w:ind w:firstLine="720"/>
+        <w:jc w:val="both"/>
+        <w:rPr>
+          <w:rStyle w:val="apple-style-span"/>
+          <w:rFonts w:ascii="Times New Roman" w:hAnsi="Times New Roman"/>
+          <w:sz w:val="28"/>
+          <w:szCs w:val="28"/>
+        </w:rPr>
+      </w:pPr>
+      <w:r>
+        <w:rPr>
+          <w:rStyle w:val="apple-style-span"/>
+          <w:rFonts w:ascii="Times New Roman" w:hAnsi="Times New Roman"/>
+          <w:sz w:val="28"/>
+          <w:szCs w:val="28"/>
+        </w:rPr>
+        <w:t>У</w:t>
+      </w:r>
+      <w:r>
+        <w:rPr>
+          <w:rStyle w:val="apple-style-span"/>
+          <w:rFonts w:ascii="Times New Roman" w:hAnsi="Times New Roman"/>
+          <w:sz w:val="28"/>
+          <w:szCs w:val="28"/>
+        </w:rPr>
+        <w:t xml:space="preserve"> </w:t>
+      </w:r>
+      <w:r>
+        <w:rPr>
+          <w:rStyle w:val="apple-style-span"/>
+          <w:rFonts w:ascii="Times New Roman" w:hAnsi="Times New Roman"/>
+          <w:sz w:val="28"/>
+          <w:szCs w:val="28"/>
+        </w:rPr>
+        <w:t>більшості медичних закладів України документообіг традиційно здійснюється у</w:t>
+      </w:r>
+      <w:r>
+        <w:rPr>
+          <w:rStyle w:val="apple-style-span"/>
+          <w:rFonts w:ascii="Times New Roman" w:hAnsi="Times New Roman"/>
+          <w:sz w:val="28"/>
+          <w:szCs w:val="28"/>
+        </w:rPr>
+        <w:t xml:space="preserve"> </w:t>
+      </w:r>
+      <w:r>
+        <w:rPr>
+          <w:rStyle w:val="apple-style-span"/>
+          <w:rFonts w:ascii="Times New Roman" w:hAnsi="Times New Roman"/>
+          <w:sz w:val="28"/>
+          <w:szCs w:val="28"/>
+        </w:rPr>
+        <w:t>паперовому вигляді. Це</w:t>
+      </w:r>
+      <w:r>
+        <w:rPr>
+          <w:rStyle w:val="apple-style-span"/>
+          <w:rFonts w:ascii="Times New Roman" w:hAnsi="Times New Roman"/>
+          <w:sz w:val="28"/>
+          <w:szCs w:val="28"/>
+        </w:rPr>
+        <w:t xml:space="preserve"> </w:t>
+      </w:r>
+      <w:r>
+        <w:rPr>
+          <w:rStyle w:val="apple-style-span"/>
+          <w:rFonts w:ascii="Times New Roman" w:hAnsi="Times New Roman"/>
+          <w:sz w:val="28"/>
+          <w:szCs w:val="28"/>
+        </w:rPr>
+        <w:t>час від часу стає причиною помилок при фіксуванні даних пацієнтів, проблем зі</w:t>
+      </w:r>
+      <w:r>
+        <w:rPr>
+          <w:rStyle w:val="apple-style-span"/>
+          <w:rFonts w:ascii="Times New Roman" w:hAnsi="Times New Roman"/>
+          <w:sz w:val="28"/>
+          <w:szCs w:val="28"/>
+        </w:rPr>
+        <w:t xml:space="preserve"> </w:t>
+      </w:r>
+      <w:r>
+        <w:rPr>
+          <w:rStyle w:val="apple-style-span"/>
+          <w:rFonts w:ascii="Times New Roman" w:hAnsi="Times New Roman"/>
+          <w:sz w:val="28"/>
+          <w:szCs w:val="28"/>
+        </w:rPr>
+        <w:t>зберіганням і</w:t>
+      </w:r>
+      <w:r>
+        <w:rPr>
+          <w:rStyle w:val="apple-style-span"/>
+          <w:rFonts w:ascii="Times New Roman" w:hAnsi="Times New Roman"/>
+          <w:sz w:val="28"/>
+          <w:szCs w:val="28"/>
+        </w:rPr>
+        <w:t xml:space="preserve"> </w:t>
+      </w:r>
+      <w:r>
+        <w:rPr>
+          <w:rStyle w:val="apple-style-span"/>
+          <w:rFonts w:ascii="Times New Roman" w:hAnsi="Times New Roman"/>
+          <w:sz w:val="28"/>
+          <w:szCs w:val="28"/>
+        </w:rPr>
+        <w:t>впорядкуванням результатів аналізів та</w:t>
+      </w:r>
+      <w:r>
+        <w:rPr>
+          <w:rStyle w:val="apple-style-span"/>
+          <w:rFonts w:ascii="Times New Roman" w:hAnsi="Times New Roman"/>
+          <w:sz w:val="28"/>
+          <w:szCs w:val="28"/>
+        </w:rPr>
+        <w:t xml:space="preserve"> </w:t>
+      </w:r>
+      <w:r>
+        <w:rPr>
+          <w:rStyle w:val="apple-style-span"/>
+          <w:rFonts w:ascii="Times New Roman" w:hAnsi="Times New Roman"/>
+          <w:sz w:val="28"/>
+          <w:szCs w:val="28"/>
+        </w:rPr>
+        <w:t>різноманітних медичних досліджень (рентгенографія, томографія, УЗД тощо) і, як</w:t>
+      </w:r>
+      <w:r>
+        <w:rPr>
+          <w:rStyle w:val="apple-style-span"/>
+          <w:rFonts w:ascii="Times New Roman" w:hAnsi="Times New Roman"/>
+          <w:sz w:val="28"/>
+          <w:szCs w:val="28"/>
+        </w:rPr>
+        <w:t xml:space="preserve"> </w:t>
+      </w:r>
+      <w:r>
+        <w:rPr>
+          <w:rStyle w:val="apple-style-span"/>
+          <w:rFonts w:ascii="Times New Roman" w:hAnsi="Times New Roman"/>
+          <w:sz w:val="28"/>
+          <w:szCs w:val="28"/>
+        </w:rPr>
+        <w:t>результат, може призвести до</w:t>
+      </w:r>
+      <w:r>
+        <w:rPr>
+          <w:rStyle w:val="apple-style-span"/>
+          <w:rFonts w:ascii="Times New Roman" w:hAnsi="Times New Roman"/>
+          <w:sz w:val="28"/>
+          <w:szCs w:val="28"/>
+        </w:rPr>
+        <w:t xml:space="preserve"> </w:t>
+      </w:r>
+      <w:r>
+        <w:rPr>
+          <w:rStyle w:val="apple-style-span"/>
+          <w:rFonts w:ascii="Times New Roman" w:hAnsi="Times New Roman"/>
+          <w:sz w:val="28"/>
+          <w:szCs w:val="28"/>
+        </w:rPr>
+        <w:t>непередбачуваних наслідків. До</w:t>
+      </w:r>
+      <w:r>
+        <w:rPr>
+          <w:rStyle w:val="apple-style-span"/>
+          <w:rFonts w:ascii="Times New Roman" w:hAnsi="Times New Roman"/>
+          <w:sz w:val="28"/>
+          <w:szCs w:val="28"/>
+        </w:rPr>
+        <w:t xml:space="preserve"> </w:t>
+      </w:r>
+      <w:r>
+        <w:rPr>
+          <w:rStyle w:val="apple-style-span"/>
+          <w:rFonts w:ascii="Times New Roman" w:hAnsi="Times New Roman"/>
+          <w:sz w:val="28"/>
+          <w:szCs w:val="28"/>
+        </w:rPr>
+        <w:t>того</w:t>
+      </w:r>
+      <w:r>
+        <w:rPr>
+          <w:rStyle w:val="apple-style-span"/>
+          <w:rFonts w:ascii="Times New Roman" w:hAnsi="Times New Roman"/>
+          <w:sz w:val="28"/>
+          <w:szCs w:val="28"/>
+        </w:rPr>
+        <w:t xml:space="preserve"> </w:t>
+      </w:r>
+      <w:r>
+        <w:rPr>
+          <w:rStyle w:val="apple-style-span"/>
+          <w:rFonts w:ascii="Times New Roman" w:hAnsi="Times New Roman"/>
+          <w:sz w:val="28"/>
+          <w:szCs w:val="28"/>
+        </w:rPr>
+        <w:t>ж, через використання великої кількості паперових документів персонал клінік витрачає занадто багато часу на</w:t>
+      </w:r>
+      <w:r>
+        <w:rPr>
+          <w:rStyle w:val="apple-style-span"/>
+          <w:rFonts w:ascii="Times New Roman" w:hAnsi="Times New Roman"/>
+          <w:sz w:val="28"/>
+          <w:szCs w:val="28"/>
+        </w:rPr>
+        <w:t xml:space="preserve"> </w:t>
+      </w:r>
+      <w:r>
+        <w:rPr>
+          <w:rStyle w:val="apple-style-span"/>
+          <w:rFonts w:ascii="Times New Roman" w:hAnsi="Times New Roman"/>
+          <w:sz w:val="28"/>
+          <w:szCs w:val="28"/>
+        </w:rPr>
+        <w:t>виконання рутинної роботи та</w:t>
+      </w:r>
+      <w:r>
+        <w:rPr>
+          <w:rStyle w:val="apple-style-span"/>
+          <w:rFonts w:ascii="Times New Roman" w:hAnsi="Times New Roman"/>
+          <w:sz w:val="28"/>
+          <w:szCs w:val="28"/>
+        </w:rPr>
+        <w:t xml:space="preserve"> </w:t>
+      </w:r>
+      <w:r>
+        <w:rPr>
+          <w:rStyle w:val="apple-style-span"/>
+          <w:rFonts w:ascii="Times New Roman" w:hAnsi="Times New Roman"/>
+          <w:sz w:val="28"/>
+          <w:szCs w:val="28"/>
+        </w:rPr>
+        <w:t>пошук даних пацієнтів. Виписування необхідних довідок може зайняти до</w:t>
+      </w:r>
+      <w:r>
+        <w:rPr>
+          <w:rStyle w:val="apple-style-span"/>
+          <w:rFonts w:ascii="Times New Roman" w:hAnsi="Times New Roman"/>
+          <w:sz w:val="28"/>
+          <w:szCs w:val="28"/>
+        </w:rPr>
+        <w:t xml:space="preserve"> </w:t>
+      </w:r>
+      <w:r>
+        <w:rPr>
+          <w:rStyle w:val="apple-style-span"/>
+          <w:rFonts w:ascii="Times New Roman" w:hAnsi="Times New Roman"/>
+          <w:sz w:val="28"/>
+          <w:szCs w:val="28"/>
+        </w:rPr>
+        <w:t>декількох днів, та</w:t>
+      </w:r>
+      <w:r>
+        <w:rPr>
+          <w:rStyle w:val="apple-style-span"/>
+          <w:rFonts w:ascii="Times New Roman" w:hAnsi="Times New Roman"/>
+          <w:sz w:val="28"/>
+          <w:szCs w:val="28"/>
+        </w:rPr>
+        <w:t xml:space="preserve"> </w:t>
+      </w:r>
+      <w:r>
+        <w:rPr>
+          <w:rStyle w:val="apple-style-span"/>
+          <w:rFonts w:ascii="Times New Roman" w:hAnsi="Times New Roman"/>
+          <w:sz w:val="28"/>
+          <w:szCs w:val="28"/>
+        </w:rPr>
+        <w:t>й</w:t>
+      </w:r>
+      <w:r>
+        <w:rPr>
+          <w:rStyle w:val="apple-style-span"/>
+          <w:rFonts w:ascii="Times New Roman" w:hAnsi="Times New Roman"/>
+          <w:sz w:val="28"/>
+          <w:szCs w:val="28"/>
+        </w:rPr>
+        <w:t xml:space="preserve"> </w:t>
+      </w:r>
+      <w:r>
+        <w:rPr>
+          <w:rStyle w:val="apple-style-span"/>
+          <w:rFonts w:ascii="Times New Roman" w:hAnsi="Times New Roman"/>
+          <w:sz w:val="28"/>
+          <w:szCs w:val="28"/>
+        </w:rPr>
+        <w:t>готових бланків вистачає далеко не</w:t>
+      </w:r>
+      <w:r>
+        <w:rPr>
+          <w:rStyle w:val="apple-style-span"/>
+          <w:rFonts w:ascii="Times New Roman" w:hAnsi="Times New Roman"/>
+          <w:sz w:val="28"/>
+          <w:szCs w:val="28"/>
+        </w:rPr>
+        <w:t xml:space="preserve"> </w:t>
+      </w:r>
+      <w:r>
+        <w:rPr>
+          <w:rStyle w:val="apple-style-span"/>
+          <w:rFonts w:ascii="Times New Roman" w:hAnsi="Times New Roman"/>
+          <w:sz w:val="28"/>
+          <w:szCs w:val="28"/>
+        </w:rPr>
+        <w:t>завжди.</w:t>
+      </w:r>
+      <w:r>
+        <w:rPr>
+          <w:rStyle w:val="apple-style-span"/>
+          <w:rFonts w:ascii="Times New Roman" w:hAnsi="Times New Roman"/>
+          <w:sz w:val="28"/>
+          <w:szCs w:val="28"/>
+        </w:rPr>
+        <w:t xml:space="preserve"> </w:t>
+      </w:r>
+    </w:p>
+    <w:p>
+      <w:pPr>
+        <w:spacing w:after="0" w:line="360" w:lineRule="auto"/>
+        <w:ind w:firstLine="567"/>
+        <w:contextualSpacing/>
+        <w:jc w:val="both"/>
+        <w:rPr>
+          <w:rFonts w:ascii="Times New Roman" w:hAnsi="Times New Roman"/>
+          <w:sz w:val="28"/>
+          <w:szCs w:val="28"/>
+        </w:rPr>
+      </w:pPr>
+      <w:r>
+        <w:rPr>
+          <w:rFonts w:ascii="Times New Roman" w:hAnsi="Times New Roman"/>
+          <w:sz w:val="28"/>
+          <w:szCs w:val="28"/>
+        </w:rPr>
+        <w:t>Рішення, що мною було запропоновано – це ідея розробити</w:t>
+      </w:r>
+      <w:r>
+        <w:rPr>
+          <w:rFonts w:ascii="Times New Roman" w:hAnsi="Times New Roman"/>
+          <w:sz w:val="28"/>
+          <w:szCs w:val="28"/>
+        </w:rPr>
+        <w:t xml:space="preserve"> </w:t>
+      </w:r>
+      <w:r>
+        <w:rPr>
+          <w:rFonts w:ascii="Times New Roman" w:hAnsi="Times New Roman"/>
+          <w:sz w:val="28"/>
+          <w:szCs w:val="28"/>
+        </w:rPr>
+        <w:t>клієнтську програму для роботи з медичною системою на базі планшетного комп’ютера. Це дозволить зменшити використання паперового документообігу. В зв’язку з широким поширенням планшетних комп’ютерів за останні кілька років, також можна буде використовувати персональні комп’ютери лікарів</w:t>
+      </w:r>
+      <w:r>
+        <w:rPr>
+          <w:rFonts w:ascii="Times New Roman" w:hAnsi="Times New Roman"/>
+          <w:sz w:val="28"/>
+          <w:szCs w:val="28"/>
+        </w:rPr>
+        <w:t>, що дозволить зменшити кошти для навчання користування даним програмним продуктом</w:t>
+      </w:r>
+      <w:r>
+        <w:rPr>
+          <w:rFonts w:ascii="Times New Roman" w:hAnsi="Times New Roman"/>
+          <w:sz w:val="28"/>
+          <w:szCs w:val="28"/>
+        </w:rPr>
+        <w:t>. Основними перевагами є також можливість мобільного використовування планшетного комп’ютера, що дозволить збільшити оперативність прийняття рішень.</w:t>
+      </w:r>
+    </w:p>
+    <w:p>
+      <w:pPr>
+        <w:spacing w:after="0" w:line="360" w:lineRule="auto"/>
+        <w:ind w:firstLine="720"/>
+        <w:jc w:val="both"/>
+        <w:rPr>
+          <w:rStyle w:val="apple-style-span"/>
+          <w:rFonts w:ascii="Times New Roman" w:hAnsi="Times New Roman"/>
+          <w:sz w:val="28"/>
+          <w:szCs w:val="28"/>
+          <w:lang w:val="ru-RU"/>
+        </w:rPr>
+      </w:pPr>
     </w:p>
     <w:p>
       <w:pPr>
         <w:pStyle w:val="a7"/>
         <w:rPr>
           <w:rStyle w:val="style3"/>
-        </w:rPr>
-      </w:pPr>
-      <w:bookmarkStart w:id="3" w:name="_Toc396949630"/>
-      <w:r>
-        <w:rPr>
-          <w:rStyle w:val="style3"/>
-        </w:rPr>
-        <w:t>HL7</w:t>
-      </w:r>
-      <w:bookmarkEnd w:id="3"/>
-    </w:p>
-    <w:p>
-      <w:pPr>
-        <w:pStyle w:val="a9"/>
-        <w:rPr>
-          <w:rStyle w:val="style3"/>
-        </w:rPr>
-      </w:pPr>
-      <w:r>
-        <w:rPr>
-          <w:rStyle w:val="style3"/>
-        </w:rPr>
-        <w:t>Розписати структуру системи БД, Клієнт, Сервер, Принтер</w:t>
-      </w:r>
-    </w:p>
-    <w:p>
-      <w:pPr>
-        <w:pStyle w:val="a7"/>
-        <w:rPr>
-          <w:rStyle w:val="style3"/>
-        </w:rPr>
-      </w:pPr>
-      <w:bookmarkStart w:id="4" w:name="_Toc396949631"/>
-      <w:r>
-        <w:rPr>
-          <w:rStyle w:val="style3"/>
           <w:lang w:val="en-US"/>
         </w:rPr>
-        <w:t>DICOM</w:t>
-      </w:r>
-      <w:bookmarkEnd w:id="4"/>
-    </w:p>
-    <w:p>
-      <w:pPr>
-        <w:pStyle w:val="a9"/>
-        <w:rPr>
-          <w:rStyle w:val="style3"/>
-        </w:rPr>
-      </w:pPr>
-      <w:r>
-        <w:rPr>
-          <w:rStyle w:val="style3"/>
-        </w:rPr>
-        <w:t>Розписати структуру системи БД, Клієнт, Сервер, Принтер</w:t>
-      </w:r>
-    </w:p>
-    <w:p>
-      <w:pPr>
-        <w:pStyle w:val="a7"/>
-        <w:rPr>
-          <w:rStyle w:val="style3"/>
-        </w:rPr>
-      </w:pPr>
-      <w:bookmarkStart w:id="5" w:name="_Toc396949632"/>
-      <w:r>
-        <w:rPr>
-          <w:rStyle w:val="style3"/>
-        </w:rPr>
-        <w:t>Висновок</w:t>
-      </w:r>
-      <w:bookmarkEnd w:id="5"/>
-    </w:p>
-    <w:p>
-      <w:pPr>
-        <w:pStyle w:val="a9"/>
-        <w:rPr>
-          <w:rStyle w:val="style3"/>
-        </w:rPr>
-      </w:pPr>
-      <w:r>
-        <w:rPr>
-          <w:rStyle w:val="style3"/>
-        </w:rPr>
-        <w:t>Розписати для чого система</w:t>
-      </w:r>
-    </w:p>
-    <w:p>
-      <w:pPr>
-        <w:pStyle w:val="a7"/>
-        <w:rPr>
-          <w:rStyle w:val="style3"/>
-          <w:lang w:val="en-US"/>
-        </w:rPr>
       </w:pPr>
     </w:p>
     <w:p>
@@ -1038,10 +2144,11 @@
       </w:pPr>
     </w:p>
     <w:sectPr>
-      <w:footerReference w:type="default" r:id="rId9"/>
+      <w:footerReference w:type="default" r:id="rId12"/>
       <w:pgSz w:w="11906" w:h="16838"/>
       <w:pgMar w:top="850" w:right="850" w:bottom="850" w:left="1417" w:header="708" w:footer="708" w:gutter="0"/>
       <w:cols w:space="708"/>
+      <w:titlePg/>
       <w:docGrid w:linePitch="360"/>
     </w:sectPr>
   </w:body>
@@ -1130,7 +2237,7 @@
             <w:sz w:val="28"/>
             <w:szCs w:val="28"/>
           </w:rPr>
-          <w:t>4</w:t>
+          <w:t>2</w:t>
         </w:r>
         <w:r>
           <w:rPr>
@@ -1625,6 +2732,11 @@
       <w:rFonts w:ascii="Calibri" w:eastAsia="Calibri" w:hAnsi="Calibri" w:cs="Times New Roman"/>
     </w:rPr>
   </w:style>
+  <w:style w:type="character" w:customStyle="1" w:styleId="apple-style-span">
+    <w:name w:val="apple-style-span"/>
+    <w:basedOn w:val="a0"/>
+    <w:rsid w:val="0041377A"/>
+  </w:style>
 </w:styles>
 </file>
 
@@ -1916,7 +3028,7 @@
 </file>
 
 <file path=customXml/itemProps1.xml><?xml version="1.0" encoding="utf-8"?>
-<ds:datastoreItem xmlns:ds="http://schemas.openxmlformats.org/officeDocument/2006/customXml" ds:itemID="{60E2F7DC-C3EA-4086-BF13-43E01EF694AC}">
+<ds:datastoreItem xmlns:ds="http://schemas.openxmlformats.org/officeDocument/2006/customXml" ds:itemID="{C04F62A7-B3C4-4C1A-BB61-1C0C278F051E}">
   <ds:schemaRefs>
     <ds:schemaRef ds:uri="http://schemas.openxmlformats.org/officeDocument/2006/bibliography"/>
   </ds:schemaRefs>

</xml_diff>

<commit_message>
Updated table of contests.
</commit_message>
<xml_diff>
--- a/analytical.docx
+++ b/analytical.docx
@@ -576,7 +576,7 @@
         </w:rPr>
         <w:fldChar w:fldCharType="separate"/>
       </w:r>
-      <w:hyperlink w:anchor="_Toc397295885" w:history="1">
+      <w:hyperlink w:anchor="_Toc397327059" w:history="1">
         <w:r>
           <w:rPr>
             <w:rStyle w:val="ad"/>
@@ -603,7 +603,7 @@
             <w:noProof/>
             <w:webHidden/>
           </w:rPr>
-          <w:instrText xml:space="preserve"> PAGEREF _Toc397295885 \h </w:instrText>
+          <w:instrText xml:space="preserve"> PAGEREF _Toc397327059 \h </w:instrText>
         </w:r>
         <w:r>
           <w:rPr>
@@ -647,7 +647,7 @@
           <w:lang w:eastAsia="uk-UA"/>
         </w:rPr>
       </w:pPr>
-      <w:hyperlink w:anchor="_Toc397295886" w:history="1">
+      <w:hyperlink w:anchor="_Toc397327060" w:history="1">
         <w:r>
           <w:rPr>
             <w:rStyle w:val="ad"/>
@@ -674,7 +674,7 @@
             <w:noProof/>
             <w:webHidden/>
           </w:rPr>
-          <w:instrText xml:space="preserve"> PAGEREF _Toc397295886 \h </w:instrText>
+          <w:instrText xml:space="preserve"> PAGEREF _Toc397327060 \h </w:instrText>
         </w:r>
         <w:r>
           <w:rPr>
@@ -718,7 +718,7 @@
           <w:lang w:eastAsia="uk-UA"/>
         </w:rPr>
       </w:pPr>
-      <w:hyperlink w:anchor="_Toc397295887" w:history="1">
+      <w:hyperlink w:anchor="_Toc397327061" w:history="1">
         <w:r>
           <w:rPr>
             <w:rStyle w:val="ad"/>
@@ -746,7 +746,7 @@
             <w:noProof/>
             <w:webHidden/>
           </w:rPr>
-          <w:instrText xml:space="preserve"> PAGEREF _Toc397295887 \h </w:instrText>
+          <w:instrText xml:space="preserve"> PAGEREF _Toc397327061 \h </w:instrText>
         </w:r>
         <w:r>
           <w:rPr>
@@ -790,7 +790,7 @@
           <w:lang w:eastAsia="uk-UA"/>
         </w:rPr>
       </w:pPr>
-      <w:hyperlink w:anchor="_Toc397295888" w:history="1">
+      <w:hyperlink w:anchor="_Toc397327062" w:history="1">
         <w:r>
           <w:rPr>
             <w:rStyle w:val="ad"/>
@@ -817,7 +817,7 @@
             <w:noProof/>
             <w:webHidden/>
           </w:rPr>
-          <w:instrText xml:space="preserve"> PAGEREF _Toc397295888 \h </w:instrText>
+          <w:instrText xml:space="preserve"> PAGEREF _Toc397327062 \h </w:instrText>
         </w:r>
         <w:r>
           <w:rPr>
@@ -861,7 +861,7 @@
           <w:lang w:eastAsia="uk-UA"/>
         </w:rPr>
       </w:pPr>
-      <w:hyperlink w:anchor="_Toc397295889" w:history="1">
+      <w:hyperlink w:anchor="_Toc397327063" w:history="1">
         <w:r>
           <w:rPr>
             <w:rStyle w:val="ad"/>
@@ -889,7 +889,7 @@
             <w:noProof/>
             <w:webHidden/>
           </w:rPr>
-          <w:instrText xml:space="preserve"> PAGEREF _Toc397295889 \h </w:instrText>
+          <w:instrText xml:space="preserve"> PAGEREF _Toc397327063 \h </w:instrText>
         </w:r>
         <w:r>
           <w:rPr>
@@ -909,7 +909,7 @@
             <w:noProof/>
             <w:webHidden/>
           </w:rPr>
-          <w:t>8</w:t>
+          <w:t>10</w:t>
         </w:r>
         <w:r>
           <w:rPr>
@@ -933,7 +933,7 @@
           <w:lang w:eastAsia="uk-UA"/>
         </w:rPr>
       </w:pPr>
-      <w:hyperlink w:anchor="_Toc397295890" w:history="1">
+      <w:hyperlink w:anchor="_Toc397327064" w:history="1">
         <w:r>
           <w:rPr>
             <w:rStyle w:val="ad"/>
@@ -960,7 +960,7 @@
             <w:noProof/>
             <w:webHidden/>
           </w:rPr>
-          <w:instrText xml:space="preserve"> PAGEREF _Toc397295890 \h </w:instrText>
+          <w:instrText xml:space="preserve"> PAGEREF _Toc397327064 \h </w:instrText>
         </w:r>
         <w:r>
           <w:rPr>
@@ -980,7 +980,7 @@
             <w:noProof/>
             <w:webHidden/>
           </w:rPr>
-          <w:t>8</w:t>
+          <w:t>10</w:t>
         </w:r>
         <w:r>
           <w:rPr>
@@ -1031,7 +1031,7 @@
           <w:rStyle w:val="style3"/>
         </w:rPr>
       </w:pPr>
-      <w:bookmarkStart w:id="2" w:name="_Toc397295885"/>
+      <w:bookmarkStart w:id="2" w:name="_Toc397327059"/>
       <w:r>
         <w:rPr>
           <w:rStyle w:val="style3"/>
@@ -1185,7 +1185,7 @@
           <w:rStyle w:val="style3"/>
         </w:rPr>
       </w:pPr>
-      <w:bookmarkStart w:id="3" w:name="_Toc397295886"/>
+      <w:bookmarkStart w:id="3" w:name="_Toc397327060"/>
       <w:r>
         <w:rPr>
           <w:rStyle w:val="style3"/>
@@ -1342,7 +1342,7 @@
           <v:shape id="_x0000_i1025" type="#_x0000_t75" style="width:431.15pt;height:383.45pt" o:ole="">
             <v:imagedata r:id="rId9" o:title=""/>
           </v:shape>
-          <o:OLEObject Type="Embed" ProgID="Visio.Drawing.11" ShapeID="_x0000_i1025" DrawAspect="Content" ObjectID="_1471069328" r:id="rId10"/>
+          <o:OLEObject Type="Embed" ProgID="Visio.Drawing.11" ShapeID="_x0000_i1025" DrawAspect="Content" ObjectID="_1471069653" r:id="rId10"/>
         </w:object>
       </w:r>
     </w:p>
@@ -1528,7 +1528,7 @@
           <w:rStyle w:val="style3"/>
         </w:rPr>
       </w:pPr>
-      <w:bookmarkStart w:id="4" w:name="_Toc397295887"/>
+      <w:bookmarkStart w:id="4" w:name="_Toc397327061"/>
       <w:r>
         <w:rPr>
           <w:rStyle w:val="style3"/>
@@ -1609,7 +1609,7 @@
           <v:shape id="_x0000_i1026" type="#_x0000_t75" style="width:264.55pt;height:239.45pt" o:ole="">
             <v:imagedata r:id="rId11" o:title=""/>
           </v:shape>
-          <o:OLEObject Type="Embed" ProgID="Visio.Drawing.11" ShapeID="_x0000_i1026" DrawAspect="Content" ObjectID="_1471069329" r:id="rId12"/>
+          <o:OLEObject Type="Embed" ProgID="Visio.Drawing.11" ShapeID="_x0000_i1026" DrawAspect="Content" ObjectID="_1471069654" r:id="rId12"/>
         </w:object>
       </w:r>
     </w:p>
@@ -1680,7 +1680,7 @@
           <w:rStyle w:val="style3"/>
         </w:rPr>
       </w:pPr>
-      <w:bookmarkStart w:id="5" w:name="_Toc397295888"/>
+      <w:bookmarkStart w:id="5" w:name="_Toc397327062"/>
       <w:r>
         <w:rPr>
           <w:rStyle w:val="style3"/>
@@ -2119,7 +2119,7 @@
           <v:shape id="_x0000_i1027" type="#_x0000_t75" style="width:402.7pt;height:269.6pt" o:ole="">
             <v:imagedata r:id="rId13" o:title=""/>
           </v:shape>
-          <o:OLEObject Type="Embed" ProgID="Visio.Drawing.11" ShapeID="_x0000_i1027" DrawAspect="Content" ObjectID="_1471069330" r:id="rId14"/>
+          <o:OLEObject Type="Embed" ProgID="Visio.Drawing.11" ShapeID="_x0000_i1027" DrawAspect="Content" ObjectID="_1471069655" r:id="rId14"/>
         </w:object>
       </w:r>
     </w:p>
@@ -3279,7 +3279,6 @@
           <w:rStyle w:val="style3"/>
         </w:rPr>
       </w:pPr>
-      <w:bookmarkStart w:id="6" w:name="_Toc397295889"/>
       <w:r>
         <w:rPr>
           <w:rStyle w:val="style3"/>
@@ -3952,6 +3951,7 @@
           <w:rStyle w:val="style3"/>
         </w:rPr>
       </w:pPr>
+      <w:bookmarkStart w:id="6" w:name="_Toc397327063"/>
       <w:r>
         <w:rPr>
           <w:rStyle w:val="style3"/>
@@ -3984,7 +3984,7 @@
           <w:rStyle w:val="style3"/>
         </w:rPr>
       </w:pPr>
-      <w:bookmarkStart w:id="7" w:name="_Toc397295890"/>
+      <w:bookmarkStart w:id="7" w:name="_Toc397327064"/>
       <w:r>
         <w:rPr>
           <w:rStyle w:val="style3"/>
@@ -4510,7 +4510,7 @@
             <w:sz w:val="28"/>
             <w:szCs w:val="28"/>
           </w:rPr>
-          <w:t>10</w:t>
+          <w:t>2</w:t>
         </w:r>
         <w:r>
           <w:rPr>
@@ -5906,7 +5906,7 @@
 </file>
 
 <file path=customXml/itemProps1.xml><?xml version="1.0" encoding="utf-8"?>
-<ds:datastoreItem xmlns:ds="http://schemas.openxmlformats.org/officeDocument/2006/customXml" ds:itemID="{4665EFAE-5C8D-45AF-B5BB-8F94172A70DF}">
+<ds:datastoreItem xmlns:ds="http://schemas.openxmlformats.org/officeDocument/2006/customXml" ds:itemID="{C6DF47B5-B32D-4386-9CB7-454D84158B99}">
   <ds:schemaRefs>
     <ds:schemaRef ds:uri="http://schemas.openxmlformats.org/officeDocument/2006/bibliography"/>
   </ds:schemaRefs>

</xml_diff>

<commit_message>
Added DICOM section. First full version.
</commit_message>
<xml_diff>
--- a/analytical.docx
+++ b/analytical.docx
@@ -576,7 +576,7 @@
         </w:rPr>
         <w:fldChar w:fldCharType="separate"/>
       </w:r>
-      <w:hyperlink w:anchor="_Toc397327059" w:history="1">
+      <w:hyperlink w:anchor="_Toc397376084" w:history="1">
         <w:r>
           <w:rPr>
             <w:rStyle w:val="ad"/>
@@ -603,7 +603,7 @@
             <w:noProof/>
             <w:webHidden/>
           </w:rPr>
-          <w:instrText xml:space="preserve"> PAGEREF _Toc397327059 \h </w:instrText>
+          <w:instrText xml:space="preserve"> PAGEREF _Toc397376084 \h </w:instrText>
         </w:r>
         <w:r>
           <w:rPr>
@@ -647,7 +647,7 @@
           <w:lang w:eastAsia="uk-UA"/>
         </w:rPr>
       </w:pPr>
-      <w:hyperlink w:anchor="_Toc397327060" w:history="1">
+      <w:hyperlink w:anchor="_Toc397376085" w:history="1">
         <w:r>
           <w:rPr>
             <w:rStyle w:val="ad"/>
@@ -674,7 +674,7 @@
             <w:noProof/>
             <w:webHidden/>
           </w:rPr>
-          <w:instrText xml:space="preserve"> PAGEREF _Toc397327060 \h </w:instrText>
+          <w:instrText xml:space="preserve"> PAGEREF _Toc397376085 \h </w:instrText>
         </w:r>
         <w:r>
           <w:rPr>
@@ -718,7 +718,7 @@
           <w:lang w:eastAsia="uk-UA"/>
         </w:rPr>
       </w:pPr>
-      <w:hyperlink w:anchor="_Toc397327061" w:history="1">
+      <w:hyperlink w:anchor="_Toc397376086" w:history="1">
         <w:r>
           <w:rPr>
             <w:rStyle w:val="ad"/>
@@ -746,7 +746,7 @@
             <w:noProof/>
             <w:webHidden/>
           </w:rPr>
-          <w:instrText xml:space="preserve"> PAGEREF _Toc397327061 \h </w:instrText>
+          <w:instrText xml:space="preserve"> PAGEREF _Toc397376086 \h </w:instrText>
         </w:r>
         <w:r>
           <w:rPr>
@@ -790,7 +790,7 @@
           <w:lang w:eastAsia="uk-UA"/>
         </w:rPr>
       </w:pPr>
-      <w:hyperlink w:anchor="_Toc397327062" w:history="1">
+      <w:hyperlink w:anchor="_Toc397376087" w:history="1">
         <w:r>
           <w:rPr>
             <w:rStyle w:val="ad"/>
@@ -817,7 +817,7 @@
             <w:noProof/>
             <w:webHidden/>
           </w:rPr>
-          <w:instrText xml:space="preserve"> PAGEREF _Toc397327062 \h </w:instrText>
+          <w:instrText xml:space="preserve"> PAGEREF _Toc397376087 \h </w:instrText>
         </w:r>
         <w:r>
           <w:rPr>
@@ -837,7 +837,7 @@
             <w:noProof/>
             <w:webHidden/>
           </w:rPr>
-          <w:t>6</w:t>
+          <w:t>7</w:t>
         </w:r>
         <w:r>
           <w:rPr>
@@ -861,7 +861,7 @@
           <w:lang w:eastAsia="uk-UA"/>
         </w:rPr>
       </w:pPr>
-      <w:hyperlink w:anchor="_Toc397327063" w:history="1">
+      <w:hyperlink w:anchor="_Toc397376088" w:history="1">
         <w:r>
           <w:rPr>
             <w:rStyle w:val="ad"/>
@@ -889,7 +889,7 @@
             <w:noProof/>
             <w:webHidden/>
           </w:rPr>
-          <w:instrText xml:space="preserve"> PAGEREF _Toc397327063 \h </w:instrText>
+          <w:instrText xml:space="preserve"> PAGEREF _Toc397376088 \h </w:instrText>
         </w:r>
         <w:r>
           <w:rPr>
@@ -933,7 +933,7 @@
           <w:lang w:eastAsia="uk-UA"/>
         </w:rPr>
       </w:pPr>
-      <w:hyperlink w:anchor="_Toc397327064" w:history="1">
+      <w:hyperlink w:anchor="_Toc397376089" w:history="1">
         <w:r>
           <w:rPr>
             <w:rStyle w:val="ad"/>
@@ -960,7 +960,7 @@
             <w:noProof/>
             <w:webHidden/>
           </w:rPr>
-          <w:instrText xml:space="preserve"> PAGEREF _Toc397327064 \h </w:instrText>
+          <w:instrText xml:space="preserve"> PAGEREF _Toc397376089 \h </w:instrText>
         </w:r>
         <w:r>
           <w:rPr>
@@ -980,7 +980,7 @@
             <w:noProof/>
             <w:webHidden/>
           </w:rPr>
-          <w:t>10</w:t>
+          <w:t>14</w:t>
         </w:r>
         <w:r>
           <w:rPr>
@@ -1031,7 +1031,7 @@
           <w:rStyle w:val="style3"/>
         </w:rPr>
       </w:pPr>
-      <w:bookmarkStart w:id="2" w:name="_Toc397327059"/>
+      <w:bookmarkStart w:id="2" w:name="_Toc397376084"/>
       <w:r>
         <w:rPr>
           <w:rStyle w:val="style3"/>
@@ -1185,7 +1185,7 @@
           <w:rStyle w:val="style3"/>
         </w:rPr>
       </w:pPr>
-      <w:bookmarkStart w:id="3" w:name="_Toc397327060"/>
+      <w:bookmarkStart w:id="3" w:name="_Toc397376085"/>
       <w:r>
         <w:rPr>
           <w:rStyle w:val="style3"/>
@@ -1342,7 +1342,7 @@
           <v:shape id="_x0000_i1025" type="#_x0000_t75" style="width:431.15pt;height:383.45pt" o:ole="">
             <v:imagedata r:id="rId9" o:title=""/>
           </v:shape>
-          <o:OLEObject Type="Embed" ProgID="Visio.Drawing.11" ShapeID="_x0000_i1025" DrawAspect="Content" ObjectID="_1471069653" r:id="rId10"/>
+          <o:OLEObject Type="Embed" ProgID="Visio.Drawing.11" ShapeID="_x0000_i1025" DrawAspect="Content" ObjectID="_1471118490" r:id="rId10"/>
         </w:object>
       </w:r>
     </w:p>
@@ -1528,7 +1528,7 @@
           <w:rStyle w:val="style3"/>
         </w:rPr>
       </w:pPr>
-      <w:bookmarkStart w:id="4" w:name="_Toc397327061"/>
+      <w:bookmarkStart w:id="4" w:name="_Toc397376086"/>
       <w:r>
         <w:rPr>
           <w:rStyle w:val="style3"/>
@@ -1606,10 +1606,10 @@
       </w:pPr>
       <w:r>
         <w:object w:dxaOrig="5241" w:dyaOrig="4724">
-          <v:shape id="_x0000_i1026" type="#_x0000_t75" style="width:264.55pt;height:239.45pt" o:ole="">
+          <v:shape id="_x0000_i1026" type="#_x0000_t75" style="width:330.7pt;height:299.7pt" o:ole="">
             <v:imagedata r:id="rId11" o:title=""/>
           </v:shape>
-          <o:OLEObject Type="Embed" ProgID="Visio.Drawing.11" ShapeID="_x0000_i1026" DrawAspect="Content" ObjectID="_1471069654" r:id="rId12"/>
+          <o:OLEObject Type="Embed" ProgID="Visio.Drawing.11" ShapeID="_x0000_i1026" DrawAspect="Content" ObjectID="_1471118491" r:id="rId12"/>
         </w:object>
       </w:r>
     </w:p>
@@ -1680,11 +1680,12 @@
           <w:rStyle w:val="style3"/>
         </w:rPr>
       </w:pPr>
-      <w:bookmarkStart w:id="5" w:name="_Toc397327062"/>
-      <w:r>
-        <w:rPr>
-          <w:rStyle w:val="style3"/>
-        </w:rPr>
+      <w:bookmarkStart w:id="5" w:name="_Toc397376087"/>
+      <w:r>
+        <w:rPr>
+          <w:rStyle w:val="style3"/>
+        </w:rPr>
+        <w:lastRenderedPageBreak/>
         <w:t>HL7</w:t>
       </w:r>
       <w:bookmarkEnd w:id="5"/>
@@ -1743,17 +1744,8 @@
         <w:rPr>
           <w:rStyle w:val="style3"/>
         </w:rPr>
-        <w:lastRenderedPageBreak/>
         <w:t xml:space="preserve">«Сьомий рівень» - аналогія з вищим рівнем комунікаційної моделі відкритих систем (OSI). Сьомий рівень підтримує виконання таких завдань як: </w:t>
       </w:r>
-    </w:p>
-    <w:p>
-      <w:pPr>
-        <w:pStyle w:val="a5"/>
-        <w:rPr>
-          <w:rStyle w:val="style3"/>
-        </w:rPr>
-      </w:pPr>
     </w:p>
     <w:p>
       <w:pPr>
@@ -2119,7 +2111,7 @@
           <v:shape id="_x0000_i1027" type="#_x0000_t75" style="width:402.7pt;height:269.6pt" o:ole="">
             <v:imagedata r:id="rId13" o:title=""/>
           </v:shape>
-          <o:OLEObject Type="Embed" ProgID="Visio.Drawing.11" ShapeID="_x0000_i1027" DrawAspect="Content" ObjectID="_1471069655" r:id="rId14"/>
+          <o:OLEObject Type="Embed" ProgID="Visio.Drawing.11" ShapeID="_x0000_i1027" DrawAspect="Content" ObjectID="_1471118492" r:id="rId14"/>
         </w:object>
       </w:r>
     </w:p>
@@ -3951,7 +3943,7 @@
           <w:rStyle w:val="style3"/>
         </w:rPr>
       </w:pPr>
-      <w:bookmarkStart w:id="6" w:name="_Toc397327063"/>
+      <w:bookmarkStart w:id="6" w:name="_Toc397376088"/>
       <w:r>
         <w:rPr>
           <w:rStyle w:val="style3"/>
@@ -3963,17 +3955,2421 @@
     </w:p>
     <w:p>
       <w:pPr>
-        <w:pStyle w:val="a9"/>
-        <w:spacing w:before="240"/>
-        <w:rPr>
-          <w:rStyle w:val="style3"/>
-        </w:rPr>
-      </w:pPr>
-      <w:r>
-        <w:rPr>
-          <w:rStyle w:val="style3"/>
-        </w:rPr>
-        <w:t xml:space="preserve">Розписати </w:t>
+        <w:pStyle w:val="a5"/>
+        <w:rPr>
+          <w:rStyle w:val="style3"/>
+        </w:rPr>
+      </w:pPr>
+      <w:r>
+        <w:rPr>
+          <w:rStyle w:val="style3"/>
+        </w:rPr>
+        <w:t>DICOM (</w:t>
+      </w:r>
+      <w:r>
+        <w:rPr>
+          <w:rStyle w:val="style3"/>
+        </w:rPr>
+        <w:t>англ.</w:t>
+      </w:r>
+      <w:r>
+        <w:rPr>
+          <w:rStyle w:val="style3"/>
+        </w:rPr>
+        <w:t xml:space="preserve"> </w:t>
+      </w:r>
+      <w:proofErr w:type="spellStart"/>
+      <w:r>
+        <w:rPr>
+          <w:rStyle w:val="style3"/>
+        </w:rPr>
+        <w:t>Digital</w:t>
+      </w:r>
+      <w:proofErr w:type="spellEnd"/>
+      <w:r>
+        <w:rPr>
+          <w:rStyle w:val="style3"/>
+        </w:rPr>
+        <w:t xml:space="preserve"> </w:t>
+      </w:r>
+      <w:proofErr w:type="spellStart"/>
+      <w:r>
+        <w:rPr>
+          <w:rStyle w:val="style3"/>
+        </w:rPr>
+        <w:t>Imaging</w:t>
+      </w:r>
+      <w:proofErr w:type="spellEnd"/>
+      <w:r>
+        <w:rPr>
+          <w:rStyle w:val="style3"/>
+        </w:rPr>
+        <w:t xml:space="preserve"> </w:t>
+      </w:r>
+      <w:proofErr w:type="spellStart"/>
+      <w:r>
+        <w:rPr>
+          <w:rStyle w:val="style3"/>
+        </w:rPr>
+        <w:t>and</w:t>
+      </w:r>
+      <w:proofErr w:type="spellEnd"/>
+      <w:r>
+        <w:rPr>
+          <w:rStyle w:val="style3"/>
+        </w:rPr>
+        <w:t xml:space="preserve"> </w:t>
+      </w:r>
+      <w:proofErr w:type="spellStart"/>
+      <w:r>
+        <w:rPr>
+          <w:rStyle w:val="style3"/>
+        </w:rPr>
+        <w:t>Communications</w:t>
+      </w:r>
+      <w:proofErr w:type="spellEnd"/>
+      <w:r>
+        <w:rPr>
+          <w:rStyle w:val="style3"/>
+        </w:rPr>
+        <w:t xml:space="preserve"> </w:t>
+      </w:r>
+      <w:proofErr w:type="spellStart"/>
+      <w:r>
+        <w:rPr>
+          <w:rStyle w:val="style3"/>
+        </w:rPr>
+        <w:t>in</w:t>
+      </w:r>
+      <w:proofErr w:type="spellEnd"/>
+      <w:r>
+        <w:rPr>
+          <w:rStyle w:val="style3"/>
+        </w:rPr>
+        <w:t xml:space="preserve"> </w:t>
+      </w:r>
+      <w:proofErr w:type="spellStart"/>
+      <w:r>
+        <w:rPr>
+          <w:rStyle w:val="style3"/>
+        </w:rPr>
+        <w:t>Medicine</w:t>
+      </w:r>
+      <w:proofErr w:type="spellEnd"/>
+      <w:r>
+        <w:rPr>
+          <w:rStyle w:val="style3"/>
+        </w:rPr>
+        <w:t xml:space="preserve">) </w:t>
+      </w:r>
+      <w:r>
+        <w:rPr>
+          <w:rStyle w:val="style3"/>
+        </w:rPr>
+        <w:t xml:space="preserve">– </w:t>
+      </w:r>
+      <w:r>
+        <w:rPr>
+          <w:rStyle w:val="style3"/>
+        </w:rPr>
+        <w:t xml:space="preserve"> Галузевий стандарт створення, зберігання, передачі та візуалізації медичних зображень і документів обстежених пацієнтів.</w:t>
+      </w:r>
+    </w:p>
+    <w:p>
+      <w:pPr>
+        <w:pStyle w:val="a5"/>
+        <w:rPr>
+          <w:rStyle w:val="style3"/>
+        </w:rPr>
+      </w:pPr>
+      <w:r>
+        <w:rPr>
+          <w:rStyle w:val="style3"/>
+        </w:rPr>
+        <w:t xml:space="preserve">DICOM спирається на ISO-стандарт OSI, підтримується основними виробниками медичного обладнання та медичного програмного забезпечення. </w:t>
+      </w:r>
+    </w:p>
+    <w:p>
+      <w:pPr>
+        <w:pStyle w:val="a5"/>
+        <w:rPr>
+          <w:rStyle w:val="style3"/>
+        </w:rPr>
+      </w:pPr>
+      <w:r>
+        <w:rPr>
+          <w:rStyle w:val="style3"/>
+        </w:rPr>
+        <w:t>Стандарт DICOM, розроблений</w:t>
+      </w:r>
+      <w:r>
+        <w:rPr>
+          <w:rStyle w:val="style3"/>
+        </w:rPr>
+        <w:t xml:space="preserve"> </w:t>
+      </w:r>
+      <w:r>
+        <w:rPr>
+          <w:rStyle w:val="style3"/>
+        </w:rPr>
+        <w:t>Н</w:t>
+      </w:r>
+      <w:r>
+        <w:rPr>
+          <w:rStyle w:val="style3"/>
+        </w:rPr>
+        <w:t>аціональною асоціацією виробників електронного устаткування (</w:t>
+      </w:r>
+      <w:proofErr w:type="spellStart"/>
+      <w:r>
+        <w:rPr>
+          <w:rStyle w:val="style3"/>
+        </w:rPr>
+        <w:t>National</w:t>
+      </w:r>
+      <w:proofErr w:type="spellEnd"/>
+      <w:r>
+        <w:rPr>
+          <w:rStyle w:val="style3"/>
+        </w:rPr>
+        <w:t xml:space="preserve"> </w:t>
+      </w:r>
+      <w:proofErr w:type="spellStart"/>
+      <w:r>
+        <w:rPr>
+          <w:rStyle w:val="style3"/>
+        </w:rPr>
+        <w:t>Electrical</w:t>
+      </w:r>
+      <w:proofErr w:type="spellEnd"/>
+      <w:r>
+        <w:rPr>
+          <w:rStyle w:val="style3"/>
+        </w:rPr>
+        <w:t xml:space="preserve"> </w:t>
+      </w:r>
+      <w:proofErr w:type="spellStart"/>
+      <w:r>
+        <w:rPr>
+          <w:rStyle w:val="style3"/>
+        </w:rPr>
+        <w:t>Manufacturers</w:t>
+      </w:r>
+      <w:proofErr w:type="spellEnd"/>
+      <w:r>
+        <w:rPr>
+          <w:rStyle w:val="style3"/>
+        </w:rPr>
+        <w:t xml:space="preserve"> </w:t>
+      </w:r>
+      <w:proofErr w:type="spellStart"/>
+      <w:r>
+        <w:rPr>
+          <w:rStyle w:val="style3"/>
+        </w:rPr>
+        <w:t>Association</w:t>
+      </w:r>
+      <w:proofErr w:type="spellEnd"/>
+      <w:r>
+        <w:rPr>
+          <w:rStyle w:val="style3"/>
+        </w:rPr>
+        <w:t>),</w:t>
+      </w:r>
+      <w:r>
+        <w:rPr>
+          <w:rStyle w:val="style3"/>
+        </w:rPr>
+        <w:t xml:space="preserve"> </w:t>
+      </w:r>
+      <w:r>
+        <w:rPr>
+          <w:rStyle w:val="style3"/>
+        </w:rPr>
+        <w:t xml:space="preserve">дозволяє створювати, зберігати, передавати і друкувати окремі кадри </w:t>
+      </w:r>
+      <w:r>
+        <w:rPr>
+          <w:rStyle w:val="style3"/>
+        </w:rPr>
+        <w:lastRenderedPageBreak/>
+        <w:t>зображення, серії кадрів, інформацію про пацієнта, дослідженн</w:t>
+      </w:r>
+      <w:r>
+        <w:rPr>
+          <w:rStyle w:val="style3"/>
+        </w:rPr>
+        <w:t>я</w:t>
+      </w:r>
+      <w:r>
+        <w:rPr>
+          <w:rStyle w:val="style3"/>
+        </w:rPr>
+        <w:t>, обладнанн</w:t>
+      </w:r>
+      <w:r>
+        <w:rPr>
+          <w:rStyle w:val="style3"/>
+        </w:rPr>
+        <w:t>я</w:t>
+      </w:r>
+      <w:r>
+        <w:rPr>
+          <w:rStyle w:val="style3"/>
+        </w:rPr>
+        <w:t>, установах, медичному персоналі, що виробляє обстеження, і т. п.</w:t>
+      </w:r>
+    </w:p>
+    <w:p>
+      <w:pPr>
+        <w:pStyle w:val="a5"/>
+        <w:rPr>
+          <w:rStyle w:val="style3"/>
+        </w:rPr>
+      </w:pPr>
+      <w:r>
+        <w:rPr>
+          <w:rStyle w:val="style3"/>
+        </w:rPr>
+        <w:t xml:space="preserve">Стандартом DICOM визначено два інформаційних рівня: </w:t>
+      </w:r>
+    </w:p>
+    <w:p>
+      <w:pPr>
+        <w:pStyle w:val="a5"/>
+        <w:numPr>
+          <w:ilvl w:val="0"/>
+          <w:numId w:val="6"/>
+        </w:numPr>
+        <w:ind w:left="1134"/>
+        <w:rPr>
+          <w:rStyle w:val="style3"/>
+        </w:rPr>
+      </w:pPr>
+      <w:r>
+        <w:rPr>
+          <w:rStyle w:val="style3"/>
+        </w:rPr>
+        <w:t xml:space="preserve">файловий рівень - DICOM </w:t>
+      </w:r>
+      <w:r>
+        <w:rPr>
+          <w:rStyle w:val="style3"/>
+          <w:lang w:val="en-US"/>
+        </w:rPr>
+        <w:t>File</w:t>
+      </w:r>
+      <w:r>
+        <w:rPr>
+          <w:rStyle w:val="style3"/>
+        </w:rPr>
+        <w:t xml:space="preserve"> (DICOM-файл) - об'єктний файл з </w:t>
+      </w:r>
+      <w:proofErr w:type="spellStart"/>
+      <w:r>
+        <w:rPr>
+          <w:rStyle w:val="style3"/>
+        </w:rPr>
+        <w:t>тег</w:t>
+      </w:r>
+      <w:r>
+        <w:rPr>
+          <w:rStyle w:val="style3"/>
+        </w:rPr>
+        <w:t>овою</w:t>
+      </w:r>
+      <w:proofErr w:type="spellEnd"/>
+      <w:r>
+        <w:rPr>
+          <w:rStyle w:val="style3"/>
+        </w:rPr>
+        <w:t xml:space="preserve"> організацією для подання кадру зображення (або се</w:t>
+      </w:r>
+      <w:r>
+        <w:rPr>
+          <w:rStyle w:val="style3"/>
+        </w:rPr>
+        <w:t>рії кадрів) та супроводжуючої/</w:t>
+      </w:r>
+      <w:r>
+        <w:rPr>
+          <w:rStyle w:val="style3"/>
+        </w:rPr>
+        <w:t xml:space="preserve">керуючої інформації (у вигляді DICOM тегів); </w:t>
+      </w:r>
+    </w:p>
+    <w:p>
+      <w:pPr>
+        <w:pStyle w:val="a5"/>
+        <w:numPr>
+          <w:ilvl w:val="0"/>
+          <w:numId w:val="6"/>
+        </w:numPr>
+        <w:ind w:left="1134"/>
+        <w:rPr>
+          <w:rStyle w:val="style3"/>
+        </w:rPr>
+      </w:pPr>
+      <w:r>
+        <w:rPr>
+          <w:rStyle w:val="style3"/>
+        </w:rPr>
+        <w:t xml:space="preserve">мережевий (Комунікаційний) - DICOM </w:t>
+      </w:r>
+      <w:r>
+        <w:rPr>
+          <w:rStyle w:val="style3"/>
+          <w:lang w:val="en-US"/>
+        </w:rPr>
+        <w:t>Network</w:t>
+      </w:r>
+      <w:r>
+        <w:rPr>
+          <w:rStyle w:val="style3"/>
+        </w:rPr>
+        <w:t xml:space="preserve"> </w:t>
+      </w:r>
+      <w:r>
+        <w:rPr>
+          <w:rStyle w:val="style3"/>
+          <w:lang w:val="en-US"/>
+        </w:rPr>
+        <w:t>Protocol</w:t>
+      </w:r>
+      <w:r>
+        <w:rPr>
+          <w:rStyle w:val="style3"/>
+        </w:rPr>
+        <w:t xml:space="preserve"> (мережевий DICOM-протокол) - для передачі DICOM файлів і керуючих DICOM команд по м</w:t>
+      </w:r>
+      <w:r>
+        <w:rPr>
+          <w:rStyle w:val="style3"/>
+        </w:rPr>
+        <w:t>ережах з підтримкою TCP/IP.</w:t>
+      </w:r>
+    </w:p>
+    <w:p>
+      <w:pPr>
+        <w:pStyle w:val="a5"/>
+        <w:rPr>
+          <w:rStyle w:val="style3"/>
+        </w:rPr>
+      </w:pPr>
+      <w:r>
+        <w:rPr>
+          <w:rStyle w:val="style3"/>
+          <w:b/>
+        </w:rPr>
+        <w:t xml:space="preserve">DICOM </w:t>
+      </w:r>
+      <w:r>
+        <w:rPr>
+          <w:rStyle w:val="style3"/>
+          <w:b/>
+          <w:lang w:val="en-US"/>
+        </w:rPr>
+        <w:t>File</w:t>
+      </w:r>
+      <w:r>
+        <w:rPr>
+          <w:rStyle w:val="style3"/>
+        </w:rPr>
+        <w:t xml:space="preserve"> </w:t>
+      </w:r>
+      <w:r>
+        <w:rPr>
+          <w:rStyle w:val="style3"/>
+        </w:rPr>
+        <w:t>являє собою об'єктно-орієнтований</w:t>
+      </w:r>
+      <w:r>
+        <w:rPr>
+          <w:rStyle w:val="style3"/>
+        </w:rPr>
+        <w:t xml:space="preserve"> файл з </w:t>
+      </w:r>
+      <w:proofErr w:type="spellStart"/>
+      <w:r>
+        <w:rPr>
+          <w:rStyle w:val="style3"/>
+        </w:rPr>
+        <w:t>тег</w:t>
+      </w:r>
+      <w:r>
+        <w:rPr>
+          <w:rStyle w:val="style3"/>
+        </w:rPr>
+        <w:t>о</w:t>
+      </w:r>
+      <w:r>
+        <w:rPr>
+          <w:rStyle w:val="style3"/>
+        </w:rPr>
+        <w:t>в</w:t>
+      </w:r>
+      <w:r>
+        <w:rPr>
+          <w:rStyle w:val="style3"/>
+        </w:rPr>
+        <w:t>вою</w:t>
+      </w:r>
+      <w:proofErr w:type="spellEnd"/>
+      <w:r>
+        <w:rPr>
+          <w:rStyle w:val="style3"/>
+        </w:rPr>
+        <w:t xml:space="preserve"> організацією. Інформаційна модель стандарту DICOM для DICOM </w:t>
+      </w:r>
+      <w:proofErr w:type="spellStart"/>
+      <w:r>
+        <w:rPr>
+          <w:rStyle w:val="style3"/>
+        </w:rPr>
+        <w:t>файла</w:t>
+      </w:r>
+      <w:proofErr w:type="spellEnd"/>
+      <w:r>
+        <w:rPr>
+          <w:rStyle w:val="style3"/>
+        </w:rPr>
+        <w:t xml:space="preserve"> чотириступінчаста: </w:t>
+      </w:r>
+    </w:p>
+    <w:p>
+      <w:pPr>
+        <w:pStyle w:val="a5"/>
+        <w:rPr>
+          <w:rStyle w:val="style3"/>
+          <w:lang w:val="en-US"/>
+        </w:rPr>
+      </w:pPr>
+      <w:r>
+        <w:rPr>
+          <w:rStyle w:val="style3"/>
+        </w:rPr>
+        <w:t>пацієнт (</w:t>
+      </w:r>
+      <w:proofErr w:type="spellStart"/>
+      <w:r>
+        <w:rPr>
+          <w:rStyle w:val="style3"/>
+        </w:rPr>
+        <w:t>patient</w:t>
+      </w:r>
+      <w:proofErr w:type="spellEnd"/>
+      <w:r>
+        <w:rPr>
+          <w:rStyle w:val="style3"/>
+        </w:rPr>
+        <w:t>) → дослідження (</w:t>
+      </w:r>
+      <w:proofErr w:type="spellStart"/>
+      <w:r>
+        <w:rPr>
+          <w:rStyle w:val="style3"/>
+        </w:rPr>
+        <w:t>study</w:t>
+      </w:r>
+      <w:proofErr w:type="spellEnd"/>
+      <w:r>
+        <w:rPr>
+          <w:rStyle w:val="style3"/>
+        </w:rPr>
+        <w:t>) → серія (</w:t>
+      </w:r>
+      <w:proofErr w:type="spellStart"/>
+      <w:r>
+        <w:rPr>
+          <w:rStyle w:val="style3"/>
+        </w:rPr>
+        <w:t>series</w:t>
+      </w:r>
+      <w:proofErr w:type="spellEnd"/>
+      <w:r>
+        <w:rPr>
+          <w:rStyle w:val="style3"/>
+        </w:rPr>
+        <w:t>) → зображення (кадр або серія кадрів) (</w:t>
+      </w:r>
+      <w:proofErr w:type="spellStart"/>
+      <w:r>
+        <w:rPr>
+          <w:rStyle w:val="style3"/>
+        </w:rPr>
+        <w:t>image</w:t>
+      </w:r>
+      <w:proofErr w:type="spellEnd"/>
+      <w:r>
+        <w:rPr>
+          <w:rStyle w:val="style3"/>
+        </w:rPr>
+        <w:t xml:space="preserve">). </w:t>
+      </w:r>
+    </w:p>
+    <w:p>
+      <w:pPr>
+        <w:pStyle w:val="a5"/>
+        <w:jc w:val="center"/>
+        <w:rPr>
+          <w:lang w:val="en-US"/>
+        </w:rPr>
+      </w:pPr>
+      <w:r>
+        <w:rPr>
+          <w:noProof/>
+          <w:lang w:eastAsia="uk-UA"/>
+        </w:rPr>
+        <w:drawing>
+          <wp:inline distT="0" distB="0" distL="0" distR="0">
+            <wp:extent cx="4301245" cy="4093535"/>
+            <wp:effectExtent l="19050" t="0" r="4055" b="0"/>
+            <wp:docPr id="14" name="Рисунок 14" descr="https://upload.wikimedia.org/wikipedia/commons/b/be/DICOM_InfoModel.png"/>
+            <wp:cNvGraphicFramePr>
+              <a:graphicFrameLocks xmlns:a="http://schemas.openxmlformats.org/drawingml/2006/main" noChangeAspect="1"/>
+            </wp:cNvGraphicFramePr>
+            <a:graphic xmlns:a="http://schemas.openxmlformats.org/drawingml/2006/main">
+              <a:graphicData uri="http://schemas.openxmlformats.org/drawingml/2006/picture">
+                <pic:pic xmlns:pic="http://schemas.openxmlformats.org/drawingml/2006/picture">
+                  <pic:nvPicPr>
+                    <pic:cNvPr id="0" name="Picture 14" descr="https://upload.wikimedia.org/wikipedia/commons/b/be/DICOM_InfoModel.png"/>
+                    <pic:cNvPicPr>
+                      <a:picLocks noChangeAspect="1" noChangeArrowheads="1"/>
+                    </pic:cNvPicPr>
+                  </pic:nvPicPr>
+                  <pic:blipFill>
+                    <a:blip r:embed="rId15" cstate="print"/>
+                    <a:srcRect/>
+                    <a:stretch>
+                      <a:fillRect/>
+                    </a:stretch>
+                  </pic:blipFill>
+                  <pic:spPr bwMode="auto">
+                    <a:xfrm>
+                      <a:off x="0" y="0"/>
+                      <a:ext cx="4305194" cy="4097294"/>
+                    </a:xfrm>
+                    <a:prstGeom prst="rect">
+                      <a:avLst/>
+                    </a:prstGeom>
+                    <a:noFill/>
+                    <a:ln w="9525">
+                      <a:noFill/>
+                      <a:miter lim="800000"/>
+                      <a:headEnd/>
+                      <a:tailEnd/>
+                    </a:ln>
+                  </pic:spPr>
+                </pic:pic>
+              </a:graphicData>
+            </a:graphic>
+          </wp:inline>
+        </w:drawing>
+      </w:r>
+    </w:p>
+    <w:p>
+      <w:pPr>
+        <w:pStyle w:val="a5"/>
+        <w:jc w:val="center"/>
+        <w:rPr>
+          <w:lang w:val="en-US"/>
+        </w:rPr>
+      </w:pPr>
+      <w:r>
+        <w:t xml:space="preserve">Рис. </w:t>
+      </w:r>
+      <w:r>
+        <w:rPr>
+          <w:lang w:val="en-US"/>
+        </w:rPr>
+        <w:t>5</w:t>
+      </w:r>
+      <w:r>
+        <w:t xml:space="preserve">. Інформаційна модель </w:t>
+      </w:r>
+      <w:r>
+        <w:rPr>
+          <w:lang w:val="en-US"/>
+        </w:rPr>
+        <w:t>DICOM</w:t>
+      </w:r>
+    </w:p>
+    <w:p>
+      <w:pPr>
+        <w:pStyle w:val="a5"/>
+        <w:rPr>
+          <w:rStyle w:val="style3"/>
+        </w:rPr>
+      </w:pPr>
+      <w:r>
+        <w:rPr>
+          <w:rStyle w:val="style3"/>
+        </w:rPr>
+        <w:t xml:space="preserve">Файловий рівень стандарту DICOM 3.0 редакції 2008 описує: </w:t>
+      </w:r>
+    </w:p>
+    <w:p>
+      <w:pPr>
+        <w:pStyle w:val="a5"/>
+        <w:numPr>
+          <w:ilvl w:val="0"/>
+          <w:numId w:val="7"/>
+        </w:numPr>
+        <w:ind w:left="1134"/>
+        <w:rPr>
+          <w:rStyle w:val="style3"/>
+        </w:rPr>
+      </w:pPr>
+      <w:r>
+        <w:rPr>
+          <w:rStyle w:val="style3"/>
+        </w:rPr>
+        <w:lastRenderedPageBreak/>
+        <w:t xml:space="preserve">Атрибути і демографічні дані пацієнта. </w:t>
+      </w:r>
+    </w:p>
+    <w:p>
+      <w:pPr>
+        <w:pStyle w:val="a5"/>
+        <w:numPr>
+          <w:ilvl w:val="0"/>
+          <w:numId w:val="7"/>
+        </w:numPr>
+        <w:ind w:left="1134"/>
+        <w:rPr>
+          <w:rStyle w:val="style3"/>
+        </w:rPr>
+      </w:pPr>
+      <w:r>
+        <w:rPr>
+          <w:rStyle w:val="style3"/>
+        </w:rPr>
+        <w:t xml:space="preserve">Модель і фірму виробника апарату, на якому проводилося обстеження. </w:t>
+      </w:r>
+    </w:p>
+    <w:p>
+      <w:pPr>
+        <w:pStyle w:val="a5"/>
+        <w:numPr>
+          <w:ilvl w:val="0"/>
+          <w:numId w:val="7"/>
+        </w:numPr>
+        <w:ind w:left="1134"/>
+        <w:rPr>
+          <w:rStyle w:val="style3"/>
+        </w:rPr>
+      </w:pPr>
+      <w:r>
+        <w:rPr>
+          <w:rStyle w:val="style3"/>
+        </w:rPr>
+        <w:t xml:space="preserve">Атрибути медичного закладу, де було проведено обстеження. </w:t>
+      </w:r>
+    </w:p>
+    <w:p>
+      <w:pPr>
+        <w:pStyle w:val="a5"/>
+        <w:numPr>
+          <w:ilvl w:val="0"/>
+          <w:numId w:val="7"/>
+        </w:numPr>
+        <w:ind w:left="1134"/>
+        <w:rPr>
+          <w:rStyle w:val="style3"/>
+        </w:rPr>
+      </w:pPr>
+      <w:r>
+        <w:rPr>
+          <w:rStyle w:val="style3"/>
+        </w:rPr>
+        <w:t xml:space="preserve">Атрибути персоналу, що проводив обстеження пацієнта. </w:t>
+      </w:r>
+    </w:p>
+    <w:p>
+      <w:pPr>
+        <w:pStyle w:val="a5"/>
+        <w:numPr>
+          <w:ilvl w:val="0"/>
+          <w:numId w:val="7"/>
+        </w:numPr>
+        <w:ind w:left="1134"/>
+        <w:rPr>
+          <w:rStyle w:val="style3"/>
+        </w:rPr>
+      </w:pPr>
+      <w:r>
+        <w:rPr>
+          <w:rStyle w:val="style3"/>
+        </w:rPr>
+        <w:t xml:space="preserve">Вид обстеження і дата / час його проведення. </w:t>
+      </w:r>
+    </w:p>
+    <w:p>
+      <w:pPr>
+        <w:pStyle w:val="a5"/>
+        <w:numPr>
+          <w:ilvl w:val="0"/>
+          <w:numId w:val="7"/>
+        </w:numPr>
+        <w:ind w:left="1134"/>
+        <w:rPr>
+          <w:rStyle w:val="style3"/>
+        </w:rPr>
+      </w:pPr>
+      <w:r>
+        <w:rPr>
+          <w:rStyle w:val="style3"/>
+        </w:rPr>
+        <w:t xml:space="preserve">Умови і параметри проведення дослідження пацієнта. </w:t>
+      </w:r>
+    </w:p>
+    <w:p>
+      <w:pPr>
+        <w:pStyle w:val="a5"/>
+        <w:numPr>
+          <w:ilvl w:val="0"/>
+          <w:numId w:val="7"/>
+        </w:numPr>
+        <w:ind w:left="1134"/>
+        <w:rPr>
+          <w:rStyle w:val="style3"/>
+        </w:rPr>
+      </w:pPr>
+      <w:r>
+        <w:rPr>
+          <w:rStyle w:val="style3"/>
+        </w:rPr>
+        <w:t xml:space="preserve">Параметри зображення або серії зображень, записаних в DICOM-файлі. </w:t>
+      </w:r>
+    </w:p>
+    <w:p>
+      <w:pPr>
+        <w:pStyle w:val="a5"/>
+        <w:numPr>
+          <w:ilvl w:val="0"/>
+          <w:numId w:val="7"/>
+        </w:numPr>
+        <w:ind w:left="1134"/>
+        <w:rPr>
+          <w:rStyle w:val="style3"/>
+        </w:rPr>
+      </w:pPr>
+      <w:r>
+        <w:rPr>
+          <w:rStyle w:val="style3"/>
+        </w:rPr>
+        <w:t xml:space="preserve">Унікальні ключі ідентифікації унікального ідентифікатора (UID) груп даних, описаних в DICOM-файлі. </w:t>
+      </w:r>
+    </w:p>
+    <w:p>
+      <w:pPr>
+        <w:pStyle w:val="a5"/>
+        <w:numPr>
+          <w:ilvl w:val="0"/>
+          <w:numId w:val="7"/>
+        </w:numPr>
+        <w:ind w:left="1134"/>
+        <w:rPr>
+          <w:rStyle w:val="style3"/>
+        </w:rPr>
+      </w:pPr>
+      <w:r>
+        <w:rPr>
+          <w:rStyle w:val="style3"/>
+        </w:rPr>
+        <w:t xml:space="preserve">Зображення, серію або набір серій, отриманих при обстеженні пацієнта. </w:t>
+      </w:r>
+    </w:p>
+    <w:p>
+      <w:pPr>
+        <w:pStyle w:val="a5"/>
+        <w:numPr>
+          <w:ilvl w:val="0"/>
+          <w:numId w:val="7"/>
+        </w:numPr>
+        <w:ind w:left="1134"/>
+        <w:rPr>
+          <w:rStyle w:val="style3"/>
+        </w:rPr>
+      </w:pPr>
+      <w:r>
+        <w:rPr>
+          <w:rStyle w:val="style3"/>
+        </w:rPr>
+        <w:t>Представлення</w:t>
+      </w:r>
+      <w:r>
+        <w:rPr>
+          <w:rStyle w:val="style3"/>
+        </w:rPr>
+        <w:t xml:space="preserve">, в першу чергу, PDF-документів в DICOM-файлі. </w:t>
+      </w:r>
+    </w:p>
+    <w:p>
+      <w:pPr>
+        <w:pStyle w:val="a5"/>
+        <w:numPr>
+          <w:ilvl w:val="0"/>
+          <w:numId w:val="7"/>
+        </w:numPr>
+        <w:ind w:left="1134"/>
+        <w:rPr>
+          <w:rStyle w:val="style3"/>
+        </w:rPr>
+      </w:pPr>
+      <w:r>
+        <w:rPr>
+          <w:rStyle w:val="style3"/>
+        </w:rPr>
+        <w:t xml:space="preserve">Представлення DICOM-записи на оптичні носії, включаючи DVD формат. </w:t>
+      </w:r>
+    </w:p>
+    <w:p>
+      <w:pPr>
+        <w:pStyle w:val="a5"/>
+        <w:numPr>
+          <w:ilvl w:val="0"/>
+          <w:numId w:val="7"/>
+        </w:numPr>
+        <w:ind w:left="1134"/>
+        <w:rPr>
+          <w:rStyle w:val="style3"/>
+        </w:rPr>
+      </w:pPr>
+      <w:r>
+        <w:rPr>
+          <w:rStyle w:val="style3"/>
+        </w:rPr>
+        <w:t>DICOM-протокол для передачі / п</w:t>
+      </w:r>
+      <w:r>
+        <w:rPr>
+          <w:rStyle w:val="style3"/>
+        </w:rPr>
+        <w:t xml:space="preserve">рийому по мережах TCP / IP </w:t>
+      </w:r>
+      <w:proofErr w:type="spellStart"/>
+      <w:r>
+        <w:rPr>
+          <w:rStyle w:val="style3"/>
+        </w:rPr>
+        <w:t>комп</w:t>
+      </w:r>
+      <w:proofErr w:type="spellEnd"/>
+      <w:r>
+        <w:rPr>
+          <w:rStyle w:val="style3"/>
+          <w:lang w:val="en-US"/>
+        </w:rPr>
+        <w:t>’</w:t>
+      </w:r>
+      <w:proofErr w:type="spellStart"/>
+      <w:r>
+        <w:rPr>
+          <w:rStyle w:val="style3"/>
+        </w:rPr>
+        <w:t>ютерним</w:t>
+      </w:r>
+      <w:proofErr w:type="spellEnd"/>
+      <w:r>
+        <w:rPr>
+          <w:rStyle w:val="style3"/>
+        </w:rPr>
+        <w:t>.</w:t>
+      </w:r>
+    </w:p>
+    <w:p>
+      <w:pPr>
+        <w:pStyle w:val="a5"/>
+        <w:rPr>
+          <w:rStyle w:val="style3"/>
+          <w:lang w:val="en-US"/>
+        </w:rPr>
+      </w:pPr>
+      <w:r>
+        <w:rPr>
+          <w:rStyle w:val="style3"/>
+          <w:b/>
+        </w:rPr>
+        <w:t xml:space="preserve">DICOM </w:t>
+      </w:r>
+      <w:r>
+        <w:rPr>
+          <w:rStyle w:val="style3"/>
+          <w:b/>
+          <w:lang w:val="en-US"/>
+        </w:rPr>
+        <w:t>Network</w:t>
+      </w:r>
+      <w:r>
+        <w:rPr>
+          <w:rStyle w:val="style3"/>
+          <w:b/>
+        </w:rPr>
+        <w:t xml:space="preserve"> </w:t>
+      </w:r>
+      <w:r>
+        <w:rPr>
+          <w:rStyle w:val="style3"/>
+          <w:b/>
+          <w:lang w:val="en-US"/>
+        </w:rPr>
+        <w:t>Protocol</w:t>
+      </w:r>
+      <w:r>
+        <w:rPr>
+          <w:rStyle w:val="style3"/>
+        </w:rPr>
+        <w:t xml:space="preserve"> використовує TCP/</w:t>
+      </w:r>
+      <w:r>
+        <w:rPr>
+          <w:rStyle w:val="style3"/>
+        </w:rPr>
+        <w:t>IP для передачі медичної інформації від медичного обладнання в PACS-систему (</w:t>
+      </w:r>
+      <w:r>
+        <w:rPr>
+          <w:rStyle w:val="style3"/>
+        </w:rPr>
+        <w:t xml:space="preserve">Picture </w:t>
+      </w:r>
+      <w:proofErr w:type="spellStart"/>
+      <w:r>
+        <w:rPr>
+          <w:rStyle w:val="style3"/>
+        </w:rPr>
+        <w:t>Archiving</w:t>
+      </w:r>
+      <w:proofErr w:type="spellEnd"/>
+      <w:r>
+        <w:rPr>
+          <w:rStyle w:val="style3"/>
+        </w:rPr>
+        <w:t xml:space="preserve"> </w:t>
+      </w:r>
+      <w:proofErr w:type="spellStart"/>
+      <w:r>
+        <w:rPr>
+          <w:rStyle w:val="style3"/>
+        </w:rPr>
+        <w:t>and</w:t>
+      </w:r>
+      <w:proofErr w:type="spellEnd"/>
+      <w:r>
+        <w:rPr>
+          <w:rStyle w:val="style3"/>
+        </w:rPr>
+        <w:t xml:space="preserve"> </w:t>
+      </w:r>
+      <w:proofErr w:type="spellStart"/>
+      <w:r>
+        <w:rPr>
+          <w:rStyle w:val="style3"/>
+        </w:rPr>
+        <w:t>Communication</w:t>
+      </w:r>
+      <w:proofErr w:type="spellEnd"/>
+      <w:r>
+        <w:rPr>
+          <w:rStyle w:val="style3"/>
+        </w:rPr>
+        <w:t xml:space="preserve"> </w:t>
+      </w:r>
+      <w:proofErr w:type="spellStart"/>
+      <w:r>
+        <w:rPr>
+          <w:rStyle w:val="style3"/>
+        </w:rPr>
+        <w:t>System</w:t>
+      </w:r>
+      <w:proofErr w:type="spellEnd"/>
+      <w:r>
+        <w:rPr>
+          <w:rStyle w:val="style3"/>
+        </w:rPr>
+        <w:t xml:space="preserve">) і для зв'язку між PACS-системами. Протокол </w:t>
+      </w:r>
+      <w:proofErr w:type="spellStart"/>
+      <w:r>
+        <w:rPr>
+          <w:rStyle w:val="style3"/>
+        </w:rPr>
+        <w:t>трирівневий</w:t>
+      </w:r>
+      <w:proofErr w:type="spellEnd"/>
+      <w:r>
+        <w:rPr>
+          <w:rStyle w:val="style3"/>
+        </w:rPr>
+        <w:t xml:space="preserve"> - нижній, відразу над TCP - DUL (DICOM </w:t>
+      </w:r>
+      <w:r>
+        <w:rPr>
+          <w:rStyle w:val="style3"/>
+          <w:lang w:val="en-US"/>
+        </w:rPr>
+        <w:t>upper level</w:t>
+      </w:r>
+      <w:r>
+        <w:rPr>
+          <w:rStyle w:val="style3"/>
+        </w:rPr>
+        <w:t xml:space="preserve">); над ним - сервіси: DIMSE (DICOM </w:t>
+      </w:r>
+      <w:r>
+        <w:rPr>
+          <w:rStyle w:val="style3"/>
+          <w:lang w:val="en-US"/>
+        </w:rPr>
+        <w:t>message</w:t>
+      </w:r>
+      <w:r>
+        <w:rPr>
+          <w:rStyle w:val="style3"/>
+        </w:rPr>
+        <w:t xml:space="preserve"> </w:t>
+      </w:r>
+      <w:r>
+        <w:rPr>
+          <w:rStyle w:val="style3"/>
+          <w:lang w:val="en-US"/>
+        </w:rPr>
+        <w:t>protocol</w:t>
+      </w:r>
+      <w:r>
+        <w:rPr>
+          <w:rStyle w:val="style3"/>
+        </w:rPr>
+        <w:t xml:space="preserve">) і </w:t>
+      </w:r>
+      <w:r>
+        <w:rPr>
+          <w:rStyle w:val="style3"/>
+          <w:lang w:val="en-US"/>
+        </w:rPr>
+        <w:t>ACSE</w:t>
+      </w:r>
+      <w:r>
+        <w:rPr>
+          <w:rStyle w:val="style3"/>
+        </w:rPr>
+        <w:t xml:space="preserve"> (</w:t>
+      </w:r>
+      <w:proofErr w:type="spellStart"/>
+      <w:r>
+        <w:rPr>
+          <w:rStyle w:val="style3"/>
+        </w:rPr>
+        <w:t>Association</w:t>
+      </w:r>
+      <w:proofErr w:type="spellEnd"/>
+      <w:r>
+        <w:rPr>
+          <w:rStyle w:val="style3"/>
+        </w:rPr>
+        <w:t xml:space="preserve"> </w:t>
+      </w:r>
+      <w:proofErr w:type="spellStart"/>
+      <w:r>
+        <w:rPr>
+          <w:rStyle w:val="style3"/>
+        </w:rPr>
+        <w:t>Control</w:t>
+      </w:r>
+      <w:proofErr w:type="spellEnd"/>
+      <w:r>
+        <w:rPr>
+          <w:rStyle w:val="style3"/>
+        </w:rPr>
+        <w:t xml:space="preserve"> </w:t>
+      </w:r>
+      <w:proofErr w:type="spellStart"/>
+      <w:r>
+        <w:rPr>
+          <w:rStyle w:val="style3"/>
+        </w:rPr>
+        <w:t>protocol</w:t>
+      </w:r>
+      <w:proofErr w:type="spellEnd"/>
+      <w:r>
+        <w:rPr>
+          <w:rStyle w:val="style3"/>
+        </w:rPr>
+        <w:t xml:space="preserve"> — </w:t>
+      </w:r>
+      <w:proofErr w:type="spellStart"/>
+      <w:r>
+        <w:rPr>
+          <w:rStyle w:val="style3"/>
+        </w:rPr>
+        <w:t>standard</w:t>
+      </w:r>
+      <w:proofErr w:type="spellEnd"/>
+      <w:r>
+        <w:rPr>
+          <w:rStyle w:val="style3"/>
+        </w:rPr>
+        <w:t xml:space="preserve"> OSI </w:t>
+      </w:r>
+      <w:proofErr w:type="spellStart"/>
+      <w:r>
+        <w:rPr>
+          <w:rStyle w:val="style3"/>
+        </w:rPr>
+        <w:t>protocol</w:t>
+      </w:r>
+      <w:proofErr w:type="spellEnd"/>
+      <w:r>
+        <w:rPr>
+          <w:rStyle w:val="style3"/>
+        </w:rPr>
+        <w:t xml:space="preserve">); і вище DICOM </w:t>
+      </w:r>
+      <w:r>
+        <w:rPr>
+          <w:rStyle w:val="style3"/>
+          <w:lang w:val="en-US"/>
+        </w:rPr>
+        <w:t>Application</w:t>
+      </w:r>
+      <w:r>
+        <w:rPr>
+          <w:rStyle w:val="style3"/>
+        </w:rPr>
+        <w:t xml:space="preserve"> </w:t>
+      </w:r>
+      <w:r>
+        <w:rPr>
+          <w:rStyle w:val="style3"/>
+          <w:lang w:val="en-US"/>
+        </w:rPr>
+        <w:t>Interface</w:t>
+      </w:r>
+      <w:r>
+        <w:rPr>
+          <w:rStyle w:val="style3"/>
+        </w:rPr>
+        <w:t xml:space="preserve">. Над ними розташоване додаток - </w:t>
+      </w:r>
+      <w:proofErr w:type="spellStart"/>
+      <w:r>
+        <w:rPr>
+          <w:rStyle w:val="style3"/>
+        </w:rPr>
+        <w:t>Medical</w:t>
+      </w:r>
+      <w:proofErr w:type="spellEnd"/>
+      <w:r>
+        <w:rPr>
+          <w:rStyle w:val="style3"/>
+        </w:rPr>
+        <w:t xml:space="preserve"> </w:t>
+      </w:r>
+      <w:proofErr w:type="spellStart"/>
+      <w:r>
+        <w:rPr>
+          <w:rStyle w:val="style3"/>
+        </w:rPr>
+        <w:t>Imaging</w:t>
+      </w:r>
+      <w:proofErr w:type="spellEnd"/>
+      <w:r>
+        <w:rPr>
+          <w:rStyle w:val="style3"/>
+        </w:rPr>
+        <w:t xml:space="preserve"> </w:t>
+      </w:r>
+      <w:proofErr w:type="spellStart"/>
+      <w:r>
+        <w:rPr>
+          <w:rStyle w:val="style3"/>
+        </w:rPr>
+        <w:t>Application</w:t>
+      </w:r>
+      <w:proofErr w:type="spellEnd"/>
+      <w:r>
+        <w:rPr>
+          <w:rStyle w:val="style3"/>
+        </w:rPr>
+        <w:t xml:space="preserve">. </w:t>
+      </w:r>
+    </w:p>
+    <w:p>
+      <w:pPr>
+        <w:pStyle w:val="a5"/>
+        <w:jc w:val="center"/>
+        <w:rPr>
+          <w:lang w:val="en-US"/>
+        </w:rPr>
+      </w:pPr>
+      <w:r>
+        <w:rPr>
+          <w:noProof/>
+          <w:lang w:eastAsia="uk-UA"/>
+        </w:rPr>
+        <w:lastRenderedPageBreak/>
+        <w:drawing>
+          <wp:inline distT="0" distB="0" distL="0" distR="0">
+            <wp:extent cx="5337810" cy="3157855"/>
+            <wp:effectExtent l="19050" t="0" r="0" b="0"/>
+            <wp:docPr id="1" name="Рисунок 9" descr="https://upload.wikimedia.org/wikipedia/commons/b/b8/OSI_Layers.png"/>
+            <wp:cNvGraphicFramePr>
+              <a:graphicFrameLocks xmlns:a="http://schemas.openxmlformats.org/drawingml/2006/main" noChangeAspect="1"/>
+            </wp:cNvGraphicFramePr>
+            <a:graphic xmlns:a="http://schemas.openxmlformats.org/drawingml/2006/main">
+              <a:graphicData uri="http://schemas.openxmlformats.org/drawingml/2006/picture">
+                <pic:pic xmlns:pic="http://schemas.openxmlformats.org/drawingml/2006/picture">
+                  <pic:nvPicPr>
+                    <pic:cNvPr id="0" name="Picture 9" descr="https://upload.wikimedia.org/wikipedia/commons/b/b8/OSI_Layers.png"/>
+                    <pic:cNvPicPr>
+                      <a:picLocks noChangeAspect="1" noChangeArrowheads="1"/>
+                    </pic:cNvPicPr>
+                  </pic:nvPicPr>
+                  <pic:blipFill>
+                    <a:blip r:embed="rId16" cstate="print"/>
+                    <a:srcRect/>
+                    <a:stretch>
+                      <a:fillRect/>
+                    </a:stretch>
+                  </pic:blipFill>
+                  <pic:spPr bwMode="auto">
+                    <a:xfrm>
+                      <a:off x="0" y="0"/>
+                      <a:ext cx="5337810" cy="3157855"/>
+                    </a:xfrm>
+                    <a:prstGeom prst="rect">
+                      <a:avLst/>
+                    </a:prstGeom>
+                    <a:noFill/>
+                    <a:ln w="9525">
+                      <a:noFill/>
+                      <a:miter lim="800000"/>
+                      <a:headEnd/>
+                      <a:tailEnd/>
+                    </a:ln>
+                  </pic:spPr>
+                </pic:pic>
+              </a:graphicData>
+            </a:graphic>
+          </wp:inline>
+        </w:drawing>
+      </w:r>
+    </w:p>
+    <w:p>
+      <w:pPr>
+        <w:pStyle w:val="a5"/>
+        <w:jc w:val="center"/>
+        <w:rPr>
+          <w:lang w:val="en-US"/>
+        </w:rPr>
+      </w:pPr>
+      <w:r>
+        <w:t xml:space="preserve">Рис. </w:t>
+      </w:r>
+      <w:r>
+        <w:rPr>
+          <w:lang w:val="en-US"/>
+        </w:rPr>
+        <w:t>6</w:t>
+      </w:r>
+      <w:r>
+        <w:t xml:space="preserve">. </w:t>
+      </w:r>
+      <w:r>
+        <w:t>Пред</w:t>
+      </w:r>
+      <w:r>
+        <w:t>ставлення рівнів DICOM- і TCP/</w:t>
+      </w:r>
+      <w:r>
+        <w:t>IP-протоколів</w:t>
+      </w:r>
+    </w:p>
+    <w:p>
+      <w:pPr>
+        <w:pStyle w:val="a5"/>
+        <w:rPr>
+          <w:rStyle w:val="style3"/>
+        </w:rPr>
+      </w:pPr>
+      <w:r>
+        <w:rPr>
+          <w:rStyle w:val="style3"/>
+        </w:rPr>
+        <w:t>Стандарт DICOM дозволяє виробляти інтеграцію медичного обладнання різних виробників, включаючи DICOM-сканери, DICOM-сервери, автоматизовані робочі місця і DICOM принтери в єдину радіологічну або клінічну інформаційну систему (</w:t>
+      </w:r>
+      <w:r>
+        <w:rPr>
+          <w:rStyle w:val="style3"/>
+        </w:rPr>
+        <w:t xml:space="preserve">англ. </w:t>
+      </w:r>
+      <w:proofErr w:type="spellStart"/>
+      <w:r>
+        <w:rPr>
+          <w:rStyle w:val="style3"/>
+        </w:rPr>
+        <w:t>Hospital</w:t>
+      </w:r>
+      <w:proofErr w:type="spellEnd"/>
+      <w:r>
+        <w:rPr>
+          <w:rStyle w:val="style3"/>
+        </w:rPr>
+        <w:t xml:space="preserve"> </w:t>
+      </w:r>
+      <w:proofErr w:type="spellStart"/>
+      <w:r>
+        <w:rPr>
+          <w:rStyle w:val="style3"/>
+        </w:rPr>
+        <w:t>information</w:t>
+      </w:r>
+      <w:proofErr w:type="spellEnd"/>
+      <w:r>
+        <w:rPr>
+          <w:rStyle w:val="style3"/>
+        </w:rPr>
+        <w:t xml:space="preserve"> </w:t>
+      </w:r>
+      <w:proofErr w:type="spellStart"/>
+      <w:r>
+        <w:rPr>
+          <w:rStyle w:val="style3"/>
+        </w:rPr>
+        <w:t>system</w:t>
+      </w:r>
+      <w:proofErr w:type="spellEnd"/>
+      <w:r>
+        <w:rPr>
+          <w:rStyle w:val="style3"/>
+        </w:rPr>
+        <w:t>).</w:t>
+      </w:r>
+    </w:p>
+    <w:p>
+      <w:pPr>
+        <w:pStyle w:val="a5"/>
+        <w:rPr>
+          <w:rStyle w:val="style3"/>
+        </w:rPr>
+      </w:pPr>
+      <w:r>
+        <w:rPr>
+          <w:rStyle w:val="style3"/>
+        </w:rPr>
+        <w:t xml:space="preserve">Стандарт DICOM включає в себе ряд мережевих (основних) сервісів: </w:t>
+      </w:r>
+    </w:p>
+    <w:p>
+      <w:pPr>
+        <w:pStyle w:val="a5"/>
+        <w:numPr>
+          <w:ilvl w:val="0"/>
+          <w:numId w:val="8"/>
+        </w:numPr>
+        <w:ind w:left="1134"/>
+        <w:rPr>
+          <w:rStyle w:val="style3"/>
+        </w:rPr>
+      </w:pPr>
+      <w:r>
+        <w:rPr>
+          <w:rStyle w:val="style3"/>
+        </w:rPr>
+        <w:t xml:space="preserve">DICOM </w:t>
+      </w:r>
+      <w:r>
+        <w:rPr>
+          <w:rStyle w:val="style3"/>
+          <w:lang w:val="en-US"/>
+        </w:rPr>
+        <w:t>Store</w:t>
+      </w:r>
+      <w:r>
+        <w:rPr>
+          <w:rStyle w:val="style3"/>
+        </w:rPr>
+        <w:t xml:space="preserve"> (</w:t>
+      </w:r>
+      <w:proofErr w:type="spellStart"/>
+      <w:r>
+        <w:rPr>
+          <w:rStyle w:val="style3"/>
+        </w:rPr>
+        <w:t>Storage</w:t>
+      </w:r>
+      <w:proofErr w:type="spellEnd"/>
+      <w:r>
+        <w:rPr>
+          <w:rStyle w:val="style3"/>
+        </w:rPr>
+        <w:t xml:space="preserve"> </w:t>
+      </w:r>
+      <w:proofErr w:type="spellStart"/>
+      <w:r>
+        <w:rPr>
+          <w:rStyle w:val="style3"/>
+        </w:rPr>
+        <w:t>Service</w:t>
+      </w:r>
+      <w:proofErr w:type="spellEnd"/>
+      <w:r>
+        <w:rPr>
+          <w:rStyle w:val="style3"/>
+        </w:rPr>
+        <w:t xml:space="preserve"> </w:t>
+      </w:r>
+      <w:proofErr w:type="spellStart"/>
+      <w:r>
+        <w:rPr>
+          <w:rStyle w:val="style3"/>
+        </w:rPr>
+        <w:t>Class</w:t>
+      </w:r>
+      <w:proofErr w:type="spellEnd"/>
+      <w:r>
+        <w:rPr>
+          <w:rStyle w:val="style3"/>
+        </w:rPr>
+        <w:t xml:space="preserve">) - запам'ятовування (збереження) зображень та іншої інформації. </w:t>
+      </w:r>
+    </w:p>
+    <w:p>
+      <w:pPr>
+        <w:pStyle w:val="a5"/>
+        <w:numPr>
+          <w:ilvl w:val="0"/>
+          <w:numId w:val="8"/>
+        </w:numPr>
+        <w:ind w:left="1134"/>
+        <w:rPr>
+          <w:rStyle w:val="style3"/>
+        </w:rPr>
+      </w:pPr>
+      <w:r>
+        <w:rPr>
+          <w:rStyle w:val="style3"/>
+        </w:rPr>
+        <w:t xml:space="preserve">DICOM </w:t>
+      </w:r>
+      <w:proofErr w:type="spellStart"/>
+      <w:r>
+        <w:rPr>
+          <w:rStyle w:val="style3"/>
+        </w:rPr>
+        <w:t>Query</w:t>
+      </w:r>
+      <w:proofErr w:type="spellEnd"/>
+      <w:r>
+        <w:rPr>
+          <w:rStyle w:val="style3"/>
+        </w:rPr>
+        <w:t>/</w:t>
+      </w:r>
+      <w:proofErr w:type="spellStart"/>
+      <w:r>
+        <w:rPr>
+          <w:rStyle w:val="style3"/>
+        </w:rPr>
+        <w:t>Retrieve</w:t>
+      </w:r>
+      <w:proofErr w:type="spellEnd"/>
+      <w:r>
+        <w:rPr>
+          <w:rStyle w:val="style3"/>
+        </w:rPr>
+        <w:t xml:space="preserve"> </w:t>
+      </w:r>
+      <w:r>
+        <w:rPr>
+          <w:rStyle w:val="style3"/>
+        </w:rPr>
+        <w:t>(</w:t>
+      </w:r>
+      <w:proofErr w:type="spellStart"/>
+      <w:r>
+        <w:rPr>
+          <w:rStyle w:val="style3"/>
+        </w:rPr>
+        <w:t>Query</w:t>
+      </w:r>
+      <w:proofErr w:type="spellEnd"/>
+      <w:r>
+        <w:rPr>
+          <w:rStyle w:val="style3"/>
+        </w:rPr>
+        <w:t>/</w:t>
+      </w:r>
+      <w:proofErr w:type="spellStart"/>
+      <w:r>
+        <w:rPr>
+          <w:rStyle w:val="style3"/>
+        </w:rPr>
+        <w:t>Retrieve</w:t>
+      </w:r>
+      <w:proofErr w:type="spellEnd"/>
+      <w:r>
+        <w:rPr>
+          <w:rStyle w:val="style3"/>
+        </w:rPr>
+        <w:t xml:space="preserve"> </w:t>
+      </w:r>
+      <w:proofErr w:type="spellStart"/>
+      <w:r>
+        <w:rPr>
+          <w:rStyle w:val="style3"/>
+        </w:rPr>
+        <w:t>Service</w:t>
+      </w:r>
+      <w:proofErr w:type="spellEnd"/>
+      <w:r>
+        <w:rPr>
+          <w:rStyle w:val="style3"/>
+        </w:rPr>
+        <w:t xml:space="preserve"> </w:t>
+      </w:r>
+      <w:proofErr w:type="spellStart"/>
+      <w:r>
+        <w:rPr>
+          <w:rStyle w:val="style3"/>
+        </w:rPr>
+        <w:t>Class</w:t>
+      </w:r>
+      <w:proofErr w:type="spellEnd"/>
+      <w:r>
+        <w:rPr>
+          <w:rStyle w:val="style3"/>
+        </w:rPr>
+        <w:t>) - запит</w:t>
+      </w:r>
+      <w:r>
+        <w:rPr>
+          <w:rStyle w:val="style3"/>
+        </w:rPr>
+        <w:t>/отримання списку пацієнтів та</w:t>
+      </w:r>
+      <w:r>
+        <w:rPr>
+          <w:rStyle w:val="style3"/>
+        </w:rPr>
+        <w:t>/або досліджень з іншого DICOM</w:t>
+      </w:r>
+      <w:r>
+        <w:rPr>
+          <w:rStyle w:val="style3"/>
+          <w:lang w:val="en-US"/>
+        </w:rPr>
+        <w:t xml:space="preserve"> </w:t>
+      </w:r>
+      <w:r>
+        <w:rPr>
+          <w:rStyle w:val="style3"/>
+        </w:rPr>
+        <w:t xml:space="preserve">пристрої. </w:t>
+      </w:r>
+    </w:p>
+    <w:p>
+      <w:pPr>
+        <w:pStyle w:val="a5"/>
+        <w:numPr>
+          <w:ilvl w:val="0"/>
+          <w:numId w:val="8"/>
+        </w:numPr>
+        <w:ind w:left="1134"/>
+        <w:rPr>
+          <w:rStyle w:val="style3"/>
+        </w:rPr>
+      </w:pPr>
+      <w:r>
+        <w:rPr>
+          <w:rStyle w:val="style3"/>
+        </w:rPr>
+        <w:t xml:space="preserve">DICOM </w:t>
+      </w:r>
+      <w:proofErr w:type="spellStart"/>
+      <w:r>
+        <w:rPr>
+          <w:rStyle w:val="style3"/>
+        </w:rPr>
+        <w:t>Media</w:t>
+      </w:r>
+      <w:proofErr w:type="spellEnd"/>
+      <w:r>
+        <w:rPr>
+          <w:rStyle w:val="style3"/>
+        </w:rPr>
+        <w:t xml:space="preserve"> </w:t>
+      </w:r>
+      <w:proofErr w:type="spellStart"/>
+      <w:r>
+        <w:rPr>
+          <w:rStyle w:val="style3"/>
+        </w:rPr>
+        <w:t>Store</w:t>
+      </w:r>
+      <w:proofErr w:type="spellEnd"/>
+      <w:r>
+        <w:rPr>
+          <w:rStyle w:val="style3"/>
+        </w:rPr>
+        <w:t xml:space="preserve"> </w:t>
+      </w:r>
+      <w:r>
+        <w:rPr>
+          <w:rStyle w:val="style3"/>
+        </w:rPr>
+        <w:t>(</w:t>
+      </w:r>
+      <w:proofErr w:type="spellStart"/>
+      <w:r>
+        <w:rPr>
+          <w:rStyle w:val="style3"/>
+        </w:rPr>
+        <w:t>Media</w:t>
+      </w:r>
+      <w:proofErr w:type="spellEnd"/>
+      <w:r>
+        <w:rPr>
+          <w:rStyle w:val="style3"/>
+        </w:rPr>
+        <w:t xml:space="preserve"> </w:t>
+      </w:r>
+      <w:proofErr w:type="spellStart"/>
+      <w:r>
+        <w:rPr>
+          <w:rStyle w:val="style3"/>
+        </w:rPr>
+        <w:t>Storage</w:t>
+      </w:r>
+      <w:proofErr w:type="spellEnd"/>
+      <w:r>
+        <w:rPr>
+          <w:rStyle w:val="style3"/>
+        </w:rPr>
+        <w:t xml:space="preserve"> </w:t>
+      </w:r>
+      <w:proofErr w:type="spellStart"/>
+      <w:r>
+        <w:rPr>
+          <w:rStyle w:val="style3"/>
+        </w:rPr>
+        <w:t>Service</w:t>
+      </w:r>
+      <w:proofErr w:type="spellEnd"/>
+      <w:r>
+        <w:rPr>
+          <w:rStyle w:val="style3"/>
+        </w:rPr>
+        <w:t xml:space="preserve"> </w:t>
+      </w:r>
+      <w:proofErr w:type="spellStart"/>
+      <w:r>
+        <w:rPr>
+          <w:rStyle w:val="style3"/>
+        </w:rPr>
+        <w:t>Class</w:t>
+      </w:r>
+      <w:proofErr w:type="spellEnd"/>
+      <w:r>
+        <w:rPr>
+          <w:rStyle w:val="style3"/>
+        </w:rPr>
+        <w:t xml:space="preserve">) - збереження даних на носіях інформації для обміну даними. </w:t>
+      </w:r>
+    </w:p>
+    <w:p>
+      <w:pPr>
+        <w:pStyle w:val="a5"/>
+        <w:numPr>
+          <w:ilvl w:val="0"/>
+          <w:numId w:val="8"/>
+        </w:numPr>
+        <w:ind w:left="1134"/>
+        <w:rPr>
+          <w:rStyle w:val="style3"/>
+        </w:rPr>
+      </w:pPr>
+      <w:r>
+        <w:rPr>
+          <w:rStyle w:val="style3"/>
+        </w:rPr>
+        <w:t>DICOM SCP (</w:t>
+      </w:r>
+      <w:proofErr w:type="spellStart"/>
+      <w:r>
+        <w:rPr>
+          <w:rStyle w:val="style3"/>
+        </w:rPr>
+        <w:t>Service</w:t>
+      </w:r>
+      <w:proofErr w:type="spellEnd"/>
+      <w:r>
+        <w:rPr>
+          <w:rStyle w:val="style3"/>
+        </w:rPr>
+        <w:t xml:space="preserve"> </w:t>
+      </w:r>
+      <w:proofErr w:type="spellStart"/>
+      <w:r>
+        <w:rPr>
+          <w:rStyle w:val="style3"/>
+        </w:rPr>
+        <w:t>Class</w:t>
+      </w:r>
+      <w:proofErr w:type="spellEnd"/>
+      <w:r>
+        <w:rPr>
+          <w:rStyle w:val="style3"/>
+        </w:rPr>
+        <w:t xml:space="preserve"> </w:t>
+      </w:r>
+      <w:proofErr w:type="spellStart"/>
+      <w:r>
+        <w:rPr>
+          <w:rStyle w:val="style3"/>
+        </w:rPr>
+        <w:t>Provider</w:t>
+      </w:r>
+      <w:proofErr w:type="spellEnd"/>
+      <w:r>
+        <w:rPr>
+          <w:rStyle w:val="style3"/>
+        </w:rPr>
+        <w:t xml:space="preserve">) - реалізує роль сервера в DICOM-мережі. </w:t>
+      </w:r>
+    </w:p>
+    <w:p>
+      <w:pPr>
+        <w:pStyle w:val="a5"/>
+        <w:numPr>
+          <w:ilvl w:val="0"/>
+          <w:numId w:val="8"/>
+        </w:numPr>
+        <w:ind w:left="1134"/>
+        <w:rPr>
+          <w:rStyle w:val="style3"/>
+        </w:rPr>
+      </w:pPr>
+      <w:r>
+        <w:rPr>
+          <w:rStyle w:val="style3"/>
+        </w:rPr>
+        <w:t>DICOM SCU (</w:t>
+      </w:r>
+      <w:proofErr w:type="spellStart"/>
+      <w:r>
+        <w:rPr>
+          <w:rStyle w:val="style3"/>
+        </w:rPr>
+        <w:t>Service</w:t>
+      </w:r>
+      <w:proofErr w:type="spellEnd"/>
+      <w:r>
+        <w:rPr>
+          <w:rStyle w:val="style3"/>
+        </w:rPr>
+        <w:t xml:space="preserve"> </w:t>
+      </w:r>
+      <w:proofErr w:type="spellStart"/>
+      <w:r>
+        <w:rPr>
+          <w:rStyle w:val="style3"/>
+        </w:rPr>
+        <w:t>Class</w:t>
+      </w:r>
+      <w:proofErr w:type="spellEnd"/>
+      <w:r>
+        <w:rPr>
+          <w:rStyle w:val="style3"/>
+        </w:rPr>
+        <w:t xml:space="preserve"> </w:t>
+      </w:r>
+      <w:proofErr w:type="spellStart"/>
+      <w:r>
+        <w:rPr>
+          <w:rStyle w:val="style3"/>
+        </w:rPr>
+        <w:t>User</w:t>
+      </w:r>
+      <w:proofErr w:type="spellEnd"/>
+      <w:r>
+        <w:rPr>
+          <w:rStyle w:val="style3"/>
+        </w:rPr>
+        <w:t xml:space="preserve">) - реалізує роль клієнта в DICOM-мережі. </w:t>
+      </w:r>
+    </w:p>
+    <w:p>
+      <w:pPr>
+        <w:pStyle w:val="a5"/>
+        <w:numPr>
+          <w:ilvl w:val="0"/>
+          <w:numId w:val="8"/>
+        </w:numPr>
+        <w:ind w:left="1134"/>
+        <w:rPr>
+          <w:rStyle w:val="style3"/>
+        </w:rPr>
+      </w:pPr>
+      <w:r>
+        <w:rPr>
+          <w:rStyle w:val="style3"/>
+        </w:rPr>
+        <w:t xml:space="preserve">DICOM </w:t>
+      </w:r>
+      <w:proofErr w:type="spellStart"/>
+      <w:r>
+        <w:rPr>
+          <w:rStyle w:val="style3"/>
+        </w:rPr>
+        <w:t>Modality</w:t>
+      </w:r>
+      <w:proofErr w:type="spellEnd"/>
+      <w:r>
+        <w:rPr>
+          <w:rStyle w:val="style3"/>
+        </w:rPr>
+        <w:t xml:space="preserve"> </w:t>
+      </w:r>
+      <w:proofErr w:type="spellStart"/>
+      <w:r>
+        <w:rPr>
+          <w:rStyle w:val="style3"/>
+        </w:rPr>
+        <w:t>Worklist</w:t>
+      </w:r>
+      <w:proofErr w:type="spellEnd"/>
+      <w:r>
+        <w:rPr>
+          <w:rStyle w:val="style3"/>
+        </w:rPr>
+        <w:t xml:space="preserve"> </w:t>
+      </w:r>
+      <w:r>
+        <w:rPr>
+          <w:rStyle w:val="style3"/>
+        </w:rPr>
+        <w:t>(</w:t>
+      </w:r>
+      <w:proofErr w:type="spellStart"/>
+      <w:r>
+        <w:rPr>
+          <w:rStyle w:val="style3"/>
+        </w:rPr>
+        <w:t>Basic</w:t>
+      </w:r>
+      <w:proofErr w:type="spellEnd"/>
+      <w:r>
+        <w:rPr>
+          <w:rStyle w:val="style3"/>
+        </w:rPr>
+        <w:t xml:space="preserve"> </w:t>
+      </w:r>
+      <w:proofErr w:type="spellStart"/>
+      <w:r>
+        <w:rPr>
+          <w:rStyle w:val="style3"/>
+        </w:rPr>
+        <w:t>Worklist</w:t>
+      </w:r>
+      <w:proofErr w:type="spellEnd"/>
+      <w:r>
+        <w:rPr>
+          <w:rStyle w:val="style3"/>
+        </w:rPr>
+        <w:t xml:space="preserve"> </w:t>
+      </w:r>
+      <w:proofErr w:type="spellStart"/>
+      <w:r>
+        <w:rPr>
+          <w:rStyle w:val="style3"/>
+        </w:rPr>
+        <w:t>Management</w:t>
+      </w:r>
+      <w:proofErr w:type="spellEnd"/>
+      <w:r>
+        <w:rPr>
+          <w:rStyle w:val="style3"/>
+        </w:rPr>
+        <w:t xml:space="preserve"> </w:t>
+      </w:r>
+      <w:r>
+        <w:rPr>
+          <w:rStyle w:val="style3"/>
+        </w:rPr>
+        <w:t xml:space="preserve">- єдиний не нормалізований </w:t>
+      </w:r>
+      <w:proofErr w:type="spellStart"/>
+      <w:r>
+        <w:rPr>
+          <w:rStyle w:val="style3"/>
+        </w:rPr>
+        <w:t>Service</w:t>
+      </w:r>
+      <w:proofErr w:type="spellEnd"/>
+      <w:r>
+        <w:rPr>
+          <w:rStyle w:val="style3"/>
+        </w:rPr>
+        <w:t xml:space="preserve"> </w:t>
+      </w:r>
+      <w:proofErr w:type="spellStart"/>
+      <w:r>
+        <w:rPr>
+          <w:rStyle w:val="style3"/>
+        </w:rPr>
+        <w:t>Class</w:t>
+      </w:r>
+      <w:proofErr w:type="spellEnd"/>
+      <w:r>
+        <w:rPr>
+          <w:rStyle w:val="style3"/>
+        </w:rPr>
+        <w:t xml:space="preserve">) - «Робочий Лист Досліджень» - список </w:t>
+      </w:r>
+      <w:r>
+        <w:rPr>
+          <w:rStyle w:val="style3"/>
+        </w:rPr>
+        <w:lastRenderedPageBreak/>
+        <w:t xml:space="preserve">необхідних для пацієнтів досліджень, який може бути отриманий запитом користувача до RIS-системі. </w:t>
+      </w:r>
+    </w:p>
+    <w:p>
+      <w:pPr>
+        <w:pStyle w:val="a5"/>
+        <w:numPr>
+          <w:ilvl w:val="0"/>
+          <w:numId w:val="8"/>
+        </w:numPr>
+        <w:ind w:left="1134"/>
+        <w:rPr>
+          <w:rStyle w:val="style3"/>
+        </w:rPr>
+      </w:pPr>
+      <w:r>
+        <w:rPr>
+          <w:rStyle w:val="style3"/>
+        </w:rPr>
+        <w:t xml:space="preserve">DICOM </w:t>
+      </w:r>
+      <w:proofErr w:type="spellStart"/>
+      <w:r>
+        <w:rPr>
+          <w:rStyle w:val="style3"/>
+        </w:rPr>
+        <w:t>Print</w:t>
+      </w:r>
+      <w:proofErr w:type="spellEnd"/>
+      <w:r>
+        <w:rPr>
+          <w:rStyle w:val="style3"/>
+        </w:rPr>
+        <w:t xml:space="preserve"> (</w:t>
+      </w:r>
+      <w:proofErr w:type="spellStart"/>
+      <w:r>
+        <w:rPr>
+          <w:rStyle w:val="style3"/>
+        </w:rPr>
+        <w:t>Print</w:t>
+      </w:r>
+      <w:proofErr w:type="spellEnd"/>
+      <w:r>
+        <w:rPr>
+          <w:rStyle w:val="style3"/>
+        </w:rPr>
+        <w:t xml:space="preserve"> </w:t>
+      </w:r>
+      <w:proofErr w:type="spellStart"/>
+      <w:r>
+        <w:rPr>
+          <w:rStyle w:val="style3"/>
+        </w:rPr>
+        <w:t>Management</w:t>
+      </w:r>
+      <w:proofErr w:type="spellEnd"/>
+      <w:r>
+        <w:rPr>
+          <w:rStyle w:val="style3"/>
+        </w:rPr>
+        <w:t xml:space="preserve"> </w:t>
+      </w:r>
+      <w:proofErr w:type="spellStart"/>
+      <w:r>
+        <w:rPr>
+          <w:rStyle w:val="style3"/>
+        </w:rPr>
+        <w:t>Service</w:t>
+      </w:r>
+      <w:proofErr w:type="spellEnd"/>
+      <w:r>
+        <w:rPr>
+          <w:rStyle w:val="style3"/>
+        </w:rPr>
+        <w:t xml:space="preserve"> </w:t>
+      </w:r>
+      <w:proofErr w:type="spellStart"/>
+      <w:r>
+        <w:rPr>
+          <w:rStyle w:val="style3"/>
+        </w:rPr>
+        <w:t>Class</w:t>
+      </w:r>
+      <w:proofErr w:type="spellEnd"/>
+      <w:r>
+        <w:rPr>
+          <w:rStyle w:val="style3"/>
+        </w:rPr>
+        <w:t xml:space="preserve">) - DICOM-друк, на спеціалізованих DICOM-принтерах (плівкових високого дозволу або </w:t>
+      </w:r>
+      <w:proofErr w:type="spellStart"/>
+      <w:r>
+        <w:rPr>
+          <w:rStyle w:val="style3"/>
+        </w:rPr>
+        <w:t>повнокольорових</w:t>
+      </w:r>
+      <w:proofErr w:type="spellEnd"/>
+      <w:r>
+        <w:rPr>
+          <w:rStyle w:val="style3"/>
+        </w:rPr>
+        <w:t xml:space="preserve">), що працюють по DICOM-протоколу. </w:t>
+      </w:r>
+    </w:p>
+    <w:p>
+      <w:pPr>
+        <w:pStyle w:val="a5"/>
+        <w:rPr>
+          <w:rStyle w:val="style3"/>
+        </w:rPr>
+      </w:pPr>
+      <w:r>
+        <w:rPr>
+          <w:rStyle w:val="style3"/>
+        </w:rPr>
+        <w:t>Стандарт DICOM включає в себе основні мережеві команди, кожна з яких здійснює як запит (запит) - в основному відправляє «клієнт» (</w:t>
+      </w:r>
+      <w:proofErr w:type="spellStart"/>
+      <w:r>
+        <w:rPr>
+          <w:rStyle w:val="style3"/>
+        </w:rPr>
+        <w:t>Service</w:t>
+      </w:r>
+      <w:proofErr w:type="spellEnd"/>
+      <w:r>
+        <w:rPr>
+          <w:rStyle w:val="style3"/>
+        </w:rPr>
+        <w:t xml:space="preserve"> </w:t>
+      </w:r>
+      <w:proofErr w:type="spellStart"/>
+      <w:r>
+        <w:rPr>
+          <w:rStyle w:val="style3"/>
+        </w:rPr>
+        <w:t>Class</w:t>
+      </w:r>
+      <w:proofErr w:type="spellEnd"/>
+      <w:r>
+        <w:rPr>
+          <w:rStyle w:val="style3"/>
+        </w:rPr>
+        <w:t xml:space="preserve"> </w:t>
+      </w:r>
+      <w:proofErr w:type="spellStart"/>
+      <w:r>
+        <w:rPr>
+          <w:rStyle w:val="style3"/>
+        </w:rPr>
+        <w:t>User</w:t>
+      </w:r>
+      <w:proofErr w:type="spellEnd"/>
+      <w:r>
+        <w:rPr>
+          <w:rStyle w:val="style3"/>
+        </w:rPr>
+        <w:t>, SCU), так і відповідь (реакція) - в основному відповідає «сервер» (</w:t>
+      </w:r>
+      <w:proofErr w:type="spellStart"/>
+      <w:r>
+        <w:rPr>
+          <w:rStyle w:val="style3"/>
+        </w:rPr>
+        <w:t>Service</w:t>
+      </w:r>
+      <w:proofErr w:type="spellEnd"/>
+      <w:r>
+        <w:rPr>
+          <w:rStyle w:val="style3"/>
+        </w:rPr>
+        <w:t xml:space="preserve"> </w:t>
+      </w:r>
+      <w:proofErr w:type="spellStart"/>
+      <w:r>
+        <w:rPr>
+          <w:rStyle w:val="style3"/>
+        </w:rPr>
+        <w:t>Class</w:t>
+      </w:r>
+      <w:proofErr w:type="spellEnd"/>
+      <w:r>
+        <w:rPr>
+          <w:rStyle w:val="style3"/>
+        </w:rPr>
+        <w:t xml:space="preserve"> </w:t>
+      </w:r>
+      <w:proofErr w:type="spellStart"/>
+      <w:r>
+        <w:rPr>
+          <w:rStyle w:val="style3"/>
+        </w:rPr>
+        <w:t>Provider</w:t>
+      </w:r>
+      <w:proofErr w:type="spellEnd"/>
+      <w:r>
+        <w:rPr>
+          <w:rStyle w:val="style3"/>
+        </w:rPr>
+        <w:t xml:space="preserve">, SCP): </w:t>
+      </w:r>
+    </w:p>
+    <w:p>
+      <w:pPr>
+        <w:pStyle w:val="a5"/>
+        <w:rPr>
+          <w:rStyle w:val="style3"/>
+        </w:rPr>
+      </w:pPr>
+      <w:proofErr w:type="spellStart"/>
+      <w:r>
+        <w:rPr>
+          <w:rStyle w:val="style3"/>
+        </w:rPr>
+        <w:t>Echo</w:t>
+      </w:r>
+      <w:proofErr w:type="spellEnd"/>
+      <w:r>
+        <w:rPr>
+          <w:rStyle w:val="style3"/>
+        </w:rPr>
+        <w:t xml:space="preserve"> </w:t>
+      </w:r>
+      <w:r>
+        <w:rPr>
+          <w:rStyle w:val="style3"/>
+          <w:lang w:val="en-US"/>
+        </w:rPr>
+        <w:t>–</w:t>
+      </w:r>
+      <w:r>
+        <w:rPr>
+          <w:rStyle w:val="style3"/>
+        </w:rPr>
+        <w:t xml:space="preserve"> перевіряє наявність DICOM-з'єднання між двома DICOM-пристроями; </w:t>
+      </w:r>
+    </w:p>
+    <w:p>
+      <w:pPr>
+        <w:pStyle w:val="a5"/>
+        <w:rPr>
+          <w:rStyle w:val="style3"/>
+        </w:rPr>
+      </w:pPr>
+      <w:proofErr w:type="spellStart"/>
+      <w:r>
+        <w:rPr>
+          <w:rStyle w:val="style3"/>
+        </w:rPr>
+        <w:t>Find</w:t>
+      </w:r>
+      <w:proofErr w:type="spellEnd"/>
+      <w:r>
+        <w:rPr>
+          <w:rStyle w:val="style3"/>
+          <w:lang w:val="en-US"/>
+        </w:rPr>
+        <w:t xml:space="preserve"> – </w:t>
+      </w:r>
+      <w:r>
+        <w:rPr>
+          <w:rStyle w:val="style3"/>
+        </w:rPr>
+        <w:t>здійснює пошук DICOM-елем</w:t>
+      </w:r>
+      <w:r>
+        <w:rPr>
+          <w:rStyle w:val="style3"/>
+        </w:rPr>
+        <w:t>ентів та</w:t>
+      </w:r>
+      <w:r>
+        <w:rPr>
+          <w:rStyle w:val="style3"/>
+        </w:rPr>
+        <w:t xml:space="preserve">/або DICOM-файлів пацієнтів на вибраному DICOM-влаштуванні; </w:t>
+      </w:r>
+    </w:p>
+    <w:p>
+      <w:pPr>
+        <w:pStyle w:val="a5"/>
+        <w:rPr>
+          <w:rStyle w:val="style3"/>
+        </w:rPr>
+      </w:pPr>
+      <w:proofErr w:type="spellStart"/>
+      <w:r>
+        <w:rPr>
+          <w:rStyle w:val="style3"/>
+        </w:rPr>
+        <w:t>Get</w:t>
+      </w:r>
+      <w:proofErr w:type="spellEnd"/>
+      <w:r>
+        <w:rPr>
+          <w:rStyle w:val="style3"/>
+        </w:rPr>
+        <w:t xml:space="preserve"> </w:t>
+      </w:r>
+      <w:r>
+        <w:rPr>
+          <w:rStyle w:val="style3"/>
+          <w:lang w:val="en-US"/>
+        </w:rPr>
+        <w:t>–</w:t>
+      </w:r>
+      <w:r>
+        <w:rPr>
+          <w:rStyle w:val="style3"/>
+        </w:rPr>
+        <w:t xml:space="preserve"> зчитує DICOM-елементи пацієнтів з обраного DICOM-пристрої; </w:t>
+      </w:r>
+    </w:p>
+    <w:p>
+      <w:pPr>
+        <w:pStyle w:val="a5"/>
+        <w:rPr>
+          <w:rStyle w:val="style3"/>
+        </w:rPr>
+      </w:pPr>
+      <w:proofErr w:type="spellStart"/>
+      <w:r>
+        <w:rPr>
+          <w:rStyle w:val="style3"/>
+        </w:rPr>
+        <w:t>Set</w:t>
+      </w:r>
+      <w:proofErr w:type="spellEnd"/>
+      <w:r>
+        <w:rPr>
+          <w:rStyle w:val="style3"/>
+        </w:rPr>
+        <w:t xml:space="preserve"> </w:t>
+      </w:r>
+      <w:r>
+        <w:rPr>
+          <w:rStyle w:val="style3"/>
+          <w:lang w:val="en-US"/>
+        </w:rPr>
+        <w:t>–</w:t>
+      </w:r>
+      <w:r>
+        <w:rPr>
+          <w:rStyle w:val="style3"/>
+        </w:rPr>
+        <w:t xml:space="preserve"> встановлює DICOM-елементи на вибраному DICOM-влаштуванні; </w:t>
+      </w:r>
+    </w:p>
+    <w:p>
+      <w:pPr>
+        <w:pStyle w:val="a5"/>
+        <w:rPr>
+          <w:rStyle w:val="style3"/>
+        </w:rPr>
+      </w:pPr>
+      <w:proofErr w:type="spellStart"/>
+      <w:r>
+        <w:rPr>
+          <w:rStyle w:val="style3"/>
+        </w:rPr>
+        <w:t>Store</w:t>
+      </w:r>
+      <w:proofErr w:type="spellEnd"/>
+      <w:r>
+        <w:rPr>
+          <w:rStyle w:val="style3"/>
+        </w:rPr>
+        <w:t xml:space="preserve"> </w:t>
+      </w:r>
+      <w:r>
+        <w:rPr>
+          <w:rStyle w:val="style3"/>
+          <w:lang w:val="en-US"/>
+        </w:rPr>
+        <w:t xml:space="preserve">– </w:t>
+      </w:r>
+      <w:r>
+        <w:rPr>
+          <w:rStyle w:val="style3"/>
+        </w:rPr>
+        <w:t>зберігає DICOM-елементи та/</w:t>
+      </w:r>
+      <w:r>
+        <w:rPr>
+          <w:rStyle w:val="style3"/>
+        </w:rPr>
+        <w:t xml:space="preserve">або DICOM-файли на вибраному DICOM-влаштуванні; </w:t>
+      </w:r>
+    </w:p>
+    <w:p>
+      <w:pPr>
+        <w:pStyle w:val="a5"/>
+        <w:rPr>
+          <w:rStyle w:val="style3"/>
+        </w:rPr>
+      </w:pPr>
+      <w:proofErr w:type="spellStart"/>
+      <w:r>
+        <w:rPr>
+          <w:rStyle w:val="style3"/>
+        </w:rPr>
+        <w:t>Move</w:t>
+      </w:r>
+      <w:proofErr w:type="spellEnd"/>
+      <w:r>
+        <w:rPr>
+          <w:rStyle w:val="style3"/>
+        </w:rPr>
+        <w:t xml:space="preserve"> </w:t>
+      </w:r>
+      <w:r>
+        <w:rPr>
+          <w:rStyle w:val="style3"/>
+          <w:lang w:val="en-US"/>
+        </w:rPr>
+        <w:t>–</w:t>
+      </w:r>
+      <w:r>
+        <w:rPr>
+          <w:rStyle w:val="style3"/>
+        </w:rPr>
+        <w:t xml:space="preserve"> копіює</w:t>
+      </w:r>
+      <w:r>
+        <w:rPr>
+          <w:rStyle w:val="style3"/>
+        </w:rPr>
+        <w:t xml:space="preserve"> (переносить) DICOM-елементи та/</w:t>
+      </w:r>
+      <w:r>
+        <w:rPr>
+          <w:rStyle w:val="style3"/>
+        </w:rPr>
+        <w:t>або DICOM-файли пацієнтів з одного DICOM-пристрою на інший.</w:t>
       </w:r>
     </w:p>
     <w:p>
@@ -3984,7 +6380,7 @@
           <w:rStyle w:val="style3"/>
         </w:rPr>
       </w:pPr>
-      <w:bookmarkStart w:id="7" w:name="_Toc397327064"/>
+      <w:bookmarkStart w:id="7" w:name="_Toc397376089"/>
       <w:r>
         <w:rPr>
           <w:rStyle w:val="style3"/>
@@ -4156,7 +6552,7 @@
           <w:sz w:val="28"/>
           <w:szCs w:val="28"/>
         </w:rPr>
-        <w:t xml:space="preserve">непередбачуваних </w:t>
+        <w:t>непередбачуваних наслідків. До</w:t>
       </w:r>
       <w:r>
         <w:rPr>
@@ -4165,80 +6561,80 @@
           <w:sz w:val="28"/>
           <w:szCs w:val="28"/>
         </w:rPr>
+        <w:t xml:space="preserve"> </w:t>
+      </w:r>
+      <w:r>
+        <w:rPr>
+          <w:rStyle w:val="apple-style-span"/>
+          <w:rFonts w:ascii="Times New Roman" w:hAnsi="Times New Roman"/>
+          <w:sz w:val="28"/>
+          <w:szCs w:val="28"/>
+        </w:rPr>
+        <w:t>того</w:t>
+      </w:r>
+      <w:r>
+        <w:rPr>
+          <w:rStyle w:val="apple-style-span"/>
+          <w:rFonts w:ascii="Times New Roman" w:hAnsi="Times New Roman"/>
+          <w:sz w:val="28"/>
+          <w:szCs w:val="28"/>
+        </w:rPr>
+        <w:t xml:space="preserve"> </w:t>
+      </w:r>
+      <w:r>
+        <w:rPr>
+          <w:rStyle w:val="apple-style-span"/>
+          <w:rFonts w:ascii="Times New Roman" w:hAnsi="Times New Roman"/>
+          <w:sz w:val="28"/>
+          <w:szCs w:val="28"/>
+        </w:rPr>
+        <w:t>ж, через використання великої кількості паперових документів персонал клінік витрачає занадто багато часу на</w:t>
+      </w:r>
+      <w:r>
+        <w:rPr>
+          <w:rStyle w:val="apple-style-span"/>
+          <w:rFonts w:ascii="Times New Roman" w:hAnsi="Times New Roman"/>
+          <w:sz w:val="28"/>
+          <w:szCs w:val="28"/>
+        </w:rPr>
+        <w:t xml:space="preserve"> </w:t>
+      </w:r>
+      <w:r>
+        <w:rPr>
+          <w:rStyle w:val="apple-style-span"/>
+          <w:rFonts w:ascii="Times New Roman" w:hAnsi="Times New Roman"/>
+          <w:sz w:val="28"/>
+          <w:szCs w:val="28"/>
+        </w:rPr>
+        <w:t>виконання рутинної роботи та</w:t>
+      </w:r>
+      <w:r>
+        <w:rPr>
+          <w:rStyle w:val="apple-style-span"/>
+          <w:rFonts w:ascii="Times New Roman" w:hAnsi="Times New Roman"/>
+          <w:sz w:val="28"/>
+          <w:szCs w:val="28"/>
+        </w:rPr>
+        <w:t xml:space="preserve"> </w:t>
+      </w:r>
+      <w:r>
+        <w:rPr>
+          <w:rStyle w:val="apple-style-span"/>
+          <w:rFonts w:ascii="Times New Roman" w:hAnsi="Times New Roman"/>
+          <w:sz w:val="28"/>
+          <w:szCs w:val="28"/>
+        </w:rPr>
+        <w:t xml:space="preserve">пошук даних пацієнтів. Виписування необхідних довідок </w:t>
+      </w:r>
+      <w:r>
+        <w:rPr>
+          <w:rStyle w:val="apple-style-span"/>
+          <w:rFonts w:ascii="Times New Roman" w:hAnsi="Times New Roman"/>
+          <w:sz w:val="28"/>
+          <w:szCs w:val="28"/>
+        </w:rPr>
         <w:lastRenderedPageBreak/>
-        <w:t>наслідків. До</w:t>
-      </w:r>
-      <w:r>
-        <w:rPr>
-          <w:rStyle w:val="apple-style-span"/>
-          <w:rFonts w:ascii="Times New Roman" w:hAnsi="Times New Roman"/>
-          <w:sz w:val="28"/>
-          <w:szCs w:val="28"/>
-        </w:rPr>
-        <w:t xml:space="preserve"> </w:t>
-      </w:r>
-      <w:r>
-        <w:rPr>
-          <w:rStyle w:val="apple-style-span"/>
-          <w:rFonts w:ascii="Times New Roman" w:hAnsi="Times New Roman"/>
-          <w:sz w:val="28"/>
-          <w:szCs w:val="28"/>
-        </w:rPr>
-        <w:t>того</w:t>
-      </w:r>
-      <w:r>
-        <w:rPr>
-          <w:rStyle w:val="apple-style-span"/>
-          <w:rFonts w:ascii="Times New Roman" w:hAnsi="Times New Roman"/>
-          <w:sz w:val="28"/>
-          <w:szCs w:val="28"/>
-        </w:rPr>
-        <w:t xml:space="preserve"> </w:t>
-      </w:r>
-      <w:r>
-        <w:rPr>
-          <w:rStyle w:val="apple-style-span"/>
-          <w:rFonts w:ascii="Times New Roman" w:hAnsi="Times New Roman"/>
-          <w:sz w:val="28"/>
-          <w:szCs w:val="28"/>
-        </w:rPr>
-        <w:t>ж, через використання великої кількості паперових документів персонал клінік витрачає занадто багато часу на</w:t>
-      </w:r>
-      <w:r>
-        <w:rPr>
-          <w:rStyle w:val="apple-style-span"/>
-          <w:rFonts w:ascii="Times New Roman" w:hAnsi="Times New Roman"/>
-          <w:sz w:val="28"/>
-          <w:szCs w:val="28"/>
-        </w:rPr>
-        <w:t xml:space="preserve"> </w:t>
-      </w:r>
-      <w:r>
-        <w:rPr>
-          <w:rStyle w:val="apple-style-span"/>
-          <w:rFonts w:ascii="Times New Roman" w:hAnsi="Times New Roman"/>
-          <w:sz w:val="28"/>
-          <w:szCs w:val="28"/>
-        </w:rPr>
-        <w:t>виконання рутинної роботи та</w:t>
-      </w:r>
-      <w:r>
-        <w:rPr>
-          <w:rStyle w:val="apple-style-span"/>
-          <w:rFonts w:ascii="Times New Roman" w:hAnsi="Times New Roman"/>
-          <w:sz w:val="28"/>
-          <w:szCs w:val="28"/>
-        </w:rPr>
-        <w:t xml:space="preserve"> </w:t>
-      </w:r>
-      <w:r>
-        <w:rPr>
-          <w:rStyle w:val="apple-style-span"/>
-          <w:rFonts w:ascii="Times New Roman" w:hAnsi="Times New Roman"/>
-          <w:sz w:val="28"/>
-          <w:szCs w:val="28"/>
-        </w:rPr>
-        <w:t>пошук даних пацієнтів. Виписування необхідних довідок може зайняти до</w:t>
+        <w:t>може зайняти до</w:t>
       </w:r>
       <w:r>
         <w:rPr>
@@ -4406,7 +6802,7 @@
       </w:pPr>
     </w:p>
     <w:sectPr>
-      <w:footerReference w:type="default" r:id="rId15"/>
+      <w:footerReference w:type="default" r:id="rId17"/>
       <w:pgSz w:w="11906" w:h="16838"/>
       <w:pgMar w:top="850" w:right="850" w:bottom="850" w:left="1417" w:header="708" w:footer="708" w:gutter="0"/>
       <w:cols w:space="708"/>
@@ -4893,13 +7289,99 @@
     </w:lvl>
   </w:abstractNum>
   <w:abstractNum w:abstractNumId="3">
-    <w:nsid w:val="50521E10"/>
+    <w:nsid w:val="48522B8D"/>
     <w:multiLevelType w:val="hybridMultilevel"/>
-    <w:tmpl w:val="12A0E14C"/>
-    <w:lvl w:ilvl="0" w:tplc="F06861F4">
+    <w:tmpl w:val="E9F4F64C"/>
+    <w:lvl w:ilvl="0" w:tplc="04220011">
+      <w:start w:val="1"/>
+      <w:numFmt w:val="decimal"/>
+      <w:lvlText w:val="%1)"/>
+      <w:lvlJc w:val="left"/>
+      <w:pPr>
+        <w:ind w:left="1429" w:hanging="360"/>
+      </w:pPr>
+    </w:lvl>
+    <w:lvl w:ilvl="1" w:tplc="04220019" w:tentative="1">
+      <w:start w:val="1"/>
+      <w:numFmt w:val="lowerLetter"/>
+      <w:lvlText w:val="%2."/>
+      <w:lvlJc w:val="left"/>
+      <w:pPr>
+        <w:ind w:left="2149" w:hanging="360"/>
+      </w:pPr>
+    </w:lvl>
+    <w:lvl w:ilvl="2" w:tplc="0422001B" w:tentative="1">
+      <w:start w:val="1"/>
+      <w:numFmt w:val="lowerRoman"/>
+      <w:lvlText w:val="%3."/>
+      <w:lvlJc w:val="right"/>
+      <w:pPr>
+        <w:ind w:left="2869" w:hanging="180"/>
+      </w:pPr>
+    </w:lvl>
+    <w:lvl w:ilvl="3" w:tplc="0422000F" w:tentative="1">
+      <w:start w:val="1"/>
+      <w:numFmt w:val="decimal"/>
+      <w:lvlText w:val="%4."/>
+      <w:lvlJc w:val="left"/>
+      <w:pPr>
+        <w:ind w:left="3589" w:hanging="360"/>
+      </w:pPr>
+    </w:lvl>
+    <w:lvl w:ilvl="4" w:tplc="04220019" w:tentative="1">
+      <w:start w:val="1"/>
+      <w:numFmt w:val="lowerLetter"/>
+      <w:lvlText w:val="%5."/>
+      <w:lvlJc w:val="left"/>
+      <w:pPr>
+        <w:ind w:left="4309" w:hanging="360"/>
+      </w:pPr>
+    </w:lvl>
+    <w:lvl w:ilvl="5" w:tplc="0422001B" w:tentative="1">
+      <w:start w:val="1"/>
+      <w:numFmt w:val="lowerRoman"/>
+      <w:lvlText w:val="%6."/>
+      <w:lvlJc w:val="right"/>
+      <w:pPr>
+        <w:ind w:left="5029" w:hanging="180"/>
+      </w:pPr>
+    </w:lvl>
+    <w:lvl w:ilvl="6" w:tplc="0422000F" w:tentative="1">
+      <w:start w:val="1"/>
+      <w:numFmt w:val="decimal"/>
+      <w:lvlText w:val="%7."/>
+      <w:lvlJc w:val="left"/>
+      <w:pPr>
+        <w:ind w:left="5749" w:hanging="360"/>
+      </w:pPr>
+    </w:lvl>
+    <w:lvl w:ilvl="7" w:tplc="04220019" w:tentative="1">
+      <w:start w:val="1"/>
+      <w:numFmt w:val="lowerLetter"/>
+      <w:lvlText w:val="%8."/>
+      <w:lvlJc w:val="left"/>
+      <w:pPr>
+        <w:ind w:left="6469" w:hanging="360"/>
+      </w:pPr>
+    </w:lvl>
+    <w:lvl w:ilvl="8" w:tplc="0422001B" w:tentative="1">
+      <w:start w:val="1"/>
+      <w:numFmt w:val="lowerRoman"/>
+      <w:lvlText w:val="%9."/>
+      <w:lvlJc w:val="right"/>
+      <w:pPr>
+        <w:ind w:left="7189" w:hanging="180"/>
+      </w:pPr>
+    </w:lvl>
+  </w:abstractNum>
+  <w:abstractNum w:abstractNumId="4">
+    <w:nsid w:val="4D864996"/>
+    <w:multiLevelType w:val="hybridMultilevel"/>
+    <w:tmpl w:val="718EF68A"/>
+    <w:lvl w:ilvl="0" w:tplc="04220001">
       <w:start w:val="1"/>
       <w:numFmt w:val="bullet"/>
-      <w:lvlText w:val=""/>
+      <w:lvlText w:val=""/>
       <w:lvlJc w:val="left"/>
       <w:pPr>
         <w:ind w:left="1429" w:hanging="360"/>
@@ -5005,10 +7487,10 @@
       </w:rPr>
     </w:lvl>
   </w:abstractNum>
-  <w:abstractNum w:abstractNumId="4">
-    <w:nsid w:val="60DC2083"/>
+  <w:abstractNum w:abstractNumId="5">
+    <w:nsid w:val="50521E10"/>
     <w:multiLevelType w:val="hybridMultilevel"/>
-    <w:tmpl w:val="EE3E617E"/>
+    <w:tmpl w:val="12A0E14C"/>
     <w:lvl w:ilvl="0" w:tplc="F06861F4">
       <w:start w:val="1"/>
       <w:numFmt w:val="bullet"/>
@@ -5118,11 +7600,210 @@
       </w:rPr>
     </w:lvl>
   </w:abstractNum>
+  <w:abstractNum w:abstractNumId="6">
+    <w:nsid w:val="60DC2083"/>
+    <w:multiLevelType w:val="hybridMultilevel"/>
+    <w:tmpl w:val="EE3E617E"/>
+    <w:lvl w:ilvl="0" w:tplc="F06861F4">
+      <w:start w:val="1"/>
+      <w:numFmt w:val="bullet"/>
+      <w:lvlText w:val=""/>
+      <w:lvlJc w:val="left"/>
+      <w:pPr>
+        <w:ind w:left="1429" w:hanging="360"/>
+      </w:pPr>
+      <w:rPr>
+        <w:rFonts w:ascii="Symbol" w:hAnsi="Symbol" w:hint="default"/>
+      </w:rPr>
+    </w:lvl>
+    <w:lvl w:ilvl="1" w:tplc="04220003" w:tentative="1">
+      <w:start w:val="1"/>
+      <w:numFmt w:val="bullet"/>
+      <w:lvlText w:val="o"/>
+      <w:lvlJc w:val="left"/>
+      <w:pPr>
+        <w:ind w:left="2149" w:hanging="360"/>
+      </w:pPr>
+      <w:rPr>
+        <w:rFonts w:ascii="Courier New" w:hAnsi="Courier New" w:cs="Courier New" w:hint="default"/>
+      </w:rPr>
+    </w:lvl>
+    <w:lvl w:ilvl="2" w:tplc="04220005" w:tentative="1">
+      <w:start w:val="1"/>
+      <w:numFmt w:val="bullet"/>
+      <w:lvlText w:val=""/>
+      <w:lvlJc w:val="left"/>
+      <w:pPr>
+        <w:ind w:left="2869" w:hanging="360"/>
+      </w:pPr>
+      <w:rPr>
+        <w:rFonts w:ascii="Wingdings" w:hAnsi="Wingdings" w:hint="default"/>
+      </w:rPr>
+    </w:lvl>
+    <w:lvl w:ilvl="3" w:tplc="04220001" w:tentative="1">
+      <w:start w:val="1"/>
+      <w:numFmt w:val="bullet"/>
+      <w:lvlText w:val=""/>
+      <w:lvlJc w:val="left"/>
+      <w:pPr>
+        <w:ind w:left="3589" w:hanging="360"/>
+      </w:pPr>
+      <w:rPr>
+        <w:rFonts w:ascii="Symbol" w:hAnsi="Symbol" w:hint="default"/>
+      </w:rPr>
+    </w:lvl>
+    <w:lvl w:ilvl="4" w:tplc="04220003" w:tentative="1">
+      <w:start w:val="1"/>
+      <w:numFmt w:val="bullet"/>
+      <w:lvlText w:val="o"/>
+      <w:lvlJc w:val="left"/>
+      <w:pPr>
+        <w:ind w:left="4309" w:hanging="360"/>
+      </w:pPr>
+      <w:rPr>
+        <w:rFonts w:ascii="Courier New" w:hAnsi="Courier New" w:cs="Courier New" w:hint="default"/>
+      </w:rPr>
+    </w:lvl>
+    <w:lvl w:ilvl="5" w:tplc="04220005" w:tentative="1">
+      <w:start w:val="1"/>
+      <w:numFmt w:val="bullet"/>
+      <w:lvlText w:val=""/>
+      <w:lvlJc w:val="left"/>
+      <w:pPr>
+        <w:ind w:left="5029" w:hanging="360"/>
+      </w:pPr>
+      <w:rPr>
+        <w:rFonts w:ascii="Wingdings" w:hAnsi="Wingdings" w:hint="default"/>
+      </w:rPr>
+    </w:lvl>
+    <w:lvl w:ilvl="6" w:tplc="04220001" w:tentative="1">
+      <w:start w:val="1"/>
+      <w:numFmt w:val="bullet"/>
+      <w:lvlText w:val=""/>
+      <w:lvlJc w:val="left"/>
+      <w:pPr>
+        <w:ind w:left="5749" w:hanging="360"/>
+      </w:pPr>
+      <w:rPr>
+        <w:rFonts w:ascii="Symbol" w:hAnsi="Symbol" w:hint="default"/>
+      </w:rPr>
+    </w:lvl>
+    <w:lvl w:ilvl="7" w:tplc="04220003" w:tentative="1">
+      <w:start w:val="1"/>
+      <w:numFmt w:val="bullet"/>
+      <w:lvlText w:val="o"/>
+      <w:lvlJc w:val="left"/>
+      <w:pPr>
+        <w:ind w:left="6469" w:hanging="360"/>
+      </w:pPr>
+      <w:rPr>
+        <w:rFonts w:ascii="Courier New" w:hAnsi="Courier New" w:cs="Courier New" w:hint="default"/>
+      </w:rPr>
+    </w:lvl>
+    <w:lvl w:ilvl="8" w:tplc="04220005" w:tentative="1">
+      <w:start w:val="1"/>
+      <w:numFmt w:val="bullet"/>
+      <w:lvlText w:val=""/>
+      <w:lvlJc w:val="left"/>
+      <w:pPr>
+        <w:ind w:left="7189" w:hanging="360"/>
+      </w:pPr>
+      <w:rPr>
+        <w:rFonts w:ascii="Wingdings" w:hAnsi="Wingdings" w:hint="default"/>
+      </w:rPr>
+    </w:lvl>
+  </w:abstractNum>
+  <w:abstractNum w:abstractNumId="7">
+    <w:nsid w:val="6A7016A8"/>
+    <w:multiLevelType w:val="hybridMultilevel"/>
+    <w:tmpl w:val="DE9A75D6"/>
+    <w:lvl w:ilvl="0" w:tplc="04220011">
+      <w:start w:val="1"/>
+      <w:numFmt w:val="decimal"/>
+      <w:lvlText w:val="%1)"/>
+      <w:lvlJc w:val="left"/>
+      <w:pPr>
+        <w:ind w:left="1429" w:hanging="360"/>
+      </w:pPr>
+    </w:lvl>
+    <w:lvl w:ilvl="1" w:tplc="04220019" w:tentative="1">
+      <w:start w:val="1"/>
+      <w:numFmt w:val="lowerLetter"/>
+      <w:lvlText w:val="%2."/>
+      <w:lvlJc w:val="left"/>
+      <w:pPr>
+        <w:ind w:left="2149" w:hanging="360"/>
+      </w:pPr>
+    </w:lvl>
+    <w:lvl w:ilvl="2" w:tplc="0422001B" w:tentative="1">
+      <w:start w:val="1"/>
+      <w:numFmt w:val="lowerRoman"/>
+      <w:lvlText w:val="%3."/>
+      <w:lvlJc w:val="right"/>
+      <w:pPr>
+        <w:ind w:left="2869" w:hanging="180"/>
+      </w:pPr>
+    </w:lvl>
+    <w:lvl w:ilvl="3" w:tplc="0422000F" w:tentative="1">
+      <w:start w:val="1"/>
+      <w:numFmt w:val="decimal"/>
+      <w:lvlText w:val="%4."/>
+      <w:lvlJc w:val="left"/>
+      <w:pPr>
+        <w:ind w:left="3589" w:hanging="360"/>
+      </w:pPr>
+    </w:lvl>
+    <w:lvl w:ilvl="4" w:tplc="04220019" w:tentative="1">
+      <w:start w:val="1"/>
+      <w:numFmt w:val="lowerLetter"/>
+      <w:lvlText w:val="%5."/>
+      <w:lvlJc w:val="left"/>
+      <w:pPr>
+        <w:ind w:left="4309" w:hanging="360"/>
+      </w:pPr>
+    </w:lvl>
+    <w:lvl w:ilvl="5" w:tplc="0422001B" w:tentative="1">
+      <w:start w:val="1"/>
+      <w:numFmt w:val="lowerRoman"/>
+      <w:lvlText w:val="%6."/>
+      <w:lvlJc w:val="right"/>
+      <w:pPr>
+        <w:ind w:left="5029" w:hanging="180"/>
+      </w:pPr>
+    </w:lvl>
+    <w:lvl w:ilvl="6" w:tplc="0422000F" w:tentative="1">
+      <w:start w:val="1"/>
+      <w:numFmt w:val="decimal"/>
+      <w:lvlText w:val="%7."/>
+      <w:lvlJc w:val="left"/>
+      <w:pPr>
+        <w:ind w:left="5749" w:hanging="360"/>
+      </w:pPr>
+    </w:lvl>
+    <w:lvl w:ilvl="7" w:tplc="04220019" w:tentative="1">
+      <w:start w:val="1"/>
+      <w:numFmt w:val="lowerLetter"/>
+      <w:lvlText w:val="%8."/>
+      <w:lvlJc w:val="left"/>
+      <w:pPr>
+        <w:ind w:left="6469" w:hanging="360"/>
+      </w:pPr>
+    </w:lvl>
+    <w:lvl w:ilvl="8" w:tplc="0422001B" w:tentative="1">
+      <w:start w:val="1"/>
+      <w:numFmt w:val="lowerRoman"/>
+      <w:lvlText w:val="%9."/>
+      <w:lvlJc w:val="right"/>
+      <w:pPr>
+        <w:ind w:left="7189" w:hanging="180"/>
+      </w:pPr>
+    </w:lvl>
+  </w:abstractNum>
   <w:num w:numId="1">
     <w:abstractNumId w:val="1"/>
   </w:num>
   <w:num w:numId="2">
-    <w:abstractNumId w:val="4"/>
+    <w:abstractNumId w:val="6"/>
   </w:num>
   <w:num w:numId="3">
     <w:abstractNumId w:val="2"/>
@@ -5131,6 +7812,15 @@
     <w:abstractNumId w:val="0"/>
   </w:num>
   <w:num w:numId="5">
+    <w:abstractNumId w:val="5"/>
+  </w:num>
+  <w:num w:numId="6">
+    <w:abstractNumId w:val="4"/>
+  </w:num>
+  <w:num w:numId="7">
+    <w:abstractNumId w:val="7"/>
+  </w:num>
+  <w:num w:numId="8">
     <w:abstractNumId w:val="3"/>
   </w:num>
 </w:numbering>
@@ -5906,7 +8596,7 @@
 </file>
 
 <file path=customXml/itemProps1.xml><?xml version="1.0" encoding="utf-8"?>
-<ds:datastoreItem xmlns:ds="http://schemas.openxmlformats.org/officeDocument/2006/customXml" ds:itemID="{C6DF47B5-B32D-4386-9CB7-454D84158B99}">
+<ds:datastoreItem xmlns:ds="http://schemas.openxmlformats.org/officeDocument/2006/customXml" ds:itemID="{6D4D1DB7-F45E-4ADA-8927-4AA4AA5A6C73}">
   <ds:schemaRefs>
     <ds:schemaRef ds:uri="http://schemas.openxmlformats.org/officeDocument/2006/bibliography"/>
   </ds:schemaRefs>

</xml_diff>

<commit_message>
Second version. Changed SSL to IPsec section.
</commit_message>
<xml_diff>
--- a/analytical.docx
+++ b/analytical.docx
@@ -234,6 +234,7 @@
           <w:szCs w:val="28"/>
         </w:rPr>
       </w:pPr>
+      <w:proofErr w:type="gramStart"/>
       <w:r>
         <w:rPr>
           <w:rFonts w:ascii="Times New Roman" w:hAnsi="Times New Roman"/>
@@ -249,32 +250,49 @@
           <w:sz w:val="28"/>
           <w:szCs w:val="28"/>
         </w:rPr>
-        <w:t>Розробка</w:t>
-      </w:r>
-      <w:r>
-        <w:rPr>
-          <w:rFonts w:ascii="Times New Roman" w:hAnsi="Times New Roman"/>
-          <w:sz w:val="28"/>
-          <w:szCs w:val="28"/>
-        </w:rPr>
-        <w:t xml:space="preserve"> </w:t>
-      </w:r>
-      <w:r>
-        <w:rPr>
-          <w:rFonts w:ascii="Times New Roman" w:hAnsi="Times New Roman"/>
-          <w:sz w:val="28"/>
-          <w:szCs w:val="28"/>
-        </w:rPr>
-        <w:t xml:space="preserve">мобільного переглядача медичних файлів стандарту </w:t>
-      </w:r>
-      <w:r>
-        <w:rPr>
-          <w:rFonts w:ascii="Times New Roman" w:hAnsi="Times New Roman"/>
-          <w:sz w:val="28"/>
-          <w:szCs w:val="28"/>
-          <w:lang w:val="en-US"/>
-        </w:rPr>
-        <w:t>DICOM.</w:t>
+        <w:t xml:space="preserve"> Мобільний</w:t>
+      </w:r>
+      <w:proofErr w:type="gramEnd"/>
+      <w:r>
+        <w:rPr>
+          <w:rFonts w:ascii="Times New Roman" w:hAnsi="Times New Roman"/>
+          <w:sz w:val="28"/>
+          <w:szCs w:val="28"/>
+        </w:rPr>
+        <w:t xml:space="preserve"> термінал</w:t>
+      </w:r>
+      <w:r>
+        <w:rPr>
+          <w:rFonts w:ascii="Times New Roman" w:hAnsi="Times New Roman"/>
+          <w:sz w:val="28"/>
+          <w:szCs w:val="28"/>
+        </w:rPr>
+        <w:t xml:space="preserve"> системи</w:t>
+      </w:r>
+      <w:r>
+        <w:rPr>
+          <w:rFonts w:ascii="Times New Roman" w:hAnsi="Times New Roman"/>
+          <w:sz w:val="28"/>
+          <w:szCs w:val="28"/>
+        </w:rPr>
+        <w:t xml:space="preserve"> передачі медичних зображень</w:t>
+      </w:r>
+      <w:r>
+        <w:rPr>
+          <w:rFonts w:ascii="Times New Roman" w:hAnsi="Times New Roman"/>
+          <w:sz w:val="28"/>
+          <w:szCs w:val="28"/>
+          <w:lang w:val="en-US"/>
+        </w:rPr>
+        <w:t>.</w:t>
+      </w:r>
+      <w:r>
+        <w:rPr>
+          <w:rFonts w:ascii="Times New Roman" w:hAnsi="Times New Roman"/>
+          <w:sz w:val="28"/>
+          <w:szCs w:val="28"/>
+        </w:rPr>
+        <w:t xml:space="preserve"> </w:t>
       </w:r>
       <w:r>
         <w:rPr>
@@ -415,14 +433,26 @@
           <w:szCs w:val="28"/>
         </w:rPr>
       </w:pPr>
+      <w:proofErr w:type="spellStart"/>
       <w:r>
         <w:rPr>
           <w:rFonts w:ascii="Times New Roman" w:hAnsi="Times New Roman"/>
           <w:iCs/>
           <w:sz w:val="28"/>
           <w:szCs w:val="28"/>
-        </w:rPr>
-        <w:t>Прийняв:</w:t>
+          <w:lang w:val="en-US"/>
+        </w:rPr>
+        <w:t>Керівник</w:t>
+      </w:r>
+      <w:proofErr w:type="spellEnd"/>
+      <w:r>
+        <w:rPr>
+          <w:rFonts w:ascii="Times New Roman" w:hAnsi="Times New Roman"/>
+          <w:iCs/>
+          <w:sz w:val="28"/>
+          <w:szCs w:val="28"/>
+        </w:rPr>
+        <w:t>:</w:t>
       </w:r>
     </w:p>
     <w:p>
@@ -528,9 +558,8 @@
     <w:p>
       <w:pPr>
         <w:pStyle w:val="a5"/>
-        <w:spacing w:after="240"/>
+        <w:spacing w:before="240" w:after="240"/>
         <w:ind w:firstLine="0"/>
-        <w:jc w:val="center"/>
         <w:rPr>
           <w:rStyle w:val="style3"/>
           <w:b/>
@@ -576,7 +605,7 @@
         </w:rPr>
         <w:fldChar w:fldCharType="separate"/>
       </w:r>
-      <w:hyperlink w:anchor="_Toc397376084" w:history="1">
+      <w:hyperlink w:anchor="_Toc397644600" w:history="1">
         <w:r>
           <w:rPr>
             <w:rStyle w:val="ad"/>
@@ -603,7 +632,7 @@
             <w:noProof/>
             <w:webHidden/>
           </w:rPr>
-          <w:instrText xml:space="preserve"> PAGEREF _Toc397376084 \h </w:instrText>
+          <w:instrText xml:space="preserve"> PAGEREF _Toc397644600 \h </w:instrText>
         </w:r>
         <w:r>
           <w:rPr>
@@ -647,7 +676,78 @@
           <w:lang w:eastAsia="uk-UA"/>
         </w:rPr>
       </w:pPr>
-      <w:hyperlink w:anchor="_Toc397376085" w:history="1">
+      <w:hyperlink w:anchor="_Toc397644601" w:history="1">
+        <w:r>
+          <w:rPr>
+            <w:rStyle w:val="ad"/>
+            <w:noProof/>
+          </w:rPr>
+          <w:t>Аналіз програмних медичних систем та стандартів</w:t>
+        </w:r>
+        <w:r>
+          <w:rPr>
+            <w:noProof/>
+            <w:webHidden/>
+          </w:rPr>
+          <w:tab/>
+        </w:r>
+        <w:r>
+          <w:rPr>
+            <w:noProof/>
+            <w:webHidden/>
+          </w:rPr>
+          <w:fldChar w:fldCharType="begin"/>
+        </w:r>
+        <w:r>
+          <w:rPr>
+            <w:noProof/>
+            <w:webHidden/>
+          </w:rPr>
+          <w:instrText xml:space="preserve"> PAGEREF _Toc397644601 \h </w:instrText>
+        </w:r>
+        <w:r>
+          <w:rPr>
+            <w:noProof/>
+            <w:webHidden/>
+          </w:rPr>
+        </w:r>
+        <w:r>
+          <w:rPr>
+            <w:noProof/>
+            <w:webHidden/>
+          </w:rPr>
+          <w:fldChar w:fldCharType="separate"/>
+        </w:r>
+        <w:r>
+          <w:rPr>
+            <w:noProof/>
+            <w:webHidden/>
+          </w:rPr>
+          <w:t>4</w:t>
+        </w:r>
+        <w:r>
+          <w:rPr>
+            <w:noProof/>
+            <w:webHidden/>
+          </w:rPr>
+          <w:fldChar w:fldCharType="end"/>
+        </w:r>
+      </w:hyperlink>
+    </w:p>
+    <w:p>
+      <w:pPr>
+        <w:pStyle w:val="11"/>
+        <w:tabs>
+          <w:tab w:val="right" w:leader="dot" w:pos="9629"/>
+        </w:tabs>
+        <w:rPr>
+          <w:rFonts w:asciiTheme="minorHAnsi" w:eastAsiaTheme="minorEastAsia" w:hAnsiTheme="minorHAnsi" w:cstheme="minorBidi"/>
+          <w:noProof/>
+          <w:sz w:val="22"/>
+          <w:lang w:eastAsia="uk-UA"/>
+        </w:rPr>
+      </w:pPr>
+      <w:hyperlink w:anchor="_Toc397644602" w:history="1">
         <w:r>
           <w:rPr>
             <w:rStyle w:val="ad"/>
@@ -674,7 +774,7 @@
             <w:noProof/>
             <w:webHidden/>
           </w:rPr>
-          <w:instrText xml:space="preserve"> PAGEREF _Toc397376085 \h </w:instrText>
+          <w:instrText xml:space="preserve"> PAGEREF _Toc397644602 \h </w:instrText>
         </w:r>
         <w:r>
           <w:rPr>
@@ -694,7 +794,7 @@
             <w:noProof/>
             <w:webHidden/>
           </w:rPr>
-          <w:t>3</w:t>
+          <w:t>4</w:t>
         </w:r>
         <w:r>
           <w:rPr>
@@ -718,79 +818,7 @@
           <w:lang w:eastAsia="uk-UA"/>
         </w:rPr>
       </w:pPr>
-      <w:hyperlink w:anchor="_Toc397376086" w:history="1">
-        <w:r>
-          <w:rPr>
-            <w:rStyle w:val="ad"/>
-            <w:noProof/>
-            <w:lang w:val="en-US"/>
-          </w:rPr>
-          <w:t>SSL</w:t>
-        </w:r>
-        <w:r>
-          <w:rPr>
-            <w:noProof/>
-            <w:webHidden/>
-          </w:rPr>
-          <w:tab/>
-        </w:r>
-        <w:r>
-          <w:rPr>
-            <w:noProof/>
-            <w:webHidden/>
-          </w:rPr>
-          <w:fldChar w:fldCharType="begin"/>
-        </w:r>
-        <w:r>
-          <w:rPr>
-            <w:noProof/>
-            <w:webHidden/>
-          </w:rPr>
-          <w:instrText xml:space="preserve"> PAGEREF _Toc397376086 \h </w:instrText>
-        </w:r>
-        <w:r>
-          <w:rPr>
-            <w:noProof/>
-            <w:webHidden/>
-          </w:rPr>
-        </w:r>
-        <w:r>
-          <w:rPr>
-            <w:noProof/>
-            <w:webHidden/>
-          </w:rPr>
-          <w:fldChar w:fldCharType="separate"/>
-        </w:r>
-        <w:r>
-          <w:rPr>
-            <w:noProof/>
-            <w:webHidden/>
-          </w:rPr>
-          <w:t>5</w:t>
-        </w:r>
-        <w:r>
-          <w:rPr>
-            <w:noProof/>
-            <w:webHidden/>
-          </w:rPr>
-          <w:fldChar w:fldCharType="end"/>
-        </w:r>
-      </w:hyperlink>
-    </w:p>
-    <w:p>
-      <w:pPr>
-        <w:pStyle w:val="11"/>
-        <w:tabs>
-          <w:tab w:val="right" w:leader="dot" w:pos="9629"/>
-        </w:tabs>
-        <w:rPr>
-          <w:rFonts w:asciiTheme="minorHAnsi" w:eastAsiaTheme="minorEastAsia" w:hAnsiTheme="minorHAnsi" w:cstheme="minorBidi"/>
-          <w:noProof/>
-          <w:sz w:val="22"/>
-          <w:lang w:eastAsia="uk-UA"/>
-        </w:rPr>
-      </w:pPr>
-      <w:hyperlink w:anchor="_Toc397376087" w:history="1">
+      <w:hyperlink w:anchor="_Toc397644603" w:history="1">
         <w:r>
           <w:rPr>
             <w:rStyle w:val="ad"/>
@@ -817,7 +845,7 @@
             <w:noProof/>
             <w:webHidden/>
           </w:rPr>
-          <w:instrText xml:space="preserve"> PAGEREF _Toc397376087 \h </w:instrText>
+          <w:instrText xml:space="preserve"> PAGEREF _Toc397644603 \h </w:instrText>
         </w:r>
         <w:r>
           <w:rPr>
@@ -837,7 +865,7 @@
             <w:noProof/>
             <w:webHidden/>
           </w:rPr>
-          <w:t>7</w:t>
+          <w:t>6</w:t>
         </w:r>
         <w:r>
           <w:rPr>
@@ -861,7 +889,7 @@
           <w:lang w:eastAsia="uk-UA"/>
         </w:rPr>
       </w:pPr>
-      <w:hyperlink w:anchor="_Toc397376088" w:history="1">
+      <w:hyperlink w:anchor="_Toc397644604" w:history="1">
         <w:r>
           <w:rPr>
             <w:rStyle w:val="ad"/>
@@ -889,7 +917,7 @@
             <w:noProof/>
             <w:webHidden/>
           </w:rPr>
-          <w:instrText xml:space="preserve"> PAGEREF _Toc397376088 \h </w:instrText>
+          <w:instrText xml:space="preserve"> PAGEREF _Toc397644604 \h </w:instrText>
         </w:r>
         <w:r>
           <w:rPr>
@@ -909,7 +937,7 @@
             <w:noProof/>
             <w:webHidden/>
           </w:rPr>
-          <w:t>10</w:t>
+          <w:t>9</w:t>
         </w:r>
         <w:r>
           <w:rPr>
@@ -933,7 +961,86 @@
           <w:lang w:eastAsia="uk-UA"/>
         </w:rPr>
       </w:pPr>
-      <w:hyperlink w:anchor="_Toc397376089" w:history="1">
+      <w:hyperlink w:anchor="_Toc397644605" w:history="1">
+        <w:r>
+          <w:rPr>
+            <w:rStyle w:val="ad"/>
+            <w:noProof/>
+          </w:rPr>
+          <w:t xml:space="preserve">Протокол </w:t>
+        </w:r>
+        <w:r>
+          <w:rPr>
+            <w:rStyle w:val="ad"/>
+            <w:noProof/>
+            <w:lang w:val="en-US"/>
+          </w:rPr>
+          <w:t>IPSec</w:t>
+        </w:r>
+        <w:r>
+          <w:rPr>
+            <w:noProof/>
+            <w:webHidden/>
+          </w:rPr>
+          <w:tab/>
+        </w:r>
+        <w:r>
+          <w:rPr>
+            <w:noProof/>
+            <w:webHidden/>
+          </w:rPr>
+          <w:fldChar w:fldCharType="begin"/>
+        </w:r>
+        <w:r>
+          <w:rPr>
+            <w:noProof/>
+            <w:webHidden/>
+          </w:rPr>
+          <w:instrText xml:space="preserve"> PAGEREF _Toc397644605 \h </w:instrText>
+        </w:r>
+        <w:r>
+          <w:rPr>
+            <w:noProof/>
+            <w:webHidden/>
+          </w:rPr>
+        </w:r>
+        <w:r>
+          <w:rPr>
+            <w:noProof/>
+            <w:webHidden/>
+          </w:rPr>
+          <w:fldChar w:fldCharType="separate"/>
+        </w:r>
+        <w:r>
+          <w:rPr>
+            <w:noProof/>
+            <w:webHidden/>
+          </w:rPr>
+          <w:t>15</w:t>
+        </w:r>
+        <w:r>
+          <w:rPr>
+            <w:noProof/>
+            <w:webHidden/>
+          </w:rPr>
+          <w:fldChar w:fldCharType="end"/>
+        </w:r>
+      </w:hyperlink>
+    </w:p>
+    <w:p>
+      <w:pPr>
+        <w:pStyle w:val="11"/>
+        <w:tabs>
+          <w:tab w:val="right" w:leader="dot" w:pos="9629"/>
+        </w:tabs>
+        <w:rPr>
+          <w:rFonts w:asciiTheme="minorHAnsi" w:eastAsiaTheme="minorEastAsia" w:hAnsiTheme="minorHAnsi" w:cstheme="minorBidi"/>
+          <w:noProof/>
+          <w:sz w:val="22"/>
+          <w:lang w:eastAsia="uk-UA"/>
+        </w:rPr>
+      </w:pPr>
+      <w:hyperlink w:anchor="_Toc397644606" w:history="1">
         <w:r>
           <w:rPr>
             <w:rStyle w:val="ad"/>
@@ -960,7 +1067,7 @@
             <w:noProof/>
             <w:webHidden/>
           </w:rPr>
-          <w:instrText xml:space="preserve"> PAGEREF _Toc397376089 \h </w:instrText>
+          <w:instrText xml:space="preserve"> PAGEREF _Toc397644606 \h </w:instrText>
         </w:r>
         <w:r>
           <w:rPr>
@@ -980,7 +1087,7 @@
             <w:noProof/>
             <w:webHidden/>
           </w:rPr>
-          <w:t>14</w:t>
+          <w:t>16</w:t>
         </w:r>
         <w:r>
           <w:rPr>
@@ -1025,13 +1132,12 @@
     </w:p>
     <w:p>
       <w:pPr>
-        <w:pStyle w:val="af2"/>
-        <w:ind w:firstLine="0"/>
-        <w:rPr>
-          <w:rStyle w:val="style3"/>
-        </w:rPr>
-      </w:pPr>
-      <w:bookmarkStart w:id="2" w:name="_Toc397376084"/>
+        <w:pStyle w:val="af4"/>
+        <w:rPr>
+          <w:rStyle w:val="style3"/>
+        </w:rPr>
+      </w:pPr>
+      <w:bookmarkStart w:id="2" w:name="_Toc397644600"/>
       <w:r>
         <w:rPr>
           <w:rStyle w:val="style3"/>
@@ -1174,23 +1280,453 @@
           <w:sz w:val="28"/>
           <w:szCs w:val="28"/>
         </w:rPr>
-        <w:t>Нові вимоги в політиці охорони здоров'я, а також бурхливий розвиток комп'ютерних технологій ставлять перед розробниками програмного забезпечення завдання створення комплексних систем автоматизації діяльності медичних установ. Розробка та впровадження таких систем дозволяє ефективно вирішувати завдання інтеграції всіх наявних джерел інформації як медичної, так і господарської орієнтації, полегшити роботу медичного персоналу. Це виражається в збільшенні швидкості обробки інформації різного типу, підвищення оперативності прийняття рішень.</w:t>
-      </w:r>
-    </w:p>
-    <w:p>
-      <w:pPr>
-        <w:pStyle w:val="af2"/>
-        <w:ind w:firstLine="0"/>
-        <w:rPr>
-          <w:rStyle w:val="style3"/>
-        </w:rPr>
-      </w:pPr>
-      <w:bookmarkStart w:id="3" w:name="_Toc397376085"/>
-      <w:r>
-        <w:rPr>
-          <w:rStyle w:val="style3"/>
-        </w:rPr>
-        <w:t>Структура медичної системи</w:t>
+        <w:t>Нові вимоги в політиці охорони здоров'я, а також бурхливий розвиток комп'ютерних технологій ставлять перед розробниками програмного забезпечення завдання створення комплексних систем автоматизації діяльності медичних установ</w:t>
+      </w:r>
+      <w:r>
+        <w:rPr>
+          <w:rFonts w:ascii="Times New Roman" w:hAnsi="Times New Roman"/>
+          <w:sz w:val="28"/>
+          <w:szCs w:val="28"/>
+        </w:rPr>
+        <w:t xml:space="preserve"> та їх оптимізацію</w:t>
+      </w:r>
+      <w:r>
+        <w:rPr>
+          <w:rFonts w:ascii="Times New Roman" w:hAnsi="Times New Roman"/>
+          <w:sz w:val="28"/>
+          <w:szCs w:val="28"/>
+        </w:rPr>
+        <w:t>. Розробка та впровадження таких систем дозволяє ефективно вирішувати завдання інтеграції всіх наявних джерел інформації як медичної, так і господарської орієнтації, полегшити роботу медичного персоналу. Це виражається в збільшенні швидкості обробки інформації різного типу, підвищення</w:t>
+      </w:r>
+      <w:r>
+        <w:rPr>
+          <w:rFonts w:ascii="Times New Roman" w:hAnsi="Times New Roman"/>
+          <w:sz w:val="28"/>
+          <w:szCs w:val="28"/>
+        </w:rPr>
+        <w:t xml:space="preserve"> оперативності прийняття рішень. Результатом є зменшення ресурсів потрібних на </w:t>
+      </w:r>
+      <w:r>
+        <w:rPr>
+          <w:rFonts w:ascii="Times New Roman" w:hAnsi="Times New Roman"/>
+          <w:sz w:val="28"/>
+          <w:szCs w:val="28"/>
+        </w:rPr>
+        <w:t>обслуговування пацієнта.</w:t>
+      </w:r>
+    </w:p>
+    <w:p>
+      <w:pPr>
+        <w:spacing w:after="0" w:line="360" w:lineRule="auto"/>
+        <w:ind w:firstLine="720"/>
+        <w:jc w:val="both"/>
+        <w:rPr>
+          <w:rFonts w:ascii="Times New Roman" w:hAnsi="Times New Roman"/>
+          <w:sz w:val="28"/>
+          <w:szCs w:val="28"/>
+        </w:rPr>
+      </w:pPr>
+      <w:r>
+        <w:rPr>
+          <w:rFonts w:ascii="Times New Roman" w:hAnsi="Times New Roman"/>
+          <w:sz w:val="28"/>
+          <w:szCs w:val="28"/>
+        </w:rPr>
+        <w:t xml:space="preserve">На сьогоднішній час існує багато таких систем, проте жодна з них не впроваджена на рівні держави, що робить важливими дослідження в даній предметній області. </w:t>
+      </w:r>
+      <w:r>
+        <w:rPr>
+          <w:rFonts w:ascii="Times New Roman" w:hAnsi="Times New Roman"/>
+          <w:sz w:val="28"/>
+          <w:szCs w:val="28"/>
+        </w:rPr>
+        <w:t xml:space="preserve">Через це існує великий інтерес на ринку програмного забезпечення до таких систем. </w:t>
+      </w:r>
+      <w:r>
+        <w:rPr>
+          <w:rFonts w:ascii="Times New Roman" w:hAnsi="Times New Roman"/>
+          <w:sz w:val="28"/>
+          <w:szCs w:val="28"/>
+        </w:rPr>
+        <w:t xml:space="preserve">Тобто зараз є актуальним </w:t>
+      </w:r>
+      <w:r>
+        <w:rPr>
+          <w:rFonts w:ascii="Times New Roman" w:hAnsi="Times New Roman"/>
+          <w:sz w:val="28"/>
+          <w:szCs w:val="28"/>
+        </w:rPr>
+        <w:t xml:space="preserve">пошук рішень </w:t>
+      </w:r>
+      <w:r>
+        <w:rPr>
+          <w:rFonts w:ascii="Times New Roman" w:hAnsi="Times New Roman"/>
+          <w:sz w:val="28"/>
+          <w:szCs w:val="28"/>
+        </w:rPr>
+        <w:t>для</w:t>
+      </w:r>
+      <w:r>
+        <w:rPr>
+          <w:rFonts w:ascii="Times New Roman" w:hAnsi="Times New Roman"/>
+          <w:sz w:val="28"/>
+          <w:szCs w:val="28"/>
+        </w:rPr>
+        <w:t xml:space="preserve"> </w:t>
+      </w:r>
+      <w:r>
+        <w:rPr>
+          <w:rFonts w:ascii="Times New Roman" w:hAnsi="Times New Roman"/>
+          <w:sz w:val="28"/>
+          <w:szCs w:val="28"/>
+        </w:rPr>
+        <w:t>покращення</w:t>
+      </w:r>
+      <w:r>
+        <w:rPr>
+          <w:rFonts w:ascii="Times New Roman" w:hAnsi="Times New Roman"/>
+          <w:sz w:val="28"/>
+          <w:szCs w:val="28"/>
+        </w:rPr>
+        <w:t xml:space="preserve"> роботи таких систем</w:t>
+      </w:r>
+      <w:r>
+        <w:rPr>
+          <w:rFonts w:ascii="Times New Roman" w:hAnsi="Times New Roman"/>
+          <w:sz w:val="28"/>
+          <w:szCs w:val="28"/>
+        </w:rPr>
+        <w:t>.</w:t>
+      </w:r>
+      <w:r>
+        <w:rPr>
+          <w:rFonts w:ascii="Times New Roman" w:hAnsi="Times New Roman"/>
+          <w:sz w:val="28"/>
+          <w:szCs w:val="28"/>
+        </w:rPr>
+        <w:t xml:space="preserve"> </w:t>
+      </w:r>
+    </w:p>
+    <w:p>
+      <w:pPr>
+        <w:spacing w:after="0" w:line="360" w:lineRule="auto"/>
+        <w:ind w:firstLine="720"/>
+        <w:jc w:val="both"/>
+        <w:rPr>
+          <w:rFonts w:ascii="Times New Roman" w:hAnsi="Times New Roman"/>
+          <w:sz w:val="28"/>
+          <w:szCs w:val="28"/>
+        </w:rPr>
+      </w:pPr>
+      <w:r>
+        <w:rPr>
+          <w:rFonts w:ascii="Times New Roman" w:hAnsi="Times New Roman"/>
+          <w:sz w:val="28"/>
+          <w:szCs w:val="28"/>
+        </w:rPr>
+        <w:lastRenderedPageBreak/>
+        <w:t>Хоча єдиної системи на рівні держави не</w:t>
+      </w:r>
+      <w:r>
+        <w:rPr>
+          <w:rFonts w:ascii="Times New Roman" w:hAnsi="Times New Roman"/>
+          <w:sz w:val="28"/>
+          <w:szCs w:val="28"/>
+        </w:rPr>
+        <w:t>має</w:t>
+      </w:r>
+      <w:r>
+        <w:rPr>
+          <w:rFonts w:ascii="Times New Roman" w:hAnsi="Times New Roman"/>
+          <w:sz w:val="28"/>
+          <w:szCs w:val="28"/>
+        </w:rPr>
+        <w:t xml:space="preserve"> у лікарнях</w:t>
+      </w:r>
+      <w:r>
+        <w:rPr>
+          <w:rFonts w:ascii="Times New Roman" w:hAnsi="Times New Roman"/>
+          <w:sz w:val="28"/>
+          <w:szCs w:val="28"/>
+        </w:rPr>
+        <w:t xml:space="preserve"> вже</w:t>
+      </w:r>
+      <w:r>
+        <w:rPr>
+          <w:rFonts w:ascii="Times New Roman" w:hAnsi="Times New Roman"/>
+          <w:sz w:val="28"/>
+          <w:szCs w:val="28"/>
+        </w:rPr>
+        <w:t xml:space="preserve"> є багато обладнання, яке</w:t>
+      </w:r>
+      <w:r>
+        <w:rPr>
+          <w:rFonts w:ascii="Times New Roman" w:hAnsi="Times New Roman"/>
+          <w:sz w:val="28"/>
+          <w:szCs w:val="28"/>
+        </w:rPr>
+        <w:t xml:space="preserve"> підтримує основні стандарти галузі. Таке обладнання</w:t>
+      </w:r>
+      <w:r>
+        <w:rPr>
+          <w:rFonts w:ascii="Times New Roman" w:hAnsi="Times New Roman"/>
+          <w:sz w:val="28"/>
+          <w:szCs w:val="28"/>
+        </w:rPr>
+        <w:t xml:space="preserve"> генерує </w:t>
+      </w:r>
+      <w:r>
+        <w:rPr>
+          <w:rFonts w:ascii="Times New Roman" w:hAnsi="Times New Roman"/>
+          <w:sz w:val="28"/>
+          <w:szCs w:val="28"/>
+        </w:rPr>
+        <w:t>велику кількість медичних зображень</w:t>
+      </w:r>
+      <w:r>
+        <w:rPr>
+          <w:rFonts w:ascii="Times New Roman" w:hAnsi="Times New Roman"/>
+          <w:sz w:val="28"/>
+          <w:szCs w:val="28"/>
+        </w:rPr>
+        <w:t>, які необхідно певним чином переглядати</w:t>
+      </w:r>
+      <w:r>
+        <w:rPr>
+          <w:rFonts w:ascii="Times New Roman" w:hAnsi="Times New Roman"/>
+          <w:sz w:val="28"/>
+          <w:szCs w:val="28"/>
+        </w:rPr>
+        <w:t xml:space="preserve">. Для цього є два способи: друк таких зображень або перегляд їх за допомогою спеціального програмного забезпечення. Друк не є надійним способом. </w:t>
+      </w:r>
+      <w:r>
+        <w:rPr>
+          <w:rStyle w:val="apple-style-span"/>
+          <w:rFonts w:ascii="Times New Roman" w:hAnsi="Times New Roman"/>
+          <w:sz w:val="28"/>
+          <w:szCs w:val="28"/>
+        </w:rPr>
+        <w:t>Використання друкованих документів</w:t>
+      </w:r>
+      <w:r>
+        <w:rPr>
+          <w:rStyle w:val="apple-style-span"/>
+          <w:rFonts w:ascii="Times New Roman" w:hAnsi="Times New Roman"/>
+          <w:sz w:val="28"/>
+          <w:szCs w:val="28"/>
+        </w:rPr>
+        <w:t xml:space="preserve"> від часу стає причиною помилок при фіксуванні даних пацієнтів, проблем</w:t>
+      </w:r>
+      <w:r>
+        <w:rPr>
+          <w:rStyle w:val="apple-style-span"/>
+          <w:rFonts w:ascii="Times New Roman" w:hAnsi="Times New Roman"/>
+          <w:sz w:val="28"/>
+          <w:szCs w:val="28"/>
+        </w:rPr>
+        <w:t xml:space="preserve"> </w:t>
+      </w:r>
+      <w:r>
+        <w:rPr>
+          <w:rStyle w:val="apple-style-span"/>
+          <w:rFonts w:ascii="Times New Roman" w:hAnsi="Times New Roman"/>
+          <w:sz w:val="28"/>
+          <w:szCs w:val="28"/>
+        </w:rPr>
+        <w:t>зі</w:t>
+      </w:r>
+      <w:r>
+        <w:rPr>
+          <w:rStyle w:val="apple-style-span"/>
+          <w:rFonts w:ascii="Times New Roman" w:hAnsi="Times New Roman"/>
+          <w:sz w:val="28"/>
+          <w:szCs w:val="28"/>
+        </w:rPr>
+        <w:t xml:space="preserve"> </w:t>
+      </w:r>
+      <w:r>
+        <w:rPr>
+          <w:rStyle w:val="apple-style-span"/>
+          <w:rFonts w:ascii="Times New Roman" w:hAnsi="Times New Roman"/>
+          <w:sz w:val="28"/>
+          <w:szCs w:val="28"/>
+        </w:rPr>
+        <w:t>зберіганням і</w:t>
+      </w:r>
+      <w:r>
+        <w:rPr>
+          <w:rStyle w:val="apple-style-span"/>
+          <w:rFonts w:ascii="Times New Roman" w:hAnsi="Times New Roman"/>
+          <w:sz w:val="28"/>
+          <w:szCs w:val="28"/>
+        </w:rPr>
+        <w:t xml:space="preserve"> </w:t>
+      </w:r>
+      <w:r>
+        <w:rPr>
+          <w:rStyle w:val="apple-style-span"/>
+          <w:rFonts w:ascii="Times New Roman" w:hAnsi="Times New Roman"/>
+          <w:sz w:val="28"/>
+          <w:szCs w:val="28"/>
+        </w:rPr>
+        <w:t>впорядкуванням</w:t>
+      </w:r>
+      <w:r>
+        <w:rPr>
+          <w:rStyle w:val="apple-style-span"/>
+          <w:rFonts w:ascii="Times New Roman" w:hAnsi="Times New Roman"/>
+          <w:sz w:val="28"/>
+          <w:szCs w:val="28"/>
+        </w:rPr>
+        <w:t xml:space="preserve"> </w:t>
+      </w:r>
+      <w:r>
+        <w:rPr>
+          <w:rStyle w:val="apple-style-span"/>
+          <w:rFonts w:ascii="Times New Roman" w:hAnsi="Times New Roman"/>
+          <w:sz w:val="28"/>
+          <w:szCs w:val="28"/>
+        </w:rPr>
+        <w:t>результатів аналізів та</w:t>
+      </w:r>
+      <w:r>
+        <w:rPr>
+          <w:rStyle w:val="apple-style-span"/>
+          <w:rFonts w:ascii="Times New Roman" w:hAnsi="Times New Roman"/>
+          <w:sz w:val="28"/>
+          <w:szCs w:val="28"/>
+        </w:rPr>
+        <w:t xml:space="preserve"> </w:t>
+      </w:r>
+      <w:r>
+        <w:rPr>
+          <w:rStyle w:val="apple-style-span"/>
+          <w:rFonts w:ascii="Times New Roman" w:hAnsi="Times New Roman"/>
+          <w:sz w:val="28"/>
+          <w:szCs w:val="28"/>
+        </w:rPr>
+        <w:t>різноманітних медичних досліджень (рентгенографія, томографія, УЗД тощо) і, як</w:t>
+      </w:r>
+      <w:r>
+        <w:rPr>
+          <w:rStyle w:val="apple-style-span"/>
+          <w:rFonts w:ascii="Times New Roman" w:hAnsi="Times New Roman"/>
+          <w:sz w:val="28"/>
+          <w:szCs w:val="28"/>
+        </w:rPr>
+        <w:t xml:space="preserve"> </w:t>
+      </w:r>
+      <w:r>
+        <w:rPr>
+          <w:rStyle w:val="apple-style-span"/>
+          <w:rFonts w:ascii="Times New Roman" w:hAnsi="Times New Roman"/>
+          <w:sz w:val="28"/>
+          <w:szCs w:val="28"/>
+        </w:rPr>
+        <w:t>результат, може призвести до</w:t>
+      </w:r>
+      <w:r>
+        <w:rPr>
+          <w:rStyle w:val="apple-style-span"/>
+          <w:rFonts w:ascii="Times New Roman" w:hAnsi="Times New Roman"/>
+          <w:sz w:val="28"/>
+          <w:szCs w:val="28"/>
+        </w:rPr>
+        <w:t xml:space="preserve"> </w:t>
+      </w:r>
+      <w:r>
+        <w:rPr>
+          <w:rStyle w:val="apple-style-span"/>
+          <w:rFonts w:ascii="Times New Roman" w:hAnsi="Times New Roman"/>
+          <w:sz w:val="28"/>
+          <w:szCs w:val="28"/>
+        </w:rPr>
+        <w:t xml:space="preserve">непередбачуваних </w:t>
+      </w:r>
+      <w:r>
+        <w:rPr>
+          <w:rStyle w:val="apple-style-span"/>
+          <w:rFonts w:ascii="Times New Roman" w:hAnsi="Times New Roman"/>
+          <w:sz w:val="28"/>
+          <w:szCs w:val="28"/>
+        </w:rPr>
+        <w:t>наслідків.</w:t>
+      </w:r>
+    </w:p>
+    <w:p>
+      <w:pPr>
+        <w:spacing w:after="0" w:line="360" w:lineRule="auto"/>
+        <w:ind w:firstLine="567"/>
+        <w:contextualSpacing/>
+        <w:jc w:val="both"/>
+        <w:rPr>
+          <w:rFonts w:ascii="Times New Roman" w:hAnsi="Times New Roman"/>
+          <w:sz w:val="28"/>
+          <w:szCs w:val="28"/>
+        </w:rPr>
+      </w:pPr>
+      <w:r>
+        <w:rPr>
+          <w:rFonts w:ascii="Times New Roman" w:hAnsi="Times New Roman"/>
+          <w:sz w:val="28"/>
+          <w:szCs w:val="28"/>
+        </w:rPr>
+        <w:t>Тому р</w:t>
+      </w:r>
+      <w:r>
+        <w:rPr>
+          <w:rFonts w:ascii="Times New Roman" w:hAnsi="Times New Roman"/>
+          <w:sz w:val="28"/>
+          <w:szCs w:val="28"/>
+        </w:rPr>
+        <w:t>ішення, що мною було</w:t>
+      </w:r>
+      <w:r>
+        <w:rPr>
+          <w:rFonts w:ascii="Times New Roman" w:hAnsi="Times New Roman"/>
+          <w:sz w:val="28"/>
+          <w:szCs w:val="28"/>
+        </w:rPr>
+        <w:t xml:space="preserve"> запропоновано – це </w:t>
+      </w:r>
+      <w:r>
+        <w:rPr>
+          <w:rFonts w:ascii="Times New Roman" w:hAnsi="Times New Roman"/>
+          <w:sz w:val="28"/>
+          <w:szCs w:val="28"/>
+        </w:rPr>
+        <w:t xml:space="preserve">розробка мобільного терміналу системи передачі медичних зображень, що дозволить уникнути вище вказаних </w:t>
+      </w:r>
+      <w:r>
+        <w:rPr>
+          <w:rFonts w:ascii="Times New Roman" w:hAnsi="Times New Roman"/>
+          <w:sz w:val="28"/>
+          <w:szCs w:val="28"/>
+        </w:rPr>
+        <w:t>проблем</w:t>
+      </w:r>
+      <w:r>
+        <w:rPr>
+          <w:rFonts w:ascii="Times New Roman" w:hAnsi="Times New Roman"/>
+          <w:sz w:val="28"/>
+          <w:szCs w:val="28"/>
+        </w:rPr>
+        <w:t>, а також дасть зручний інтерфейс для роботи з різними медичними документами.</w:t>
+      </w:r>
+    </w:p>
+    <w:p>
+      <w:pPr>
+        <w:pStyle w:val="af4"/>
+        <w:rPr>
+          <w:rStyle w:val="style3"/>
+        </w:rPr>
+      </w:pPr>
+      <w:bookmarkStart w:id="3" w:name="_Toc397644601"/>
+      <w:r>
+        <w:rPr>
+          <w:rStyle w:val="style3"/>
+        </w:rPr>
+        <w:t>Аналіз програмних медичних систем та стандартів</w:t>
       </w:r>
       <w:bookmarkEnd w:id="3"/>
     </w:p>
@@ -1208,29 +1744,117 @@
           <w:rStyle w:val="style3"/>
           <w:color w:val="auto"/>
         </w:rPr>
-        <w:t>Для кращого розуміння функціональних можливостей сучасних медично-інформаційних систем потрібно розглянути та проаналізувати їх загальну структуру та існуючі розробки</w:t>
+        <w:t>Для кращого розуміння функціональних можливостей сучасних медично-інформаційних систем потрібно розглянути та проаналізувати їх загальну структуру.</w:t>
       </w:r>
       <w:r>
         <w:rPr>
           <w:rStyle w:val="style3"/>
           <w:color w:val="auto"/>
-          <w:lang w:val="en-US"/>
-        </w:rPr>
-        <w:t xml:space="preserve"> </w:t>
-      </w:r>
-      <w:r>
+        </w:rPr>
+        <w:t xml:space="preserve"> Також необхідно розглянути основні стандарти галузі для кращого розуміння роботи існуючих систем, їх переваг та недоліків.</w:t>
+      </w:r>
+    </w:p>
+    <w:p>
+      <w:pPr>
+        <w:pStyle w:val="af4"/>
+        <w:rPr>
+          <w:rStyle w:val="style3"/>
+        </w:rPr>
+      </w:pPr>
+      <w:bookmarkStart w:id="4" w:name="_Toc397644602"/>
+      <w:r>
+        <w:rPr>
+          <w:rStyle w:val="style3"/>
+        </w:rPr>
+        <w:t>Структура медичної системи</w:t>
+      </w:r>
+      <w:bookmarkEnd w:id="4"/>
+    </w:p>
+    <w:p>
+      <w:pPr>
+        <w:pStyle w:val="a9"/>
         <w:rPr>
           <w:rStyle w:val="style3"/>
           <w:color w:val="auto"/>
         </w:rPr>
-        <w:t>в галузі</w:t>
-      </w:r>
+      </w:pPr>
       <w:r>
         <w:rPr>
           <w:rStyle w:val="style3"/>
           <w:color w:val="auto"/>
         </w:rPr>
-        <w:t>.</w:t>
+        <w:t xml:space="preserve">Як і будь-яка </w:t>
+      </w:r>
+      <w:r>
+        <w:rPr>
+          <w:rStyle w:val="style3"/>
+          <w:color w:val="auto"/>
+        </w:rPr>
+        <w:t>складна система</w:t>
+      </w:r>
+      <w:r>
+        <w:rPr>
+          <w:rStyle w:val="style3"/>
+          <w:color w:val="auto"/>
+        </w:rPr>
+        <w:t>, медична система лікарні буде складатися з багатьох складових частин. Вона буде містити як апаратну так і програмні частини. До апаратної частини такої системи повинно входити обладнання необхідне для проведення медичних маніпуляцій</w:t>
+      </w:r>
+      <w:r>
+        <w:rPr>
+          <w:rStyle w:val="style3"/>
+          <w:color w:val="auto"/>
+        </w:rPr>
+        <w:t xml:space="preserve">, мережне обладнання, сервер, що забезпечує роботу системи, клієнтські машини, </w:t>
+      </w:r>
+      <w:r>
+        <w:rPr>
+          <w:rStyle w:val="style3"/>
+          <w:color w:val="auto"/>
+        </w:rPr>
+        <w:t>необхідн</w:t>
+      </w:r>
+      <w:r>
+        <w:rPr>
+          <w:rStyle w:val="style3"/>
+          <w:color w:val="auto"/>
+        </w:rPr>
+        <w:t xml:space="preserve">і </w:t>
+      </w:r>
+      <w:r>
+        <w:rPr>
+          <w:rStyle w:val="style3"/>
+          <w:color w:val="auto"/>
+        </w:rPr>
+        <w:t xml:space="preserve">для роботи з документами, медичними даними пацієнтів і т. д. </w:t>
+      </w:r>
+      <w:r>
+        <w:rPr>
+          <w:rStyle w:val="style3"/>
+          <w:color w:val="auto"/>
+        </w:rPr>
+        <w:t xml:space="preserve">До програмної частини буде входити програмне забезпечення медичного сервера для забезпечення комунікації між клієнтами мережі, роботи бази даних, драйвери для роботи з </w:t>
+      </w:r>
+      <w:r>
+        <w:rPr>
+          <w:rStyle w:val="style3"/>
+          <w:color w:val="auto"/>
+        </w:rPr>
+        <w:lastRenderedPageBreak/>
+        <w:t>медичним обладнанням, принтерами а також клієнтське ПЗ на комп’ютерах лікарів, призначене для перегляду даних медичних пристроїв, історій хвороби пацієнтів, доступу та керування медичним сервером і т. д.</w:t>
+      </w:r>
+      <w:r>
+        <w:rPr>
+          <w:rStyle w:val="style3"/>
+          <w:color w:val="auto"/>
+        </w:rPr>
+        <w:t xml:space="preserve"> Також окремо слід виділяти ПЗ для забезпечення безпеки системи.</w:t>
+      </w:r>
+      <w:r>
+        <w:rPr>
+          <w:rStyle w:val="style3"/>
+          <w:color w:val="auto"/>
+        </w:rPr>
+        <w:t xml:space="preserve"> На рис. 1 наведено структурну схему медичної системи.</w:t>
       </w:r>
     </w:p>
     <w:p>
@@ -1242,84 +1866,7 @@
         </w:rPr>
       </w:pPr>
       <w:r>
-        <w:rPr>
-          <w:rStyle w:val="style3"/>
-          <w:color w:val="auto"/>
-        </w:rPr>
-        <w:lastRenderedPageBreak/>
-        <w:t xml:space="preserve">Як і будь-яка </w:t>
-      </w:r>
-      <w:r>
-        <w:rPr>
-          <w:rStyle w:val="style3"/>
-          <w:color w:val="auto"/>
-        </w:rPr>
-        <w:t>складна система</w:t>
-      </w:r>
-      <w:r>
-        <w:rPr>
-          <w:rStyle w:val="style3"/>
-          <w:color w:val="auto"/>
-        </w:rPr>
-        <w:t>, медична система лікарні буде складатися з багатьох складових частин. Вона буде містити як апаратну так і програмні частини. До апаратної частини такої системи повинно входити обладнання необхідне для проведення медичних маніпуляцій</w:t>
-      </w:r>
-      <w:r>
-        <w:rPr>
-          <w:rStyle w:val="style3"/>
-          <w:color w:val="auto"/>
-        </w:rPr>
-        <w:t xml:space="preserve">, мережне обладнання, сервер, що забезпечує роботу системи, клієнтські машини, </w:t>
-      </w:r>
-      <w:r>
-        <w:rPr>
-          <w:rStyle w:val="style3"/>
-          <w:color w:val="auto"/>
-        </w:rPr>
-        <w:t>необхідн</w:t>
-      </w:r>
-      <w:r>
-        <w:rPr>
-          <w:rStyle w:val="style3"/>
-          <w:color w:val="auto"/>
-        </w:rPr>
-        <w:t xml:space="preserve">і </w:t>
-      </w:r>
-      <w:r>
-        <w:rPr>
-          <w:rStyle w:val="style3"/>
-          <w:color w:val="auto"/>
-        </w:rPr>
-        <w:t xml:space="preserve">для роботи з документами, медичними даними пацієнтів і т. д. </w:t>
-      </w:r>
-      <w:r>
-        <w:rPr>
-          <w:rStyle w:val="style3"/>
-          <w:color w:val="auto"/>
-        </w:rPr>
-        <w:t>До програмної частини буде входити програмне забезпечення медичного сервера для забезпечення комунікації між клієнтами мережі, роботи бази даних, драйвери для роботи з медичним обладнанням, принтерами а також клієнтське ПЗ на комп’ютерах лікарів, призначене для перегляду даних медичних пристроїв, історій хвороби пацієнтів, доступу та керування медичним сервером і т. д.</w:t>
-      </w:r>
-      <w:r>
-        <w:rPr>
-          <w:rStyle w:val="style3"/>
-          <w:color w:val="auto"/>
-        </w:rPr>
-        <w:t xml:space="preserve"> Також окремо слід виділяти ПЗ для забезпечення безпеки системи.</w:t>
-      </w:r>
-      <w:r>
-        <w:rPr>
-          <w:rStyle w:val="style3"/>
-          <w:color w:val="auto"/>
-        </w:rPr>
-        <w:t xml:space="preserve"> На рис. 1 наведено структурну схему медичної системи.</w:t>
-      </w:r>
-    </w:p>
-    <w:p>
-      <w:pPr>
-        <w:pStyle w:val="a5"/>
-        <w:jc w:val="center"/>
-      </w:pPr>
-      <w:r>
-        <w:object w:dxaOrig="8954" w:dyaOrig="7974">
+        <w:object w:dxaOrig="8186" w:dyaOrig="7093">
           <v:shapetype id="_x0000_t75" coordsize="21600,21600" o:spt="75" o:preferrelative="t" path="m@4@5l@4@11@9@11@9@5xe" filled="f" stroked="f">
             <v:stroke joinstyle="miter"/>
             <v:formulas>
@@ -1339,10 +1886,10 @@
             <v:path o:extrusionok="f" gradientshapeok="t" o:connecttype="rect"/>
             <o:lock v:ext="edit" aspectratio="t"/>
           </v:shapetype>
-          <v:shape id="_x0000_i1025" type="#_x0000_t75" style="width:431.15pt;height:383.45pt" o:ole="">
+          <v:shape id="_x0000_i1026" type="#_x0000_t75" style="width:409.55pt;height:354.4pt" o:ole="">
             <v:imagedata r:id="rId9" o:title=""/>
           </v:shape>
-          <o:OLEObject Type="Embed" ProgID="Visio.Drawing.11" ShapeID="_x0000_i1025" DrawAspect="Content" ObjectID="_1471118490" r:id="rId10"/>
+          <o:OLEObject Type="Embed" ProgID="Visio.Drawing.11" ShapeID="_x0000_i1026" DrawAspect="Content" ObjectID="_1471386696" r:id="rId10"/>
         </w:object>
       </w:r>
     </w:p>
@@ -1366,104 +1913,110 @@
         <w:rPr>
           <w:rStyle w:val="style3"/>
         </w:rPr>
+        <w:t xml:space="preserve">Як видно з рис. 1. </w:t>
+      </w:r>
+      <w:r>
+        <w:rPr>
+          <w:rStyle w:val="style3"/>
+        </w:rPr>
+        <w:t>с</w:t>
+      </w:r>
+      <w:r>
+        <w:rPr>
+          <w:rStyle w:val="style3"/>
+        </w:rPr>
+        <w:t xml:space="preserve">истема повинна </w:t>
+      </w:r>
+      <w:r>
+        <w:rPr>
+          <w:rStyle w:val="style3"/>
+        </w:rPr>
+        <w:t>включати в себе багато взаємодіючих пристроїв, а також багато функціональних можливостей</w:t>
+      </w:r>
+      <w:r>
+        <w:rPr>
+          <w:rStyle w:val="style3"/>
+        </w:rPr>
+        <w:t>, які необхідно реалізувати</w:t>
+      </w:r>
+      <w:r>
+        <w:rPr>
+          <w:rStyle w:val="style3"/>
+        </w:rPr>
+        <w:t>. Тому розробк</w:t>
+      </w:r>
+      <w:r>
+        <w:rPr>
+          <w:rStyle w:val="style3"/>
+        </w:rPr>
+        <w:t>а</w:t>
+      </w:r>
+      <w:r>
+        <w:rPr>
+          <w:rStyle w:val="style3"/>
+        </w:rPr>
+        <w:t xml:space="preserve"> таких систем була стандартизована</w:t>
+      </w:r>
+      <w:r>
+        <w:rPr>
+          <w:rStyle w:val="style3"/>
+        </w:rPr>
+        <w:t>, оскільки вони повинні поширюватися не на окремий заклад, а на тисячі закладів країни, багатьох виробників обладнання і т</w:t>
+      </w:r>
+      <w:r>
+        <w:rPr>
+          <w:rStyle w:val="style3"/>
+        </w:rPr>
+        <w:t>.</w:t>
+      </w:r>
+      <w:r>
+        <w:rPr>
+          <w:rStyle w:val="style3"/>
+        </w:rPr>
+        <w:t xml:space="preserve"> д.</w:t>
+      </w:r>
+      <w:r>
+        <w:rPr>
+          <w:rStyle w:val="style3"/>
+        </w:rPr>
+        <w:t xml:space="preserve"> На сьогоднішній день існує декілька </w:t>
+      </w:r>
+      <w:r>
+        <w:rPr>
+          <w:rStyle w:val="style3"/>
+        </w:rPr>
+        <w:t>найбільш розповсюджених</w:t>
+      </w:r>
+      <w:r>
+        <w:rPr>
+          <w:rStyle w:val="style3"/>
+        </w:rPr>
+        <w:t xml:space="preserve"> стандартів</w:t>
+      </w:r>
+      <w:r>
+        <w:rPr>
+          <w:rStyle w:val="style3"/>
+        </w:rPr>
+        <w:t xml:space="preserve"> та багато, які розповсюджені не так широко</w:t>
+      </w:r>
+      <w:r>
+        <w:rPr>
+          <w:rStyle w:val="style3"/>
+        </w:rPr>
+        <w:t xml:space="preserve">. Слід зазначити, що не існує якогось головного універсального медичного стандарту. Різні стандарти часто реалізовують різноманітні сторони такої величезної області як медицина, тому </w:t>
+      </w:r>
+      <w:r>
+        <w:rPr>
+          <w:rStyle w:val="style3"/>
+        </w:rPr>
+        <w:t xml:space="preserve">спершу потрібно визначити </w:t>
+      </w:r>
+      <w:r>
+        <w:rPr>
+          <w:rStyle w:val="style3"/>
+        </w:rPr>
         <w:lastRenderedPageBreak/>
-        <w:t xml:space="preserve">Як видно з рис. 1. </w:t>
-      </w:r>
-      <w:r>
-        <w:rPr>
-          <w:rStyle w:val="style3"/>
-        </w:rPr>
-        <w:t>с</w:t>
-      </w:r>
-      <w:r>
-        <w:rPr>
-          <w:rStyle w:val="style3"/>
-        </w:rPr>
-        <w:t xml:space="preserve">истема повинна </w:t>
-      </w:r>
-      <w:r>
-        <w:rPr>
-          <w:rStyle w:val="style3"/>
-        </w:rPr>
-        <w:t>включати в себе багато взаємодіючих пристроїв, а також багато функціональних можливостей</w:t>
-      </w:r>
-      <w:r>
-        <w:rPr>
-          <w:rStyle w:val="style3"/>
-        </w:rPr>
-        <w:t>, які необхідно реалізувати</w:t>
-      </w:r>
-      <w:r>
-        <w:rPr>
-          <w:rStyle w:val="style3"/>
-        </w:rPr>
-        <w:t>. Тому розробк</w:t>
-      </w:r>
-      <w:r>
-        <w:rPr>
-          <w:rStyle w:val="style3"/>
-        </w:rPr>
-        <w:t>а</w:t>
-      </w:r>
-      <w:r>
-        <w:rPr>
-          <w:rStyle w:val="style3"/>
-        </w:rPr>
-        <w:t xml:space="preserve"> таких систем була стандартизована</w:t>
-      </w:r>
-      <w:r>
-        <w:rPr>
-          <w:rStyle w:val="style3"/>
-        </w:rPr>
-        <w:t>, оскільки вони повинні поширюватися не на окремий заклад, а на тисячі закладів країни, багатьох виробників обладнання і т</w:t>
-      </w:r>
-      <w:r>
-        <w:rPr>
-          <w:rStyle w:val="style3"/>
-        </w:rPr>
-        <w:t>.</w:t>
-      </w:r>
-      <w:r>
-        <w:rPr>
-          <w:rStyle w:val="style3"/>
-        </w:rPr>
-        <w:t xml:space="preserve"> д.</w:t>
-      </w:r>
-      <w:r>
-        <w:rPr>
-          <w:rStyle w:val="style3"/>
-        </w:rPr>
-        <w:t xml:space="preserve"> На сьогоднішній день існує декілька </w:t>
-      </w:r>
-      <w:r>
-        <w:rPr>
-          <w:rStyle w:val="style3"/>
-        </w:rPr>
-        <w:t>найбільш розповсюджених</w:t>
-      </w:r>
-      <w:r>
-        <w:rPr>
-          <w:rStyle w:val="style3"/>
-        </w:rPr>
-        <w:t xml:space="preserve"> стандартів</w:t>
-      </w:r>
-      <w:r>
-        <w:rPr>
-          <w:rStyle w:val="style3"/>
-        </w:rPr>
-        <w:t xml:space="preserve"> та багато, які розповсюджені не так широко</w:t>
-      </w:r>
-      <w:r>
-        <w:rPr>
-          <w:rStyle w:val="style3"/>
-        </w:rPr>
-        <w:t xml:space="preserve">. Слід зазначити, що не існує якогось головного універсального медичного стандарту. Різні стандарти часто реалізовують різноманітні сторони такої величезної області як медицина, тому </w:t>
-      </w:r>
-      <w:r>
-        <w:rPr>
-          <w:rStyle w:val="style3"/>
-        </w:rPr>
-        <w:t>спершу потрібно визначити конкретну проблему, яку слід вирішити, а потім підбирати, який стандарт найбільше підходить для її вирішення. Також постає</w:t>
+        <w:t>конкретну проблему, яку слід вирішити, а потім підбирати, який стандарт найбільше підходить для її вирішення. Також постає</w:t>
       </w:r>
       <w:r>
         <w:rPr>
@@ -1493,199 +2046,39 @@
         <w:rPr>
           <w:rStyle w:val="style3"/>
         </w:rPr>
-        <w:t>Нижче приведений опис таких систем та короткий список їх функціональних можливостей.</w:t>
-      </w:r>
-      <w:r>
-        <w:rPr>
-          <w:rStyle w:val="style3"/>
-        </w:rPr>
-        <w:t xml:space="preserve"> </w:t>
-      </w:r>
-      <w:r>
-        <w:rPr>
-          <w:rStyle w:val="style3"/>
-        </w:rPr>
-        <w:t>О</w:t>
-      </w:r>
-      <w:r>
-        <w:rPr>
-          <w:rStyle w:val="style3"/>
-        </w:rPr>
-        <w:t>собливу увагу приділити безпеці таких систем</w:t>
-      </w:r>
-      <w:r>
-        <w:rPr>
-          <w:rStyle w:val="style3"/>
-        </w:rPr>
-        <w:t>, оскільки медичні дані є конфіденційними і їх поширення є злочином. Для цих цілей слід застосовувати різні програмні та апаратні засоби.</w:t>
-      </w:r>
-    </w:p>
-    <w:p>
-      <w:pPr>
-        <w:pStyle w:val="af2"/>
-        <w:ind w:firstLine="0"/>
-        <w:rPr>
-          <w:rStyle w:val="style3"/>
-        </w:rPr>
-      </w:pPr>
-      <w:bookmarkStart w:id="4" w:name="_Toc397376086"/>
-      <w:r>
-        <w:rPr>
-          <w:rStyle w:val="style3"/>
-          <w:lang w:val="en-US"/>
-        </w:rPr>
-        <w:t>SSL</w:t>
-      </w:r>
-      <w:bookmarkEnd w:id="4"/>
-    </w:p>
-    <w:p>
-      <w:pPr>
-        <w:pStyle w:val="a5"/>
-        <w:spacing w:before="240"/>
-      </w:pPr>
-      <w:r>
-        <w:t xml:space="preserve">SSL (англ. </w:t>
-      </w:r>
-      <w:proofErr w:type="spellStart"/>
-      <w:r>
-        <w:t>Secure</w:t>
-      </w:r>
-      <w:proofErr w:type="spellEnd"/>
-      <w:r>
-        <w:t xml:space="preserve"> </w:t>
-      </w:r>
-      <w:proofErr w:type="spellStart"/>
-      <w:r>
-        <w:t>Sockets</w:t>
-      </w:r>
-      <w:proofErr w:type="spellEnd"/>
-      <w:r>
-        <w:t xml:space="preserve"> </w:t>
-      </w:r>
-      <w:proofErr w:type="spellStart"/>
-      <w:r>
-        <w:t>Layer</w:t>
-      </w:r>
-      <w:proofErr w:type="spellEnd"/>
-      <w:r>
-        <w:t xml:space="preserve"> — рівень захищених </w:t>
-      </w:r>
-      <w:proofErr w:type="spellStart"/>
-      <w:r>
-        <w:t>сокетів</w:t>
-      </w:r>
-      <w:proofErr w:type="spellEnd"/>
-      <w:r>
-        <w:t xml:space="preserve">) — криптографічний протокол, який забезпечує встановлення безпечного з'єднання між клієнтом і сервером. SSL спочатку розроблений компанією </w:t>
-      </w:r>
-      <w:proofErr w:type="spellStart"/>
-      <w:r>
-        <w:t>Netscape</w:t>
-      </w:r>
-      <w:proofErr w:type="spellEnd"/>
-      <w:r>
-        <w:t xml:space="preserve"> </w:t>
-      </w:r>
-      <w:proofErr w:type="spellStart"/>
-      <w:r>
-        <w:t>Communications</w:t>
-      </w:r>
-      <w:proofErr w:type="spellEnd"/>
-      <w:r>
-        <w:t>. Згодом на підставі протоколу SSL 3.0 був розроблений і прийнятий стандарт RFC, що отримав ім'я TLS. Перед обміном повідомленнями необхідно провести обмін сертифікатами, які містять відкриті ключі клієнта і сервера. Протокол забезпечує конфіденційність обміну даними між клієнтом і сервером, що використовують TCP/IP, причому для шифрування використовується асиметричний алгоритм з відкритим ключем. При шифруванні з відкритим ключем використовується два ключі, причому будь-</w:t>
-      </w:r>
-      <w:r>
-        <w:lastRenderedPageBreak/>
-        <w:t>який з них може використовуватися для шифрування повідомлення. Тим самим, якщо використовується один ключ для шифрування, то відповідно для розшифровки потрібно використовувати інший ключ. У такій ситуації можна отримувати захищені повідомлення, публікуючи відкритий ключ, і зберігаючи в таємниці секретний ключ.</w:t>
-      </w:r>
-    </w:p>
-    <w:p>
-      <w:pPr>
-        <w:pStyle w:val="a5"/>
-        <w:jc w:val="center"/>
-      </w:pPr>
-      <w:r>
-        <w:object w:dxaOrig="5241" w:dyaOrig="4724">
-          <v:shape id="_x0000_i1026" type="#_x0000_t75" style="width:330.7pt;height:299.7pt" o:ole="">
-            <v:imagedata r:id="rId11" o:title=""/>
-          </v:shape>
-          <o:OLEObject Type="Embed" ProgID="Visio.Drawing.11" ShapeID="_x0000_i1026" DrawAspect="Content" ObjectID="_1471118491" r:id="rId12"/>
-        </w:object>
-      </w:r>
-    </w:p>
-    <w:p>
-      <w:pPr>
-        <w:pStyle w:val="a5"/>
-        <w:jc w:val="center"/>
-        <w:rPr>
-          <w:lang w:val="en-US"/>
-        </w:rPr>
-      </w:pPr>
-      <w:r>
-        <w:t xml:space="preserve">Рис. </w:t>
-      </w:r>
-      <w:r>
-        <w:t>2</w:t>
-      </w:r>
-      <w:r>
-        <w:t xml:space="preserve">. Схема роботи протоколу </w:t>
-      </w:r>
-      <w:r>
-        <w:rPr>
-          <w:lang w:val="en-US"/>
-        </w:rPr>
-        <w:t>SSL</w:t>
-      </w:r>
-    </w:p>
-    <w:p>
-      <w:pPr>
-        <w:pStyle w:val="a5"/>
-        <w:rPr>
-          <w:rStyle w:val="style3"/>
-        </w:rPr>
-      </w:pPr>
-      <w:r>
-        <w:t>Протокол широко використовується для обміну миттєвими повідомленнями, передачі голосу через IP (</w:t>
-      </w:r>
-      <w:proofErr w:type="spellStart"/>
-      <w:r>
-        <w:t>VoIP</w:t>
-      </w:r>
-      <w:proofErr w:type="spellEnd"/>
-      <w:r>
-        <w:t>), а також в програмах електронної пошти. На основі протоколу SSL функціонує протокол HTTPS. Протокол є надійним способом захисту даних в мережі Інтернет. Недоліками протоколу можуть бути можливість атак, проте він не буде вразливий до них при використанні довірених серверів для обробки інформації. Також до недоліків можна віднести можливість перехоплення даних спецслужбами за допомогою спеціальних систем «</w:t>
-      </w:r>
-      <w:proofErr w:type="spellStart"/>
-      <w:r>
-        <w:t>сніферів</w:t>
-      </w:r>
-      <w:proofErr w:type="spellEnd"/>
-      <w:r>
-        <w:t xml:space="preserve">» в дата центрах в обхід SSL, тому SSL не може стовідсотково захищати з’єднання з зовнішнім </w:t>
-      </w:r>
-      <w:proofErr w:type="spellStart"/>
-      <w:r>
-        <w:t>веб-сайтом</w:t>
-      </w:r>
-      <w:proofErr w:type="spellEnd"/>
-      <w:r>
-        <w:t>.</w:t>
-      </w:r>
-    </w:p>
-    <w:p>
-      <w:pPr>
-        <w:pStyle w:val="af2"/>
-        <w:ind w:firstLine="0"/>
-        <w:rPr>
-          <w:rStyle w:val="style3"/>
-        </w:rPr>
-      </w:pPr>
-      <w:bookmarkStart w:id="5" w:name="_Toc397376087"/>
-      <w:r>
-        <w:rPr>
-          <w:rStyle w:val="style3"/>
-        </w:rPr>
-        <w:lastRenderedPageBreak/>
+        <w:t xml:space="preserve">Нижче приведений опис таких </w:t>
+      </w:r>
+      <w:r>
+        <w:rPr>
+          <w:rStyle w:val="style3"/>
+        </w:rPr>
+        <w:t>стандартів</w:t>
+      </w:r>
+      <w:r>
+        <w:rPr>
+          <w:rStyle w:val="style3"/>
+        </w:rPr>
+        <w:t xml:space="preserve"> та список їх функціональних можливостей.</w:t>
+      </w:r>
+      <w:r>
+        <w:rPr>
+          <w:rStyle w:val="style3"/>
+        </w:rPr>
+        <w:t xml:space="preserve"> </w:t>
+      </w:r>
+    </w:p>
+    <w:p>
+      <w:pPr>
+        <w:pStyle w:val="af4"/>
+        <w:rPr>
+          <w:rStyle w:val="style3"/>
+        </w:rPr>
+      </w:pPr>
+      <w:bookmarkStart w:id="5" w:name="_Toc397644603"/>
+      <w:r>
+        <w:rPr>
+          <w:rStyle w:val="style3"/>
+        </w:rPr>
         <w:t>HL7</w:t>
       </w:r>
       <w:bookmarkEnd w:id="5"/>
@@ -2108,10 +2501,10 @@
       </w:pPr>
       <w:r>
         <w:object w:dxaOrig="10279" w:dyaOrig="6877">
-          <v:shape id="_x0000_i1027" type="#_x0000_t75" style="width:402.7pt;height:269.6pt" o:ole="">
-            <v:imagedata r:id="rId13" o:title=""/>
+          <v:shape id="_x0000_i1025" type="#_x0000_t75" style="width:403pt;height:269.3pt" o:ole="">
+            <v:imagedata r:id="rId11" o:title=""/>
           </v:shape>
-          <o:OLEObject Type="Embed" ProgID="Visio.Drawing.11" ShapeID="_x0000_i1027" DrawAspect="Content" ObjectID="_1471118492" r:id="rId14"/>
+          <o:OLEObject Type="Embed" ProgID="Visio.Drawing.11" ShapeID="_x0000_i1025" DrawAspect="Content" ObjectID="_1471386697" r:id="rId12"/>
         </w:object>
       </w:r>
     </w:p>
@@ -3937,13 +4330,12 @@
     </w:p>
     <w:p>
       <w:pPr>
-        <w:pStyle w:val="af2"/>
-        <w:ind w:firstLine="0"/>
-        <w:rPr>
-          <w:rStyle w:val="style3"/>
-        </w:rPr>
-      </w:pPr>
-      <w:bookmarkStart w:id="6" w:name="_Toc397376088"/>
+        <w:pStyle w:val="af4"/>
+        <w:rPr>
+          <w:rStyle w:val="style3"/>
+        </w:rPr>
+      </w:pPr>
+      <w:bookmarkStart w:id="6" w:name="_Toc397644604"/>
       <w:r>
         <w:rPr>
           <w:rStyle w:val="style3"/>
@@ -4441,7 +4833,6 @@
         <w:pStyle w:val="a5"/>
         <w:rPr>
           <w:rStyle w:val="style3"/>
-          <w:lang w:val="en-US"/>
         </w:rPr>
       </w:pPr>
       <w:r>
@@ -4506,6 +4897,15 @@
         </w:rPr>
         <w:t xml:space="preserve">). </w:t>
       </w:r>
+    </w:p>
+    <w:p>
+      <w:pPr>
+        <w:pStyle w:val="a5"/>
+        <w:rPr>
+          <w:rStyle w:val="style3"/>
+          <w:lang w:val="en-US"/>
+        </w:rPr>
+      </w:pPr>
     </w:p>
     <w:p>
       <w:pPr>
@@ -4538,7 +4938,7 @@
                     </pic:cNvPicPr>
                   </pic:nvPicPr>
                   <pic:blipFill>
-                    <a:blip r:embed="rId15" cstate="print"/>
+                    <a:blip r:embed="rId13" cstate="print"/>
                     <a:srcRect/>
                     <a:stretch>
                       <a:fillRect/>
@@ -4605,6 +5005,7 @@
         <w:rPr>
           <w:rStyle w:val="style3"/>
         </w:rPr>
+        <w:lastRenderedPageBreak/>
         <w:t xml:space="preserve">Файловий рівень стандарту DICOM 3.0 редакції 2008 описує: </w:t>
       </w:r>
     </w:p>
@@ -4624,7 +5025,6 @@
         <w:rPr>
           <w:rStyle w:val="style3"/>
         </w:rPr>
-        <w:lastRenderedPageBreak/>
         <w:t xml:space="preserve">Атрибути і демографічні дані пацієнта. </w:t>
       </w:r>
     </w:p>
@@ -5227,7 +5627,7 @@
                     </pic:cNvPicPr>
                   </pic:nvPicPr>
                   <pic:blipFill>
-                    <a:blip r:embed="rId16" cstate="print"/>
+                    <a:blip r:embed="rId14" cstate="print"/>
                     <a:srcRect/>
                     <a:stretch>
                       <a:fillRect/>
@@ -6374,20 +6774,1187 @@
     </w:p>
     <w:p>
       <w:pPr>
-        <w:pStyle w:val="af2"/>
-        <w:ind w:firstLine="0"/>
-        <w:rPr>
-          <w:rStyle w:val="style3"/>
-        </w:rPr>
-      </w:pPr>
-      <w:bookmarkStart w:id="7" w:name="_Toc397376089"/>
+        <w:pStyle w:val="a5"/>
+        <w:rPr>
+          <w:rStyle w:val="style3"/>
+        </w:rPr>
+      </w:pPr>
+      <w:r>
+        <w:rPr>
+          <w:rStyle w:val="style3"/>
+        </w:rPr>
+        <w:t xml:space="preserve">Мережевий </w:t>
+      </w:r>
+      <w:r>
+        <w:rPr>
+          <w:rStyle w:val="style3"/>
+        </w:rPr>
+        <w:t>DICOM Протокол використовує TCP/</w:t>
+      </w:r>
+      <w:r>
+        <w:rPr>
+          <w:rStyle w:val="style3"/>
+        </w:rPr>
+        <w:t>IP для передачі медичної інформації від медичного обладнання в PACS (</w:t>
+      </w:r>
+      <w:r>
+        <w:rPr>
+          <w:rStyle w:val="style3"/>
+        </w:rPr>
+        <w:t xml:space="preserve">Picture </w:t>
+      </w:r>
+      <w:proofErr w:type="spellStart"/>
+      <w:r>
+        <w:rPr>
+          <w:rStyle w:val="style3"/>
+        </w:rPr>
+        <w:t>Archiving</w:t>
+      </w:r>
+      <w:proofErr w:type="spellEnd"/>
+      <w:r>
+        <w:rPr>
+          <w:rStyle w:val="style3"/>
+        </w:rPr>
+        <w:t xml:space="preserve"> </w:t>
+      </w:r>
+      <w:proofErr w:type="spellStart"/>
+      <w:r>
+        <w:rPr>
+          <w:rStyle w:val="style3"/>
+        </w:rPr>
+        <w:t>and</w:t>
+      </w:r>
+      <w:proofErr w:type="spellEnd"/>
+      <w:r>
+        <w:rPr>
+          <w:rStyle w:val="style3"/>
+        </w:rPr>
+        <w:t xml:space="preserve"> </w:t>
+      </w:r>
+      <w:proofErr w:type="spellStart"/>
+      <w:r>
+        <w:rPr>
+          <w:rStyle w:val="style3"/>
+        </w:rPr>
+        <w:t>Communication</w:t>
+      </w:r>
+      <w:proofErr w:type="spellEnd"/>
+      <w:r>
+        <w:rPr>
+          <w:rStyle w:val="style3"/>
+        </w:rPr>
+        <w:t xml:space="preserve"> </w:t>
+      </w:r>
+      <w:proofErr w:type="spellStart"/>
+      <w:r>
+        <w:rPr>
+          <w:rStyle w:val="style3"/>
+        </w:rPr>
+        <w:t>System</w:t>
+      </w:r>
+      <w:proofErr w:type="spellEnd"/>
+      <w:r>
+        <w:rPr>
+          <w:rStyle w:val="style3"/>
+        </w:rPr>
+        <w:t xml:space="preserve">) систему. </w:t>
+      </w:r>
+    </w:p>
+    <w:p>
+      <w:pPr>
+        <w:pStyle w:val="a5"/>
+        <w:rPr>
+          <w:rStyle w:val="style3"/>
+        </w:rPr>
+      </w:pPr>
+      <w:r>
+        <w:rPr>
+          <w:rStyle w:val="style3"/>
+        </w:rPr>
+        <w:t>P</w:t>
+      </w:r>
+      <w:r>
+        <w:rPr>
+          <w:rStyle w:val="style3"/>
+        </w:rPr>
+        <w:t>ACS являє собою клієнт/</w:t>
+      </w:r>
+      <w:r>
+        <w:rPr>
+          <w:rStyle w:val="style3"/>
+        </w:rPr>
+        <w:t>сервер</w:t>
+      </w:r>
+      <w:r>
+        <w:rPr>
+          <w:rStyle w:val="style3"/>
+        </w:rPr>
+        <w:t>ну</w:t>
+      </w:r>
+      <w:r>
+        <w:rPr>
+          <w:rStyle w:val="style3"/>
+        </w:rPr>
+        <w:t xml:space="preserve"> медичну інформаційну систему, що складається з </w:t>
+      </w:r>
+      <w:r>
+        <w:rPr>
+          <w:rStyle w:val="style3"/>
+        </w:rPr>
+        <w:t>взаємо</w:t>
+      </w:r>
+      <w:r>
+        <w:rPr>
+          <w:rStyle w:val="style3"/>
+        </w:rPr>
+        <w:t>зв’я</w:t>
+      </w:r>
+      <w:r>
+        <w:rPr>
+          <w:rStyle w:val="style3"/>
+        </w:rPr>
+        <w:t>заних</w:t>
+      </w:r>
+      <w:r>
+        <w:rPr>
+          <w:rStyle w:val="style3"/>
+        </w:rPr>
+        <w:t xml:space="preserve"> компонентів</w:t>
+      </w:r>
+      <w:r>
+        <w:rPr>
+          <w:rStyle w:val="style3"/>
+        </w:rPr>
+        <w:t xml:space="preserve"> (рис. 7)</w:t>
+      </w:r>
+      <w:r>
+        <w:rPr>
+          <w:rStyle w:val="style3"/>
+        </w:rPr>
+        <w:t xml:space="preserve">: </w:t>
+      </w:r>
+    </w:p>
+    <w:p>
+      <w:pPr>
+        <w:pStyle w:val="a5"/>
+        <w:numPr>
+          <w:ilvl w:val="0"/>
+          <w:numId w:val="10"/>
+        </w:numPr>
+        <w:ind w:left="1134"/>
+        <w:rPr>
+          <w:rStyle w:val="style3"/>
+        </w:rPr>
+      </w:pPr>
+      <w:r>
+        <w:rPr>
+          <w:rStyle w:val="style3"/>
+        </w:rPr>
+        <w:t xml:space="preserve">Медичного DICOM обладнання, які є DICOM </w:t>
+      </w:r>
+      <w:r>
+        <w:rPr>
+          <w:rStyle w:val="style3"/>
+        </w:rPr>
+        <w:t>клієнтами</w:t>
+      </w:r>
+      <w:r>
+        <w:rPr>
+          <w:rStyle w:val="style3"/>
+        </w:rPr>
+        <w:t xml:space="preserve">, </w:t>
+      </w:r>
+    </w:p>
+    <w:p>
+      <w:pPr>
+        <w:pStyle w:val="a5"/>
+        <w:numPr>
+          <w:ilvl w:val="0"/>
+          <w:numId w:val="10"/>
+        </w:numPr>
+        <w:ind w:left="1134"/>
+        <w:rPr>
+          <w:rStyle w:val="style3"/>
+        </w:rPr>
+      </w:pPr>
+      <w:r>
+        <w:rPr>
+          <w:rStyle w:val="style3"/>
+        </w:rPr>
+        <w:t>Одного (обов</w:t>
+      </w:r>
+      <w:r>
+        <w:rPr>
+          <w:rStyle w:val="style3"/>
+        </w:rPr>
+        <w:t>'язково) або декількох серверів</w:t>
+      </w:r>
+      <w:r>
+        <w:rPr>
+          <w:rStyle w:val="style3"/>
+        </w:rPr>
+        <w:t xml:space="preserve"> DICOM, </w:t>
+      </w:r>
+    </w:p>
+    <w:p>
+      <w:pPr>
+        <w:pStyle w:val="a5"/>
+        <w:numPr>
+          <w:ilvl w:val="0"/>
+          <w:numId w:val="10"/>
+        </w:numPr>
+        <w:ind w:left="1134"/>
+        <w:rPr>
+          <w:rStyle w:val="style3"/>
+        </w:rPr>
+      </w:pPr>
+      <w:r>
+        <w:rPr>
+          <w:rStyle w:val="style3"/>
+        </w:rPr>
+        <w:t xml:space="preserve">Однією або кілька (бажано) </w:t>
+      </w:r>
+      <w:r>
+        <w:rPr>
+          <w:rStyle w:val="style3"/>
+        </w:rPr>
+        <w:t>д</w:t>
+      </w:r>
+      <w:r>
+        <w:rPr>
+          <w:rStyle w:val="style3"/>
+        </w:rPr>
+        <w:t xml:space="preserve">іагностичних (Робочих) DICOM Станцій, </w:t>
+      </w:r>
+    </w:p>
+    <w:p>
+      <w:pPr>
+        <w:pStyle w:val="a5"/>
+        <w:numPr>
+          <w:ilvl w:val="0"/>
+          <w:numId w:val="10"/>
+        </w:numPr>
+        <w:ind w:left="1134"/>
+        <w:rPr>
+          <w:rStyle w:val="style3"/>
+        </w:rPr>
+      </w:pPr>
+      <w:r>
+        <w:rPr>
+          <w:rStyle w:val="style3"/>
+        </w:rPr>
+        <w:t xml:space="preserve">Одного або декількох DICOM </w:t>
+      </w:r>
+      <w:r>
+        <w:rPr>
+          <w:rStyle w:val="style3"/>
+        </w:rPr>
+        <w:t>принтерів</w:t>
+      </w:r>
+      <w:r>
+        <w:rPr>
+          <w:rStyle w:val="style3"/>
+        </w:rPr>
+        <w:t xml:space="preserve"> (не обов'язково). </w:t>
+      </w:r>
+    </w:p>
+    <w:p>
+      <w:pPr>
+        <w:pStyle w:val="a5"/>
+        <w:jc w:val="center"/>
+      </w:pPr>
+      <w:r>
+        <w:object w:dxaOrig="7908" w:dyaOrig="6873">
+          <v:shape id="_x0000_i1027" type="#_x0000_t75" style="width:343.15pt;height:298.3pt" o:ole="">
+            <v:imagedata r:id="rId15" o:title=""/>
+          </v:shape>
+          <o:OLEObject Type="Embed" ProgID="Visio.Drawing.11" ShapeID="_x0000_i1027" DrawAspect="Content" ObjectID="_1471386698" r:id="rId16"/>
+        </w:object>
+      </w:r>
+    </w:p>
+    <w:p>
+      <w:pPr>
+        <w:pStyle w:val="a5"/>
+        <w:jc w:val="center"/>
+      </w:pPr>
+      <w:r>
+        <w:t xml:space="preserve">Рис. 7. </w:t>
+      </w:r>
+      <w:r>
+        <w:t xml:space="preserve">Структура </w:t>
+      </w:r>
+      <w:r>
+        <w:rPr>
+          <w:lang w:val="en-US"/>
+        </w:rPr>
+        <w:t>PACS</w:t>
+      </w:r>
+      <w:r>
+        <w:t xml:space="preserve"> системи</w:t>
+      </w:r>
+    </w:p>
+    <w:p>
+      <w:pPr>
+        <w:pStyle w:val="a5"/>
+        <w:rPr>
+          <w:rStyle w:val="style3"/>
+        </w:rPr>
+      </w:pPr>
+      <w:r>
+        <w:rPr>
+          <w:rStyle w:val="style3"/>
+        </w:rPr>
+        <w:t xml:space="preserve">Стандарт DICOM (DICOM Протокол) забезпечує цифровий зв'язок між DICOM Серверами і діагностичним обладнанням різних виробників, включаючи: </w:t>
+      </w:r>
+    </w:p>
+    <w:p>
+      <w:pPr>
+        <w:pStyle w:val="a5"/>
+        <w:numPr>
+          <w:ilvl w:val="0"/>
+          <w:numId w:val="11"/>
+        </w:numPr>
+        <w:ind w:left="1134"/>
+        <w:rPr>
+          <w:rStyle w:val="style3"/>
+        </w:rPr>
+      </w:pPr>
+      <w:r>
+        <w:rPr>
+          <w:rStyle w:val="style3"/>
+        </w:rPr>
+        <w:t>Рентгенологічну апарат</w:t>
+      </w:r>
+      <w:r>
+        <w:rPr>
+          <w:rStyle w:val="style3"/>
+        </w:rPr>
+        <w:t>уру,</w:t>
+      </w:r>
+      <w:r>
+        <w:rPr>
+          <w:rStyle w:val="style3"/>
+        </w:rPr>
+        <w:t xml:space="preserve"> </w:t>
+      </w:r>
+    </w:p>
+    <w:p>
+      <w:pPr>
+        <w:pStyle w:val="a5"/>
+        <w:numPr>
+          <w:ilvl w:val="0"/>
+          <w:numId w:val="11"/>
+        </w:numPr>
+        <w:ind w:left="1134"/>
+        <w:rPr>
+          <w:rStyle w:val="style3"/>
+        </w:rPr>
+      </w:pPr>
+      <w:proofErr w:type="spellStart"/>
+      <w:r>
+        <w:rPr>
+          <w:rStyle w:val="style3"/>
+        </w:rPr>
+        <w:t>Ангіографічні</w:t>
+      </w:r>
+      <w:proofErr w:type="spellEnd"/>
+      <w:r>
+        <w:rPr>
+          <w:rStyle w:val="style3"/>
+        </w:rPr>
+        <w:t xml:space="preserve"> комплекси</w:t>
+      </w:r>
+      <w:r>
+        <w:rPr>
+          <w:rStyle w:val="style3"/>
+        </w:rPr>
+        <w:t xml:space="preserve">, </w:t>
+      </w:r>
+    </w:p>
+    <w:p>
+      <w:pPr>
+        <w:pStyle w:val="a5"/>
+        <w:numPr>
+          <w:ilvl w:val="0"/>
+          <w:numId w:val="11"/>
+        </w:numPr>
+        <w:ind w:left="1134"/>
+        <w:rPr>
+          <w:rStyle w:val="style3"/>
+        </w:rPr>
+      </w:pPr>
+      <w:r>
+        <w:rPr>
+          <w:rStyle w:val="style3"/>
+        </w:rPr>
+        <w:t>К</w:t>
+      </w:r>
+      <w:r>
+        <w:rPr>
+          <w:rStyle w:val="style3"/>
+        </w:rPr>
+        <w:t>омп'ютерна томографія,</w:t>
+      </w:r>
+      <w:r>
+        <w:rPr>
+          <w:rStyle w:val="style3"/>
+        </w:rPr>
+        <w:t xml:space="preserve"> </w:t>
+      </w:r>
+    </w:p>
+    <w:p>
+      <w:pPr>
+        <w:pStyle w:val="a5"/>
+        <w:numPr>
+          <w:ilvl w:val="0"/>
+          <w:numId w:val="11"/>
+        </w:numPr>
+        <w:ind w:left="1134"/>
+        <w:rPr>
+          <w:rStyle w:val="style3"/>
+        </w:rPr>
+      </w:pPr>
+      <w:r>
+        <w:rPr>
+          <w:rStyle w:val="style3"/>
+        </w:rPr>
+        <w:t>Маг</w:t>
+      </w:r>
+      <w:r>
+        <w:rPr>
+          <w:rStyle w:val="style3"/>
+        </w:rPr>
+        <w:t>нітно-резонансна томографія</w:t>
+      </w:r>
+      <w:r>
+        <w:rPr>
+          <w:rStyle w:val="style3"/>
+        </w:rPr>
+        <w:t xml:space="preserve">, </w:t>
+      </w:r>
+    </w:p>
+    <w:p>
+      <w:pPr>
+        <w:pStyle w:val="a5"/>
+        <w:numPr>
+          <w:ilvl w:val="0"/>
+          <w:numId w:val="11"/>
+        </w:numPr>
+        <w:ind w:left="1134"/>
+        <w:rPr>
+          <w:rStyle w:val="style3"/>
+        </w:rPr>
+      </w:pPr>
+      <w:r>
+        <w:rPr>
+          <w:rStyle w:val="style3"/>
+        </w:rPr>
+        <w:t>Ізотопні сканери</w:t>
+      </w:r>
+      <w:r>
+        <w:rPr>
+          <w:rStyle w:val="style3"/>
+        </w:rPr>
+        <w:t xml:space="preserve">, </w:t>
+      </w:r>
+    </w:p>
+    <w:p>
+      <w:pPr>
+        <w:pStyle w:val="a5"/>
+        <w:numPr>
+          <w:ilvl w:val="0"/>
+          <w:numId w:val="11"/>
+        </w:numPr>
+        <w:ind w:left="1134"/>
+        <w:rPr>
+          <w:rStyle w:val="style3"/>
+        </w:rPr>
+      </w:pPr>
+      <w:r>
+        <w:rPr>
+          <w:rStyle w:val="style3"/>
+        </w:rPr>
+        <w:t>Ультразвукові сканери</w:t>
+      </w:r>
+      <w:r>
+        <w:rPr>
+          <w:rStyle w:val="style3"/>
+        </w:rPr>
+        <w:t xml:space="preserve">, </w:t>
+      </w:r>
+    </w:p>
+    <w:p>
+      <w:pPr>
+        <w:pStyle w:val="a5"/>
+        <w:numPr>
+          <w:ilvl w:val="0"/>
+          <w:numId w:val="11"/>
+        </w:numPr>
+        <w:ind w:left="1134"/>
+        <w:rPr>
+          <w:rStyle w:val="style3"/>
+        </w:rPr>
+      </w:pPr>
+      <w:r>
+        <w:rPr>
+          <w:rStyle w:val="style3"/>
+        </w:rPr>
+        <w:t>Мікроскопи</w:t>
+      </w:r>
+      <w:r>
+        <w:rPr>
+          <w:rStyle w:val="style3"/>
+        </w:rPr>
+        <w:t xml:space="preserve">, ендоскопи і т.п. </w:t>
+      </w:r>
+    </w:p>
+    <w:p>
+      <w:pPr>
+        <w:pStyle w:val="a5"/>
+        <w:numPr>
+          <w:ilvl w:val="0"/>
+          <w:numId w:val="11"/>
+        </w:numPr>
+        <w:ind w:left="1134"/>
+        <w:rPr>
+          <w:rStyle w:val="style3"/>
+        </w:rPr>
+      </w:pPr>
+      <w:r>
+        <w:rPr>
+          <w:rStyle w:val="style3"/>
+        </w:rPr>
+        <w:t>Робочі DICOM станції</w:t>
+      </w:r>
+      <w:r>
+        <w:rPr>
+          <w:rStyle w:val="style3"/>
+        </w:rPr>
+        <w:t>.</w:t>
+      </w:r>
+    </w:p>
+    <w:p>
+      <w:pPr>
+        <w:pStyle w:val="a5"/>
+        <w:rPr>
+          <w:rStyle w:val="style3"/>
+        </w:rPr>
+      </w:pPr>
+      <w:r>
+        <w:rPr>
+          <w:rStyle w:val="style3"/>
+        </w:rPr>
+        <w:t>Неважко помітити подібність структури стандартів DICOM і HL7. Однак між ними є істотна відмінність: DICOM є повним стандартом обміну інформацією, пов'язаною з зображеннями, а HL7 - стандартом електронної передачі текстових медичних документів.</w:t>
+      </w:r>
+      <w:r>
+        <w:rPr>
+          <w:rStyle w:val="style3"/>
+        </w:rPr>
+        <w:t xml:space="preserve"> Більшість сучасного обладнання підтримує стандарт </w:t>
+      </w:r>
+      <w:r>
+        <w:rPr>
+          <w:rStyle w:val="style3"/>
+          <w:lang w:val="en-US"/>
+        </w:rPr>
+        <w:t>DICOM</w:t>
+      </w:r>
+      <w:r>
+        <w:rPr>
+          <w:rStyle w:val="style3"/>
+        </w:rPr>
+        <w:t xml:space="preserve">, як основний стандарт для роботи з медичними </w:t>
+      </w:r>
+      <w:r>
+        <w:rPr>
+          <w:rStyle w:val="style3"/>
+        </w:rPr>
+        <w:lastRenderedPageBreak/>
+        <w:t xml:space="preserve">зображеннями, тому стандарт </w:t>
+      </w:r>
+      <w:r>
+        <w:rPr>
+          <w:rStyle w:val="style3"/>
+          <w:lang w:val="en-US"/>
+        </w:rPr>
+        <w:t>DICOM</w:t>
+      </w:r>
+      <w:r>
+        <w:rPr>
+          <w:rStyle w:val="style3"/>
+        </w:rPr>
+        <w:t xml:space="preserve"> краще підходить для використання в мобільному терміналі системи передачі медичних зображень.</w:t>
+      </w:r>
+    </w:p>
+    <w:p>
+      <w:pPr>
+        <w:pStyle w:val="af4"/>
+        <w:rPr>
+          <w:rStyle w:val="style3"/>
+          <w:lang w:val="en-US"/>
+        </w:rPr>
+      </w:pPr>
+      <w:bookmarkStart w:id="7" w:name="_Toc397644605"/>
+      <w:r>
+        <w:rPr>
+          <w:rStyle w:val="style3"/>
+        </w:rPr>
+        <w:t>Протокол</w:t>
+      </w:r>
+      <w:r>
+        <w:rPr>
+          <w:rStyle w:val="style3"/>
+        </w:rPr>
+        <w:t xml:space="preserve"> </w:t>
+      </w:r>
+      <w:r>
+        <w:rPr>
+          <w:rStyle w:val="style3"/>
+          <w:lang w:val="en-US"/>
+        </w:rPr>
+        <w:t>IPSec</w:t>
+      </w:r>
+      <w:bookmarkEnd w:id="7"/>
+    </w:p>
+    <w:p>
+      <w:pPr>
+        <w:pStyle w:val="a5"/>
+        <w:rPr>
+          <w:rStyle w:val="style3"/>
+        </w:rPr>
+      </w:pPr>
+      <w:r>
+        <w:rPr>
+          <w:rStyle w:val="style3"/>
+        </w:rPr>
+        <w:t>Так як</w:t>
+      </w:r>
+      <w:r>
+        <w:rPr>
+          <w:rStyle w:val="style3"/>
+        </w:rPr>
+        <w:t xml:space="preserve"> інформація яка буде передаватися становить медичну таємницю, а обмін буде здійснюватися через набір протоколів </w:t>
+      </w:r>
+      <w:r>
+        <w:rPr>
+          <w:rStyle w:val="style3"/>
+          <w:lang w:val="en-US"/>
+        </w:rPr>
+        <w:t>TCP/IP</w:t>
+      </w:r>
+      <w:r>
+        <w:rPr>
+          <w:rStyle w:val="style3"/>
+        </w:rPr>
+        <w:t xml:space="preserve">, які представляють відкриту систему, постає питання забезпечення безпеки. Для цього було вибрано </w:t>
+      </w:r>
+      <w:r>
+        <w:rPr>
+          <w:rStyle w:val="style3"/>
+          <w:lang w:val="en-US"/>
+        </w:rPr>
+        <w:t>IPSec</w:t>
+      </w:r>
+      <w:r>
+        <w:rPr>
+          <w:rStyle w:val="style3"/>
+        </w:rPr>
+        <w:t xml:space="preserve">, так як протоколи </w:t>
+      </w:r>
+      <w:r>
+        <w:rPr>
+          <w:rStyle w:val="style3"/>
+          <w:lang w:val="en-US"/>
+        </w:rPr>
+        <w:t xml:space="preserve">IPSec </w:t>
+      </w:r>
+      <w:r>
+        <w:rPr>
+          <w:rStyle w:val="style3"/>
+        </w:rPr>
+        <w:t xml:space="preserve">дозволяють </w:t>
+      </w:r>
+      <w:r>
+        <w:rPr>
+          <w:rStyle w:val="style3"/>
+        </w:rPr>
+        <w:t>забезпечити захист даних на мережному рівні.</w:t>
+      </w:r>
+    </w:p>
+    <w:p>
+      <w:pPr>
+        <w:pStyle w:val="a5"/>
+        <w:rPr>
+          <w:rStyle w:val="style3"/>
+        </w:rPr>
+      </w:pPr>
+      <w:proofErr w:type="spellStart"/>
+      <w:r>
+        <w:rPr>
+          <w:rStyle w:val="style3"/>
+        </w:rPr>
+        <w:t>IPsec</w:t>
+      </w:r>
+      <w:proofErr w:type="spellEnd"/>
+      <w:r>
+        <w:rPr>
+          <w:rStyle w:val="style3"/>
+        </w:rPr>
+        <w:t xml:space="preserve"> (скорочення від IP </w:t>
+      </w:r>
+      <w:proofErr w:type="spellStart"/>
+      <w:r>
+        <w:rPr>
+          <w:rStyle w:val="style3"/>
+        </w:rPr>
+        <w:t>Security</w:t>
+      </w:r>
+      <w:proofErr w:type="spellEnd"/>
+      <w:r>
+        <w:rPr>
+          <w:rStyle w:val="style3"/>
+        </w:rPr>
+        <w:t>) —</w:t>
+      </w:r>
+      <w:r>
+        <w:rPr>
+          <w:rStyle w:val="style3"/>
+          <w:lang w:val="en-US"/>
+        </w:rPr>
+        <w:t xml:space="preserve"> </w:t>
+      </w:r>
+      <w:r>
+        <w:rPr>
+          <w:rStyle w:val="style3"/>
+        </w:rPr>
+        <w:t>протоколи</w:t>
+      </w:r>
+      <w:r>
+        <w:rPr>
+          <w:rStyle w:val="style3"/>
+        </w:rPr>
+        <w:t xml:space="preserve"> для забезпечення захисту даних, що передаються за допомогою протоколу IP, дозволяє здійснювати підтвердження </w:t>
+      </w:r>
+      <w:proofErr w:type="spellStart"/>
+      <w:r>
+        <w:rPr>
+          <w:rStyle w:val="style3"/>
+        </w:rPr>
+        <w:t>справжньості</w:t>
+      </w:r>
+      <w:proofErr w:type="spellEnd"/>
+      <w:r>
+        <w:rPr>
+          <w:rStyle w:val="style3"/>
+        </w:rPr>
+        <w:t xml:space="preserve"> та/або шифрування IP-пакетів. </w:t>
+      </w:r>
+      <w:proofErr w:type="spellStart"/>
+      <w:r>
+        <w:rPr>
+          <w:rStyle w:val="style3"/>
+        </w:rPr>
+        <w:t>IPsec</w:t>
+      </w:r>
+      <w:proofErr w:type="spellEnd"/>
+      <w:r>
+        <w:rPr>
+          <w:rStyle w:val="style3"/>
+        </w:rPr>
+        <w:t xml:space="preserve"> також містить в собі протоколи для захищеного обміну ключами в мережі Інтернет.</w:t>
+      </w:r>
+    </w:p>
+    <w:p>
+      <w:pPr>
+        <w:pStyle w:val="a5"/>
+        <w:rPr>
+          <w:rStyle w:val="style3"/>
+        </w:rPr>
+      </w:pPr>
+      <w:r>
+        <w:rPr>
+          <w:rStyle w:val="style3"/>
+        </w:rPr>
+        <w:t xml:space="preserve">Протоколи </w:t>
+      </w:r>
+      <w:proofErr w:type="spellStart"/>
+      <w:r>
+        <w:rPr>
+          <w:rStyle w:val="style3"/>
+        </w:rPr>
+        <w:t>IPsec</w:t>
+      </w:r>
+      <w:proofErr w:type="spellEnd"/>
+      <w:r>
+        <w:rPr>
+          <w:rStyle w:val="style3"/>
+        </w:rPr>
+        <w:t xml:space="preserve">, на відміну від інших добре відомих протоколів SSL та TLS, працюють на мережевому рівні (рівень 3 моделі OSI). Це робить </w:t>
+      </w:r>
+      <w:proofErr w:type="spellStart"/>
+      <w:r>
+        <w:rPr>
+          <w:rStyle w:val="style3"/>
+        </w:rPr>
+        <w:t>IPsec</w:t>
+      </w:r>
+      <w:proofErr w:type="spellEnd"/>
+      <w:r>
+        <w:rPr>
+          <w:rStyle w:val="style3"/>
+        </w:rPr>
+        <w:t xml:space="preserve"> гнучкішим, так що він може використовуватися для захисту будь-яких протоколів, що базуються на TCP та UDP. </w:t>
+      </w:r>
+      <w:proofErr w:type="spellStart"/>
+      <w:r>
+        <w:rPr>
+          <w:rStyle w:val="style3"/>
+        </w:rPr>
+        <w:t>IPsec</w:t>
+      </w:r>
+      <w:proofErr w:type="spellEnd"/>
+      <w:r>
+        <w:rPr>
+          <w:rStyle w:val="style3"/>
+        </w:rPr>
+        <w:t xml:space="preserve"> може використовуватися для забезпечення безпеки між двома IP-вузлами, між двома шлюзами безпеки або між IP-вузлом і шлюзом безпеки. Протокол є "надбудовою" над IP-протоколом, і обробляє сформовані IP-пакети описаним нижче способом. </w:t>
+      </w:r>
+      <w:proofErr w:type="spellStart"/>
+      <w:r>
+        <w:rPr>
+          <w:rStyle w:val="style3"/>
+        </w:rPr>
+        <w:t>IPsec</w:t>
+      </w:r>
+      <w:proofErr w:type="spellEnd"/>
+      <w:r>
+        <w:rPr>
+          <w:rStyle w:val="style3"/>
+        </w:rPr>
+        <w:t xml:space="preserve"> може забезпечувати цілісність та / або конфіденційність даних переданих по мережі.</w:t>
+      </w:r>
+    </w:p>
+    <w:p>
+      <w:pPr>
+        <w:pStyle w:val="a5"/>
+        <w:rPr>
+          <w:rStyle w:val="style3"/>
+        </w:rPr>
+      </w:pPr>
+      <w:proofErr w:type="spellStart"/>
+      <w:r>
+        <w:rPr>
+          <w:rStyle w:val="style3"/>
+        </w:rPr>
+        <w:t>IPsec</w:t>
+      </w:r>
+      <w:proofErr w:type="spellEnd"/>
+      <w:r>
+        <w:rPr>
+          <w:rStyle w:val="style3"/>
+        </w:rPr>
+        <w:t xml:space="preserve"> використовує наступні протоколи для виконання різних функцій:</w:t>
+      </w:r>
+    </w:p>
+    <w:p>
+      <w:pPr>
+        <w:pStyle w:val="a5"/>
+        <w:numPr>
+          <w:ilvl w:val="0"/>
+          <w:numId w:val="9"/>
+        </w:numPr>
+        <w:ind w:left="1134"/>
+        <w:rPr>
+          <w:rStyle w:val="style3"/>
+        </w:rPr>
+      </w:pPr>
+      <w:proofErr w:type="spellStart"/>
+      <w:r>
+        <w:rPr>
+          <w:rStyle w:val="style3"/>
+        </w:rPr>
+        <w:t>Authentication</w:t>
+      </w:r>
+      <w:proofErr w:type="spellEnd"/>
+      <w:r>
+        <w:rPr>
+          <w:rStyle w:val="style3"/>
+        </w:rPr>
+        <w:t xml:space="preserve"> </w:t>
+      </w:r>
+      <w:proofErr w:type="spellStart"/>
+      <w:r>
+        <w:rPr>
+          <w:rStyle w:val="style3"/>
+        </w:rPr>
+        <w:t>Header</w:t>
+      </w:r>
+      <w:proofErr w:type="spellEnd"/>
+      <w:r>
+        <w:rPr>
+          <w:rStyle w:val="style3"/>
+        </w:rPr>
+        <w:t xml:space="preserve"> (АН) забезпечує цілісність віртуального з'єднання (переданих даних), </w:t>
+      </w:r>
+      <w:proofErr w:type="spellStart"/>
+      <w:r>
+        <w:rPr>
+          <w:rStyle w:val="style3"/>
+        </w:rPr>
+        <w:t>аутентифікацію</w:t>
+      </w:r>
+      <w:proofErr w:type="spellEnd"/>
+      <w:r>
+        <w:rPr>
+          <w:rStyle w:val="style3"/>
+        </w:rPr>
+        <w:t xml:space="preserve"> джерела інформації та додаткову функцію із запобігання повторної передачі пакетів</w:t>
+      </w:r>
+    </w:p>
+    <w:p>
+      <w:pPr>
+        <w:pStyle w:val="a5"/>
+        <w:numPr>
+          <w:ilvl w:val="0"/>
+          <w:numId w:val="9"/>
+        </w:numPr>
+        <w:ind w:left="1134"/>
+        <w:rPr>
+          <w:rStyle w:val="style3"/>
+        </w:rPr>
+      </w:pPr>
+      <w:proofErr w:type="spellStart"/>
+      <w:r>
+        <w:rPr>
+          <w:rStyle w:val="style3"/>
+        </w:rPr>
+        <w:t>Encapsulating</w:t>
+      </w:r>
+      <w:proofErr w:type="spellEnd"/>
+      <w:r>
+        <w:rPr>
+          <w:rStyle w:val="style3"/>
+        </w:rPr>
+        <w:t xml:space="preserve"> </w:t>
+      </w:r>
+      <w:proofErr w:type="spellStart"/>
+      <w:r>
+        <w:rPr>
+          <w:rStyle w:val="style3"/>
+        </w:rPr>
+        <w:t>Security</w:t>
+      </w:r>
+      <w:proofErr w:type="spellEnd"/>
+      <w:r>
+        <w:rPr>
+          <w:rStyle w:val="style3"/>
+        </w:rPr>
+        <w:t xml:space="preserve"> </w:t>
+      </w:r>
+      <w:proofErr w:type="spellStart"/>
+      <w:r>
+        <w:rPr>
+          <w:rStyle w:val="style3"/>
+        </w:rPr>
+        <w:t>Payload</w:t>
+      </w:r>
+      <w:proofErr w:type="spellEnd"/>
+      <w:r>
+        <w:rPr>
+          <w:rStyle w:val="style3"/>
+        </w:rPr>
+        <w:t xml:space="preserve"> (ESP) може забезпечити конфіденційність (шифрування) переданої інформації, обмеження потоку конфіденційного </w:t>
+      </w:r>
+      <w:proofErr w:type="spellStart"/>
+      <w:r>
+        <w:rPr>
+          <w:rStyle w:val="style3"/>
+        </w:rPr>
+        <w:t>трафіку</w:t>
+      </w:r>
+      <w:proofErr w:type="spellEnd"/>
+      <w:r>
+        <w:rPr>
+          <w:rStyle w:val="style3"/>
+        </w:rPr>
+        <w:t xml:space="preserve">. Крім цього, він може забезпечити цілісність віртуального з'єднання (переданих даних), </w:t>
+      </w:r>
+      <w:proofErr w:type="spellStart"/>
+      <w:r>
+        <w:rPr>
+          <w:rStyle w:val="style3"/>
+        </w:rPr>
+        <w:t>аутентифікацію</w:t>
+      </w:r>
+      <w:proofErr w:type="spellEnd"/>
+      <w:r>
+        <w:rPr>
+          <w:rStyle w:val="style3"/>
+        </w:rPr>
+        <w:t xml:space="preserve"> джерела інформації та додаткову функцію із запобігання повторної </w:t>
+      </w:r>
+      <w:r>
+        <w:rPr>
+          <w:rStyle w:val="style3"/>
+        </w:rPr>
+        <w:lastRenderedPageBreak/>
+        <w:t>передачі пакетів (Всякий раз, коли застосовується ESP, в обов'язковому порядку повинен використовуватися той чи інший набір даних послуг із забезпечення безпеки)</w:t>
+      </w:r>
+    </w:p>
+    <w:p>
+      <w:pPr>
+        <w:pStyle w:val="a5"/>
+        <w:numPr>
+          <w:ilvl w:val="0"/>
+          <w:numId w:val="9"/>
+        </w:numPr>
+        <w:ind w:left="1134"/>
+        <w:rPr>
+          <w:rStyle w:val="style3"/>
+        </w:rPr>
+      </w:pPr>
+      <w:proofErr w:type="spellStart"/>
+      <w:r>
+        <w:rPr>
+          <w:rStyle w:val="style3"/>
+        </w:rPr>
+        <w:t>Security</w:t>
+      </w:r>
+      <w:proofErr w:type="spellEnd"/>
+      <w:r>
+        <w:rPr>
+          <w:rStyle w:val="style3"/>
+        </w:rPr>
+        <w:t xml:space="preserve"> </w:t>
+      </w:r>
+      <w:proofErr w:type="spellStart"/>
+      <w:r>
+        <w:rPr>
+          <w:rStyle w:val="style3"/>
+        </w:rPr>
+        <w:t>Association</w:t>
+      </w:r>
+      <w:proofErr w:type="spellEnd"/>
+      <w:r>
+        <w:rPr>
+          <w:rStyle w:val="style3"/>
+        </w:rPr>
+        <w:t xml:space="preserve"> (SA) забезпечують зв'язку алгоритмів і даних, які надають параметри, необхідні для роботи AH і / або ESP. Internet </w:t>
+      </w:r>
+      <w:proofErr w:type="spellStart"/>
+      <w:r>
+        <w:rPr>
+          <w:rStyle w:val="style3"/>
+        </w:rPr>
+        <w:t>security</w:t>
+      </w:r>
+      <w:proofErr w:type="spellEnd"/>
+      <w:r>
+        <w:rPr>
+          <w:rStyle w:val="style3"/>
+        </w:rPr>
+        <w:t xml:space="preserve"> </w:t>
+      </w:r>
+      <w:proofErr w:type="spellStart"/>
+      <w:r>
+        <w:rPr>
+          <w:rStyle w:val="style3"/>
+        </w:rPr>
+        <w:t>association</w:t>
+      </w:r>
+      <w:proofErr w:type="spellEnd"/>
+      <w:r>
+        <w:rPr>
+          <w:rStyle w:val="style3"/>
+        </w:rPr>
+        <w:t xml:space="preserve"> </w:t>
+      </w:r>
+      <w:proofErr w:type="spellStart"/>
+      <w:r>
+        <w:rPr>
+          <w:rStyle w:val="style3"/>
+        </w:rPr>
+        <w:t>and</w:t>
+      </w:r>
+      <w:proofErr w:type="spellEnd"/>
+      <w:r>
+        <w:rPr>
+          <w:rStyle w:val="style3"/>
+        </w:rPr>
+        <w:t xml:space="preserve"> </w:t>
+      </w:r>
+      <w:proofErr w:type="spellStart"/>
+      <w:r>
+        <w:rPr>
+          <w:rStyle w:val="style3"/>
+        </w:rPr>
+        <w:t>key</w:t>
+      </w:r>
+      <w:proofErr w:type="spellEnd"/>
+      <w:r>
+        <w:rPr>
+          <w:rStyle w:val="style3"/>
+        </w:rPr>
+        <w:t xml:space="preserve"> </w:t>
+      </w:r>
+      <w:proofErr w:type="spellStart"/>
+      <w:r>
+        <w:rPr>
+          <w:rStyle w:val="style3"/>
+        </w:rPr>
+        <w:t>management</w:t>
+      </w:r>
+      <w:proofErr w:type="spellEnd"/>
+      <w:r>
+        <w:rPr>
+          <w:rStyle w:val="style3"/>
+        </w:rPr>
+        <w:t xml:space="preserve"> </w:t>
+      </w:r>
+      <w:proofErr w:type="spellStart"/>
+      <w:r>
+        <w:rPr>
+          <w:rStyle w:val="style3"/>
+        </w:rPr>
+        <w:t>protocol</w:t>
+      </w:r>
+      <w:proofErr w:type="spellEnd"/>
+      <w:r>
+        <w:rPr>
+          <w:rStyle w:val="style3"/>
+        </w:rPr>
+        <w:t xml:space="preserve"> (ISAKMP) забезпечує основу для </w:t>
+      </w:r>
+      <w:proofErr w:type="spellStart"/>
+      <w:r>
+        <w:rPr>
+          <w:rStyle w:val="style3"/>
+        </w:rPr>
+        <w:t>аутентифікації</w:t>
+      </w:r>
+      <w:proofErr w:type="spellEnd"/>
+      <w:r>
+        <w:rPr>
+          <w:rStyle w:val="style3"/>
+        </w:rPr>
+        <w:t xml:space="preserve"> і обміну ключами, перевірки автентичності ключів.</w:t>
+      </w:r>
+    </w:p>
+    <w:p>
+      <w:pPr>
+        <w:pStyle w:val="af4"/>
+        <w:rPr>
+          <w:rStyle w:val="style3"/>
+        </w:rPr>
+      </w:pPr>
+      <w:bookmarkStart w:id="8" w:name="_Toc397644606"/>
       <w:r>
         <w:rPr>
           <w:rStyle w:val="style3"/>
         </w:rPr>
         <w:t>Висновок</w:t>
       </w:r>
-      <w:bookmarkEnd w:id="7"/>
+      <w:bookmarkEnd w:id="8"/>
     </w:p>
     <w:p>
       <w:pPr>
@@ -6395,404 +7962,229 @@
         <w:ind w:firstLine="720"/>
         <w:jc w:val="both"/>
         <w:rPr>
+          <w:rFonts w:ascii="Times New Roman" w:hAnsi="Times New Roman"/>
+          <w:sz w:val="28"/>
+          <w:szCs w:val="28"/>
+        </w:rPr>
+      </w:pPr>
+      <w:r>
+        <w:rPr>
           <w:rStyle w:val="apple-style-span"/>
           <w:rFonts w:ascii="Times New Roman" w:hAnsi="Times New Roman"/>
           <w:sz w:val="28"/>
           <w:szCs w:val="28"/>
         </w:rPr>
-      </w:pPr>
-      <w:r>
+        <w:t xml:space="preserve">Під час виконання переддипломної практики мною було запропоновано реалізувати </w:t>
+      </w:r>
+      <w:r>
+        <w:rPr>
+          <w:rFonts w:ascii="Times New Roman" w:hAnsi="Times New Roman"/>
+          <w:sz w:val="28"/>
+          <w:szCs w:val="28"/>
+        </w:rPr>
+        <w:t>мобільний термінал системи передачі медичних зображень, який буде обмінюватися даними з сервером</w:t>
+      </w:r>
+      <w:r>
+        <w:rPr>
+          <w:rFonts w:ascii="Times New Roman" w:hAnsi="Times New Roman"/>
+          <w:sz w:val="28"/>
+          <w:szCs w:val="28"/>
+        </w:rPr>
+        <w:t xml:space="preserve"> </w:t>
+      </w:r>
+      <w:r>
+        <w:rPr>
+          <w:rFonts w:ascii="Times New Roman" w:hAnsi="Times New Roman"/>
+          <w:sz w:val="28"/>
+          <w:szCs w:val="28"/>
+          <w:lang w:val="en-US"/>
+        </w:rPr>
+        <w:t>DICOM</w:t>
+      </w:r>
+      <w:r>
+        <w:rPr>
+          <w:rFonts w:ascii="Times New Roman" w:hAnsi="Times New Roman"/>
+          <w:sz w:val="28"/>
+          <w:szCs w:val="28"/>
+        </w:rPr>
+        <w:t xml:space="preserve"> з використанням протоколу </w:t>
+      </w:r>
+      <w:r>
+        <w:rPr>
+          <w:rFonts w:ascii="Times New Roman" w:hAnsi="Times New Roman"/>
+          <w:sz w:val="28"/>
+          <w:szCs w:val="28"/>
+          <w:lang w:val="en-US"/>
+        </w:rPr>
+        <w:t>IPSec</w:t>
+      </w:r>
+      <w:r>
+        <w:rPr>
+          <w:rFonts w:ascii="Times New Roman" w:hAnsi="Times New Roman"/>
+          <w:sz w:val="28"/>
+          <w:szCs w:val="28"/>
+          <w:lang w:val="en-US"/>
+        </w:rPr>
+        <w:t>.</w:t>
+      </w:r>
+      <w:r>
+        <w:rPr>
+          <w:rFonts w:ascii="Times New Roman" w:hAnsi="Times New Roman"/>
+          <w:sz w:val="28"/>
+          <w:szCs w:val="28"/>
+        </w:rPr>
+        <w:t xml:space="preserve"> </w:t>
+      </w:r>
+    </w:p>
+    <w:p>
+      <w:pPr>
+        <w:spacing w:after="0" w:line="360" w:lineRule="auto"/>
+        <w:ind w:firstLine="720"/>
+        <w:jc w:val="both"/>
+        <w:rPr>
+          <w:rFonts w:ascii="Times New Roman" w:hAnsi="Times New Roman"/>
+          <w:sz w:val="28"/>
+          <w:szCs w:val="28"/>
+        </w:rPr>
+      </w:pPr>
+      <w:r>
+        <w:rPr>
+          <w:rFonts w:ascii="Times New Roman" w:hAnsi="Times New Roman"/>
+          <w:sz w:val="28"/>
+          <w:szCs w:val="28"/>
+        </w:rPr>
+        <w:t>Було проаналізовано медичні стандарти</w:t>
+      </w:r>
+      <w:r>
+        <w:rPr>
+          <w:rFonts w:ascii="Times New Roman" w:hAnsi="Times New Roman"/>
+          <w:sz w:val="28"/>
+          <w:szCs w:val="28"/>
+          <w:lang w:val="en-US"/>
+        </w:rPr>
+        <w:t xml:space="preserve"> </w:t>
+      </w:r>
+      <w:r>
+        <w:rPr>
+          <w:rFonts w:ascii="Times New Roman" w:hAnsi="Times New Roman"/>
+          <w:sz w:val="28"/>
+          <w:szCs w:val="28"/>
+        </w:rPr>
+        <w:t>та технології взаємодії.</w:t>
+      </w:r>
+      <w:r>
+        <w:rPr>
+          <w:rFonts w:ascii="Times New Roman" w:hAnsi="Times New Roman"/>
+          <w:sz w:val="28"/>
+          <w:szCs w:val="28"/>
+          <w:lang w:val="en-US"/>
+        </w:rPr>
+        <w:t xml:space="preserve"> </w:t>
+      </w:r>
+      <w:r>
+        <w:rPr>
+          <w:rFonts w:ascii="Times New Roman" w:hAnsi="Times New Roman"/>
+          <w:sz w:val="28"/>
+          <w:szCs w:val="28"/>
+        </w:rPr>
+        <w:t xml:space="preserve">Для реалізації вибрано стандарт </w:t>
+      </w:r>
+      <w:r>
+        <w:rPr>
+          <w:rFonts w:ascii="Times New Roman" w:hAnsi="Times New Roman"/>
+          <w:sz w:val="28"/>
+          <w:szCs w:val="28"/>
+          <w:lang w:val="en-US"/>
+        </w:rPr>
+        <w:t>DICOM</w:t>
+      </w:r>
+      <w:r>
+        <w:rPr>
+          <w:rFonts w:ascii="Times New Roman" w:hAnsi="Times New Roman"/>
+          <w:sz w:val="28"/>
+          <w:szCs w:val="28"/>
+        </w:rPr>
+        <w:t xml:space="preserve">, так як він в повному обсязі підтримує роботу з зображеннями, а також підтримується провідними виробниками медичного обладнання. Існує багато систем що реалізують </w:t>
+      </w:r>
+      <w:r>
+        <w:rPr>
+          <w:rFonts w:ascii="Times New Roman" w:hAnsi="Times New Roman"/>
+          <w:sz w:val="28"/>
+          <w:szCs w:val="28"/>
+          <w:lang w:val="en-US"/>
+        </w:rPr>
+        <w:t>DICOM</w:t>
+      </w:r>
+      <w:r>
+        <w:rPr>
+          <w:rFonts w:ascii="Times New Roman" w:hAnsi="Times New Roman"/>
+          <w:sz w:val="28"/>
+          <w:szCs w:val="28"/>
+        </w:rPr>
+        <w:t xml:space="preserve"> стандарт, проте їм не вистачає мобільного та зручного інтерфейсу для роботи з зображеннями</w:t>
+      </w:r>
+      <w:r>
+        <w:rPr>
+          <w:rFonts w:ascii="Times New Roman" w:hAnsi="Times New Roman"/>
+          <w:sz w:val="28"/>
+          <w:szCs w:val="28"/>
+        </w:rPr>
+        <w:t xml:space="preserve">. Тому розробка даного терміналу є актуальною, оскільки </w:t>
+      </w:r>
+      <w:r>
+        <w:rPr>
+          <w:rFonts w:ascii="Times New Roman" w:hAnsi="Times New Roman"/>
+          <w:sz w:val="28"/>
+          <w:szCs w:val="28"/>
+        </w:rPr>
+        <w:t>дозволить збільшити оперативність прийняття рішень та дасть лікарю багатофункціональний інструмент перегляду медичної інформації</w:t>
+      </w:r>
+      <w:r>
+        <w:rPr>
+          <w:rFonts w:ascii="Times New Roman" w:hAnsi="Times New Roman"/>
+          <w:sz w:val="28"/>
+          <w:szCs w:val="28"/>
+        </w:rPr>
+        <w:t xml:space="preserve"> та зменшить час лікування пацієнта.</w:t>
+      </w:r>
+    </w:p>
+    <w:p>
+      <w:pPr>
+        <w:spacing w:after="0" w:line="360" w:lineRule="auto"/>
+        <w:ind w:firstLine="720"/>
+        <w:jc w:val="both"/>
         <w:rPr>
           <w:rStyle w:val="apple-style-span"/>
           <w:rFonts w:ascii="Times New Roman" w:hAnsi="Times New Roman"/>
-          <w:sz w:val="28"/>
-          <w:szCs w:val="28"/>
-        </w:rPr>
-        <w:t>У</w:t>
-      </w:r>
-      <w:r>
-        <w:rPr>
-          <w:rStyle w:val="apple-style-span"/>
-          <w:rFonts w:ascii="Times New Roman" w:hAnsi="Times New Roman"/>
-          <w:sz w:val="28"/>
-          <w:szCs w:val="28"/>
-        </w:rPr>
-        <w:t xml:space="preserve"> </w:t>
-      </w:r>
-      <w:r>
-        <w:rPr>
-          <w:rStyle w:val="apple-style-span"/>
-          <w:rFonts w:ascii="Times New Roman" w:hAnsi="Times New Roman"/>
-          <w:sz w:val="28"/>
-          <w:szCs w:val="28"/>
-        </w:rPr>
-        <w:t>більшості медичних закладів України документообіг традиційно здійснюється у</w:t>
-      </w:r>
-      <w:r>
-        <w:rPr>
-          <w:rStyle w:val="apple-style-span"/>
-          <w:rFonts w:ascii="Times New Roman" w:hAnsi="Times New Roman"/>
-          <w:sz w:val="28"/>
-          <w:szCs w:val="28"/>
-        </w:rPr>
-        <w:t xml:space="preserve"> </w:t>
-      </w:r>
-      <w:r>
-        <w:rPr>
-          <w:rStyle w:val="apple-style-span"/>
-          <w:rFonts w:ascii="Times New Roman" w:hAnsi="Times New Roman"/>
-          <w:sz w:val="28"/>
-          <w:szCs w:val="28"/>
-        </w:rPr>
-        <w:t>паперовому вигляді. Це</w:t>
-      </w:r>
-      <w:r>
-        <w:rPr>
-          <w:rStyle w:val="apple-style-span"/>
-          <w:rFonts w:ascii="Times New Roman" w:hAnsi="Times New Roman"/>
-          <w:sz w:val="28"/>
-          <w:szCs w:val="28"/>
-        </w:rPr>
-        <w:t xml:space="preserve"> </w:t>
-      </w:r>
-      <w:r>
-        <w:rPr>
-          <w:rStyle w:val="apple-style-span"/>
-          <w:rFonts w:ascii="Times New Roman" w:hAnsi="Times New Roman"/>
-          <w:sz w:val="28"/>
-          <w:szCs w:val="28"/>
-        </w:rPr>
-        <w:t>час від часу стає причиною помилок при фіксуванні даних пацієнтів, проблем зі</w:t>
-      </w:r>
-      <w:r>
-        <w:rPr>
-          <w:rStyle w:val="apple-style-span"/>
-          <w:rFonts w:ascii="Times New Roman" w:hAnsi="Times New Roman"/>
-          <w:sz w:val="28"/>
-          <w:szCs w:val="28"/>
-        </w:rPr>
-        <w:t xml:space="preserve"> </w:t>
-      </w:r>
-      <w:r>
-        <w:rPr>
-          <w:rStyle w:val="apple-style-span"/>
-          <w:rFonts w:ascii="Times New Roman" w:hAnsi="Times New Roman"/>
-          <w:sz w:val="28"/>
-          <w:szCs w:val="28"/>
-        </w:rPr>
-        <w:t>зберіганням і</w:t>
-      </w:r>
-      <w:r>
-        <w:rPr>
-          <w:rStyle w:val="apple-style-span"/>
-          <w:rFonts w:ascii="Times New Roman" w:hAnsi="Times New Roman"/>
-          <w:sz w:val="28"/>
-          <w:szCs w:val="28"/>
-        </w:rPr>
-        <w:t xml:space="preserve"> </w:t>
-      </w:r>
-      <w:r>
-        <w:rPr>
-          <w:rStyle w:val="apple-style-span"/>
-          <w:rFonts w:ascii="Times New Roman" w:hAnsi="Times New Roman"/>
-          <w:sz w:val="28"/>
-          <w:szCs w:val="28"/>
-        </w:rPr>
-        <w:t>впорядкуванням результатів аналізів та</w:t>
-      </w:r>
-      <w:r>
-        <w:rPr>
-          <w:rStyle w:val="apple-style-span"/>
-          <w:rFonts w:ascii="Times New Roman" w:hAnsi="Times New Roman"/>
-          <w:sz w:val="28"/>
-          <w:szCs w:val="28"/>
-        </w:rPr>
-        <w:t xml:space="preserve"> </w:t>
-      </w:r>
-      <w:r>
-        <w:rPr>
-          <w:rStyle w:val="apple-style-span"/>
-          <w:rFonts w:ascii="Times New Roman" w:hAnsi="Times New Roman"/>
-          <w:sz w:val="28"/>
-          <w:szCs w:val="28"/>
-        </w:rPr>
-        <w:t>різноманітних медичних досліджень (рентгенографія, томографія, УЗД тощо) і, як</w:t>
-      </w:r>
-      <w:r>
-        <w:rPr>
-          <w:rStyle w:val="apple-style-span"/>
-          <w:rFonts w:ascii="Times New Roman" w:hAnsi="Times New Roman"/>
-          <w:sz w:val="28"/>
-          <w:szCs w:val="28"/>
-        </w:rPr>
-        <w:t xml:space="preserve"> </w:t>
-      </w:r>
-      <w:r>
-        <w:rPr>
-          <w:rStyle w:val="apple-style-span"/>
-          <w:rFonts w:ascii="Times New Roman" w:hAnsi="Times New Roman"/>
-          <w:sz w:val="28"/>
-          <w:szCs w:val="28"/>
-        </w:rPr>
-        <w:t>результат, може призвести до</w:t>
-      </w:r>
-      <w:r>
-        <w:rPr>
-          <w:rStyle w:val="apple-style-span"/>
-          <w:rFonts w:ascii="Times New Roman" w:hAnsi="Times New Roman"/>
-          <w:sz w:val="28"/>
-          <w:szCs w:val="28"/>
-        </w:rPr>
-        <w:t xml:space="preserve"> </w:t>
-      </w:r>
-      <w:r>
-        <w:rPr>
-          <w:rStyle w:val="apple-style-span"/>
-          <w:rFonts w:ascii="Times New Roman" w:hAnsi="Times New Roman"/>
-          <w:sz w:val="28"/>
-          <w:szCs w:val="28"/>
-        </w:rPr>
-        <w:t>непередбачуваних наслідків. До</w:t>
-      </w:r>
-      <w:r>
-        <w:rPr>
-          <w:rStyle w:val="apple-style-span"/>
-          <w:rFonts w:ascii="Times New Roman" w:hAnsi="Times New Roman"/>
-          <w:sz w:val="28"/>
-          <w:szCs w:val="28"/>
-        </w:rPr>
-        <w:t xml:space="preserve"> </w:t>
-      </w:r>
-      <w:r>
-        <w:rPr>
-          <w:rStyle w:val="apple-style-span"/>
-          <w:rFonts w:ascii="Times New Roman" w:hAnsi="Times New Roman"/>
-          <w:sz w:val="28"/>
-          <w:szCs w:val="28"/>
-        </w:rPr>
-        <w:t>того</w:t>
-      </w:r>
-      <w:r>
-        <w:rPr>
-          <w:rStyle w:val="apple-style-span"/>
-          <w:rFonts w:ascii="Times New Roman" w:hAnsi="Times New Roman"/>
-          <w:sz w:val="28"/>
-          <w:szCs w:val="28"/>
-        </w:rPr>
-        <w:t xml:space="preserve"> </w:t>
-      </w:r>
-      <w:r>
-        <w:rPr>
-          <w:rStyle w:val="apple-style-span"/>
-          <w:rFonts w:ascii="Times New Roman" w:hAnsi="Times New Roman"/>
-          <w:sz w:val="28"/>
-          <w:szCs w:val="28"/>
-        </w:rPr>
-        <w:t>ж, через використання великої кількості паперових документів персонал клінік витрачає занадто багато часу на</w:t>
-      </w:r>
-      <w:r>
-        <w:rPr>
-          <w:rStyle w:val="apple-style-span"/>
-          <w:rFonts w:ascii="Times New Roman" w:hAnsi="Times New Roman"/>
-          <w:sz w:val="28"/>
-          <w:szCs w:val="28"/>
-        </w:rPr>
-        <w:t xml:space="preserve"> </w:t>
-      </w:r>
-      <w:r>
-        <w:rPr>
-          <w:rStyle w:val="apple-style-span"/>
-          <w:rFonts w:ascii="Times New Roman" w:hAnsi="Times New Roman"/>
-          <w:sz w:val="28"/>
-          <w:szCs w:val="28"/>
-        </w:rPr>
-        <w:t>виконання рутинної роботи та</w:t>
-      </w:r>
-      <w:r>
-        <w:rPr>
-          <w:rStyle w:val="apple-style-span"/>
-          <w:rFonts w:ascii="Times New Roman" w:hAnsi="Times New Roman"/>
-          <w:sz w:val="28"/>
-          <w:szCs w:val="28"/>
-        </w:rPr>
-        <w:t xml:space="preserve"> </w:t>
-      </w:r>
-      <w:r>
-        <w:rPr>
-          <w:rStyle w:val="apple-style-span"/>
-          <w:rFonts w:ascii="Times New Roman" w:hAnsi="Times New Roman"/>
-          <w:sz w:val="28"/>
-          <w:szCs w:val="28"/>
-        </w:rPr>
-        <w:t xml:space="preserve">пошук даних пацієнтів. Виписування необхідних довідок </w:t>
-      </w:r>
-      <w:r>
-        <w:rPr>
-          <w:rStyle w:val="apple-style-span"/>
-          <w:rFonts w:ascii="Times New Roman" w:hAnsi="Times New Roman"/>
-          <w:sz w:val="28"/>
-          <w:szCs w:val="28"/>
-        </w:rPr>
-        <w:lastRenderedPageBreak/>
-        <w:t>може зайняти до</w:t>
-      </w:r>
-      <w:r>
-        <w:rPr>
-          <w:rStyle w:val="apple-style-span"/>
-          <w:rFonts w:ascii="Times New Roman" w:hAnsi="Times New Roman"/>
-          <w:sz w:val="28"/>
-          <w:szCs w:val="28"/>
-        </w:rPr>
-        <w:t xml:space="preserve"> </w:t>
-      </w:r>
-      <w:r>
-        <w:rPr>
-          <w:rStyle w:val="apple-style-span"/>
-          <w:rFonts w:ascii="Times New Roman" w:hAnsi="Times New Roman"/>
-          <w:sz w:val="28"/>
-          <w:szCs w:val="28"/>
-        </w:rPr>
-        <w:t>декількох днів, та</w:t>
-      </w:r>
-      <w:r>
-        <w:rPr>
-          <w:rStyle w:val="apple-style-span"/>
-          <w:rFonts w:ascii="Times New Roman" w:hAnsi="Times New Roman"/>
-          <w:sz w:val="28"/>
-          <w:szCs w:val="28"/>
-        </w:rPr>
-        <w:t xml:space="preserve"> </w:t>
-      </w:r>
-      <w:r>
-        <w:rPr>
-          <w:rStyle w:val="apple-style-span"/>
-          <w:rFonts w:ascii="Times New Roman" w:hAnsi="Times New Roman"/>
-          <w:sz w:val="28"/>
-          <w:szCs w:val="28"/>
-        </w:rPr>
-        <w:t>й</w:t>
-      </w:r>
-      <w:r>
-        <w:rPr>
-          <w:rStyle w:val="apple-style-span"/>
-          <w:rFonts w:ascii="Times New Roman" w:hAnsi="Times New Roman"/>
-          <w:sz w:val="28"/>
-          <w:szCs w:val="28"/>
-        </w:rPr>
-        <w:t xml:space="preserve"> </w:t>
-      </w:r>
-      <w:r>
-        <w:rPr>
-          <w:rStyle w:val="apple-style-span"/>
-          <w:rFonts w:ascii="Times New Roman" w:hAnsi="Times New Roman"/>
-          <w:sz w:val="28"/>
-          <w:szCs w:val="28"/>
-        </w:rPr>
-        <w:t>готових бланків вистачає далеко не</w:t>
-      </w:r>
-      <w:r>
-        <w:rPr>
-          <w:rStyle w:val="apple-style-span"/>
-          <w:rFonts w:ascii="Times New Roman" w:hAnsi="Times New Roman"/>
-          <w:sz w:val="28"/>
-          <w:szCs w:val="28"/>
-        </w:rPr>
-        <w:t xml:space="preserve"> </w:t>
-      </w:r>
-      <w:r>
-        <w:rPr>
-          <w:rStyle w:val="apple-style-span"/>
-          <w:rFonts w:ascii="Times New Roman" w:hAnsi="Times New Roman"/>
-          <w:sz w:val="28"/>
-          <w:szCs w:val="28"/>
-        </w:rPr>
-        <w:t>завжди.</w:t>
-      </w:r>
-      <w:r>
-        <w:rPr>
-          <w:rStyle w:val="apple-style-span"/>
-          <w:rFonts w:ascii="Times New Roman" w:hAnsi="Times New Roman"/>
-          <w:sz w:val="28"/>
-          <w:szCs w:val="28"/>
-        </w:rPr>
-        <w:t xml:space="preserve"> </w:t>
-      </w:r>
-    </w:p>
-    <w:p>
-      <w:pPr>
-        <w:spacing w:after="0" w:line="360" w:lineRule="auto"/>
-        <w:ind w:firstLine="567"/>
-        <w:contextualSpacing/>
-        <w:jc w:val="both"/>
-        <w:rPr>
-          <w:rFonts w:ascii="Times New Roman" w:hAnsi="Times New Roman"/>
-          <w:sz w:val="28"/>
-          <w:szCs w:val="28"/>
-        </w:rPr>
-      </w:pPr>
-      <w:r>
-        <w:rPr>
-          <w:rFonts w:ascii="Times New Roman" w:hAnsi="Times New Roman"/>
-          <w:sz w:val="28"/>
-          <w:szCs w:val="28"/>
-        </w:rPr>
-        <w:t>Рішення, що мною було запропоновано – це ідея розробити</w:t>
-      </w:r>
-      <w:r>
-        <w:rPr>
-          <w:rFonts w:ascii="Times New Roman" w:hAnsi="Times New Roman"/>
-          <w:sz w:val="28"/>
-          <w:szCs w:val="28"/>
-        </w:rPr>
-        <w:t xml:space="preserve"> </w:t>
-      </w:r>
-      <w:r>
-        <w:rPr>
-          <w:rFonts w:ascii="Times New Roman" w:hAnsi="Times New Roman"/>
-          <w:sz w:val="28"/>
-          <w:szCs w:val="28"/>
-        </w:rPr>
-        <w:t>клієнтську програму для роботи з медичною системою на базі планшетного комп’ютера. Це дозволить зменшити використання паперового документообігу. В зв’язку з широким поширенням планшетних комп’ютерів за останні кілька років, також можна буде використовувати персональні комп’ютери лікарів</w:t>
-      </w:r>
-      <w:r>
-        <w:rPr>
-          <w:rFonts w:ascii="Times New Roman" w:hAnsi="Times New Roman"/>
-          <w:sz w:val="28"/>
-          <w:szCs w:val="28"/>
-        </w:rPr>
-        <w:t>, що дозволить зменшити кошти для навчання користування даним програмним продуктом</w:t>
-      </w:r>
-      <w:r>
-        <w:rPr>
-          <w:rFonts w:ascii="Times New Roman" w:hAnsi="Times New Roman"/>
-          <w:sz w:val="28"/>
-          <w:szCs w:val="28"/>
-        </w:rPr>
-        <w:t xml:space="preserve"> та закупівлю обладнання</w:t>
-      </w:r>
-      <w:r>
-        <w:rPr>
-          <w:rFonts w:ascii="Times New Roman" w:hAnsi="Times New Roman"/>
-          <w:sz w:val="28"/>
-          <w:szCs w:val="28"/>
-        </w:rPr>
-        <w:t>. Основними перевагами є можливість мобільного використовування планшетного комп’ютера, що дозволить збільшити оперативність прийняття рішень</w:t>
-      </w:r>
-      <w:r>
-        <w:rPr>
-          <w:rFonts w:ascii="Times New Roman" w:hAnsi="Times New Roman"/>
-          <w:sz w:val="28"/>
-          <w:szCs w:val="28"/>
-        </w:rPr>
-        <w:t xml:space="preserve"> та дасть лікарю багатофункціональний інструмент перегляду медичної інформації</w:t>
-      </w:r>
-      <w:r>
-        <w:rPr>
-          <w:rFonts w:ascii="Times New Roman" w:hAnsi="Times New Roman"/>
-          <w:sz w:val="28"/>
-          <w:szCs w:val="28"/>
-        </w:rPr>
-        <w:t>.</w:t>
+          <w:color w:val="FF0000"/>
+          <w:sz w:val="28"/>
+          <w:szCs w:val="28"/>
+        </w:rPr>
+      </w:pPr>
+      <w:r>
+        <w:rPr>
+          <w:rFonts w:ascii="Times New Roman" w:hAnsi="Times New Roman"/>
+          <w:sz w:val="28"/>
+          <w:szCs w:val="28"/>
+        </w:rPr>
+        <w:t>Так як система буде клієнт-серверною, для забезпечення безпеки було вибрано протоколи</w:t>
+      </w:r>
+      <w:r>
+        <w:rPr>
+          <w:rFonts w:ascii="Times New Roman" w:hAnsi="Times New Roman"/>
+          <w:sz w:val="28"/>
+          <w:szCs w:val="28"/>
+          <w:lang w:val="en-US"/>
+        </w:rPr>
+        <w:t xml:space="preserve"> IPSec</w:t>
+      </w:r>
+      <w:r>
+        <w:rPr>
+          <w:rFonts w:ascii="Times New Roman" w:hAnsi="Times New Roman"/>
+          <w:sz w:val="28"/>
+          <w:szCs w:val="28"/>
+        </w:rPr>
+        <w:t xml:space="preserve">. Вони дозволяють захистити інформацію на мережному рівні і є гнучкими для налаштування та використання. </w:t>
       </w:r>
     </w:p>
     <w:p>
@@ -7289,99 +8681,13 @@
     </w:lvl>
   </w:abstractNum>
   <w:abstractNum w:abstractNumId="3">
-    <w:nsid w:val="48522B8D"/>
+    <w:nsid w:val="2D210E85"/>
     <w:multiLevelType w:val="hybridMultilevel"/>
-    <w:tmpl w:val="E9F4F64C"/>
-    <w:lvl w:ilvl="0" w:tplc="04220011">
-      <w:start w:val="1"/>
-      <w:numFmt w:val="decimal"/>
-      <w:lvlText w:val="%1)"/>
-      <w:lvlJc w:val="left"/>
-      <w:pPr>
-        <w:ind w:left="1429" w:hanging="360"/>
-      </w:pPr>
-    </w:lvl>
-    <w:lvl w:ilvl="1" w:tplc="04220019" w:tentative="1">
-      <w:start w:val="1"/>
-      <w:numFmt w:val="lowerLetter"/>
-      <w:lvlText w:val="%2."/>
-      <w:lvlJc w:val="left"/>
-      <w:pPr>
-        <w:ind w:left="2149" w:hanging="360"/>
-      </w:pPr>
-    </w:lvl>
-    <w:lvl w:ilvl="2" w:tplc="0422001B" w:tentative="1">
-      <w:start w:val="1"/>
-      <w:numFmt w:val="lowerRoman"/>
-      <w:lvlText w:val="%3."/>
-      <w:lvlJc w:val="right"/>
-      <w:pPr>
-        <w:ind w:left="2869" w:hanging="180"/>
-      </w:pPr>
-    </w:lvl>
-    <w:lvl w:ilvl="3" w:tplc="0422000F" w:tentative="1">
-      <w:start w:val="1"/>
-      <w:numFmt w:val="decimal"/>
-      <w:lvlText w:val="%4."/>
-      <w:lvlJc w:val="left"/>
-      <w:pPr>
-        <w:ind w:left="3589" w:hanging="360"/>
-      </w:pPr>
-    </w:lvl>
-    <w:lvl w:ilvl="4" w:tplc="04220019" w:tentative="1">
-      <w:start w:val="1"/>
-      <w:numFmt w:val="lowerLetter"/>
-      <w:lvlText w:val="%5."/>
-      <w:lvlJc w:val="left"/>
-      <w:pPr>
-        <w:ind w:left="4309" w:hanging="360"/>
-      </w:pPr>
-    </w:lvl>
-    <w:lvl w:ilvl="5" w:tplc="0422001B" w:tentative="1">
-      <w:start w:val="1"/>
-      <w:numFmt w:val="lowerRoman"/>
-      <w:lvlText w:val="%6."/>
-      <w:lvlJc w:val="right"/>
-      <w:pPr>
-        <w:ind w:left="5029" w:hanging="180"/>
-      </w:pPr>
-    </w:lvl>
-    <w:lvl w:ilvl="6" w:tplc="0422000F" w:tentative="1">
-      <w:start w:val="1"/>
-      <w:numFmt w:val="decimal"/>
-      <w:lvlText w:val="%7."/>
-      <w:lvlJc w:val="left"/>
-      <w:pPr>
-        <w:ind w:left="5749" w:hanging="360"/>
-      </w:pPr>
-    </w:lvl>
-    <w:lvl w:ilvl="7" w:tplc="04220019" w:tentative="1">
-      <w:start w:val="1"/>
-      <w:numFmt w:val="lowerLetter"/>
-      <w:lvlText w:val="%8."/>
-      <w:lvlJc w:val="left"/>
-      <w:pPr>
-        <w:ind w:left="6469" w:hanging="360"/>
-      </w:pPr>
-    </w:lvl>
-    <w:lvl w:ilvl="8" w:tplc="0422001B" w:tentative="1">
-      <w:start w:val="1"/>
-      <w:numFmt w:val="lowerRoman"/>
-      <w:lvlText w:val="%9."/>
-      <w:lvlJc w:val="right"/>
-      <w:pPr>
-        <w:ind w:left="7189" w:hanging="180"/>
-      </w:pPr>
-    </w:lvl>
-  </w:abstractNum>
-  <w:abstractNum w:abstractNumId="4">
-    <w:nsid w:val="4D864996"/>
-    <w:multiLevelType w:val="hybridMultilevel"/>
-    <w:tmpl w:val="718EF68A"/>
-    <w:lvl w:ilvl="0" w:tplc="04220001">
+    <w:tmpl w:val="6D387C86"/>
+    <w:lvl w:ilvl="0" w:tplc="F06861F4">
       <w:start w:val="1"/>
       <w:numFmt w:val="bullet"/>
-      <w:lvlText w:val=""/>
+      <w:lvlText w:val=""/>
       <w:lvlJc w:val="left"/>
       <w:pPr>
         <w:ind w:left="1429" w:hanging="360"/>
@@ -7487,10 +8793,10 @@
       </w:rPr>
     </w:lvl>
   </w:abstractNum>
-  <w:abstractNum w:abstractNumId="5">
-    <w:nsid w:val="50521E10"/>
+  <w:abstractNum w:abstractNumId="4">
+    <w:nsid w:val="477F07BE"/>
     <w:multiLevelType w:val="hybridMultilevel"/>
-    <w:tmpl w:val="12A0E14C"/>
+    <w:tmpl w:val="78B670F8"/>
     <w:lvl w:ilvl="0" w:tplc="F06861F4">
       <w:start w:val="1"/>
       <w:numFmt w:val="bullet"/>
@@ -7600,14 +8906,100 @@
       </w:rPr>
     </w:lvl>
   </w:abstractNum>
+  <w:abstractNum w:abstractNumId="5">
+    <w:nsid w:val="48522B8D"/>
+    <w:multiLevelType w:val="hybridMultilevel"/>
+    <w:tmpl w:val="E9F4F64C"/>
+    <w:lvl w:ilvl="0" w:tplc="04220011">
+      <w:start w:val="1"/>
+      <w:numFmt w:val="decimal"/>
+      <w:lvlText w:val="%1)"/>
+      <w:lvlJc w:val="left"/>
+      <w:pPr>
+        <w:ind w:left="1429" w:hanging="360"/>
+      </w:pPr>
+    </w:lvl>
+    <w:lvl w:ilvl="1" w:tplc="04220019" w:tentative="1">
+      <w:start w:val="1"/>
+      <w:numFmt w:val="lowerLetter"/>
+      <w:lvlText w:val="%2."/>
+      <w:lvlJc w:val="left"/>
+      <w:pPr>
+        <w:ind w:left="2149" w:hanging="360"/>
+      </w:pPr>
+    </w:lvl>
+    <w:lvl w:ilvl="2" w:tplc="0422001B" w:tentative="1">
+      <w:start w:val="1"/>
+      <w:numFmt w:val="lowerRoman"/>
+      <w:lvlText w:val="%3."/>
+      <w:lvlJc w:val="right"/>
+      <w:pPr>
+        <w:ind w:left="2869" w:hanging="180"/>
+      </w:pPr>
+    </w:lvl>
+    <w:lvl w:ilvl="3" w:tplc="0422000F" w:tentative="1">
+      <w:start w:val="1"/>
+      <w:numFmt w:val="decimal"/>
+      <w:lvlText w:val="%4."/>
+      <w:lvlJc w:val="left"/>
+      <w:pPr>
+        <w:ind w:left="3589" w:hanging="360"/>
+      </w:pPr>
+    </w:lvl>
+    <w:lvl w:ilvl="4" w:tplc="04220019" w:tentative="1">
+      <w:start w:val="1"/>
+      <w:numFmt w:val="lowerLetter"/>
+      <w:lvlText w:val="%5."/>
+      <w:lvlJc w:val="left"/>
+      <w:pPr>
+        <w:ind w:left="4309" w:hanging="360"/>
+      </w:pPr>
+    </w:lvl>
+    <w:lvl w:ilvl="5" w:tplc="0422001B" w:tentative="1">
+      <w:start w:val="1"/>
+      <w:numFmt w:val="lowerRoman"/>
+      <w:lvlText w:val="%6."/>
+      <w:lvlJc w:val="right"/>
+      <w:pPr>
+        <w:ind w:left="5029" w:hanging="180"/>
+      </w:pPr>
+    </w:lvl>
+    <w:lvl w:ilvl="6" w:tplc="0422000F" w:tentative="1">
+      <w:start w:val="1"/>
+      <w:numFmt w:val="decimal"/>
+      <w:lvlText w:val="%7."/>
+      <w:lvlJc w:val="left"/>
+      <w:pPr>
+        <w:ind w:left="5749" w:hanging="360"/>
+      </w:pPr>
+    </w:lvl>
+    <w:lvl w:ilvl="7" w:tplc="04220019" w:tentative="1">
+      <w:start w:val="1"/>
+      <w:numFmt w:val="lowerLetter"/>
+      <w:lvlText w:val="%8."/>
+      <w:lvlJc w:val="left"/>
+      <w:pPr>
+        <w:ind w:left="6469" w:hanging="360"/>
+      </w:pPr>
+    </w:lvl>
+    <w:lvl w:ilvl="8" w:tplc="0422001B" w:tentative="1">
+      <w:start w:val="1"/>
+      <w:numFmt w:val="lowerRoman"/>
+      <w:lvlText w:val="%9."/>
+      <w:lvlJc w:val="right"/>
+      <w:pPr>
+        <w:ind w:left="7189" w:hanging="180"/>
+      </w:pPr>
+    </w:lvl>
+  </w:abstractNum>
   <w:abstractNum w:abstractNumId="6">
-    <w:nsid w:val="60DC2083"/>
+    <w:nsid w:val="4D864996"/>
     <w:multiLevelType w:val="hybridMultilevel"/>
-    <w:tmpl w:val="EE3E617E"/>
-    <w:lvl w:ilvl="0" w:tplc="F06861F4">
+    <w:tmpl w:val="718EF68A"/>
+    <w:lvl w:ilvl="0" w:tplc="04220001">
       <w:start w:val="1"/>
       <w:numFmt w:val="bullet"/>
-      <w:lvlText w:val=""/>
+      <w:lvlText w:val=""/>
       <w:lvlJc w:val="left"/>
       <w:pPr>
         <w:ind w:left="1429" w:hanging="360"/>
@@ -7714,6 +9106,345 @@
     </w:lvl>
   </w:abstractNum>
   <w:abstractNum w:abstractNumId="7">
+    <w:nsid w:val="50521E10"/>
+    <w:multiLevelType w:val="hybridMultilevel"/>
+    <w:tmpl w:val="12A0E14C"/>
+    <w:lvl w:ilvl="0" w:tplc="F06861F4">
+      <w:start w:val="1"/>
+      <w:numFmt w:val="bullet"/>
+      <w:lvlText w:val=""/>
+      <w:lvlJc w:val="left"/>
+      <w:pPr>
+        <w:ind w:left="1429" w:hanging="360"/>
+      </w:pPr>
+      <w:rPr>
+        <w:rFonts w:ascii="Symbol" w:hAnsi="Symbol" w:hint="default"/>
+      </w:rPr>
+    </w:lvl>
+    <w:lvl w:ilvl="1" w:tplc="04220003" w:tentative="1">
+      <w:start w:val="1"/>
+      <w:numFmt w:val="bullet"/>
+      <w:lvlText w:val="o"/>
+      <w:lvlJc w:val="left"/>
+      <w:pPr>
+        <w:ind w:left="2149" w:hanging="360"/>
+      </w:pPr>
+      <w:rPr>
+        <w:rFonts w:ascii="Courier New" w:hAnsi="Courier New" w:cs="Courier New" w:hint="default"/>
+      </w:rPr>
+    </w:lvl>
+    <w:lvl w:ilvl="2" w:tplc="04220005" w:tentative="1">
+      <w:start w:val="1"/>
+      <w:numFmt w:val="bullet"/>
+      <w:lvlText w:val=""/>
+      <w:lvlJc w:val="left"/>
+      <w:pPr>
+        <w:ind w:left="2869" w:hanging="360"/>
+      </w:pPr>
+      <w:rPr>
+        <w:rFonts w:ascii="Wingdings" w:hAnsi="Wingdings" w:hint="default"/>
+      </w:rPr>
+    </w:lvl>
+    <w:lvl w:ilvl="3" w:tplc="04220001" w:tentative="1">
+      <w:start w:val="1"/>
+      <w:numFmt w:val="bullet"/>
+      <w:lvlText w:val=""/>
+      <w:lvlJc w:val="left"/>
+      <w:pPr>
+        <w:ind w:left="3589" w:hanging="360"/>
+      </w:pPr>
+      <w:rPr>
+        <w:rFonts w:ascii="Symbol" w:hAnsi="Symbol" w:hint="default"/>
+      </w:rPr>
+    </w:lvl>
+    <w:lvl w:ilvl="4" w:tplc="04220003" w:tentative="1">
+      <w:start w:val="1"/>
+      <w:numFmt w:val="bullet"/>
+      <w:lvlText w:val="o"/>
+      <w:lvlJc w:val="left"/>
+      <w:pPr>
+        <w:ind w:left="4309" w:hanging="360"/>
+      </w:pPr>
+      <w:rPr>
+        <w:rFonts w:ascii="Courier New" w:hAnsi="Courier New" w:cs="Courier New" w:hint="default"/>
+      </w:rPr>
+    </w:lvl>
+    <w:lvl w:ilvl="5" w:tplc="04220005" w:tentative="1">
+      <w:start w:val="1"/>
+      <w:numFmt w:val="bullet"/>
+      <w:lvlText w:val=""/>
+      <w:lvlJc w:val="left"/>
+      <w:pPr>
+        <w:ind w:left="5029" w:hanging="360"/>
+      </w:pPr>
+      <w:rPr>
+        <w:rFonts w:ascii="Wingdings" w:hAnsi="Wingdings" w:hint="default"/>
+      </w:rPr>
+    </w:lvl>
+    <w:lvl w:ilvl="6" w:tplc="04220001" w:tentative="1">
+      <w:start w:val="1"/>
+      <w:numFmt w:val="bullet"/>
+      <w:lvlText w:val=""/>
+      <w:lvlJc w:val="left"/>
+      <w:pPr>
+        <w:ind w:left="5749" w:hanging="360"/>
+      </w:pPr>
+      <w:rPr>
+        <w:rFonts w:ascii="Symbol" w:hAnsi="Symbol" w:hint="default"/>
+      </w:rPr>
+    </w:lvl>
+    <w:lvl w:ilvl="7" w:tplc="04220003" w:tentative="1">
+      <w:start w:val="1"/>
+      <w:numFmt w:val="bullet"/>
+      <w:lvlText w:val="o"/>
+      <w:lvlJc w:val="left"/>
+      <w:pPr>
+        <w:ind w:left="6469" w:hanging="360"/>
+      </w:pPr>
+      <w:rPr>
+        <w:rFonts w:ascii="Courier New" w:hAnsi="Courier New" w:cs="Courier New" w:hint="default"/>
+      </w:rPr>
+    </w:lvl>
+    <w:lvl w:ilvl="8" w:tplc="04220005" w:tentative="1">
+      <w:start w:val="1"/>
+      <w:numFmt w:val="bullet"/>
+      <w:lvlText w:val=""/>
+      <w:lvlJc w:val="left"/>
+      <w:pPr>
+        <w:ind w:left="7189" w:hanging="360"/>
+      </w:pPr>
+      <w:rPr>
+        <w:rFonts w:ascii="Wingdings" w:hAnsi="Wingdings" w:hint="default"/>
+      </w:rPr>
+    </w:lvl>
+  </w:abstractNum>
+  <w:abstractNum w:abstractNumId="8">
+    <w:nsid w:val="60DC2083"/>
+    <w:multiLevelType w:val="hybridMultilevel"/>
+    <w:tmpl w:val="EE3E617E"/>
+    <w:lvl w:ilvl="0" w:tplc="F06861F4">
+      <w:start w:val="1"/>
+      <w:numFmt w:val="bullet"/>
+      <w:lvlText w:val=""/>
+      <w:lvlJc w:val="left"/>
+      <w:pPr>
+        <w:ind w:left="1429" w:hanging="360"/>
+      </w:pPr>
+      <w:rPr>
+        <w:rFonts w:ascii="Symbol" w:hAnsi="Symbol" w:hint="default"/>
+      </w:rPr>
+    </w:lvl>
+    <w:lvl w:ilvl="1" w:tplc="04220003" w:tentative="1">
+      <w:start w:val="1"/>
+      <w:numFmt w:val="bullet"/>
+      <w:lvlText w:val="o"/>
+      <w:lvlJc w:val="left"/>
+      <w:pPr>
+        <w:ind w:left="2149" w:hanging="360"/>
+      </w:pPr>
+      <w:rPr>
+        <w:rFonts w:ascii="Courier New" w:hAnsi="Courier New" w:cs="Courier New" w:hint="default"/>
+      </w:rPr>
+    </w:lvl>
+    <w:lvl w:ilvl="2" w:tplc="04220005" w:tentative="1">
+      <w:start w:val="1"/>
+      <w:numFmt w:val="bullet"/>
+      <w:lvlText w:val=""/>
+      <w:lvlJc w:val="left"/>
+      <w:pPr>
+        <w:ind w:left="2869" w:hanging="360"/>
+      </w:pPr>
+      <w:rPr>
+        <w:rFonts w:ascii="Wingdings" w:hAnsi="Wingdings" w:hint="default"/>
+      </w:rPr>
+    </w:lvl>
+    <w:lvl w:ilvl="3" w:tplc="04220001" w:tentative="1">
+      <w:start w:val="1"/>
+      <w:numFmt w:val="bullet"/>
+      <w:lvlText w:val=""/>
+      <w:lvlJc w:val="left"/>
+      <w:pPr>
+        <w:ind w:left="3589" w:hanging="360"/>
+      </w:pPr>
+      <w:rPr>
+        <w:rFonts w:ascii="Symbol" w:hAnsi="Symbol" w:hint="default"/>
+      </w:rPr>
+    </w:lvl>
+    <w:lvl w:ilvl="4" w:tplc="04220003" w:tentative="1">
+      <w:start w:val="1"/>
+      <w:numFmt w:val="bullet"/>
+      <w:lvlText w:val="o"/>
+      <w:lvlJc w:val="left"/>
+      <w:pPr>
+        <w:ind w:left="4309" w:hanging="360"/>
+      </w:pPr>
+      <w:rPr>
+        <w:rFonts w:ascii="Courier New" w:hAnsi="Courier New" w:cs="Courier New" w:hint="default"/>
+      </w:rPr>
+    </w:lvl>
+    <w:lvl w:ilvl="5" w:tplc="04220005" w:tentative="1">
+      <w:start w:val="1"/>
+      <w:numFmt w:val="bullet"/>
+      <w:lvlText w:val=""/>
+      <w:lvlJc w:val="left"/>
+      <w:pPr>
+        <w:ind w:left="5029" w:hanging="360"/>
+      </w:pPr>
+      <w:rPr>
+        <w:rFonts w:ascii="Wingdings" w:hAnsi="Wingdings" w:hint="default"/>
+      </w:rPr>
+    </w:lvl>
+    <w:lvl w:ilvl="6" w:tplc="04220001" w:tentative="1">
+      <w:start w:val="1"/>
+      <w:numFmt w:val="bullet"/>
+      <w:lvlText w:val=""/>
+      <w:lvlJc w:val="left"/>
+      <w:pPr>
+        <w:ind w:left="5749" w:hanging="360"/>
+      </w:pPr>
+      <w:rPr>
+        <w:rFonts w:ascii="Symbol" w:hAnsi="Symbol" w:hint="default"/>
+      </w:rPr>
+    </w:lvl>
+    <w:lvl w:ilvl="7" w:tplc="04220003" w:tentative="1">
+      <w:start w:val="1"/>
+      <w:numFmt w:val="bullet"/>
+      <w:lvlText w:val="o"/>
+      <w:lvlJc w:val="left"/>
+      <w:pPr>
+        <w:ind w:left="6469" w:hanging="360"/>
+      </w:pPr>
+      <w:rPr>
+        <w:rFonts w:ascii="Courier New" w:hAnsi="Courier New" w:cs="Courier New" w:hint="default"/>
+      </w:rPr>
+    </w:lvl>
+    <w:lvl w:ilvl="8" w:tplc="04220005" w:tentative="1">
+      <w:start w:val="1"/>
+      <w:numFmt w:val="bullet"/>
+      <w:lvlText w:val=""/>
+      <w:lvlJc w:val="left"/>
+      <w:pPr>
+        <w:ind w:left="7189" w:hanging="360"/>
+      </w:pPr>
+      <w:rPr>
+        <w:rFonts w:ascii="Wingdings" w:hAnsi="Wingdings" w:hint="default"/>
+      </w:rPr>
+    </w:lvl>
+  </w:abstractNum>
+  <w:abstractNum w:abstractNumId="9">
+    <w:nsid w:val="64CD5186"/>
+    <w:multiLevelType w:val="hybridMultilevel"/>
+    <w:tmpl w:val="72EA012E"/>
+    <w:lvl w:ilvl="0" w:tplc="04220001">
+      <w:start w:val="1"/>
+      <w:numFmt w:val="bullet"/>
+      <w:lvlText w:val=""/>
+      <w:lvlJc w:val="left"/>
+      <w:pPr>
+        <w:ind w:left="1429" w:hanging="360"/>
+      </w:pPr>
+      <w:rPr>
+        <w:rFonts w:ascii="Symbol" w:hAnsi="Symbol" w:hint="default"/>
+      </w:rPr>
+    </w:lvl>
+    <w:lvl w:ilvl="1" w:tplc="04220003" w:tentative="1">
+      <w:start w:val="1"/>
+      <w:numFmt w:val="bullet"/>
+      <w:lvlText w:val="o"/>
+      <w:lvlJc w:val="left"/>
+      <w:pPr>
+        <w:ind w:left="2149" w:hanging="360"/>
+      </w:pPr>
+      <w:rPr>
+        <w:rFonts w:ascii="Courier New" w:hAnsi="Courier New" w:cs="Courier New" w:hint="default"/>
+      </w:rPr>
+    </w:lvl>
+    <w:lvl w:ilvl="2" w:tplc="04220005" w:tentative="1">
+      <w:start w:val="1"/>
+      <w:numFmt w:val="bullet"/>
+      <w:lvlText w:val=""/>
+      <w:lvlJc w:val="left"/>
+      <w:pPr>
+        <w:ind w:left="2869" w:hanging="360"/>
+      </w:pPr>
+      <w:rPr>
+        <w:rFonts w:ascii="Wingdings" w:hAnsi="Wingdings" w:hint="default"/>
+      </w:rPr>
+    </w:lvl>
+    <w:lvl w:ilvl="3" w:tplc="04220001" w:tentative="1">
+      <w:start w:val="1"/>
+      <w:numFmt w:val="bullet"/>
+      <w:lvlText w:val=""/>
+      <w:lvlJc w:val="left"/>
+      <w:pPr>
+        <w:ind w:left="3589" w:hanging="360"/>
+      </w:pPr>
+      <w:rPr>
+        <w:rFonts w:ascii="Symbol" w:hAnsi="Symbol" w:hint="default"/>
+      </w:rPr>
+    </w:lvl>
+    <w:lvl w:ilvl="4" w:tplc="04220003" w:tentative="1">
+      <w:start w:val="1"/>
+      <w:numFmt w:val="bullet"/>
+      <w:lvlText w:val="o"/>
+      <w:lvlJc w:val="left"/>
+      <w:pPr>
+        <w:ind w:left="4309" w:hanging="360"/>
+      </w:pPr>
+      <w:rPr>
+        <w:rFonts w:ascii="Courier New" w:hAnsi="Courier New" w:cs="Courier New" w:hint="default"/>
+      </w:rPr>
+    </w:lvl>
+    <w:lvl w:ilvl="5" w:tplc="04220005" w:tentative="1">
+      <w:start w:val="1"/>
+      <w:numFmt w:val="bullet"/>
+      <w:lvlText w:val=""/>
+      <w:lvlJc w:val="left"/>
+      <w:pPr>
+        <w:ind w:left="5029" w:hanging="360"/>
+      </w:pPr>
+      <w:rPr>
+        <w:rFonts w:ascii="Wingdings" w:hAnsi="Wingdings" w:hint="default"/>
+      </w:rPr>
+    </w:lvl>
+    <w:lvl w:ilvl="6" w:tplc="04220001" w:tentative="1">
+      <w:start w:val="1"/>
+      <w:numFmt w:val="bullet"/>
+      <w:lvlText w:val=""/>
+      <w:lvlJc w:val="left"/>
+      <w:pPr>
+        <w:ind w:left="5749" w:hanging="360"/>
+      </w:pPr>
+      <w:rPr>
+        <w:rFonts w:ascii="Symbol" w:hAnsi="Symbol" w:hint="default"/>
+      </w:rPr>
+    </w:lvl>
+    <w:lvl w:ilvl="7" w:tplc="04220003" w:tentative="1">
+      <w:start w:val="1"/>
+      <w:numFmt w:val="bullet"/>
+      <w:lvlText w:val="o"/>
+      <w:lvlJc w:val="left"/>
+      <w:pPr>
+        <w:ind w:left="6469" w:hanging="360"/>
+      </w:pPr>
+      <w:rPr>
+        <w:rFonts w:ascii="Courier New" w:hAnsi="Courier New" w:cs="Courier New" w:hint="default"/>
+      </w:rPr>
+    </w:lvl>
+    <w:lvl w:ilvl="8" w:tplc="04220005" w:tentative="1">
+      <w:start w:val="1"/>
+      <w:numFmt w:val="bullet"/>
+      <w:lvlText w:val=""/>
+      <w:lvlJc w:val="left"/>
+      <w:pPr>
+        <w:ind w:left="7189" w:hanging="360"/>
+      </w:pPr>
+      <w:rPr>
+        <w:rFonts w:ascii="Wingdings" w:hAnsi="Wingdings" w:hint="default"/>
+      </w:rPr>
+    </w:lvl>
+  </w:abstractNum>
+  <w:abstractNum w:abstractNumId="10">
     <w:nsid w:val="6A7016A8"/>
     <w:multiLevelType w:val="hybridMultilevel"/>
     <w:tmpl w:val="DE9A75D6"/>
@@ -7803,7 +9534,7 @@
     <w:abstractNumId w:val="1"/>
   </w:num>
   <w:num w:numId="2">
-    <w:abstractNumId w:val="6"/>
+    <w:abstractNumId w:val="8"/>
   </w:num>
   <w:num w:numId="3">
     <w:abstractNumId w:val="2"/>
@@ -7812,15 +9543,24 @@
     <w:abstractNumId w:val="0"/>
   </w:num>
   <w:num w:numId="5">
+    <w:abstractNumId w:val="7"/>
+  </w:num>
+  <w:num w:numId="6">
+    <w:abstractNumId w:val="6"/>
+  </w:num>
+  <w:num w:numId="7">
+    <w:abstractNumId w:val="10"/>
+  </w:num>
+  <w:num w:numId="8">
     <w:abstractNumId w:val="5"/>
   </w:num>
-  <w:num w:numId="6">
+  <w:num w:numId="9">
+    <w:abstractNumId w:val="9"/>
+  </w:num>
+  <w:num w:numId="10">
     <w:abstractNumId w:val="4"/>
   </w:num>
-  <w:num w:numId="7">
-    <w:abstractNumId w:val="7"/>
-  </w:num>
-  <w:num w:numId="8">
+  <w:num w:numId="11">
     <w:abstractNumId w:val="3"/>
   </w:num>
 </w:numbering>
@@ -8305,6 +10045,27 @@
       <w:bCs/>
     </w:rPr>
   </w:style>
+  <w:style w:type="paragraph" w:customStyle="1" w:styleId="af4">
+    <w:name w:val="Заголовок диплому"/>
+    <w:basedOn w:val="af2"/>
+    <w:link w:val="af5"/>
+    <w:qFormat/>
+    <w:rsid w:val="00042F54"/>
+    <w:pPr>
+      <w:ind w:firstLine="0"/>
+      <w:jc w:val="left"/>
+    </w:pPr>
+  </w:style>
+  <w:style w:type="character" w:customStyle="1" w:styleId="af5">
+    <w:name w:val="Заголовок диплому Знак"/>
+    <w:basedOn w:val="af3"/>
+    <w:link w:val="af4"/>
+    <w:rsid w:val="00042F54"/>
+    <w:rPr>
+      <w:b/>
+      <w:bCs/>
+    </w:rPr>
+  </w:style>
 </w:styles>
 </file>
 
@@ -8596,7 +10357,7 @@
 </file>
 
 <file path=customXml/itemProps1.xml><?xml version="1.0" encoding="utf-8"?>
-<ds:datastoreItem xmlns:ds="http://schemas.openxmlformats.org/officeDocument/2006/customXml" ds:itemID="{6D4D1DB7-F45E-4ADA-8927-4AA4AA5A6C73}">
+<ds:datastoreItem xmlns:ds="http://schemas.openxmlformats.org/officeDocument/2006/customXml" ds:itemID="{5CBACFF9-ED90-4ACB-BCD5-AB16CB6BF585}">
   <ds:schemaRefs>
     <ds:schemaRef ds:uri="http://schemas.openxmlformats.org/officeDocument/2006/bibliography"/>
   </ds:schemaRefs>

</xml_diff>

<commit_message>
Third version. Fixed some thoughts, added law section, added vpn section and future system structure.
</commit_message>
<xml_diff>
--- a/analytical.docx
+++ b/analytical.docx
@@ -605,7 +605,7 @@
         </w:rPr>
         <w:fldChar w:fldCharType="separate"/>
       </w:r>
-      <w:hyperlink w:anchor="_Toc397644600" w:history="1">
+      <w:hyperlink w:anchor="_Toc398105783" w:history="1">
         <w:r>
           <w:rPr>
             <w:rStyle w:val="ad"/>
@@ -632,7 +632,7 @@
             <w:noProof/>
             <w:webHidden/>
           </w:rPr>
-          <w:instrText xml:space="preserve"> PAGEREF _Toc397644600 \h </w:instrText>
+          <w:instrText xml:space="preserve"> PAGEREF _Toc398105783 \h </w:instrText>
         </w:r>
         <w:r>
           <w:rPr>
@@ -676,13 +676,13 @@
           <w:lang w:eastAsia="uk-UA"/>
         </w:rPr>
       </w:pPr>
-      <w:hyperlink w:anchor="_Toc397644601" w:history="1">
+      <w:hyperlink w:anchor="_Toc398105784" w:history="1">
         <w:r>
           <w:rPr>
             <w:rStyle w:val="ad"/>
             <w:noProof/>
           </w:rPr>
-          <w:t>Аналіз програмних медичних систем та стандартів</w:t>
+          <w:t>1. Аналіз програмних медичних систем та стандартів</w:t>
         </w:r>
         <w:r>
           <w:rPr>
@@ -703,7 +703,7 @@
             <w:noProof/>
             <w:webHidden/>
           </w:rPr>
-          <w:instrText xml:space="preserve"> PAGEREF _Toc397644601 \h </w:instrText>
+          <w:instrText xml:space="preserve"> PAGEREF _Toc398105784 \h </w:instrText>
         </w:r>
         <w:r>
           <w:rPr>
@@ -747,13 +747,13 @@
           <w:lang w:eastAsia="uk-UA"/>
         </w:rPr>
       </w:pPr>
-      <w:hyperlink w:anchor="_Toc397644602" w:history="1">
+      <w:hyperlink w:anchor="_Toc398105785" w:history="1">
         <w:r>
           <w:rPr>
             <w:rStyle w:val="ad"/>
             <w:noProof/>
           </w:rPr>
-          <w:t>Структура медичної системи</w:t>
+          <w:t>1.2. Структура медичної системи</w:t>
         </w:r>
         <w:r>
           <w:rPr>
@@ -774,7 +774,7 @@
             <w:noProof/>
             <w:webHidden/>
           </w:rPr>
-          <w:instrText xml:space="preserve"> PAGEREF _Toc397644602 \h </w:instrText>
+          <w:instrText xml:space="preserve"> PAGEREF _Toc398105785 \h </w:instrText>
         </w:r>
         <w:r>
           <w:rPr>
@@ -818,13 +818,13 @@
           <w:lang w:eastAsia="uk-UA"/>
         </w:rPr>
       </w:pPr>
-      <w:hyperlink w:anchor="_Toc397644603" w:history="1">
+      <w:hyperlink w:anchor="_Toc398105786" w:history="1">
         <w:r>
           <w:rPr>
             <w:rStyle w:val="ad"/>
             <w:noProof/>
           </w:rPr>
-          <w:t>HL7</w:t>
+          <w:t>1.3. HL7</w:t>
         </w:r>
         <w:r>
           <w:rPr>
@@ -845,7 +845,7 @@
             <w:noProof/>
             <w:webHidden/>
           </w:rPr>
-          <w:instrText xml:space="preserve"> PAGEREF _Toc397644603 \h </w:instrText>
+          <w:instrText xml:space="preserve"> PAGEREF _Toc398105786 \h </w:instrText>
         </w:r>
         <w:r>
           <w:rPr>
@@ -889,7 +889,14 @@
           <w:lang w:eastAsia="uk-UA"/>
         </w:rPr>
       </w:pPr>
-      <w:hyperlink w:anchor="_Toc397644604" w:history="1">
+      <w:hyperlink w:anchor="_Toc398105787" w:history="1">
+        <w:r>
+          <w:rPr>
+            <w:rStyle w:val="ad"/>
+            <w:noProof/>
+          </w:rPr>
+          <w:t xml:space="preserve">1.4. </w:t>
+        </w:r>
         <w:r>
           <w:rPr>
             <w:rStyle w:val="ad"/>
@@ -917,7 +924,7 @@
             <w:noProof/>
             <w:webHidden/>
           </w:rPr>
-          <w:instrText xml:space="preserve"> PAGEREF _Toc397644604 \h </w:instrText>
+          <w:instrText xml:space="preserve"> PAGEREF _Toc398105787 \h </w:instrText>
         </w:r>
         <w:r>
           <w:rPr>
@@ -961,21 +968,13 @@
           <w:lang w:eastAsia="uk-UA"/>
         </w:rPr>
       </w:pPr>
-      <w:hyperlink w:anchor="_Toc397644605" w:history="1">
+      <w:hyperlink w:anchor="_Toc398105788" w:history="1">
         <w:r>
           <w:rPr>
             <w:rStyle w:val="ad"/>
             <w:noProof/>
           </w:rPr>
-          <w:t xml:space="preserve">Протокол </w:t>
-        </w:r>
-        <w:r>
-          <w:rPr>
-            <w:rStyle w:val="ad"/>
-            <w:noProof/>
-            <w:lang w:val="en-US"/>
-          </w:rPr>
-          <w:t>IPSec</w:t>
+          <w:t>2. Законодавство України про лікарську таємницю</w:t>
         </w:r>
         <w:r>
           <w:rPr>
@@ -996,7 +995,7 @@
             <w:noProof/>
             <w:webHidden/>
           </w:rPr>
-          <w:instrText xml:space="preserve"> PAGEREF _Toc397644605 \h </w:instrText>
+          <w:instrText xml:space="preserve"> PAGEREF _Toc398105788 \h </w:instrText>
         </w:r>
         <w:r>
           <w:rPr>
@@ -1040,13 +1039,13 @@
           <w:lang w:eastAsia="uk-UA"/>
         </w:rPr>
       </w:pPr>
-      <w:hyperlink w:anchor="_Toc397644606" w:history="1">
+      <w:hyperlink w:anchor="_Toc398105789" w:history="1">
         <w:r>
           <w:rPr>
             <w:rStyle w:val="ad"/>
             <w:noProof/>
           </w:rPr>
-          <w:t>Висновок</w:t>
+          <w:t>3. Проектування мобільного терміналу</w:t>
         </w:r>
         <w:r>
           <w:rPr>
@@ -1067,7 +1066,7 @@
             <w:noProof/>
             <w:webHidden/>
           </w:rPr>
-          <w:instrText xml:space="preserve"> PAGEREF _Toc397644606 \h </w:instrText>
+          <w:instrText xml:space="preserve"> PAGEREF _Toc398105789 \h </w:instrText>
         </w:r>
         <w:r>
           <w:rPr>
@@ -1100,6 +1099,227 @@
     </w:p>
     <w:p>
       <w:pPr>
+        <w:pStyle w:val="11"/>
+        <w:tabs>
+          <w:tab w:val="right" w:leader="dot" w:pos="9629"/>
+        </w:tabs>
+        <w:rPr>
+          <w:rFonts w:asciiTheme="minorHAnsi" w:eastAsiaTheme="minorEastAsia" w:hAnsiTheme="minorHAnsi" w:cstheme="minorBidi"/>
+          <w:noProof/>
+          <w:sz w:val="22"/>
+          <w:lang w:eastAsia="uk-UA"/>
+        </w:rPr>
+      </w:pPr>
+      <w:hyperlink w:anchor="_Toc398105790" w:history="1">
+        <w:r>
+          <w:rPr>
+            <w:rStyle w:val="ad"/>
+            <w:noProof/>
+          </w:rPr>
+          <w:t xml:space="preserve">3.1. Протокол </w:t>
+        </w:r>
+        <w:r>
+          <w:rPr>
+            <w:rStyle w:val="ad"/>
+            <w:noProof/>
+            <w:lang w:val="en-US"/>
+          </w:rPr>
+          <w:t>IPSec</w:t>
+        </w:r>
+        <w:r>
+          <w:rPr>
+            <w:noProof/>
+            <w:webHidden/>
+          </w:rPr>
+          <w:tab/>
+        </w:r>
+        <w:r>
+          <w:rPr>
+            <w:noProof/>
+            <w:webHidden/>
+          </w:rPr>
+          <w:fldChar w:fldCharType="begin"/>
+        </w:r>
+        <w:r>
+          <w:rPr>
+            <w:noProof/>
+            <w:webHidden/>
+          </w:rPr>
+          <w:instrText xml:space="preserve"> PAGEREF _Toc398105790 \h </w:instrText>
+        </w:r>
+        <w:r>
+          <w:rPr>
+            <w:noProof/>
+            <w:webHidden/>
+          </w:rPr>
+        </w:r>
+        <w:r>
+          <w:rPr>
+            <w:noProof/>
+            <w:webHidden/>
+          </w:rPr>
+          <w:fldChar w:fldCharType="separate"/>
+        </w:r>
+        <w:r>
+          <w:rPr>
+            <w:noProof/>
+            <w:webHidden/>
+          </w:rPr>
+          <w:t>16</w:t>
+        </w:r>
+        <w:r>
+          <w:rPr>
+            <w:noProof/>
+            <w:webHidden/>
+          </w:rPr>
+          <w:fldChar w:fldCharType="end"/>
+        </w:r>
+      </w:hyperlink>
+    </w:p>
+    <w:p>
+      <w:pPr>
+        <w:pStyle w:val="11"/>
+        <w:tabs>
+          <w:tab w:val="right" w:leader="dot" w:pos="9629"/>
+        </w:tabs>
+        <w:rPr>
+          <w:rFonts w:asciiTheme="minorHAnsi" w:eastAsiaTheme="minorEastAsia" w:hAnsiTheme="minorHAnsi" w:cstheme="minorBidi"/>
+          <w:noProof/>
+          <w:sz w:val="22"/>
+          <w:lang w:eastAsia="uk-UA"/>
+        </w:rPr>
+      </w:pPr>
+      <w:hyperlink w:anchor="_Toc398105791" w:history="1">
+        <w:r>
+          <w:rPr>
+            <w:rStyle w:val="ad"/>
+            <w:noProof/>
+          </w:rPr>
+          <w:t>3.2. Структура медичної системи з мобільним терміналом</w:t>
+        </w:r>
+        <w:r>
+          <w:rPr>
+            <w:noProof/>
+            <w:webHidden/>
+          </w:rPr>
+          <w:tab/>
+        </w:r>
+        <w:r>
+          <w:rPr>
+            <w:noProof/>
+            <w:webHidden/>
+          </w:rPr>
+          <w:fldChar w:fldCharType="begin"/>
+        </w:r>
+        <w:r>
+          <w:rPr>
+            <w:noProof/>
+            <w:webHidden/>
+          </w:rPr>
+          <w:instrText xml:space="preserve"> PAGEREF _Toc398105791 \h </w:instrText>
+        </w:r>
+        <w:r>
+          <w:rPr>
+            <w:noProof/>
+            <w:webHidden/>
+          </w:rPr>
+        </w:r>
+        <w:r>
+          <w:rPr>
+            <w:noProof/>
+            <w:webHidden/>
+          </w:rPr>
+          <w:fldChar w:fldCharType="separate"/>
+        </w:r>
+        <w:r>
+          <w:rPr>
+            <w:noProof/>
+            <w:webHidden/>
+          </w:rPr>
+          <w:t>18</w:t>
+        </w:r>
+        <w:r>
+          <w:rPr>
+            <w:noProof/>
+            <w:webHidden/>
+          </w:rPr>
+          <w:fldChar w:fldCharType="end"/>
+        </w:r>
+      </w:hyperlink>
+    </w:p>
+    <w:p>
+      <w:pPr>
+        <w:pStyle w:val="11"/>
+        <w:tabs>
+          <w:tab w:val="right" w:leader="dot" w:pos="9629"/>
+        </w:tabs>
+        <w:rPr>
+          <w:rFonts w:asciiTheme="minorHAnsi" w:eastAsiaTheme="minorEastAsia" w:hAnsiTheme="minorHAnsi" w:cstheme="minorBidi"/>
+          <w:noProof/>
+          <w:sz w:val="22"/>
+          <w:lang w:eastAsia="uk-UA"/>
+        </w:rPr>
+      </w:pPr>
+      <w:hyperlink w:anchor="_Toc398105792" w:history="1">
+        <w:r>
+          <w:rPr>
+            <w:rStyle w:val="ad"/>
+            <w:noProof/>
+          </w:rPr>
+          <w:t>Висновок</w:t>
+        </w:r>
+        <w:r>
+          <w:rPr>
+            <w:noProof/>
+            <w:webHidden/>
+          </w:rPr>
+          <w:tab/>
+        </w:r>
+        <w:r>
+          <w:rPr>
+            <w:noProof/>
+            <w:webHidden/>
+          </w:rPr>
+          <w:fldChar w:fldCharType="begin"/>
+        </w:r>
+        <w:r>
+          <w:rPr>
+            <w:noProof/>
+            <w:webHidden/>
+          </w:rPr>
+          <w:instrText xml:space="preserve"> PAGEREF _Toc398105792 \h </w:instrText>
+        </w:r>
+        <w:r>
+          <w:rPr>
+            <w:noProof/>
+            <w:webHidden/>
+          </w:rPr>
+        </w:r>
+        <w:r>
+          <w:rPr>
+            <w:noProof/>
+            <w:webHidden/>
+          </w:rPr>
+          <w:fldChar w:fldCharType="separate"/>
+        </w:r>
+        <w:r>
+          <w:rPr>
+            <w:noProof/>
+            <w:webHidden/>
+          </w:rPr>
+          <w:t>18</w:t>
+        </w:r>
+        <w:r>
+          <w:rPr>
+            <w:noProof/>
+            <w:webHidden/>
+          </w:rPr>
+          <w:fldChar w:fldCharType="end"/>
+        </w:r>
+      </w:hyperlink>
+    </w:p>
+    <w:p>
+      <w:pPr>
         <w:pStyle w:val="a5"/>
         <w:rPr>
           <w:rStyle w:val="style3"/>
@@ -1137,7 +1357,7 @@
           <w:rStyle w:val="style3"/>
         </w:rPr>
       </w:pPr>
-      <w:bookmarkStart w:id="2" w:name="_Toc397644600"/>
+      <w:bookmarkStart w:id="2" w:name="_Toc398105783"/>
       <w:r>
         <w:rPr>
           <w:rStyle w:val="style3"/>
@@ -1497,7 +1717,23 @@
           <w:sz w:val="28"/>
           <w:szCs w:val="28"/>
         </w:rPr>
-        <w:t xml:space="preserve">. Для цього є два способи: друк таких зображень або перегляд їх за допомогою спеціального програмного забезпечення. Друк не є надійним способом. </w:t>
+        <w:t xml:space="preserve">. Для цього є два способи: друк таких зображень або перегляд </w:t>
+      </w:r>
+      <w:r>
+        <w:rPr>
+          <w:rFonts w:ascii="Times New Roman" w:hAnsi="Times New Roman"/>
+          <w:sz w:val="28"/>
+          <w:szCs w:val="28"/>
+        </w:rPr>
+        <w:t>первинних зображень</w:t>
+      </w:r>
+      <w:r>
+        <w:rPr>
+          <w:rFonts w:ascii="Times New Roman" w:hAnsi="Times New Roman"/>
+          <w:sz w:val="28"/>
+          <w:szCs w:val="28"/>
+        </w:rPr>
+        <w:t xml:space="preserve"> за допомогою спеціального програмного забезпечення. Друк не є надійним способом. </w:t>
       </w:r>
       <w:r>
         <w:rPr>
@@ -1651,6 +1887,15 @@
           <w:szCs w:val="28"/>
         </w:rPr>
         <w:t>наслідків.</w:t>
+      </w:r>
+      <w:r>
+        <w:rPr>
+          <w:rStyle w:val="apple-style-span"/>
+          <w:rFonts w:ascii="Times New Roman" w:hAnsi="Times New Roman"/>
+          <w:sz w:val="28"/>
+          <w:szCs w:val="28"/>
+        </w:rPr>
+        <w:t xml:space="preserve"> </w:t>
       </w:r>
     </w:p>
     <w:p>
@@ -1711,7 +1956,31 @@
           <w:sz w:val="28"/>
           <w:szCs w:val="28"/>
         </w:rPr>
-        <w:t>, а також дасть зручний інтерфейс для роботи з різними медичними документами.</w:t>
+        <w:t xml:space="preserve"> з друком. Це дозволить лікарю напряму працювати з первинним зображенням</w:t>
+      </w:r>
+      <w:r>
+        <w:rPr>
+          <w:rFonts w:ascii="Times New Roman" w:hAnsi="Times New Roman"/>
+          <w:sz w:val="28"/>
+          <w:szCs w:val="28"/>
+        </w:rPr>
+        <w:t>,</w:t>
+      </w:r>
+      <w:r>
+        <w:rPr>
+          <w:rFonts w:ascii="Times New Roman" w:hAnsi="Times New Roman"/>
+          <w:sz w:val="28"/>
+          <w:szCs w:val="28"/>
+        </w:rPr>
+        <w:t xml:space="preserve"> а також дасть зручний інтерфейс для роботи з різними медичними документами</w:t>
+      </w:r>
+      <w:r>
+        <w:rPr>
+          <w:rFonts w:ascii="Times New Roman" w:hAnsi="Times New Roman"/>
+          <w:sz w:val="28"/>
+          <w:szCs w:val="28"/>
+        </w:rPr>
+        <w:t>, що, в свою чергу, підвищить точність діагностування.</w:t>
       </w:r>
     </w:p>
     <w:p>
@@ -1721,7 +1990,13 @@
           <w:rStyle w:val="style3"/>
         </w:rPr>
       </w:pPr>
-      <w:bookmarkStart w:id="3" w:name="_Toc397644601"/>
+      <w:bookmarkStart w:id="3" w:name="_Toc398105784"/>
+      <w:r>
+        <w:rPr>
+          <w:rStyle w:val="style3"/>
+        </w:rPr>
+        <w:t xml:space="preserve">1. </w:t>
+      </w:r>
       <w:r>
         <w:rPr>
           <w:rStyle w:val="style3"/>
@@ -1761,7 +2036,13 @@
           <w:rStyle w:val="style3"/>
         </w:rPr>
       </w:pPr>
-      <w:bookmarkStart w:id="4" w:name="_Toc397644602"/>
+      <w:bookmarkStart w:id="4" w:name="_Toc398105785"/>
+      <w:r>
+        <w:rPr>
+          <w:rStyle w:val="style3"/>
+        </w:rPr>
+        <w:t xml:space="preserve">1.2. </w:t>
+      </w:r>
       <w:r>
         <w:rPr>
           <w:rStyle w:val="style3"/>
@@ -1832,7 +2113,7 @@
           <w:rStyle w:val="style3"/>
           <w:color w:val="auto"/>
         </w:rPr>
-        <w:t xml:space="preserve">До програмної частини буде входити програмне забезпечення медичного сервера для забезпечення комунікації між клієнтами мережі, роботи бази даних, драйвери для роботи з </w:t>
+        <w:t xml:space="preserve">До програмної частини буде </w:t>
       </w:r>
       <w:r>
         <w:rPr>
@@ -1840,7 +2121,7 @@
           <w:color w:val="auto"/>
         </w:rPr>
         <w:lastRenderedPageBreak/>
-        <w:t>медичним обладнанням, принтерами а також клієнтське ПЗ на комп’ютерах лікарів, призначене для перегляду даних медичних пристроїв, історій хвороби пацієнтів, доступу та керування медичним сервером і т. д.</w:t>
+        <w:t>входити програмне забезпечення медичного сервера для забезпечення комунікації між клієнтами мережі, роботи бази даних, драйвери для роботи з медичним обладнанням, принтерами а також клієнтське ПЗ на комп’ютерах лікарів, призначене для перегляду даних медичних пристроїв, історій хвороби пацієнтів, доступу та керування медичним сервером і т. д.</w:t>
       </w:r>
       <w:r>
         <w:rPr>
@@ -1886,10 +2167,10 @@
             <v:path o:extrusionok="f" gradientshapeok="t" o:connecttype="rect"/>
             <o:lock v:ext="edit" aspectratio="t"/>
           </v:shapetype>
-          <v:shape id="_x0000_i1026" type="#_x0000_t75" style="width:409.55pt;height:354.4pt" o:ole="">
+          <v:shape id="_x0000_i1025" type="#_x0000_t75" style="width:409.4pt;height:354.15pt" o:ole="">
             <v:imagedata r:id="rId9" o:title=""/>
           </v:shape>
-          <o:OLEObject Type="Embed" ProgID="Visio.Drawing.11" ShapeID="_x0000_i1026" DrawAspect="Content" ObjectID="_1471386696" r:id="rId10"/>
+          <o:OLEObject Type="Embed" ProgID="Visio.Drawing.11" ShapeID="_x0000_i1025" DrawAspect="Content" ObjectID="_1471847875" r:id="rId10"/>
         </w:object>
       </w:r>
     </w:p>
@@ -2003,20 +2284,20 @@
         <w:rPr>
           <w:rStyle w:val="style3"/>
         </w:rPr>
-        <w:t xml:space="preserve">. Слід зазначити, що не існує якогось головного універсального медичного стандарту. Різні стандарти часто реалізовують різноманітні сторони такої величезної області як медицина, тому </w:t>
-      </w:r>
-      <w:r>
-        <w:rPr>
-          <w:rStyle w:val="style3"/>
-        </w:rPr>
-        <w:t xml:space="preserve">спершу потрібно визначити </w:t>
+        <w:t xml:space="preserve">. Слід зазначити, що не існує якогось головного універсального </w:t>
       </w:r>
       <w:r>
         <w:rPr>
           <w:rStyle w:val="style3"/>
         </w:rPr>
         <w:lastRenderedPageBreak/>
-        <w:t>конкретну проблему, яку слід вирішити, а потім підбирати, який стандарт найбільше підходить для її вирішення. Також постає</w:t>
+        <w:t xml:space="preserve">медичного стандарту. Різні стандарти часто реалізовують різноманітні сторони такої величезної області як медицина, тому </w:t>
+      </w:r>
+      <w:r>
+        <w:rPr>
+          <w:rStyle w:val="style3"/>
+        </w:rPr>
+        <w:t>спершу потрібно визначити конкретну проблему, яку слід вирішити, а потім підбирати, який стандарт найбільше підходить для її вирішення. Також постає</w:t>
       </w:r>
       <w:r>
         <w:rPr>
@@ -2074,7 +2355,13 @@
           <w:rStyle w:val="style3"/>
         </w:rPr>
       </w:pPr>
-      <w:bookmarkStart w:id="5" w:name="_Toc397644603"/>
+      <w:bookmarkStart w:id="5" w:name="_Toc398105786"/>
+      <w:r>
+        <w:rPr>
+          <w:rStyle w:val="style3"/>
+        </w:rPr>
+        <w:t xml:space="preserve">1.3. </w:t>
+      </w:r>
       <w:r>
         <w:rPr>
           <w:rStyle w:val="style3"/>
@@ -2462,6 +2749,7 @@
         <w:rPr>
           <w:rStyle w:val="style3"/>
         </w:rPr>
+        <w:lastRenderedPageBreak/>
         <w:t>HL7 - однойменна корпорація.</w:t>
       </w:r>
     </w:p>
@@ -2501,10 +2789,10 @@
       </w:pPr>
       <w:r>
         <w:object w:dxaOrig="10279" w:dyaOrig="6877">
-          <v:shape id="_x0000_i1025" type="#_x0000_t75" style="width:403pt;height:269.3pt" o:ole="">
+          <v:shape id="_x0000_i1026" type="#_x0000_t75" style="width:402.7pt;height:269.6pt" o:ole="">
             <v:imagedata r:id="rId11" o:title=""/>
           </v:shape>
-          <o:OLEObject Type="Embed" ProgID="Visio.Drawing.11" ShapeID="_x0000_i1025" DrawAspect="Content" ObjectID="_1471386697" r:id="rId12"/>
+          <o:OLEObject Type="Embed" ProgID="Visio.Drawing.11" ShapeID="_x0000_i1026" DrawAspect="Content" ObjectID="_1471847876" r:id="rId12"/>
         </w:object>
       </w:r>
     </w:p>
@@ -2841,7 +3129,14 @@
         <w:rPr>
           <w:rStyle w:val="style3"/>
         </w:rPr>
-        <w:t>) взята з кіноіндустрії і дозволяє представити засобами HL7 значущі моменти передачі повідомлень як кадри. У кожному кадрі описані ключові учасники та їх взаємодія. Комплект кадрів</w:t>
+        <w:t xml:space="preserve">) взята з кіноіндустрії і дозволяє представити засобами HL7 значущі моменти передачі повідомлень як </w:t>
+      </w:r>
+      <w:r>
+        <w:rPr>
+          <w:rStyle w:val="style3"/>
+        </w:rPr>
+        <w:lastRenderedPageBreak/>
+        <w:t>кадри. У кожному кадрі описані ключові учасники та їх взаємодія. Комплект кадрів</w:t>
       </w:r>
       <w:r>
         <w:rPr>
@@ -2865,7 +3160,6 @@
         <w:rPr>
           <w:rStyle w:val="style3"/>
         </w:rPr>
-        <w:lastRenderedPageBreak/>
         <w:t xml:space="preserve">Опис роботи тригерів (тригер) </w:t>
       </w:r>
       <w:proofErr w:type="spellStart"/>
@@ -3871,6 +4165,7 @@
         <w:rPr>
           <w:rStyle w:val="style3"/>
         </w:rPr>
+        <w:lastRenderedPageBreak/>
         <w:t xml:space="preserve">HL7 почав розвиватися як стандарт повідомлень. </w:t>
       </w:r>
       <w:r>
@@ -3883,615 +4178,615 @@
         <w:rPr>
           <w:rStyle w:val="style3"/>
         </w:rPr>
-        <w:t xml:space="preserve"> може бути переданий в повідомленні, або існувати незалежно. Природа </w:t>
-      </w:r>
+        <w:t xml:space="preserve"> може бути переданий в повідомленні, або існувати незалежно. Природа документа та повідомлення різні. Повідомлення: тимчасово, запускається зовнішн</w:t>
+      </w:r>
+      <w:r>
+        <w:rPr>
+          <w:rStyle w:val="style3"/>
+        </w:rPr>
+        <w:t>ьою</w:t>
+      </w:r>
+      <w:r>
+        <w:rPr>
+          <w:rStyle w:val="style3"/>
+        </w:rPr>
+        <w:t xml:space="preserve"> подією, існує певний період часу, має адресат</w:t>
+      </w:r>
+      <w:r>
+        <w:rPr>
+          <w:rStyle w:val="style3"/>
+        </w:rPr>
+        <w:t>а</w:t>
+      </w:r>
+      <w:r>
+        <w:rPr>
+          <w:rStyle w:val="style3"/>
+        </w:rPr>
+        <w:t xml:space="preserve">, найчастіше </w:t>
+      </w:r>
+      <w:r>
+        <w:rPr>
+          <w:rStyle w:val="style3"/>
+        </w:rPr>
+        <w:t>непризначений для</w:t>
+      </w:r>
+      <w:r>
+        <w:rPr>
+          <w:rStyle w:val="style3"/>
+        </w:rPr>
+        <w:t xml:space="preserve"> </w:t>
+      </w:r>
+      <w:r>
+        <w:rPr>
+          <w:rStyle w:val="style3"/>
+        </w:rPr>
+        <w:t xml:space="preserve">читання </w:t>
+      </w:r>
+      <w:r>
+        <w:rPr>
+          <w:rStyle w:val="style3"/>
+        </w:rPr>
+        <w:t>людин</w:t>
+      </w:r>
+      <w:r>
+        <w:rPr>
+          <w:rStyle w:val="style3"/>
+        </w:rPr>
+        <w:t>ою</w:t>
+      </w:r>
+      <w:r>
+        <w:rPr>
+          <w:rStyle w:val="style3"/>
+        </w:rPr>
+        <w:t xml:space="preserve">. Документ: стабільний, повний, має авторство, визначення правил доступу, </w:t>
+      </w:r>
+      <w:r>
+        <w:rPr>
+          <w:rStyle w:val="style3"/>
+        </w:rPr>
+        <w:t>призначений для перегляду людиною</w:t>
+      </w:r>
+      <w:r>
+        <w:rPr>
+          <w:rStyle w:val="style3"/>
+        </w:rPr>
+        <w:t>.</w:t>
+      </w:r>
+    </w:p>
+    <w:p>
+      <w:pPr>
+        <w:pStyle w:val="a5"/>
+        <w:rPr>
+          <w:rStyle w:val="style3"/>
+        </w:rPr>
+      </w:pPr>
+      <w:r>
+        <w:rPr>
+          <w:rStyle w:val="style3"/>
+          <w:b/>
+        </w:rPr>
+        <w:t xml:space="preserve">EHR </w:t>
+      </w:r>
+      <w:proofErr w:type="spellStart"/>
+      <w:r>
+        <w:rPr>
+          <w:rStyle w:val="style3"/>
+        </w:rPr>
+        <w:t>System</w:t>
+      </w:r>
+      <w:proofErr w:type="spellEnd"/>
+      <w:r>
+        <w:rPr>
+          <w:rStyle w:val="style3"/>
+        </w:rPr>
+        <w:t xml:space="preserve"> (</w:t>
+      </w:r>
+      <w:proofErr w:type="spellStart"/>
+      <w:r>
+        <w:rPr>
+          <w:rStyle w:val="style3"/>
+        </w:rPr>
+        <w:t>Electronic</w:t>
+      </w:r>
+      <w:proofErr w:type="spellEnd"/>
+      <w:r>
+        <w:rPr>
+          <w:rStyle w:val="style3"/>
+        </w:rPr>
+        <w:t xml:space="preserve"> </w:t>
+      </w:r>
+      <w:proofErr w:type="spellStart"/>
+      <w:r>
+        <w:rPr>
+          <w:rStyle w:val="style3"/>
+        </w:rPr>
+        <w:t>Health</w:t>
+      </w:r>
+      <w:proofErr w:type="spellEnd"/>
+      <w:r>
+        <w:rPr>
+          <w:rStyle w:val="style3"/>
+        </w:rPr>
+        <w:t xml:space="preserve"> </w:t>
+      </w:r>
+      <w:proofErr w:type="spellStart"/>
+      <w:r>
+        <w:rPr>
+          <w:rStyle w:val="style3"/>
+        </w:rPr>
+        <w:t>Record</w:t>
+      </w:r>
+      <w:proofErr w:type="spellEnd"/>
+      <w:r>
+        <w:rPr>
+          <w:rStyle w:val="style3"/>
+        </w:rPr>
+        <w:t xml:space="preserve"> </w:t>
+      </w:r>
+      <w:proofErr w:type="spellStart"/>
+      <w:r>
+        <w:rPr>
+          <w:rStyle w:val="style3"/>
+        </w:rPr>
+        <w:t>Systems</w:t>
+      </w:r>
+      <w:proofErr w:type="spellEnd"/>
+      <w:r>
+        <w:rPr>
+          <w:rStyle w:val="style3"/>
+        </w:rPr>
+        <w:t xml:space="preserve"> - Система Електронної історії хвороби (</w:t>
+      </w:r>
+      <w:r>
+        <w:rPr>
+          <w:rStyle w:val="style3"/>
+        </w:rPr>
+        <w:t>див.</w:t>
+      </w:r>
+      <w:r>
+        <w:rPr>
+          <w:rStyle w:val="style3"/>
+        </w:rPr>
+        <w:t xml:space="preserve"> ГОСТ Р 52636</w:t>
+      </w:r>
+      <w:r>
+        <w:rPr>
+          <w:rStyle w:val="style3"/>
+        </w:rPr>
+        <w:t>-2006)).</w:t>
+      </w:r>
+    </w:p>
+    <w:p>
+      <w:pPr>
+        <w:pStyle w:val="a5"/>
+        <w:rPr>
+          <w:rStyle w:val="style3"/>
+        </w:rPr>
+      </w:pPr>
+      <w:r>
+        <w:rPr>
+          <w:rStyle w:val="style3"/>
+        </w:rPr>
+        <w:t>Опис повного функціоналу EHR що складається з розділів Управлі</w:t>
+      </w:r>
+      <w:r>
+        <w:rPr>
+          <w:rStyle w:val="style3"/>
+        </w:rPr>
+        <w:t xml:space="preserve">ння наданням медичної допомоги </w:t>
+      </w:r>
+      <w:r>
+        <w:rPr>
+          <w:rStyle w:val="style3"/>
+        </w:rPr>
+        <w:t>(</w:t>
+      </w:r>
+      <w:proofErr w:type="spellStart"/>
+      <w:r>
+        <w:rPr>
+          <w:rStyle w:val="style3"/>
+        </w:rPr>
+        <w:t>Care</w:t>
+      </w:r>
+      <w:proofErr w:type="spellEnd"/>
+      <w:r>
+        <w:rPr>
+          <w:rStyle w:val="style3"/>
+        </w:rPr>
+        <w:t xml:space="preserve"> </w:t>
+      </w:r>
+      <w:proofErr w:type="spellStart"/>
+      <w:r>
+        <w:rPr>
+          <w:rStyle w:val="style3"/>
+        </w:rPr>
+        <w:t>Management</w:t>
+      </w:r>
+      <w:proofErr w:type="spellEnd"/>
+      <w:r>
+        <w:rPr>
+          <w:rStyle w:val="style3"/>
+        </w:rPr>
+        <w:t>), Клінічний документообіг (</w:t>
+      </w:r>
+      <w:proofErr w:type="spellStart"/>
+      <w:r>
+        <w:rPr>
+          <w:rStyle w:val="style3"/>
+        </w:rPr>
+        <w:t>Clinical</w:t>
+      </w:r>
+      <w:proofErr w:type="spellEnd"/>
+      <w:r>
+        <w:rPr>
+          <w:rStyle w:val="style3"/>
+        </w:rPr>
+        <w:t xml:space="preserve"> </w:t>
+      </w:r>
+      <w:proofErr w:type="spellStart"/>
+      <w:r>
+        <w:rPr>
+          <w:rStyle w:val="style3"/>
+        </w:rPr>
+        <w:t>Support</w:t>
+      </w:r>
+      <w:proofErr w:type="spellEnd"/>
+      <w:r>
+        <w:rPr>
+          <w:rStyle w:val="style3"/>
+        </w:rPr>
+        <w:t>), Інформаційна інфраструктура (</w:t>
+      </w:r>
+      <w:proofErr w:type="spellStart"/>
+      <w:r>
+        <w:rPr>
+          <w:rStyle w:val="style3"/>
+        </w:rPr>
+        <w:t>Information</w:t>
+      </w:r>
+      <w:proofErr w:type="spellEnd"/>
+      <w:r>
+        <w:rPr>
+          <w:rStyle w:val="style3"/>
+        </w:rPr>
+        <w:t xml:space="preserve"> </w:t>
+      </w:r>
+      <w:proofErr w:type="spellStart"/>
+      <w:r>
+        <w:rPr>
+          <w:rStyle w:val="style3"/>
+        </w:rPr>
+        <w:t>Infrastructure</w:t>
+      </w:r>
+      <w:proofErr w:type="spellEnd"/>
+      <w:r>
+        <w:rPr>
+          <w:rStyle w:val="style3"/>
+        </w:rPr>
+        <w:t>) - всього 125 функцій.</w:t>
+      </w:r>
+    </w:p>
+    <w:p>
+      <w:pPr>
+        <w:pStyle w:val="a5"/>
+        <w:rPr>
+          <w:rStyle w:val="style3"/>
+        </w:rPr>
+      </w:pPr>
+      <w:r>
+        <w:rPr>
+          <w:rStyle w:val="style3"/>
+          <w:b/>
+        </w:rPr>
+        <w:t>Арден синтаксис</w:t>
+      </w:r>
+      <w:r>
+        <w:rPr>
+          <w:rStyle w:val="style3"/>
+        </w:rPr>
+        <w:t xml:space="preserve"> (</w:t>
+      </w:r>
+      <w:proofErr w:type="spellStart"/>
+      <w:r>
+        <w:rPr>
+          <w:rStyle w:val="style3"/>
+        </w:rPr>
+        <w:t>Arden</w:t>
+      </w:r>
+      <w:proofErr w:type="spellEnd"/>
+      <w:r>
+        <w:rPr>
+          <w:rStyle w:val="style3"/>
+        </w:rPr>
+        <w:t xml:space="preserve"> </w:t>
+      </w:r>
+      <w:r>
+        <w:rPr>
+          <w:rStyle w:val="style3"/>
+          <w:lang w:val="en-US"/>
+        </w:rPr>
+        <w:t>Syntax</w:t>
+      </w:r>
+      <w:r>
+        <w:rPr>
+          <w:rStyle w:val="style3"/>
+        </w:rPr>
+        <w:t>) Специфікація прийнята HL7 для визначення та розповсюдження медичних знань. Арден синтаксис є мовою Медичних Логічних Модул</w:t>
+      </w:r>
+      <w:r>
+        <w:rPr>
+          <w:rStyle w:val="style3"/>
+        </w:rPr>
+        <w:t xml:space="preserve">ів </w:t>
+      </w:r>
+      <w:r>
+        <w:rPr>
+          <w:rStyle w:val="style3"/>
+        </w:rPr>
+        <w:t>(</w:t>
+      </w:r>
+      <w:proofErr w:type="spellStart"/>
+      <w:r>
+        <w:rPr>
+          <w:rStyle w:val="style3"/>
+        </w:rPr>
+        <w:t>Medical</w:t>
+      </w:r>
+      <w:proofErr w:type="spellEnd"/>
+      <w:r>
+        <w:rPr>
+          <w:rStyle w:val="style3"/>
+        </w:rPr>
+        <w:t xml:space="preserve"> </w:t>
+      </w:r>
+      <w:proofErr w:type="spellStart"/>
+      <w:r>
+        <w:rPr>
+          <w:rStyle w:val="style3"/>
+        </w:rPr>
+        <w:t>Logic</w:t>
+      </w:r>
+      <w:proofErr w:type="spellEnd"/>
+      <w:r>
+        <w:rPr>
+          <w:rStyle w:val="style3"/>
+        </w:rPr>
+        <w:t xml:space="preserve"> </w:t>
+      </w:r>
+      <w:proofErr w:type="spellStart"/>
+      <w:r>
+        <w:rPr>
+          <w:rStyle w:val="style3"/>
+        </w:rPr>
+        <w:t>Modules</w:t>
+      </w:r>
+      <w:proofErr w:type="spellEnd"/>
+      <w:r>
+        <w:rPr>
+          <w:rStyle w:val="style3"/>
+        </w:rPr>
+        <w:t xml:space="preserve">) кодування медичних знань. Кожен </w:t>
+      </w:r>
+      <w:r>
+        <w:rPr>
+          <w:rStyle w:val="style3"/>
+        </w:rPr>
+        <w:t>модуль</w:t>
+      </w:r>
+      <w:r>
+        <w:rPr>
+          <w:rStyle w:val="style3"/>
+        </w:rPr>
+        <w:t xml:space="preserve"> </w:t>
+      </w:r>
+      <w:r>
+        <w:rPr>
+          <w:rStyle w:val="style3"/>
+        </w:rPr>
+        <w:t xml:space="preserve"> </w:t>
+      </w:r>
+      <w:r>
+        <w:rPr>
+          <w:rStyle w:val="style3"/>
+        </w:rPr>
+        <w:t>містить достатню інформацію для прийняття медичного рішення. МЛМ використовується для генерації сигналів тривоги, розуміння медичних даних, діагностики, фільтрації медичних даних і адміністративних завдань. За певних</w:t>
+      </w:r>
+      <w:r>
+        <w:rPr>
+          <w:rStyle w:val="style3"/>
+        </w:rPr>
+        <w:t xml:space="preserve"> умов може бути розроблена комп’ютерна програма (монітор подій), яка генерує </w:t>
+      </w:r>
+      <w:r>
+        <w:rPr>
+          <w:rStyle w:val="style3"/>
+        </w:rPr>
+        <w:t>експертну підтримку. МЛМ може бути пов'язаний з ін</w:t>
+      </w:r>
+      <w:r>
+        <w:rPr>
+          <w:rStyle w:val="style3"/>
+        </w:rPr>
+        <w:t xml:space="preserve">шими МЛМ та утворювати мережу. </w:t>
+      </w:r>
+      <w:r>
+        <w:rPr>
+          <w:rStyle w:val="style3"/>
+        </w:rPr>
+        <w:t>Основний виразний засіб HL7 - мова графічної концептуалізації систем UML.</w:t>
+      </w:r>
+    </w:p>
+    <w:p>
+      <w:pPr>
+        <w:pStyle w:val="af4"/>
+        <w:rPr>
+          <w:rStyle w:val="style3"/>
+        </w:rPr>
+      </w:pPr>
+      <w:bookmarkStart w:id="6" w:name="_Toc398105787"/>
+      <w:r>
+        <w:rPr>
+          <w:rStyle w:val="style3"/>
+        </w:rPr>
+        <w:t xml:space="preserve">1.4. </w:t>
+      </w:r>
+      <w:r>
+        <w:rPr>
+          <w:rStyle w:val="style3"/>
+          <w:lang w:val="en-US"/>
+        </w:rPr>
+        <w:t>DICOM</w:t>
+      </w:r>
+      <w:bookmarkEnd w:id="6"/>
+    </w:p>
+    <w:p>
+      <w:pPr>
+        <w:pStyle w:val="a5"/>
+        <w:rPr>
+          <w:rStyle w:val="style3"/>
+        </w:rPr>
+      </w:pPr>
+      <w:r>
+        <w:rPr>
+          <w:rStyle w:val="style3"/>
+        </w:rPr>
+        <w:t>DICOM (</w:t>
+      </w:r>
+      <w:r>
+        <w:rPr>
+          <w:rStyle w:val="style3"/>
+        </w:rPr>
+        <w:t>англ.</w:t>
+      </w:r>
+      <w:r>
+        <w:rPr>
+          <w:rStyle w:val="style3"/>
+        </w:rPr>
+        <w:t xml:space="preserve"> </w:t>
+      </w:r>
+      <w:proofErr w:type="spellStart"/>
+      <w:r>
+        <w:rPr>
+          <w:rStyle w:val="style3"/>
+        </w:rPr>
+        <w:t>Digital</w:t>
+      </w:r>
+      <w:proofErr w:type="spellEnd"/>
+      <w:r>
+        <w:rPr>
+          <w:rStyle w:val="style3"/>
+        </w:rPr>
+        <w:t xml:space="preserve"> </w:t>
+      </w:r>
+      <w:proofErr w:type="spellStart"/>
+      <w:r>
+        <w:rPr>
+          <w:rStyle w:val="style3"/>
+        </w:rPr>
+        <w:t>Imaging</w:t>
+      </w:r>
+      <w:proofErr w:type="spellEnd"/>
+      <w:r>
+        <w:rPr>
+          <w:rStyle w:val="style3"/>
+        </w:rPr>
+        <w:t xml:space="preserve"> </w:t>
+      </w:r>
+      <w:proofErr w:type="spellStart"/>
+      <w:r>
+        <w:rPr>
+          <w:rStyle w:val="style3"/>
+        </w:rPr>
+        <w:t>and</w:t>
+      </w:r>
+      <w:proofErr w:type="spellEnd"/>
+      <w:r>
+        <w:rPr>
+          <w:rStyle w:val="style3"/>
+        </w:rPr>
+        <w:t xml:space="preserve"> </w:t>
+      </w:r>
+      <w:proofErr w:type="spellStart"/>
+      <w:r>
+        <w:rPr>
+          <w:rStyle w:val="style3"/>
+        </w:rPr>
+        <w:t>Communications</w:t>
+      </w:r>
+      <w:proofErr w:type="spellEnd"/>
+      <w:r>
+        <w:rPr>
+          <w:rStyle w:val="style3"/>
+        </w:rPr>
+        <w:t xml:space="preserve"> </w:t>
+      </w:r>
+      <w:proofErr w:type="spellStart"/>
+      <w:r>
+        <w:rPr>
+          <w:rStyle w:val="style3"/>
+        </w:rPr>
+        <w:t>in</w:t>
+      </w:r>
+      <w:proofErr w:type="spellEnd"/>
+      <w:r>
+        <w:rPr>
+          <w:rStyle w:val="style3"/>
+        </w:rPr>
+        <w:t xml:space="preserve"> </w:t>
+      </w:r>
+      <w:proofErr w:type="spellStart"/>
+      <w:r>
+        <w:rPr>
+          <w:rStyle w:val="style3"/>
+        </w:rPr>
+        <w:t>Medicine</w:t>
+      </w:r>
+      <w:proofErr w:type="spellEnd"/>
+      <w:r>
+        <w:rPr>
+          <w:rStyle w:val="style3"/>
+        </w:rPr>
+        <w:t xml:space="preserve">) </w:t>
+      </w:r>
+      <w:r>
+        <w:rPr>
+          <w:rStyle w:val="style3"/>
+        </w:rPr>
+        <w:t xml:space="preserve">– </w:t>
+      </w:r>
+      <w:r>
+        <w:rPr>
+          <w:rStyle w:val="style3"/>
+        </w:rPr>
+        <w:t xml:space="preserve"> Галузевий стандарт створення, зберігання, передачі та візуалізації медичних зображень і документів обстежених пацієнтів.</w:t>
+      </w:r>
+    </w:p>
+    <w:p>
+      <w:pPr>
+        <w:pStyle w:val="a5"/>
+        <w:rPr>
+          <w:rStyle w:val="style3"/>
+        </w:rPr>
+      </w:pPr>
+      <w:r>
+        <w:rPr>
+          <w:rStyle w:val="style3"/>
+        </w:rPr>
+        <w:t xml:space="preserve">DICOM спирається на ISO-стандарт OSI, підтримується основними виробниками медичного обладнання та медичного програмного забезпечення. </w:t>
+      </w:r>
+    </w:p>
+    <w:p>
+      <w:pPr>
+        <w:pStyle w:val="a5"/>
+        <w:rPr>
+          <w:rStyle w:val="style3"/>
+        </w:rPr>
+      </w:pPr>
       <w:r>
         <w:rPr>
           <w:rStyle w:val="style3"/>
         </w:rPr>
         <w:lastRenderedPageBreak/>
-        <w:t>документа та повідомлення різні. Повідомлення: тимчасово, запускається зовнішн</w:t>
-      </w:r>
-      <w:r>
-        <w:rPr>
-          <w:rStyle w:val="style3"/>
-        </w:rPr>
-        <w:t>ьою</w:t>
-      </w:r>
-      <w:r>
-        <w:rPr>
-          <w:rStyle w:val="style3"/>
-        </w:rPr>
-        <w:t xml:space="preserve"> подією, існує певний період часу, має адресат</w:t>
-      </w:r>
-      <w:r>
-        <w:rPr>
-          <w:rStyle w:val="style3"/>
-        </w:rPr>
-        <w:t>а</w:t>
-      </w:r>
-      <w:r>
-        <w:rPr>
-          <w:rStyle w:val="style3"/>
-        </w:rPr>
-        <w:t xml:space="preserve">, найчастіше </w:t>
-      </w:r>
-      <w:r>
-        <w:rPr>
-          <w:rStyle w:val="style3"/>
-        </w:rPr>
-        <w:t>непризначений для</w:t>
-      </w:r>
-      <w:r>
-        <w:rPr>
-          <w:rStyle w:val="style3"/>
-        </w:rPr>
-        <w:t xml:space="preserve"> </w:t>
-      </w:r>
-      <w:r>
-        <w:rPr>
-          <w:rStyle w:val="style3"/>
-        </w:rPr>
-        <w:t xml:space="preserve">читання </w:t>
-      </w:r>
-      <w:r>
-        <w:rPr>
-          <w:rStyle w:val="style3"/>
-        </w:rPr>
-        <w:t>людин</w:t>
-      </w:r>
-      <w:r>
-        <w:rPr>
-          <w:rStyle w:val="style3"/>
-        </w:rPr>
-        <w:t>ою</w:t>
-      </w:r>
-      <w:r>
-        <w:rPr>
-          <w:rStyle w:val="style3"/>
-        </w:rPr>
-        <w:t xml:space="preserve">. Документ: стабільний, повний, має авторство, визначення правил доступу, </w:t>
-      </w:r>
-      <w:r>
-        <w:rPr>
-          <w:rStyle w:val="style3"/>
-        </w:rPr>
-        <w:t>призначений для перегляду людиною</w:t>
-      </w:r>
-      <w:r>
-        <w:rPr>
-          <w:rStyle w:val="style3"/>
-        </w:rPr>
-        <w:t>.</w:t>
-      </w:r>
-    </w:p>
-    <w:p>
-      <w:pPr>
-        <w:pStyle w:val="a5"/>
-        <w:rPr>
-          <w:rStyle w:val="style3"/>
-        </w:rPr>
-      </w:pPr>
-      <w:r>
-        <w:rPr>
-          <w:rStyle w:val="style3"/>
-          <w:b/>
-        </w:rPr>
-        <w:t xml:space="preserve">EHR </w:t>
-      </w:r>
-      <w:proofErr w:type="spellStart"/>
-      <w:r>
-        <w:rPr>
-          <w:rStyle w:val="style3"/>
-        </w:rPr>
-        <w:t>System</w:t>
-      </w:r>
-      <w:proofErr w:type="spellEnd"/>
-      <w:r>
-        <w:rPr>
-          <w:rStyle w:val="style3"/>
-        </w:rPr>
-        <w:t xml:space="preserve"> (</w:t>
-      </w:r>
-      <w:proofErr w:type="spellStart"/>
-      <w:r>
-        <w:rPr>
-          <w:rStyle w:val="style3"/>
-        </w:rPr>
-        <w:t>Electronic</w:t>
-      </w:r>
-      <w:proofErr w:type="spellEnd"/>
-      <w:r>
-        <w:rPr>
-          <w:rStyle w:val="style3"/>
-        </w:rPr>
-        <w:t xml:space="preserve"> </w:t>
-      </w:r>
-      <w:proofErr w:type="spellStart"/>
-      <w:r>
-        <w:rPr>
-          <w:rStyle w:val="style3"/>
-        </w:rPr>
-        <w:t>Health</w:t>
-      </w:r>
-      <w:proofErr w:type="spellEnd"/>
-      <w:r>
-        <w:rPr>
-          <w:rStyle w:val="style3"/>
-        </w:rPr>
-        <w:t xml:space="preserve"> </w:t>
-      </w:r>
-      <w:proofErr w:type="spellStart"/>
-      <w:r>
-        <w:rPr>
-          <w:rStyle w:val="style3"/>
-        </w:rPr>
-        <w:t>Record</w:t>
-      </w:r>
-      <w:proofErr w:type="spellEnd"/>
-      <w:r>
-        <w:rPr>
-          <w:rStyle w:val="style3"/>
-        </w:rPr>
-        <w:t xml:space="preserve"> </w:t>
-      </w:r>
-      <w:proofErr w:type="spellStart"/>
-      <w:r>
-        <w:rPr>
-          <w:rStyle w:val="style3"/>
-        </w:rPr>
-        <w:t>Systems</w:t>
-      </w:r>
-      <w:proofErr w:type="spellEnd"/>
-      <w:r>
-        <w:rPr>
-          <w:rStyle w:val="style3"/>
-        </w:rPr>
-        <w:t xml:space="preserve"> - Система Електронної історії хвороби (</w:t>
-      </w:r>
-      <w:r>
-        <w:rPr>
-          <w:rStyle w:val="style3"/>
-        </w:rPr>
-        <w:t>див.</w:t>
-      </w:r>
-      <w:r>
-        <w:rPr>
-          <w:rStyle w:val="style3"/>
-        </w:rPr>
-        <w:t xml:space="preserve"> ГОСТ Р 52636</w:t>
-      </w:r>
-      <w:r>
-        <w:rPr>
-          <w:rStyle w:val="style3"/>
-        </w:rPr>
-        <w:t>-2006)).</w:t>
-      </w:r>
-    </w:p>
-    <w:p>
-      <w:pPr>
-        <w:pStyle w:val="a5"/>
-        <w:rPr>
-          <w:rStyle w:val="style3"/>
-        </w:rPr>
-      </w:pPr>
-      <w:r>
-        <w:rPr>
-          <w:rStyle w:val="style3"/>
-        </w:rPr>
-        <w:t>Опис повного функціоналу EHR що складається з розділів Управлі</w:t>
-      </w:r>
-      <w:r>
-        <w:rPr>
-          <w:rStyle w:val="style3"/>
-        </w:rPr>
-        <w:t xml:space="preserve">ння наданням медичної допомоги </w:t>
-      </w:r>
-      <w:r>
-        <w:rPr>
-          <w:rStyle w:val="style3"/>
-        </w:rPr>
-        <w:t>(</w:t>
-      </w:r>
-      <w:proofErr w:type="spellStart"/>
-      <w:r>
-        <w:rPr>
-          <w:rStyle w:val="style3"/>
-        </w:rPr>
-        <w:t>Care</w:t>
-      </w:r>
-      <w:proofErr w:type="spellEnd"/>
-      <w:r>
-        <w:rPr>
-          <w:rStyle w:val="style3"/>
-        </w:rPr>
-        <w:t xml:space="preserve"> </w:t>
-      </w:r>
-      <w:proofErr w:type="spellStart"/>
-      <w:r>
-        <w:rPr>
-          <w:rStyle w:val="style3"/>
-        </w:rPr>
-        <w:t>Management</w:t>
-      </w:r>
-      <w:proofErr w:type="spellEnd"/>
-      <w:r>
-        <w:rPr>
-          <w:rStyle w:val="style3"/>
-        </w:rPr>
-        <w:t>), Клінічний документообіг (</w:t>
-      </w:r>
-      <w:proofErr w:type="spellStart"/>
-      <w:r>
-        <w:rPr>
-          <w:rStyle w:val="style3"/>
-        </w:rPr>
-        <w:t>Clinical</w:t>
-      </w:r>
-      <w:proofErr w:type="spellEnd"/>
-      <w:r>
-        <w:rPr>
-          <w:rStyle w:val="style3"/>
-        </w:rPr>
-        <w:t xml:space="preserve"> </w:t>
-      </w:r>
-      <w:proofErr w:type="spellStart"/>
-      <w:r>
-        <w:rPr>
-          <w:rStyle w:val="style3"/>
-        </w:rPr>
-        <w:t>Support</w:t>
-      </w:r>
-      <w:proofErr w:type="spellEnd"/>
-      <w:r>
-        <w:rPr>
-          <w:rStyle w:val="style3"/>
-        </w:rPr>
-        <w:t>), Інформаційна інфраструктура (</w:t>
-      </w:r>
-      <w:proofErr w:type="spellStart"/>
-      <w:r>
-        <w:rPr>
-          <w:rStyle w:val="style3"/>
-        </w:rPr>
-        <w:t>Information</w:t>
-      </w:r>
-      <w:proofErr w:type="spellEnd"/>
-      <w:r>
-        <w:rPr>
-          <w:rStyle w:val="style3"/>
-        </w:rPr>
-        <w:t xml:space="preserve"> </w:t>
-      </w:r>
-      <w:proofErr w:type="spellStart"/>
-      <w:r>
-        <w:rPr>
-          <w:rStyle w:val="style3"/>
-        </w:rPr>
-        <w:t>Infrastructure</w:t>
-      </w:r>
-      <w:proofErr w:type="spellEnd"/>
-      <w:r>
-        <w:rPr>
-          <w:rStyle w:val="style3"/>
-        </w:rPr>
-        <w:t>) - всього 125 функцій.</w:t>
-      </w:r>
-    </w:p>
-    <w:p>
-      <w:pPr>
-        <w:pStyle w:val="a5"/>
-        <w:rPr>
-          <w:rStyle w:val="style3"/>
-        </w:rPr>
-      </w:pPr>
-      <w:r>
-        <w:rPr>
-          <w:rStyle w:val="style3"/>
-          <w:b/>
-        </w:rPr>
-        <w:t>Арден синтаксис</w:t>
-      </w:r>
-      <w:r>
-        <w:rPr>
-          <w:rStyle w:val="style3"/>
-        </w:rPr>
-        <w:t xml:space="preserve"> (</w:t>
-      </w:r>
-      <w:proofErr w:type="spellStart"/>
-      <w:r>
-        <w:rPr>
-          <w:rStyle w:val="style3"/>
-        </w:rPr>
-        <w:t>Arden</w:t>
-      </w:r>
-      <w:proofErr w:type="spellEnd"/>
-      <w:r>
-        <w:rPr>
-          <w:rStyle w:val="style3"/>
-        </w:rPr>
-        <w:t xml:space="preserve"> </w:t>
-      </w:r>
-      <w:r>
-        <w:rPr>
-          <w:rStyle w:val="style3"/>
-          <w:lang w:val="en-US"/>
-        </w:rPr>
-        <w:t>Syntax</w:t>
-      </w:r>
-      <w:r>
-        <w:rPr>
-          <w:rStyle w:val="style3"/>
-        </w:rPr>
-        <w:t>) Специфікація прийнята HL7 для визначення та розповсюдження медичних знань. Арден синтаксис є мовою Медичних Логічних Модул</w:t>
-      </w:r>
-      <w:r>
-        <w:rPr>
-          <w:rStyle w:val="style3"/>
-        </w:rPr>
-        <w:t xml:space="preserve">ів </w:t>
-      </w:r>
-      <w:r>
-        <w:rPr>
-          <w:rStyle w:val="style3"/>
-        </w:rPr>
-        <w:t>(</w:t>
-      </w:r>
-      <w:proofErr w:type="spellStart"/>
-      <w:r>
-        <w:rPr>
-          <w:rStyle w:val="style3"/>
-        </w:rPr>
-        <w:t>Medical</w:t>
-      </w:r>
-      <w:proofErr w:type="spellEnd"/>
-      <w:r>
-        <w:rPr>
-          <w:rStyle w:val="style3"/>
-        </w:rPr>
-        <w:t xml:space="preserve"> </w:t>
-      </w:r>
-      <w:proofErr w:type="spellStart"/>
-      <w:r>
-        <w:rPr>
-          <w:rStyle w:val="style3"/>
-        </w:rPr>
-        <w:t>Logic</w:t>
-      </w:r>
-      <w:proofErr w:type="spellEnd"/>
-      <w:r>
-        <w:rPr>
-          <w:rStyle w:val="style3"/>
-        </w:rPr>
-        <w:t xml:space="preserve"> </w:t>
-      </w:r>
-      <w:proofErr w:type="spellStart"/>
-      <w:r>
-        <w:rPr>
-          <w:rStyle w:val="style3"/>
-        </w:rPr>
-        <w:t>Modules</w:t>
-      </w:r>
-      <w:proofErr w:type="spellEnd"/>
-      <w:r>
-        <w:rPr>
-          <w:rStyle w:val="style3"/>
-        </w:rPr>
-        <w:t xml:space="preserve">) кодування медичних знань. Кожен </w:t>
-      </w:r>
-      <w:r>
-        <w:rPr>
-          <w:rStyle w:val="style3"/>
-        </w:rPr>
-        <w:t>модуль</w:t>
-      </w:r>
-      <w:r>
-        <w:rPr>
-          <w:rStyle w:val="style3"/>
-        </w:rPr>
-        <w:t xml:space="preserve"> </w:t>
-      </w:r>
-      <w:r>
-        <w:rPr>
-          <w:rStyle w:val="style3"/>
-        </w:rPr>
-        <w:t xml:space="preserve"> </w:t>
-      </w:r>
-      <w:r>
-        <w:rPr>
-          <w:rStyle w:val="style3"/>
-        </w:rPr>
-        <w:t>містить достатню інформацію для прийняття медичного рішення. МЛМ використовується для генерації сигналів тривоги, розуміння медичних даних, діагностики, фільтрації медичних даних і адміністративних завдань. За певних</w:t>
-      </w:r>
-      <w:r>
-        <w:rPr>
-          <w:rStyle w:val="style3"/>
-        </w:rPr>
-        <w:t xml:space="preserve"> умов може бути розроблена комп’ютерна програма (монітор подій), яка генерує </w:t>
-      </w:r>
-      <w:r>
-        <w:rPr>
-          <w:rStyle w:val="style3"/>
-        </w:rPr>
-        <w:t>експертну підтримку. МЛМ може бути пов'язаний з ін</w:t>
-      </w:r>
-      <w:r>
-        <w:rPr>
-          <w:rStyle w:val="style3"/>
-        </w:rPr>
-        <w:t xml:space="preserve">шими МЛМ та утворювати мережу. </w:t>
-      </w:r>
-      <w:r>
-        <w:rPr>
-          <w:rStyle w:val="style3"/>
-        </w:rPr>
-        <w:t>Основний виразний засіб HL7 - мова графічної концептуалізації систем UML.</w:t>
-      </w:r>
-    </w:p>
-    <w:p>
-      <w:pPr>
-        <w:pStyle w:val="af4"/>
-        <w:rPr>
-          <w:rStyle w:val="style3"/>
-        </w:rPr>
-      </w:pPr>
-      <w:bookmarkStart w:id="6" w:name="_Toc397644604"/>
-      <w:r>
-        <w:rPr>
-          <w:rStyle w:val="style3"/>
-          <w:lang w:val="en-US"/>
-        </w:rPr>
-        <w:t>DICOM</w:t>
-      </w:r>
-      <w:bookmarkEnd w:id="6"/>
-    </w:p>
-    <w:p>
-      <w:pPr>
-        <w:pStyle w:val="a5"/>
-        <w:rPr>
-          <w:rStyle w:val="style3"/>
-        </w:rPr>
-      </w:pPr>
-      <w:r>
-        <w:rPr>
-          <w:rStyle w:val="style3"/>
-        </w:rPr>
-        <w:t>DICOM (</w:t>
-      </w:r>
-      <w:r>
-        <w:rPr>
-          <w:rStyle w:val="style3"/>
-        </w:rPr>
-        <w:t>англ.</w:t>
-      </w:r>
-      <w:r>
-        <w:rPr>
-          <w:rStyle w:val="style3"/>
-        </w:rPr>
-        <w:t xml:space="preserve"> </w:t>
-      </w:r>
-      <w:proofErr w:type="spellStart"/>
-      <w:r>
-        <w:rPr>
-          <w:rStyle w:val="style3"/>
-        </w:rPr>
-        <w:t>Digital</w:t>
-      </w:r>
-      <w:proofErr w:type="spellEnd"/>
-      <w:r>
-        <w:rPr>
-          <w:rStyle w:val="style3"/>
-        </w:rPr>
-        <w:t xml:space="preserve"> </w:t>
-      </w:r>
-      <w:proofErr w:type="spellStart"/>
-      <w:r>
-        <w:rPr>
-          <w:rStyle w:val="style3"/>
-        </w:rPr>
-        <w:t>Imaging</w:t>
-      </w:r>
-      <w:proofErr w:type="spellEnd"/>
-      <w:r>
-        <w:rPr>
-          <w:rStyle w:val="style3"/>
-        </w:rPr>
-        <w:t xml:space="preserve"> </w:t>
-      </w:r>
-      <w:proofErr w:type="spellStart"/>
-      <w:r>
-        <w:rPr>
-          <w:rStyle w:val="style3"/>
-        </w:rPr>
-        <w:t>and</w:t>
-      </w:r>
-      <w:proofErr w:type="spellEnd"/>
-      <w:r>
-        <w:rPr>
-          <w:rStyle w:val="style3"/>
-        </w:rPr>
-        <w:t xml:space="preserve"> </w:t>
-      </w:r>
-      <w:proofErr w:type="spellStart"/>
-      <w:r>
-        <w:rPr>
-          <w:rStyle w:val="style3"/>
-        </w:rPr>
-        <w:t>Communications</w:t>
-      </w:r>
-      <w:proofErr w:type="spellEnd"/>
-      <w:r>
-        <w:rPr>
-          <w:rStyle w:val="style3"/>
-        </w:rPr>
-        <w:t xml:space="preserve"> </w:t>
-      </w:r>
-      <w:proofErr w:type="spellStart"/>
-      <w:r>
-        <w:rPr>
-          <w:rStyle w:val="style3"/>
-        </w:rPr>
-        <w:t>in</w:t>
-      </w:r>
-      <w:proofErr w:type="spellEnd"/>
-      <w:r>
-        <w:rPr>
-          <w:rStyle w:val="style3"/>
-        </w:rPr>
-        <w:t xml:space="preserve"> </w:t>
-      </w:r>
-      <w:proofErr w:type="spellStart"/>
-      <w:r>
-        <w:rPr>
-          <w:rStyle w:val="style3"/>
-        </w:rPr>
-        <w:t>Medicine</w:t>
-      </w:r>
-      <w:proofErr w:type="spellEnd"/>
-      <w:r>
-        <w:rPr>
-          <w:rStyle w:val="style3"/>
-        </w:rPr>
-        <w:t xml:space="preserve">) </w:t>
-      </w:r>
-      <w:r>
-        <w:rPr>
-          <w:rStyle w:val="style3"/>
-        </w:rPr>
-        <w:t xml:space="preserve">– </w:t>
-      </w:r>
-      <w:r>
-        <w:rPr>
-          <w:rStyle w:val="style3"/>
-        </w:rPr>
-        <w:t xml:space="preserve"> Галузевий стандарт створення, зберігання, передачі та візуалізації медичних зображень і документів обстежених пацієнтів.</w:t>
-      </w:r>
-    </w:p>
-    <w:p>
-      <w:pPr>
-        <w:pStyle w:val="a5"/>
-        <w:rPr>
-          <w:rStyle w:val="style3"/>
-        </w:rPr>
-      </w:pPr>
-      <w:r>
-        <w:rPr>
-          <w:rStyle w:val="style3"/>
-        </w:rPr>
-        <w:t xml:space="preserve">DICOM спирається на ISO-стандарт OSI, підтримується основними виробниками медичного обладнання та медичного програмного забезпечення. </w:t>
-      </w:r>
-    </w:p>
-    <w:p>
-      <w:pPr>
-        <w:pStyle w:val="a5"/>
-        <w:rPr>
-          <w:rStyle w:val="style3"/>
-        </w:rPr>
-      </w:pPr>
-      <w:r>
-        <w:rPr>
-          <w:rStyle w:val="style3"/>
-        </w:rPr>
         <w:t>Стандарт DICOM, розроблений</w:t>
       </w:r>
       <w:r>
@@ -4578,14 +4873,7 @@
         <w:rPr>
           <w:rStyle w:val="style3"/>
         </w:rPr>
-        <w:t xml:space="preserve">дозволяє створювати, зберігати, передавати і друкувати окремі кадри </w:t>
-      </w:r>
-      <w:r>
-        <w:rPr>
-          <w:rStyle w:val="style3"/>
-        </w:rPr>
-        <w:lastRenderedPageBreak/>
-        <w:t>зображення, серії кадрів, інформацію про пацієнта, дослідженн</w:t>
+        <w:t>дозволяє створювати, зберігати, передавати і друкувати окремі кадри зображення, серії кадрів, інформацію про пацієнта, дослідженн</w:t>
       </w:r>
       <w:r>
         <w:rPr>
@@ -4920,6 +5208,7 @@
           <w:noProof/>
           <w:lang w:eastAsia="uk-UA"/>
         </w:rPr>
+        <w:lastRenderedPageBreak/>
         <w:drawing>
           <wp:inline distT="0" distB="0" distL="0" distR="0">
             <wp:extent cx="4301245" cy="4093535"/>
@@ -5005,7 +5294,6 @@
         <w:rPr>
           <w:rStyle w:val="style3"/>
         </w:rPr>
-        <w:lastRenderedPageBreak/>
         <w:t xml:space="preserve">Файловий рівень стандарту DICOM 3.0 редакції 2008 описує: </w:t>
       </w:r>
     </w:p>
@@ -5101,7 +5389,13 @@
         <w:rPr>
           <w:rStyle w:val="style3"/>
         </w:rPr>
-        <w:t xml:space="preserve">Вид обстеження і дата / час його проведення. </w:t>
+        <w:t>Вид обстеження і дата</w:t>
+      </w:r>
+      <w:r>
+        <w:rPr>
+          <w:rStyle w:val="style3"/>
+        </w:rPr>
+        <w:t xml:space="preserve">/час його проведення. </w:t>
       </w:r>
     </w:p>
     <w:p>
@@ -5221,6 +5515,7 @@
         <w:rPr>
           <w:rStyle w:val="style3"/>
         </w:rPr>
+        <w:lastRenderedPageBreak/>
         <w:t xml:space="preserve">Представлення DICOM-записи на оптичні носії, включаючи DVD формат. </w:t>
       </w:r>
     </w:p>
@@ -5240,13 +5535,25 @@
         <w:rPr>
           <w:rStyle w:val="style3"/>
         </w:rPr>
-        <w:t>DICOM-протокол для передачі / п</w:t>
-      </w:r>
-      <w:r>
-        <w:rPr>
-          <w:rStyle w:val="style3"/>
-        </w:rPr>
-        <w:t xml:space="preserve">рийому по мережах TCP / IP </w:t>
+        <w:t>DICOM-протокол для передачі/</w:t>
+      </w:r>
+      <w:r>
+        <w:rPr>
+          <w:rStyle w:val="style3"/>
+        </w:rPr>
+        <w:t>п</w:t>
+      </w:r>
+      <w:r>
+        <w:rPr>
+          <w:rStyle w:val="style3"/>
+        </w:rPr>
+        <w:t>рийому по мережах TCP/</w:t>
+      </w:r>
+      <w:r>
+        <w:rPr>
+          <w:rStyle w:val="style3"/>
+        </w:rPr>
+        <w:t xml:space="preserve">IP </w:t>
       </w:r>
       <w:proofErr w:type="spellStart"/>
       <w:r>
@@ -5608,7 +5915,6 @@
           <w:noProof/>
           <w:lang w:eastAsia="uk-UA"/>
         </w:rPr>
-        <w:lastRenderedPageBreak/>
         <w:drawing>
           <wp:inline distT="0" distB="0" distL="0" distR="0">
             <wp:extent cx="5337810" cy="3157855"/>
@@ -5852,6 +6158,7 @@
         <w:rPr>
           <w:rStyle w:val="style3"/>
         </w:rPr>
+        <w:lastRenderedPageBreak/>
         <w:t xml:space="preserve">DICOM </w:t>
       </w:r>
       <w:proofErr w:type="spellStart"/>
@@ -6327,14 +6634,7 @@
         <w:rPr>
           <w:rStyle w:val="style3"/>
         </w:rPr>
-        <w:t xml:space="preserve">) - «Робочий Лист Досліджень» - список </w:t>
-      </w:r>
-      <w:r>
-        <w:rPr>
-          <w:rStyle w:val="style3"/>
-        </w:rPr>
-        <w:lastRenderedPageBreak/>
-        <w:t xml:space="preserve">необхідних для пацієнтів досліджень, який може бути отриманий запитом користувача до RIS-системі. </w:t>
+        <w:t xml:space="preserve">) - «Робочий Лист Досліджень» - список необхідних для пацієнтів досліджень, який може бути отриманий запитом користувача до RIS-системі. </w:t>
       </w:r>
     </w:p>
     <w:p>
@@ -6783,6 +7083,7 @@
         <w:rPr>
           <w:rStyle w:val="style3"/>
         </w:rPr>
+        <w:lastRenderedPageBreak/>
         <w:t xml:space="preserve">Мережевий </w:t>
       </w:r>
       <w:r>
@@ -7065,10 +7366,10 @@
       </w:pPr>
       <w:r>
         <w:object w:dxaOrig="7908" w:dyaOrig="6873">
-          <v:shape id="_x0000_i1027" type="#_x0000_t75" style="width:343.15pt;height:298.3pt" o:ole="">
+          <v:shape id="_x0000_i1027" type="#_x0000_t75" style="width:325.65pt;height:283pt" o:ole="">
             <v:imagedata r:id="rId15" o:title=""/>
           </v:shape>
-          <o:OLEObject Type="Embed" ProgID="Visio.Drawing.11" ShapeID="_x0000_i1027" DrawAspect="Content" ObjectID="_1471386698" r:id="rId16"/>
+          <o:OLEObject Type="Embed" ProgID="Visio.Drawing.11" ShapeID="_x0000_i1027" DrawAspect="Content" ObjectID="_1471847877" r:id="rId16"/>
         </w:object>
       </w:r>
     </w:p>
@@ -7274,6 +7575,7 @@
         <w:rPr>
           <w:rStyle w:val="style3"/>
         </w:rPr>
+        <w:lastRenderedPageBreak/>
         <w:t>Ультразвукові сканери</w:t>
       </w:r>
       <w:r>
@@ -7344,7 +7646,73 @@
         <w:rPr>
           <w:rStyle w:val="style3"/>
         </w:rPr>
-        <w:t>Неважко помітити подібність структури стандартів DICOM і HL7. Однак між ними є істотна відмінність: DICOM є повним стандартом обміну інформацією, пов'язаною з зображеннями, а HL7 - стандартом електронної передачі текстових медичних документів.</w:t>
+        <w:t xml:space="preserve">Неважко помітити подібність структури стандартів DICOM і HL7. Однак між ними є істотна відмінність: DICOM є повним стандартом обміну інформацією, пов'язаною з зображеннями, а HL7 </w:t>
+      </w:r>
+      <w:r>
+        <w:rPr>
+          <w:rStyle w:val="style3"/>
+        </w:rPr>
+        <w:t>–</w:t>
+      </w:r>
+      <w:r>
+        <w:rPr>
+          <w:rStyle w:val="style3"/>
+        </w:rPr>
+        <w:t xml:space="preserve"> </w:t>
+      </w:r>
+      <w:r>
+        <w:rPr>
+          <w:rStyle w:val="style3"/>
+        </w:rPr>
+        <w:t>хоча і дозволяє працювати з зображеннями</w:t>
+      </w:r>
+      <w:r>
+        <w:rPr>
+          <w:rStyle w:val="style3"/>
+        </w:rPr>
+        <w:t xml:space="preserve">, </w:t>
+      </w:r>
+      <w:r>
+        <w:rPr>
+          <w:rStyle w:val="style3"/>
+        </w:rPr>
+        <w:t xml:space="preserve">є </w:t>
+      </w:r>
+      <w:r>
+        <w:rPr>
+          <w:rStyle w:val="style3"/>
+        </w:rPr>
+        <w:t>стандартом електронної передачі медичних документів</w:t>
+      </w:r>
+      <w:r>
+        <w:rPr>
+          <w:rStyle w:val="style3"/>
+        </w:rPr>
+        <w:t xml:space="preserve"> між </w:t>
+      </w:r>
+      <w:r>
+        <w:rPr>
+          <w:rStyle w:val="style3"/>
+        </w:rPr>
+        <w:t>віддаленими медични</w:t>
+      </w:r>
+      <w:r>
+        <w:rPr>
+          <w:rStyle w:val="style3"/>
+        </w:rPr>
+        <w:t xml:space="preserve">ми </w:t>
+      </w:r>
+      <w:r>
+        <w:rPr>
+          <w:rStyle w:val="style3"/>
+        </w:rPr>
+        <w:t>установами</w:t>
+      </w:r>
+      <w:r>
+        <w:rPr>
+          <w:rStyle w:val="style3"/>
+        </w:rPr>
+        <w:t>.</w:t>
       </w:r>
       <w:r>
         <w:rPr>
@@ -7363,27 +7731,359 @@
         <w:rPr>
           <w:rStyle w:val="style3"/>
         </w:rPr>
-        <w:t xml:space="preserve">, як основний стандарт для роботи з медичними </w:t>
-      </w:r>
+        <w:t xml:space="preserve">, як основний стандарт для роботи з медичними зображеннями, тому стандарт </w:t>
+      </w:r>
+      <w:r>
+        <w:rPr>
+          <w:rStyle w:val="style3"/>
+          <w:lang w:val="en-US"/>
+        </w:rPr>
+        <w:t>DICOM</w:t>
+      </w:r>
+      <w:r>
+        <w:rPr>
+          <w:rStyle w:val="style3"/>
+        </w:rPr>
+        <w:t xml:space="preserve"> краще підходить для використання в мобільному терміналі системи передачі медичних зображень.</w:t>
+      </w:r>
+    </w:p>
+    <w:p>
+      <w:pPr>
+        <w:pStyle w:val="af4"/>
+        <w:rPr>
+          <w:rStyle w:val="style3"/>
+          <w:lang w:val="en-US"/>
+        </w:rPr>
+      </w:pPr>
+      <w:bookmarkStart w:id="7" w:name="_Toc398105788"/>
+      <w:r>
+        <w:rPr>
+          <w:rStyle w:val="style3"/>
+        </w:rPr>
+        <w:t xml:space="preserve">2. Законодавство України про </w:t>
+      </w:r>
+      <w:r>
+        <w:rPr>
+          <w:rStyle w:val="style3"/>
+        </w:rPr>
+        <w:t>лікарську таємницю</w:t>
+      </w:r>
+      <w:bookmarkEnd w:id="7"/>
+    </w:p>
+    <w:p>
+      <w:pPr>
+        <w:pStyle w:val="a5"/>
+        <w:rPr>
+          <w:rStyle w:val="style3"/>
+        </w:rPr>
+      </w:pPr>
+      <w:r>
+        <w:rPr>
+          <w:rStyle w:val="style3"/>
+        </w:rPr>
+        <w:t xml:space="preserve">Згідно до статті 32 Конституції України, яка гарантує конфіденційність особистої </w:t>
+      </w:r>
+      <w:r>
+        <w:rPr>
+          <w:rStyle w:val="style3"/>
+        </w:rPr>
+        <w:t xml:space="preserve">інформації про людину, статтею </w:t>
+      </w:r>
+      <w:r>
+        <w:rPr>
+          <w:rStyle w:val="style3"/>
+        </w:rPr>
+        <w:t xml:space="preserve">286 Цивільного Кодексу України, яка гарантує кожному право на право на таємницю про стан свого здоров’я, факт звернення за медичною допомогою, діагноз, а також відомості, одержані при медичному обстеженні. Згідно зі ст. 39-1 Основ законодавства України про охорону здоров’я пацієнт має право на таємницю про стан свого здоров’я, факт звернення за медичною допомогою, діагноз, а також про відомості, одержані при її медичному обстеженні. Крім того, згідно зі ст. 7 Закону України «Про захист персональних даних» до обробки персональних даних про здоров’я людини пред’являються особливі вимоги. </w:t>
+      </w:r>
+    </w:p>
+    <w:p>
+      <w:pPr>
+        <w:pStyle w:val="a5"/>
+        <w:rPr>
+          <w:rStyle w:val="style3"/>
+        </w:rPr>
+      </w:pPr>
+      <w:r>
+        <w:rPr>
+          <w:rStyle w:val="style3"/>
+        </w:rPr>
+        <w:t xml:space="preserve">Згідно вищезгаданого законодавства предмет </w:t>
+      </w:r>
+      <w:r>
+        <w:rPr>
+          <w:rStyle w:val="style3"/>
+        </w:rPr>
+        <w:t>лікарської таємниці складають:</w:t>
+      </w:r>
+    </w:p>
+    <w:p>
+      <w:pPr>
+        <w:pStyle w:val="a5"/>
+        <w:numPr>
+          <w:ilvl w:val="0"/>
+          <w:numId w:val="12"/>
+        </w:numPr>
+        <w:rPr>
+          <w:rStyle w:val="style3"/>
+        </w:rPr>
+      </w:pPr>
+      <w:r>
+        <w:rPr>
+          <w:rStyle w:val="style3"/>
+        </w:rPr>
+        <w:t>стан здоров’я пацієнта;</w:t>
+      </w:r>
+    </w:p>
+    <w:p>
+      <w:pPr>
+        <w:pStyle w:val="a5"/>
+        <w:numPr>
+          <w:ilvl w:val="0"/>
+          <w:numId w:val="12"/>
+        </w:numPr>
+        <w:rPr>
+          <w:rStyle w:val="style3"/>
+        </w:rPr>
+      </w:pPr>
+      <w:r>
+        <w:rPr>
+          <w:rStyle w:val="style3"/>
+        </w:rPr>
+        <w:t>хвороби і діагноз;</w:t>
+      </w:r>
+    </w:p>
+    <w:p>
+      <w:pPr>
+        <w:pStyle w:val="a5"/>
+        <w:numPr>
+          <w:ilvl w:val="0"/>
+          <w:numId w:val="12"/>
+        </w:numPr>
+        <w:rPr>
+          <w:rStyle w:val="style3"/>
+        </w:rPr>
+      </w:pPr>
+      <w:r>
+        <w:rPr>
+          <w:rStyle w:val="style3"/>
+        </w:rPr>
+        <w:t>огляд і його результати;</w:t>
+      </w:r>
+    </w:p>
+    <w:p>
+      <w:pPr>
+        <w:pStyle w:val="a5"/>
+        <w:numPr>
+          <w:ilvl w:val="0"/>
+          <w:numId w:val="12"/>
+        </w:numPr>
+        <w:rPr>
+          <w:rStyle w:val="style3"/>
+        </w:rPr>
+      </w:pPr>
+      <w:r>
+        <w:rPr>
+          <w:rStyle w:val="style3"/>
+        </w:rPr>
+        <w:t>методи лікування;</w:t>
+      </w:r>
+    </w:p>
+    <w:p>
+      <w:pPr>
+        <w:pStyle w:val="a5"/>
+        <w:numPr>
+          <w:ilvl w:val="0"/>
+          <w:numId w:val="12"/>
+        </w:numPr>
+        <w:rPr>
+          <w:rStyle w:val="style3"/>
+        </w:rPr>
+      </w:pPr>
+      <w:r>
+        <w:rPr>
+          <w:rStyle w:val="style3"/>
+        </w:rPr>
+        <w:t>відомості, отримані при медичному обстеженні.</w:t>
+      </w:r>
+    </w:p>
+    <w:p>
+      <w:pPr>
+        <w:pStyle w:val="af4"/>
+        <w:rPr>
+          <w:rStyle w:val="style3"/>
+          <w:lang w:val="en-US"/>
+        </w:rPr>
+      </w:pPr>
+      <w:bookmarkStart w:id="8" w:name="_Toc398105789"/>
       <w:r>
         <w:rPr>
           <w:rStyle w:val="style3"/>
         </w:rPr>
         <w:lastRenderedPageBreak/>
-        <w:t xml:space="preserve">зображеннями, тому стандарт </w:t>
-      </w:r>
-      <w:r>
-        <w:rPr>
-          <w:rStyle w:val="style3"/>
-          <w:lang w:val="en-US"/>
-        </w:rPr>
-        <w:t>DICOM</w:t>
-      </w:r>
-      <w:r>
-        <w:rPr>
-          <w:rStyle w:val="style3"/>
-        </w:rPr>
-        <w:t xml:space="preserve"> краще підходить для використання в мобільному терміналі системи передачі медичних зображень.</w:t>
+        <w:t xml:space="preserve">3. </w:t>
+      </w:r>
+      <w:r>
+        <w:rPr>
+          <w:rStyle w:val="style3"/>
+        </w:rPr>
+        <w:t>Проектування мобільного терміналу</w:t>
+      </w:r>
+      <w:bookmarkEnd w:id="8"/>
+      <w:r>
+        <w:rPr>
+          <w:rStyle w:val="style3"/>
+        </w:rPr>
+        <w:t xml:space="preserve"> </w:t>
+      </w:r>
+    </w:p>
+    <w:p>
+      <w:pPr>
+        <w:pStyle w:val="a5"/>
+        <w:rPr>
+          <w:rStyle w:val="apple-style-span"/>
+        </w:rPr>
+      </w:pPr>
+      <w:r>
+        <w:rPr>
+          <w:rStyle w:val="style3"/>
+        </w:rPr>
+        <w:t xml:space="preserve">Згідно законодавства України результати такі результати медичного огляду пацієнта, як </w:t>
+      </w:r>
+      <w:r>
+        <w:rPr>
+          <w:rStyle w:val="apple-style-span"/>
+        </w:rPr>
+        <w:t>рентгенографія, томографія, УЗД</w:t>
+      </w:r>
+      <w:r>
+        <w:rPr>
+          <w:rStyle w:val="apple-style-span"/>
+        </w:rPr>
+        <w:t>,</w:t>
+      </w:r>
+      <w:r>
+        <w:rPr>
+          <w:rStyle w:val="apple-style-span"/>
+        </w:rPr>
+        <w:t xml:space="preserve"> тощо</w:t>
+      </w:r>
+      <w:r>
+        <w:rPr>
+          <w:rStyle w:val="apple-style-span"/>
+        </w:rPr>
+        <w:t xml:space="preserve"> є предметом лікарської таємниці, тому повинні бути належним чином захищені. В умовах відкритих мереж такий захист можна забезпечити використовуючи технологію віртуальних приватних мереж.</w:t>
+      </w:r>
+    </w:p>
+    <w:p>
+      <w:pPr>
+        <w:pStyle w:val="a5"/>
+        <w:rPr>
+          <w:rStyle w:val="apple-style-span"/>
+        </w:rPr>
+      </w:pPr>
+      <w:r>
+        <w:rPr>
+          <w:rStyle w:val="apple-style-span"/>
+        </w:rPr>
+        <w:t xml:space="preserve">VPN (Віртуальна приватна мережа, англ. </w:t>
+      </w:r>
+      <w:proofErr w:type="spellStart"/>
+      <w:r>
+        <w:rPr>
+          <w:rStyle w:val="apple-style-span"/>
+        </w:rPr>
+        <w:t>Virtual</w:t>
+      </w:r>
+      <w:proofErr w:type="spellEnd"/>
+      <w:r>
+        <w:rPr>
+          <w:rStyle w:val="apple-style-span"/>
+        </w:rPr>
+        <w:t xml:space="preserve"> </w:t>
+      </w:r>
+      <w:proofErr w:type="spellStart"/>
+      <w:r>
+        <w:rPr>
+          <w:rStyle w:val="apple-style-span"/>
+        </w:rPr>
+        <w:t>Private</w:t>
+      </w:r>
+      <w:proofErr w:type="spellEnd"/>
+      <w:r>
+        <w:rPr>
+          <w:rStyle w:val="apple-style-span"/>
+        </w:rPr>
+        <w:t xml:space="preserve"> </w:t>
+      </w:r>
+      <w:proofErr w:type="spellStart"/>
+      <w:r>
+        <w:rPr>
+          <w:rStyle w:val="apple-style-span"/>
+        </w:rPr>
+        <w:t>Network</w:t>
+      </w:r>
+      <w:proofErr w:type="spellEnd"/>
+      <w:r>
+        <w:rPr>
+          <w:rStyle w:val="apple-style-span"/>
+        </w:rPr>
+        <w:t>) — це логічна мережа, створена поверх інших мереж, на базі загальнодоступних або віртуальних каналів інших мереж (Інтернет). Безпека передавання пакетів через загальнодоступні мережі може реалізуватися за допомогою шифрування, внаслідок чого створюється закритий для сторонніх канал обміну інформацією. VPN дозволяє об'єднати, наприклад, декілька географічно віддалених мереж організації в єдину мережу з використанням для зв'язку між ними непідконтрольних каналів.</w:t>
+      </w:r>
+    </w:p>
+    <w:p>
+      <w:pPr>
+        <w:pStyle w:val="a5"/>
+        <w:rPr>
+          <w:rStyle w:val="apple-style-span"/>
+        </w:rPr>
+      </w:pPr>
+      <w:r>
+        <w:rPr>
+          <w:rStyle w:val="apple-style-span"/>
+        </w:rPr>
+        <w:t xml:space="preserve">VPN складається з двох частин: «внутрішня» (підконтрольна) мережа, яких може бути декілька, і «зовнішня» мережа, через яку проходять </w:t>
+      </w:r>
+      <w:proofErr w:type="spellStart"/>
+      <w:r>
+        <w:rPr>
+          <w:rStyle w:val="apple-style-span"/>
+        </w:rPr>
+        <w:t>інкапсульовані</w:t>
+      </w:r>
+      <w:proofErr w:type="spellEnd"/>
+      <w:r>
+        <w:rPr>
+          <w:rStyle w:val="apple-style-span"/>
+        </w:rPr>
+        <w:t xml:space="preserve"> з'єднання (зазвичай використовується Інтернет).</w:t>
+      </w:r>
+    </w:p>
+    <w:p>
+      <w:pPr>
+        <w:pStyle w:val="a5"/>
+        <w:rPr>
+          <w:rStyle w:val="apple-style-span"/>
+        </w:rPr>
+      </w:pPr>
+      <w:r>
+        <w:rPr>
+          <w:rStyle w:val="apple-style-span"/>
+        </w:rPr>
+        <w:t xml:space="preserve">Підключення до VPN віддаленого користувача робиться за допомогою сервера доступу, який підключений як до внутрішньої, так і до зовнішньої (загальнодоступною) мережі. При підключенні віддаленого користувача (або при установці з'єднання з іншою захищеною мережею) сервер доступу вимагає проходження процесу ідентифікації, а потім процесу </w:t>
+      </w:r>
+      <w:proofErr w:type="spellStart"/>
+      <w:r>
+        <w:rPr>
+          <w:rStyle w:val="apple-style-span"/>
+        </w:rPr>
+        <w:t>аутентифікації</w:t>
+      </w:r>
+      <w:proofErr w:type="spellEnd"/>
+      <w:r>
+        <w:rPr>
+          <w:rStyle w:val="apple-style-span"/>
+        </w:rPr>
+        <w:t>. Після успішного проходження обох процесів, віддалений користувач (віддалена мережа) наділяється повноваженнями для роботи в мережі, тобто відбувається процес авторизації.</w:t>
       </w:r>
     </w:p>
     <w:p>
@@ -7394,7 +8094,13 @@
           <w:lang w:val="en-US"/>
         </w:rPr>
       </w:pPr>
-      <w:bookmarkStart w:id="7" w:name="_Toc397644605"/>
+      <w:bookmarkStart w:id="9" w:name="_Toc398105790"/>
+      <w:r>
+        <w:rPr>
+          <w:rStyle w:val="style3"/>
+        </w:rPr>
+        <w:t xml:space="preserve">3.1. </w:t>
+      </w:r>
       <w:r>
         <w:rPr>
           <w:rStyle w:val="style3"/>
@@ -7414,72 +8120,7 @@
         </w:rPr>
         <w:t>IPSec</w:t>
       </w:r>
-      <w:bookmarkEnd w:id="7"/>
-    </w:p>
-    <w:p>
-      <w:pPr>
-        <w:pStyle w:val="a5"/>
-        <w:rPr>
-          <w:rStyle w:val="style3"/>
-        </w:rPr>
-      </w:pPr>
-      <w:r>
-        <w:rPr>
-          <w:rStyle w:val="style3"/>
-        </w:rPr>
-        <w:t>Так як</w:t>
-      </w:r>
-      <w:r>
-        <w:rPr>
-          <w:rStyle w:val="style3"/>
-        </w:rPr>
-        <w:t xml:space="preserve"> інформація яка буде передаватися становить медичну таємницю, а обмін буде здійснюватися через набір протоколів </w:t>
-      </w:r>
-      <w:r>
-        <w:rPr>
-          <w:rStyle w:val="style3"/>
-          <w:lang w:val="en-US"/>
-        </w:rPr>
-        <w:t>TCP/IP</w:t>
-      </w:r>
-      <w:r>
-        <w:rPr>
-          <w:rStyle w:val="style3"/>
-        </w:rPr>
-        <w:t xml:space="preserve">, які представляють відкриту систему, постає питання забезпечення безпеки. Для цього було вибрано </w:t>
-      </w:r>
-      <w:r>
-        <w:rPr>
-          <w:rStyle w:val="style3"/>
-          <w:lang w:val="en-US"/>
-        </w:rPr>
-        <w:t>IPSec</w:t>
-      </w:r>
-      <w:r>
-        <w:rPr>
-          <w:rStyle w:val="style3"/>
-        </w:rPr>
-        <w:t xml:space="preserve">, так як протоколи </w:t>
-      </w:r>
-      <w:r>
-        <w:rPr>
-          <w:rStyle w:val="style3"/>
-          <w:lang w:val="en-US"/>
-        </w:rPr>
-        <w:t xml:space="preserve">IPSec </w:t>
-      </w:r>
-      <w:r>
-        <w:rPr>
-          <w:rStyle w:val="style3"/>
-        </w:rPr>
-        <w:t xml:space="preserve">дозволяють </w:t>
-      </w:r>
-      <w:r>
-        <w:rPr>
-          <w:rStyle w:val="style3"/>
-        </w:rPr>
-        <w:t>забезпечити захист даних на мережному рівні.</w:t>
-      </w:r>
+      <w:bookmarkEnd w:id="9"/>
     </w:p>
     <w:p>
       <w:pPr>
@@ -7533,7 +8174,14 @@
         <w:rPr>
           <w:rStyle w:val="style3"/>
         </w:rPr>
-        <w:t xml:space="preserve"> для забезпечення захисту даних, що передаються за допомогою протоколу IP, дозволяє здійснювати підтвердження </w:t>
+        <w:t xml:space="preserve"> для забезпечення захисту даних, що передаються за допомогою протоколу IP, дозволяє здійснювати </w:t>
+      </w:r>
+      <w:r>
+        <w:rPr>
+          <w:rStyle w:val="style3"/>
+        </w:rPr>
+        <w:lastRenderedPageBreak/>
+        <w:t xml:space="preserve">підтвердження </w:t>
       </w:r>
       <w:proofErr w:type="spellStart"/>
       <w:r>
@@ -7791,14 +8439,7 @@
         <w:rPr>
           <w:rStyle w:val="style3"/>
         </w:rPr>
-        <w:t xml:space="preserve"> джерела інформації та додаткову функцію із запобігання повторної </w:t>
-      </w:r>
-      <w:r>
-        <w:rPr>
-          <w:rStyle w:val="style3"/>
-        </w:rPr>
-        <w:lastRenderedPageBreak/>
-        <w:t>передачі пакетів (Всякий раз, коли застосовується ESP, в обов'язковому порядку повинен використовуватися той чи інший набір даних послуг із забезпечення безпеки)</w:t>
+        <w:t xml:space="preserve"> джерела інформації та додаткову функцію із запобігання повторної передачі пакетів (Всякий раз, коли застосовується ESP, в обов'язковому порядку повинен використовуватися той чи інший набір даних послуг із забезпечення безпеки)</w:t>
       </w:r>
     </w:p>
     <w:p>
@@ -7945,16 +8586,179 @@
         <w:pStyle w:val="af4"/>
         <w:rPr>
           <w:rStyle w:val="style3"/>
-        </w:rPr>
-      </w:pPr>
-      <w:bookmarkStart w:id="8" w:name="_Toc397644606"/>
+          <w:lang w:val="en-US"/>
+        </w:rPr>
+      </w:pPr>
+      <w:bookmarkStart w:id="10" w:name="_Toc398105791"/>
+      <w:r>
+        <w:rPr>
+          <w:rStyle w:val="style3"/>
+        </w:rPr>
+        <w:lastRenderedPageBreak/>
+        <w:t>3.</w:t>
+      </w:r>
+      <w:r>
+        <w:rPr>
+          <w:rStyle w:val="style3"/>
+        </w:rPr>
+        <w:t>2</w:t>
+      </w:r>
+      <w:r>
+        <w:rPr>
+          <w:rStyle w:val="style3"/>
+        </w:rPr>
+        <w:t>. Структура медичної системи з мобільним терміналом</w:t>
+      </w:r>
+      <w:bookmarkEnd w:id="10"/>
+    </w:p>
+    <w:p>
+      <w:pPr>
+        <w:pStyle w:val="a5"/>
+      </w:pPr>
+      <w:r>
+        <w:t xml:space="preserve">Виходячи з потреб забезпечення безпеки структура </w:t>
+      </w:r>
+      <w:r>
+        <w:rPr>
+          <w:lang w:val="en-US"/>
+        </w:rPr>
+        <w:t xml:space="preserve">PACS </w:t>
+      </w:r>
+      <w:r>
+        <w:t>системи буде включати в себе</w:t>
+      </w:r>
+      <w:r>
+        <w:t xml:space="preserve"> мобільний термінал, яки зв’язуватиметься з </w:t>
+      </w:r>
+      <w:r>
+        <w:rPr>
+          <w:lang w:val="en-US"/>
+        </w:rPr>
+        <w:t xml:space="preserve">DICOM </w:t>
+      </w:r>
+      <w:r>
+        <w:t xml:space="preserve">сервером через </w:t>
+      </w:r>
+      <w:r>
+        <w:rPr>
+          <w:lang w:val="en-US"/>
+        </w:rPr>
+        <w:t xml:space="preserve">VPN </w:t>
+      </w:r>
+      <w:r>
+        <w:t xml:space="preserve">тунель з використанням </w:t>
+      </w:r>
+      <w:r>
+        <w:rPr>
+          <w:lang w:val="en-US"/>
+        </w:rPr>
+        <w:t>IPSec.</w:t>
+      </w:r>
+      <w:r>
+        <w:t xml:space="preserve"> Також було додано сервер сертифікатів (</w:t>
+      </w:r>
+      <w:r>
+        <w:rPr>
+          <w:lang w:val="en-US"/>
+        </w:rPr>
+        <w:t>x.509</w:t>
+      </w:r>
+      <w:r>
+        <w:t>),</w:t>
+      </w:r>
+      <w:r>
+        <w:rPr>
+          <w:lang w:val="en-US"/>
+        </w:rPr>
+        <w:t xml:space="preserve"> </w:t>
+      </w:r>
+      <w:r>
+        <w:t>для забезпечення додаткових</w:t>
+      </w:r>
+      <w:r>
+        <w:t xml:space="preserve"> </w:t>
+      </w:r>
+      <w:r>
+        <w:t>засобів</w:t>
+      </w:r>
+      <w:r>
+        <w:t xml:space="preserve"> безпеки по тунелю</w:t>
+      </w:r>
+      <w:r>
+        <w:t xml:space="preserve"> </w:t>
+      </w:r>
+      <w:r>
+        <w:rPr>
+          <w:lang w:val="en-US"/>
+        </w:rPr>
+        <w:t>(</w:t>
+      </w:r>
+      <w:r>
+        <w:t>рис. 8</w:t>
+      </w:r>
+      <w:r>
+        <w:rPr>
+          <w:lang w:val="en-US"/>
+        </w:rPr>
+        <w:t>)</w:t>
+      </w:r>
+      <w:r>
+        <w:t>.</w:t>
+      </w:r>
+    </w:p>
+    <w:p>
+      <w:pPr>
+        <w:pStyle w:val="a5"/>
+        <w:jc w:val="center"/>
+      </w:pPr>
+      <w:r>
+        <w:object w:dxaOrig="7627" w:dyaOrig="6930">
+          <v:shape id="_x0000_i1028" type="#_x0000_t75" style="width:338.25pt;height:306.4pt" o:ole="">
+            <v:imagedata r:id="rId17" o:title=""/>
+          </v:shape>
+          <o:OLEObject Type="Embed" ProgID="Visio.Drawing.11" ShapeID="_x0000_i1028" DrawAspect="Content" ObjectID="_1471847878" r:id="rId18"/>
+        </w:object>
+      </w:r>
+    </w:p>
+    <w:p>
+      <w:pPr>
+        <w:pStyle w:val="a5"/>
+        <w:jc w:val="center"/>
+        <w:rPr>
+          <w:rStyle w:val="style3"/>
+        </w:rPr>
+      </w:pPr>
+      <w:r>
+        <w:t xml:space="preserve">Рис. 8 Структура </w:t>
+      </w:r>
+      <w:r>
+        <w:rPr>
+          <w:lang w:val="en-US"/>
+        </w:rPr>
+        <w:t xml:space="preserve">PACS </w:t>
+      </w:r>
+      <w:r>
+        <w:t>системи з мобільним терміналом</w:t>
+      </w:r>
+      <w:r>
+        <w:t>.</w:t>
+      </w:r>
+    </w:p>
+    <w:p>
+      <w:pPr>
+        <w:pStyle w:val="af4"/>
+        <w:rPr>
+          <w:rStyle w:val="style3"/>
+        </w:rPr>
+      </w:pPr>
+      <w:bookmarkStart w:id="11" w:name="_Toc398105792"/>
       <w:r>
         <w:rPr>
           <w:rStyle w:val="style3"/>
         </w:rPr>
         <w:t>Висновок</w:t>
       </w:r>
-      <w:bookmarkEnd w:id="8"/>
+      <w:bookmarkEnd w:id="11"/>
     </w:p>
     <w:p>
       <w:pPr>
@@ -8023,6 +8827,31 @@
           <w:rFonts w:ascii="Times New Roman" w:hAnsi="Times New Roman"/>
           <w:sz w:val="28"/>
           <w:szCs w:val="28"/>
+        </w:rPr>
+        <w:t xml:space="preserve"> та технології віртуальних приватних мереж (</w:t>
+      </w:r>
+      <w:r>
+        <w:rPr>
+          <w:rFonts w:ascii="Times New Roman" w:hAnsi="Times New Roman"/>
+          <w:sz w:val="28"/>
+          <w:szCs w:val="28"/>
+          <w:lang w:val="en-US"/>
+        </w:rPr>
+        <w:t>VPN</w:t>
+      </w:r>
+      <w:r>
+        <w:rPr>
+          <w:rFonts w:ascii="Times New Roman" w:hAnsi="Times New Roman"/>
+          <w:sz w:val="28"/>
+          <w:szCs w:val="28"/>
+        </w:rPr>
+        <w:t>)</w:t>
+      </w:r>
+      <w:r>
+        <w:rPr>
+          <w:rFonts w:ascii="Times New Roman" w:hAnsi="Times New Roman"/>
+          <w:sz w:val="28"/>
+          <w:szCs w:val="28"/>
           <w:lang w:val="en-US"/>
         </w:rPr>
         <w:t>.</w:t>
@@ -8121,7 +8950,16 @@
           <w:sz w:val="28"/>
           <w:szCs w:val="28"/>
         </w:rPr>
-        <w:t xml:space="preserve"> стандарт, проте їм не вистачає мобільного та зручного інтерфейсу для роботи з зображеннями</w:t>
+        <w:t xml:space="preserve"> стандарт, </w:t>
+      </w:r>
+      <w:r>
+        <w:rPr>
+          <w:rFonts w:ascii="Times New Roman" w:hAnsi="Times New Roman"/>
+          <w:sz w:val="28"/>
+          <w:szCs w:val="28"/>
+        </w:rPr>
+        <w:lastRenderedPageBreak/>
+        <w:t>проте їм не вистачає мобільного та зручного інтерфейсу для роботи з зображеннями</w:t>
       </w:r>
       <w:r>
         <w:rPr>
@@ -8145,7 +8983,79 @@
           <w:sz w:val="28"/>
           <w:szCs w:val="28"/>
         </w:rPr>
-        <w:t xml:space="preserve"> та зменшить час лікування пацієнта.</w:t>
+        <w:t xml:space="preserve">, </w:t>
+      </w:r>
+      <w:r>
+        <w:rPr>
+          <w:rFonts w:ascii="Times New Roman" w:hAnsi="Times New Roman"/>
+          <w:sz w:val="28"/>
+          <w:szCs w:val="28"/>
+        </w:rPr>
+        <w:t xml:space="preserve">зменшить час </w:t>
+      </w:r>
+      <w:r>
+        <w:rPr>
+          <w:rFonts w:ascii="Times New Roman" w:hAnsi="Times New Roman"/>
+          <w:sz w:val="28"/>
+          <w:szCs w:val="28"/>
+        </w:rPr>
+        <w:t>обслуговування</w:t>
+      </w:r>
+      <w:r>
+        <w:rPr>
+          <w:rFonts w:ascii="Times New Roman" w:hAnsi="Times New Roman"/>
+          <w:sz w:val="28"/>
+          <w:szCs w:val="28"/>
+        </w:rPr>
+        <w:t xml:space="preserve"> пацієнта</w:t>
+      </w:r>
+      <w:r>
+        <w:rPr>
+          <w:rFonts w:ascii="Times New Roman" w:hAnsi="Times New Roman"/>
+          <w:sz w:val="28"/>
+          <w:szCs w:val="28"/>
+        </w:rPr>
+        <w:t xml:space="preserve"> та підвищить точність діагностування</w:t>
+      </w:r>
+      <w:r>
+        <w:rPr>
+          <w:rFonts w:ascii="Times New Roman" w:hAnsi="Times New Roman"/>
+          <w:sz w:val="28"/>
+          <w:szCs w:val="28"/>
+        </w:rPr>
+        <w:t>.</w:t>
+      </w:r>
+      <w:r>
+        <w:rPr>
+          <w:rFonts w:ascii="Times New Roman" w:hAnsi="Times New Roman"/>
+          <w:sz w:val="28"/>
+          <w:szCs w:val="28"/>
+        </w:rPr>
+        <w:t xml:space="preserve"> Це особливо </w:t>
+      </w:r>
+      <w:r>
+        <w:rPr>
+          <w:rFonts w:ascii="Times New Roman" w:hAnsi="Times New Roman"/>
+          <w:sz w:val="28"/>
+          <w:szCs w:val="28"/>
+        </w:rPr>
+        <w:t>важливо</w:t>
+      </w:r>
+      <w:r>
+        <w:rPr>
+          <w:rFonts w:ascii="Times New Roman" w:hAnsi="Times New Roman"/>
+          <w:sz w:val="28"/>
+          <w:szCs w:val="28"/>
+        </w:rPr>
+        <w:t xml:space="preserve"> в умовах надзвичайної ситуації чи бойових дій</w:t>
+      </w:r>
+      <w:r>
+        <w:rPr>
+          <w:rFonts w:ascii="Times New Roman" w:hAnsi="Times New Roman"/>
+          <w:sz w:val="28"/>
+          <w:szCs w:val="28"/>
+        </w:rPr>
+        <w:t>, коли час обстеження пацієнта є критично важливим.</w:t>
       </w:r>
     </w:p>
     <w:p>
@@ -8156,18 +9066,92 @@
         <w:rPr>
           <w:rStyle w:val="apple-style-span"/>
           <w:rFonts w:ascii="Times New Roman" w:hAnsi="Times New Roman"/>
-          <w:color w:val="FF0000"/>
-          <w:sz w:val="28"/>
-          <w:szCs w:val="28"/>
-        </w:rPr>
-      </w:pPr>
-      <w:r>
-        <w:rPr>
-          <w:rFonts w:ascii="Times New Roman" w:hAnsi="Times New Roman"/>
-          <w:sz w:val="28"/>
-          <w:szCs w:val="28"/>
-        </w:rPr>
-        <w:t>Так як система буде клієнт-серверною, для забезпечення безпеки було вибрано протоколи</w:t>
+          <w:sz w:val="28"/>
+          <w:szCs w:val="28"/>
+        </w:rPr>
+      </w:pPr>
+      <w:r>
+        <w:rPr>
+          <w:rFonts w:ascii="Times New Roman" w:hAnsi="Times New Roman"/>
+          <w:sz w:val="28"/>
+          <w:szCs w:val="28"/>
+        </w:rPr>
+        <w:t>Так як система буде клієнт-серверною</w:t>
+      </w:r>
+      <w:r>
+        <w:rPr>
+          <w:rFonts w:ascii="Times New Roman" w:hAnsi="Times New Roman"/>
+          <w:sz w:val="28"/>
+          <w:szCs w:val="28"/>
+        </w:rPr>
+        <w:t xml:space="preserve"> і використовуватиме відкриті мережі</w:t>
+      </w:r>
+      <w:r>
+        <w:rPr>
+          <w:rFonts w:ascii="Times New Roman" w:hAnsi="Times New Roman"/>
+          <w:sz w:val="28"/>
+          <w:szCs w:val="28"/>
+        </w:rPr>
+        <w:t xml:space="preserve">, для забезпечення безпеки було вибрано </w:t>
+      </w:r>
+      <w:r>
+        <w:rPr>
+          <w:rFonts w:ascii="Times New Roman" w:hAnsi="Times New Roman"/>
+          <w:sz w:val="28"/>
+          <w:szCs w:val="28"/>
+        </w:rPr>
+        <w:t>технологію віртуальних приватних мереж</w:t>
+      </w:r>
+      <w:r>
+        <w:rPr>
+          <w:rFonts w:ascii="Times New Roman" w:hAnsi="Times New Roman"/>
+          <w:sz w:val="28"/>
+          <w:szCs w:val="28"/>
+          <w:lang w:val="en-US"/>
+        </w:rPr>
+        <w:t xml:space="preserve"> </w:t>
+      </w:r>
+      <w:r>
+        <w:rPr>
+          <w:rFonts w:ascii="Times New Roman" w:hAnsi="Times New Roman"/>
+          <w:sz w:val="28"/>
+          <w:szCs w:val="28"/>
+        </w:rPr>
+        <w:t>(</w:t>
+      </w:r>
+      <w:r>
+        <w:rPr>
+          <w:rFonts w:ascii="Times New Roman" w:hAnsi="Times New Roman"/>
+          <w:sz w:val="28"/>
+          <w:szCs w:val="28"/>
+          <w:lang w:val="en-US"/>
+        </w:rPr>
+        <w:t>VPN</w:t>
+      </w:r>
+      <w:r>
+        <w:rPr>
+          <w:rFonts w:ascii="Times New Roman" w:hAnsi="Times New Roman"/>
+          <w:sz w:val="28"/>
+          <w:szCs w:val="28"/>
+        </w:rPr>
+        <w:t>) та</w:t>
+      </w:r>
+      <w:r>
+        <w:rPr>
+          <w:rFonts w:ascii="Times New Roman" w:hAnsi="Times New Roman"/>
+          <w:sz w:val="28"/>
+          <w:szCs w:val="28"/>
+          <w:lang w:val="en-US"/>
+        </w:rPr>
+        <w:t xml:space="preserve"> </w:t>
+      </w:r>
+      <w:r>
+        <w:rPr>
+          <w:rFonts w:ascii="Times New Roman" w:hAnsi="Times New Roman"/>
+          <w:sz w:val="28"/>
+          <w:szCs w:val="28"/>
+        </w:rPr>
+        <w:t>протоколи</w:t>
       </w:r>
       <w:r>
         <w:rPr>
@@ -8194,7 +9178,7 @@
       </w:pPr>
     </w:p>
     <w:sectPr>
-      <w:footerReference w:type="default" r:id="rId17"/>
+      <w:footerReference w:type="default" r:id="rId19"/>
       <w:pgSz w:w="11906" w:h="16838"/>
       <w:pgMar w:top="850" w:right="850" w:bottom="850" w:left="1417" w:header="708" w:footer="708" w:gutter="0"/>
       <w:cols w:space="708"/>
@@ -8794,9 +9778,9 @@
     </w:lvl>
   </w:abstractNum>
   <w:abstractNum w:abstractNumId="4">
-    <w:nsid w:val="477F07BE"/>
+    <w:nsid w:val="470E37C9"/>
     <w:multiLevelType w:val="hybridMultilevel"/>
-    <w:tmpl w:val="78B670F8"/>
+    <w:tmpl w:val="D6D441F4"/>
     <w:lvl w:ilvl="0" w:tplc="F06861F4">
       <w:start w:val="1"/>
       <w:numFmt w:val="bullet"/>
@@ -8907,99 +9891,13 @@
     </w:lvl>
   </w:abstractNum>
   <w:abstractNum w:abstractNumId="5">
-    <w:nsid w:val="48522B8D"/>
+    <w:nsid w:val="477F07BE"/>
     <w:multiLevelType w:val="hybridMultilevel"/>
-    <w:tmpl w:val="E9F4F64C"/>
-    <w:lvl w:ilvl="0" w:tplc="04220011">
-      <w:start w:val="1"/>
-      <w:numFmt w:val="decimal"/>
-      <w:lvlText w:val="%1)"/>
-      <w:lvlJc w:val="left"/>
-      <w:pPr>
-        <w:ind w:left="1429" w:hanging="360"/>
-      </w:pPr>
-    </w:lvl>
-    <w:lvl w:ilvl="1" w:tplc="04220019" w:tentative="1">
-      <w:start w:val="1"/>
-      <w:numFmt w:val="lowerLetter"/>
-      <w:lvlText w:val="%2."/>
-      <w:lvlJc w:val="left"/>
-      <w:pPr>
-        <w:ind w:left="2149" w:hanging="360"/>
-      </w:pPr>
-    </w:lvl>
-    <w:lvl w:ilvl="2" w:tplc="0422001B" w:tentative="1">
-      <w:start w:val="1"/>
-      <w:numFmt w:val="lowerRoman"/>
-      <w:lvlText w:val="%3."/>
-      <w:lvlJc w:val="right"/>
-      <w:pPr>
-        <w:ind w:left="2869" w:hanging="180"/>
-      </w:pPr>
-    </w:lvl>
-    <w:lvl w:ilvl="3" w:tplc="0422000F" w:tentative="1">
-      <w:start w:val="1"/>
-      <w:numFmt w:val="decimal"/>
-      <w:lvlText w:val="%4."/>
-      <w:lvlJc w:val="left"/>
-      <w:pPr>
-        <w:ind w:left="3589" w:hanging="360"/>
-      </w:pPr>
-    </w:lvl>
-    <w:lvl w:ilvl="4" w:tplc="04220019" w:tentative="1">
-      <w:start w:val="1"/>
-      <w:numFmt w:val="lowerLetter"/>
-      <w:lvlText w:val="%5."/>
-      <w:lvlJc w:val="left"/>
-      <w:pPr>
-        <w:ind w:left="4309" w:hanging="360"/>
-      </w:pPr>
-    </w:lvl>
-    <w:lvl w:ilvl="5" w:tplc="0422001B" w:tentative="1">
-      <w:start w:val="1"/>
-      <w:numFmt w:val="lowerRoman"/>
-      <w:lvlText w:val="%6."/>
-      <w:lvlJc w:val="right"/>
-      <w:pPr>
-        <w:ind w:left="5029" w:hanging="180"/>
-      </w:pPr>
-    </w:lvl>
-    <w:lvl w:ilvl="6" w:tplc="0422000F" w:tentative="1">
-      <w:start w:val="1"/>
-      <w:numFmt w:val="decimal"/>
-      <w:lvlText w:val="%7."/>
-      <w:lvlJc w:val="left"/>
-      <w:pPr>
-        <w:ind w:left="5749" w:hanging="360"/>
-      </w:pPr>
-    </w:lvl>
-    <w:lvl w:ilvl="7" w:tplc="04220019" w:tentative="1">
-      <w:start w:val="1"/>
-      <w:numFmt w:val="lowerLetter"/>
-      <w:lvlText w:val="%8."/>
-      <w:lvlJc w:val="left"/>
-      <w:pPr>
-        <w:ind w:left="6469" w:hanging="360"/>
-      </w:pPr>
-    </w:lvl>
-    <w:lvl w:ilvl="8" w:tplc="0422001B" w:tentative="1">
-      <w:start w:val="1"/>
-      <w:numFmt w:val="lowerRoman"/>
-      <w:lvlText w:val="%9."/>
-      <w:lvlJc w:val="right"/>
-      <w:pPr>
-        <w:ind w:left="7189" w:hanging="180"/>
-      </w:pPr>
-    </w:lvl>
-  </w:abstractNum>
-  <w:abstractNum w:abstractNumId="6">
-    <w:nsid w:val="4D864996"/>
-    <w:multiLevelType w:val="hybridMultilevel"/>
-    <w:tmpl w:val="718EF68A"/>
-    <w:lvl w:ilvl="0" w:tplc="04220001">
+    <w:tmpl w:val="78B670F8"/>
+    <w:lvl w:ilvl="0" w:tplc="F06861F4">
       <w:start w:val="1"/>
       <w:numFmt w:val="bullet"/>
-      <w:lvlText w:val=""/>
+      <w:lvlText w:val=""/>
       <w:lvlJc w:val="left"/>
       <w:pPr>
         <w:ind w:left="1429" w:hanging="360"/>
@@ -9105,14 +10003,100 @@
       </w:rPr>
     </w:lvl>
   </w:abstractNum>
+  <w:abstractNum w:abstractNumId="6">
+    <w:nsid w:val="48522B8D"/>
+    <w:multiLevelType w:val="hybridMultilevel"/>
+    <w:tmpl w:val="E9F4F64C"/>
+    <w:lvl w:ilvl="0" w:tplc="04220011">
+      <w:start w:val="1"/>
+      <w:numFmt w:val="decimal"/>
+      <w:lvlText w:val="%1)"/>
+      <w:lvlJc w:val="left"/>
+      <w:pPr>
+        <w:ind w:left="1429" w:hanging="360"/>
+      </w:pPr>
+    </w:lvl>
+    <w:lvl w:ilvl="1" w:tplc="04220019" w:tentative="1">
+      <w:start w:val="1"/>
+      <w:numFmt w:val="lowerLetter"/>
+      <w:lvlText w:val="%2."/>
+      <w:lvlJc w:val="left"/>
+      <w:pPr>
+        <w:ind w:left="2149" w:hanging="360"/>
+      </w:pPr>
+    </w:lvl>
+    <w:lvl w:ilvl="2" w:tplc="0422001B" w:tentative="1">
+      <w:start w:val="1"/>
+      <w:numFmt w:val="lowerRoman"/>
+      <w:lvlText w:val="%3."/>
+      <w:lvlJc w:val="right"/>
+      <w:pPr>
+        <w:ind w:left="2869" w:hanging="180"/>
+      </w:pPr>
+    </w:lvl>
+    <w:lvl w:ilvl="3" w:tplc="0422000F" w:tentative="1">
+      <w:start w:val="1"/>
+      <w:numFmt w:val="decimal"/>
+      <w:lvlText w:val="%4."/>
+      <w:lvlJc w:val="left"/>
+      <w:pPr>
+        <w:ind w:left="3589" w:hanging="360"/>
+      </w:pPr>
+    </w:lvl>
+    <w:lvl w:ilvl="4" w:tplc="04220019" w:tentative="1">
+      <w:start w:val="1"/>
+      <w:numFmt w:val="lowerLetter"/>
+      <w:lvlText w:val="%5."/>
+      <w:lvlJc w:val="left"/>
+      <w:pPr>
+        <w:ind w:left="4309" w:hanging="360"/>
+      </w:pPr>
+    </w:lvl>
+    <w:lvl w:ilvl="5" w:tplc="0422001B" w:tentative="1">
+      <w:start w:val="1"/>
+      <w:numFmt w:val="lowerRoman"/>
+      <w:lvlText w:val="%6."/>
+      <w:lvlJc w:val="right"/>
+      <w:pPr>
+        <w:ind w:left="5029" w:hanging="180"/>
+      </w:pPr>
+    </w:lvl>
+    <w:lvl w:ilvl="6" w:tplc="0422000F" w:tentative="1">
+      <w:start w:val="1"/>
+      <w:numFmt w:val="decimal"/>
+      <w:lvlText w:val="%7."/>
+      <w:lvlJc w:val="left"/>
+      <w:pPr>
+        <w:ind w:left="5749" w:hanging="360"/>
+      </w:pPr>
+    </w:lvl>
+    <w:lvl w:ilvl="7" w:tplc="04220019" w:tentative="1">
+      <w:start w:val="1"/>
+      <w:numFmt w:val="lowerLetter"/>
+      <w:lvlText w:val="%8."/>
+      <w:lvlJc w:val="left"/>
+      <w:pPr>
+        <w:ind w:left="6469" w:hanging="360"/>
+      </w:pPr>
+    </w:lvl>
+    <w:lvl w:ilvl="8" w:tplc="0422001B" w:tentative="1">
+      <w:start w:val="1"/>
+      <w:numFmt w:val="lowerRoman"/>
+      <w:lvlText w:val="%9."/>
+      <w:lvlJc w:val="right"/>
+      <w:pPr>
+        <w:ind w:left="7189" w:hanging="180"/>
+      </w:pPr>
+    </w:lvl>
+  </w:abstractNum>
   <w:abstractNum w:abstractNumId="7">
-    <w:nsid w:val="50521E10"/>
+    <w:nsid w:val="4D864996"/>
     <w:multiLevelType w:val="hybridMultilevel"/>
-    <w:tmpl w:val="12A0E14C"/>
-    <w:lvl w:ilvl="0" w:tplc="F06861F4">
+    <w:tmpl w:val="718EF68A"/>
+    <w:lvl w:ilvl="0" w:tplc="04220001">
       <w:start w:val="1"/>
       <w:numFmt w:val="bullet"/>
-      <w:lvlText w:val=""/>
+      <w:lvlText w:val=""/>
       <w:lvlJc w:val="left"/>
       <w:pPr>
         <w:ind w:left="1429" w:hanging="360"/>
@@ -9219,9 +10203,9 @@
     </w:lvl>
   </w:abstractNum>
   <w:abstractNum w:abstractNumId="8">
-    <w:nsid w:val="60DC2083"/>
+    <w:nsid w:val="50521E10"/>
     <w:multiLevelType w:val="hybridMultilevel"/>
-    <w:tmpl w:val="EE3E617E"/>
+    <w:tmpl w:val="12A0E14C"/>
     <w:lvl w:ilvl="0" w:tplc="F06861F4">
       <w:start w:val="1"/>
       <w:numFmt w:val="bullet"/>
@@ -9332,13 +10316,13 @@
     </w:lvl>
   </w:abstractNum>
   <w:abstractNum w:abstractNumId="9">
-    <w:nsid w:val="64CD5186"/>
+    <w:nsid w:val="60DC2083"/>
     <w:multiLevelType w:val="hybridMultilevel"/>
-    <w:tmpl w:val="72EA012E"/>
-    <w:lvl w:ilvl="0" w:tplc="04220001">
+    <w:tmpl w:val="EE3E617E"/>
+    <w:lvl w:ilvl="0" w:tplc="F06861F4">
       <w:start w:val="1"/>
       <w:numFmt w:val="bullet"/>
-      <w:lvlText w:val=""/>
+      <w:lvlText w:val=""/>
       <w:lvlJc w:val="left"/>
       <w:pPr>
         <w:ind w:left="1429" w:hanging="360"/>
@@ -9445,6 +10429,119 @@
     </w:lvl>
   </w:abstractNum>
   <w:abstractNum w:abstractNumId="10">
+    <w:nsid w:val="64CD5186"/>
+    <w:multiLevelType w:val="hybridMultilevel"/>
+    <w:tmpl w:val="72EA012E"/>
+    <w:lvl w:ilvl="0" w:tplc="04220001">
+      <w:start w:val="1"/>
+      <w:numFmt w:val="bullet"/>
+      <w:lvlText w:val=""/>
+      <w:lvlJc w:val="left"/>
+      <w:pPr>
+        <w:ind w:left="1429" w:hanging="360"/>
+      </w:pPr>
+      <w:rPr>
+        <w:rFonts w:ascii="Symbol" w:hAnsi="Symbol" w:hint="default"/>
+      </w:rPr>
+    </w:lvl>
+    <w:lvl w:ilvl="1" w:tplc="04220003" w:tentative="1">
+      <w:start w:val="1"/>
+      <w:numFmt w:val="bullet"/>
+      <w:lvlText w:val="o"/>
+      <w:lvlJc w:val="left"/>
+      <w:pPr>
+        <w:ind w:left="2149" w:hanging="360"/>
+      </w:pPr>
+      <w:rPr>
+        <w:rFonts w:ascii="Courier New" w:hAnsi="Courier New" w:cs="Courier New" w:hint="default"/>
+      </w:rPr>
+    </w:lvl>
+    <w:lvl w:ilvl="2" w:tplc="04220005" w:tentative="1">
+      <w:start w:val="1"/>
+      <w:numFmt w:val="bullet"/>
+      <w:lvlText w:val=""/>
+      <w:lvlJc w:val="left"/>
+      <w:pPr>
+        <w:ind w:left="2869" w:hanging="360"/>
+      </w:pPr>
+      <w:rPr>
+        <w:rFonts w:ascii="Wingdings" w:hAnsi="Wingdings" w:hint="default"/>
+      </w:rPr>
+    </w:lvl>
+    <w:lvl w:ilvl="3" w:tplc="04220001" w:tentative="1">
+      <w:start w:val="1"/>
+      <w:numFmt w:val="bullet"/>
+      <w:lvlText w:val=""/>
+      <w:lvlJc w:val="left"/>
+      <w:pPr>
+        <w:ind w:left="3589" w:hanging="360"/>
+      </w:pPr>
+      <w:rPr>
+        <w:rFonts w:ascii="Symbol" w:hAnsi="Symbol" w:hint="default"/>
+      </w:rPr>
+    </w:lvl>
+    <w:lvl w:ilvl="4" w:tplc="04220003" w:tentative="1">
+      <w:start w:val="1"/>
+      <w:numFmt w:val="bullet"/>
+      <w:lvlText w:val="o"/>
+      <w:lvlJc w:val="left"/>
+      <w:pPr>
+        <w:ind w:left="4309" w:hanging="360"/>
+      </w:pPr>
+      <w:rPr>
+        <w:rFonts w:ascii="Courier New" w:hAnsi="Courier New" w:cs="Courier New" w:hint="default"/>
+      </w:rPr>
+    </w:lvl>
+    <w:lvl w:ilvl="5" w:tplc="04220005" w:tentative="1">
+      <w:start w:val="1"/>
+      <w:numFmt w:val="bullet"/>
+      <w:lvlText w:val=""/>
+      <w:lvlJc w:val="left"/>
+      <w:pPr>
+        <w:ind w:left="5029" w:hanging="360"/>
+      </w:pPr>
+      <w:rPr>
+        <w:rFonts w:ascii="Wingdings" w:hAnsi="Wingdings" w:hint="default"/>
+      </w:rPr>
+    </w:lvl>
+    <w:lvl w:ilvl="6" w:tplc="04220001" w:tentative="1">
+      <w:start w:val="1"/>
+      <w:numFmt w:val="bullet"/>
+      <w:lvlText w:val=""/>
+      <w:lvlJc w:val="left"/>
+      <w:pPr>
+        <w:ind w:left="5749" w:hanging="360"/>
+      </w:pPr>
+      <w:rPr>
+        <w:rFonts w:ascii="Symbol" w:hAnsi="Symbol" w:hint="default"/>
+      </w:rPr>
+    </w:lvl>
+    <w:lvl w:ilvl="7" w:tplc="04220003" w:tentative="1">
+      <w:start w:val="1"/>
+      <w:numFmt w:val="bullet"/>
+      <w:lvlText w:val="o"/>
+      <w:lvlJc w:val="left"/>
+      <w:pPr>
+        <w:ind w:left="6469" w:hanging="360"/>
+      </w:pPr>
+      <w:rPr>
+        <w:rFonts w:ascii="Courier New" w:hAnsi="Courier New" w:cs="Courier New" w:hint="default"/>
+      </w:rPr>
+    </w:lvl>
+    <w:lvl w:ilvl="8" w:tplc="04220005" w:tentative="1">
+      <w:start w:val="1"/>
+      <w:numFmt w:val="bullet"/>
+      <w:lvlText w:val=""/>
+      <w:lvlJc w:val="left"/>
+      <w:pPr>
+        <w:ind w:left="7189" w:hanging="360"/>
+      </w:pPr>
+      <w:rPr>
+        <w:rFonts w:ascii="Wingdings" w:hAnsi="Wingdings" w:hint="default"/>
+      </w:rPr>
+    </w:lvl>
+  </w:abstractNum>
+  <w:abstractNum w:abstractNumId="11">
     <w:nsid w:val="6A7016A8"/>
     <w:multiLevelType w:val="hybridMultilevel"/>
     <w:tmpl w:val="DE9A75D6"/>
@@ -9534,7 +10631,7 @@
     <w:abstractNumId w:val="1"/>
   </w:num>
   <w:num w:numId="2">
-    <w:abstractNumId w:val="8"/>
+    <w:abstractNumId w:val="9"/>
   </w:num>
   <w:num w:numId="3">
     <w:abstractNumId w:val="2"/>
@@ -9543,25 +10640,28 @@
     <w:abstractNumId w:val="0"/>
   </w:num>
   <w:num w:numId="5">
+    <w:abstractNumId w:val="8"/>
+  </w:num>
+  <w:num w:numId="6">
     <w:abstractNumId w:val="7"/>
   </w:num>
-  <w:num w:numId="6">
+  <w:num w:numId="7">
+    <w:abstractNumId w:val="11"/>
+  </w:num>
+  <w:num w:numId="8">
     <w:abstractNumId w:val="6"/>
   </w:num>
-  <w:num w:numId="7">
+  <w:num w:numId="9">
     <w:abstractNumId w:val="10"/>
   </w:num>
-  <w:num w:numId="8">
+  <w:num w:numId="10">
     <w:abstractNumId w:val="5"/>
-  </w:num>
-  <w:num w:numId="9">
-    <w:abstractNumId w:val="9"/>
-  </w:num>
-  <w:num w:numId="10">
-    <w:abstractNumId w:val="4"/>
   </w:num>
   <w:num w:numId="11">
     <w:abstractNumId w:val="3"/>
+  </w:num>
+  <w:num w:numId="12">
+    <w:abstractNumId w:val="4"/>
   </w:num>
 </w:numbering>
 </file>
@@ -10357,7 +11457,7 @@
 </file>
 
 <file path=customXml/itemProps1.xml><?xml version="1.0" encoding="utf-8"?>
-<ds:datastoreItem xmlns:ds="http://schemas.openxmlformats.org/officeDocument/2006/customXml" ds:itemID="{5CBACFF9-ED90-4ACB-BCD5-AB16CB6BF585}">
+<ds:datastoreItem xmlns:ds="http://schemas.openxmlformats.org/officeDocument/2006/customXml" ds:itemID="{4089612D-7C16-41DE-8F9F-53987C06DA64}">
   <ds:schemaRefs>
     <ds:schemaRef ds:uri="http://schemas.openxmlformats.org/officeDocument/2006/bibliography"/>
   </ds:schemaRefs>

</xml_diff>